<commit_message>
deleted a formatting error
Signed-off-by: kristof <Kristof.Szabados@ericsson.com>
</commit_message>
<xml_diff>
--- a/org.eclipse.titanium/docs/Titanium_referenceguide.docx
+++ b/org.eclipse.titanium/docs/Titanium_referenceguide.docx
@@ -30,6 +30,7 @@
         <w:rPr>
           <w:b/>
           <w:noProof/>
+          <w:lang w:val="hu-HU" w:eastAsia="hu-HU"/>
         </w:rPr>
         <w:drawing>
           <wp:inline distT="0" distB="0" distL="0" distR="0" wp14:anchorId="109C645E" wp14:editId="36DFDCE0">
@@ -3042,37 +3043,27 @@
         </w:rPr>
         <w:t>is used for commands that must be entered at the Command Line Interface (CLI).</w:t>
       </w:r>
+      <w:bookmarkStart w:id="19" w:name="_GoBack"/>
+      <w:bookmarkEnd w:id="19"/>
+      <w:r>
+        <w:t xml:space="preserve"> </w:t>
+      </w:r>
+      <w:r>
+        <w:br w:type="page"/>
+      </w:r>
     </w:p>
     <w:p>
       <w:pPr>
         <w:pStyle w:val="Heading1"/>
-        <w:numPr>
-          <w:ilvl w:val="0"/>
-          <w:numId w:val="0"/>
-        </w:numPr>
-        <w:rPr>
-          <w:rFonts w:cs="Arial"/>
-        </w:rPr>
-      </w:pPr>
-      <w:r>
-        <w:t xml:space="preserve"> </w:t>
-      </w:r>
-      <w:r>
-        <w:br w:type="page"/>
-      </w:r>
-    </w:p>
-    <w:p>
-      <w:pPr>
-        <w:pStyle w:val="Heading1"/>
-      </w:pPr>
-      <w:bookmarkStart w:id="19" w:name="_Toc371074346"/>
-      <w:bookmarkStart w:id="20" w:name="_Toc371847441"/>
-      <w:bookmarkStart w:id="21" w:name="_Toc464138359"/>
+      </w:pPr>
+      <w:bookmarkStart w:id="20" w:name="_Toc464138359"/>
+      <w:bookmarkStart w:id="21" w:name="_Toc371074346"/>
+      <w:bookmarkStart w:id="22" w:name="_Toc371847441"/>
       <w:r>
         <w:lastRenderedPageBreak/>
         <w:t>Adding a new Code Smell</w:t>
       </w:r>
-      <w:bookmarkEnd w:id="21"/>
+      <w:bookmarkEnd w:id="20"/>
     </w:p>
     <w:p>
       <w:pPr>
@@ -3161,14 +3152,14 @@
           <w:shd w:val="clear" w:color="auto" w:fill="FFFFFF"/>
         </w:rPr>
       </w:pPr>
-      <w:bookmarkStart w:id="22" w:name="_Toc464138360"/>
+      <w:bookmarkStart w:id="23" w:name="_Toc464138360"/>
       <w:r>
         <w:rPr>
           <w:shd w:val="clear" w:color="auto" w:fill="FFFFFF"/>
         </w:rPr>
         <w:t>Adding the new Code Smell class</w:t>
       </w:r>
-      <w:bookmarkEnd w:id="22"/>
+      <w:bookmarkEnd w:id="23"/>
     </w:p>
     <w:p>
       <w:pPr>
@@ -3180,7 +3171,7 @@
           <w:shd w:val="clear" w:color="auto" w:fill="FFFFFF"/>
         </w:rPr>
       </w:pPr>
-      <w:bookmarkStart w:id="23" w:name="_Toc464138361"/>
+      <w:bookmarkStart w:id="24" w:name="_Toc464138361"/>
       <w:r>
         <w:rPr>
           <w:rFonts w:cs="Arial"/>
@@ -3217,7 +3208,7 @@
         </w:rPr>
         <w:t xml:space="preserve"> of the new Code Smell class</w:t>
       </w:r>
-      <w:bookmarkEnd w:id="23"/>
+      <w:bookmarkEnd w:id="24"/>
     </w:p>
     <w:p>
       <w:pPr>
@@ -3288,14 +3279,14 @@
           <w:shd w:val="clear" w:color="auto" w:fill="FFFFFF"/>
         </w:rPr>
       </w:pPr>
-      <w:bookmarkStart w:id="24" w:name="_Toc464138362"/>
+      <w:bookmarkStart w:id="25" w:name="_Toc464138362"/>
       <w:r>
         <w:rPr>
           <w:shd w:val="clear" w:color="auto" w:fill="FFFFFF"/>
         </w:rPr>
         <w:t>The description of the new Code Smell class</w:t>
       </w:r>
-      <w:bookmarkEnd w:id="24"/>
+      <w:bookmarkEnd w:id="25"/>
     </w:p>
     <w:p>
       <w:pPr>
@@ -3416,14 +3407,14 @@
           <w:shd w:val="clear" w:color="auto" w:fill="FFFFFF"/>
         </w:rPr>
       </w:pPr>
-      <w:bookmarkStart w:id="25" w:name="_Toc464138363"/>
+      <w:bookmarkStart w:id="26" w:name="_Toc464138363"/>
       <w:r>
         <w:rPr>
           <w:shd w:val="clear" w:color="auto" w:fill="FFFFFF"/>
         </w:rPr>
         <w:t>The superclass of the new Code Smell class</w:t>
       </w:r>
-      <w:bookmarkEnd w:id="25"/>
+      <w:bookmarkEnd w:id="26"/>
     </w:p>
     <w:p>
       <w:pPr>
@@ -3546,7 +3537,7 @@
           <w:shd w:val="clear" w:color="auto" w:fill="FFFFFF"/>
         </w:rPr>
       </w:pPr>
-      <w:bookmarkStart w:id="26" w:name="_Toc464138364"/>
+      <w:bookmarkStart w:id="27" w:name="_Toc464138364"/>
       <w:r>
         <w:rPr>
           <w:shd w:val="clear" w:color="auto" w:fill="FFFFFF"/>
@@ -3554,7 +3545,7 @@
         <w:lastRenderedPageBreak/>
         <w:t>The code of the new Code Smell class</w:t>
       </w:r>
-      <w:bookmarkEnd w:id="26"/>
+      <w:bookmarkEnd w:id="27"/>
     </w:p>
     <w:p>
       <w:pPr>
@@ -4224,7 +4215,7 @@
           <w:shd w:val="clear" w:color="auto" w:fill="FFFFFF"/>
         </w:rPr>
       </w:pPr>
-      <w:bookmarkStart w:id="27" w:name="_Toc464138365"/>
+      <w:bookmarkStart w:id="28" w:name="_Toc464138365"/>
       <w:r>
         <w:rPr>
           <w:shd w:val="clear" w:color="auto" w:fill="FFFFFF"/>
@@ -4232,7 +4223,7 @@
         <w:lastRenderedPageBreak/>
         <w:t>Register the new Code Smell</w:t>
       </w:r>
-      <w:bookmarkEnd w:id="27"/>
+      <w:bookmarkEnd w:id="28"/>
     </w:p>
     <w:p>
       <w:pPr>
@@ -4242,16 +4233,16 @@
           <w:shd w:val="clear" w:color="auto" w:fill="FFFFFF"/>
         </w:rPr>
       </w:pPr>
-      <w:bookmarkStart w:id="28" w:name="_Ref440459104"/>
-      <w:bookmarkStart w:id="29" w:name="_Toc464138366"/>
+      <w:bookmarkStart w:id="29" w:name="_Ref440459104"/>
+      <w:bookmarkStart w:id="30" w:name="_Toc464138366"/>
       <w:r>
         <w:rPr>
           <w:shd w:val="clear" w:color="auto" w:fill="FFFFFF"/>
         </w:rPr>
         <w:t>Register the new Code Smell Type</w:t>
       </w:r>
-      <w:bookmarkEnd w:id="28"/>
       <w:bookmarkEnd w:id="29"/>
+      <w:bookmarkEnd w:id="30"/>
     </w:p>
     <w:p>
       <w:pPr>
@@ -4532,14 +4523,14 @@
           <w:shd w:val="clear" w:color="auto" w:fill="FFFFFF"/>
         </w:rPr>
       </w:pPr>
-      <w:bookmarkStart w:id="30" w:name="_Toc464138367"/>
+      <w:bookmarkStart w:id="31" w:name="_Toc464138367"/>
       <w:r>
         <w:rPr>
           <w:shd w:val="clear" w:color="auto" w:fill="FFFFFF"/>
         </w:rPr>
         <w:t>Add the new Code Smell to semantic problem related map</w:t>
       </w:r>
-      <w:bookmarkEnd w:id="30"/>
+      <w:bookmarkEnd w:id="31"/>
       <w:r>
         <w:rPr>
           <w:shd w:val="clear" w:color="auto" w:fill="FFFFFF"/>
@@ -4731,14 +4722,14 @@
           <w:shd w:val="clear" w:color="auto" w:fill="FFFFFF"/>
         </w:rPr>
       </w:pPr>
-      <w:bookmarkStart w:id="31" w:name="_Toc464138368"/>
+      <w:bookmarkStart w:id="32" w:name="_Toc464138368"/>
       <w:r>
         <w:rPr>
           <w:shd w:val="clear" w:color="auto" w:fill="FFFFFF"/>
         </w:rPr>
         <w:t>Register the new Problem Type Preference</w:t>
       </w:r>
-      <w:bookmarkEnd w:id="31"/>
+      <w:bookmarkEnd w:id="32"/>
     </w:p>
     <w:p>
       <w:pPr>
@@ -4923,11 +4914,11 @@
       <w:pPr>
         <w:pStyle w:val="Heading3"/>
       </w:pPr>
-      <w:bookmarkStart w:id="32" w:name="_Toc464138369"/>
+      <w:bookmarkStart w:id="33" w:name="_Toc464138369"/>
       <w:r>
         <w:t>Initialize the preference of the Code Smell</w:t>
       </w:r>
-      <w:bookmarkEnd w:id="32"/>
+      <w:bookmarkEnd w:id="33"/>
     </w:p>
     <w:p>
       <w:pPr>
@@ -5249,11 +5240,11 @@
           <w:rFonts w:ascii="Consolas" w:hAnsi="Consolas" w:cs="Consolas"/>
         </w:rPr>
       </w:pPr>
-      <w:bookmarkStart w:id="33" w:name="_Toc464138370"/>
+      <w:bookmarkStart w:id="34" w:name="_Toc464138370"/>
       <w:r>
         <w:t>Refresh Markers Preference Page</w:t>
       </w:r>
-      <w:bookmarkEnd w:id="33"/>
+      <w:bookmarkEnd w:id="34"/>
     </w:p>
     <w:p>
       <w:pPr>
@@ -6009,6 +6000,7 @@
         <w:rPr>
           <w:noProof/>
           <w:color w:val="000000"/>
+          <w:lang w:val="hu-HU" w:eastAsia="hu-HU"/>
         </w:rPr>
         <w:lastRenderedPageBreak/>
         <w:drawing>
@@ -6066,19 +6058,32 @@
         <w:pStyle w:val="Caption"/>
         <w:jc w:val="center"/>
       </w:pPr>
-      <w:bookmarkStart w:id="34" w:name="_Ref441493952"/>
+      <w:bookmarkStart w:id="35" w:name="_Ref441493952"/>
       <w:r>
         <w:t xml:space="preserve">Figure </w:t>
       </w:r>
-      <w:fldSimple w:instr=" SEQ Figure \* ARABIC ">
-        <w:r>
-          <w:rPr>
-            <w:noProof/>
-          </w:rPr>
-          <w:t>1</w:t>
-        </w:r>
-      </w:fldSimple>
-      <w:bookmarkEnd w:id="34"/>
+      <w:r>
+        <w:fldChar w:fldCharType="begin"/>
+      </w:r>
+      <w:r>
+        <w:instrText xml:space="preserve"> SEQ Figure \* ARABIC </w:instrText>
+      </w:r>
+      <w:r>
+        <w:fldChar w:fldCharType="separate"/>
+      </w:r>
+      <w:r>
+        <w:rPr>
+          <w:noProof/>
+        </w:rPr>
+        <w:t>1</w:t>
+      </w:r>
+      <w:r>
+        <w:rPr>
+          <w:noProof/>
+        </w:rPr>
+        <w:fldChar w:fldCharType="end"/>
+      </w:r>
+      <w:bookmarkEnd w:id="35"/>
       <w:r>
         <w:t>: Preferences window with user parameters</w:t>
       </w:r>
@@ -6208,7 +6213,7 @@
           <w:shd w:val="clear" w:color="auto" w:fill="FFFFFF"/>
         </w:rPr>
       </w:pPr>
-      <w:bookmarkStart w:id="35" w:name="_Toc464138371"/>
+      <w:bookmarkStart w:id="36" w:name="_Toc464138371"/>
       <w:r>
         <w:rPr>
           <w:shd w:val="clear" w:color="auto" w:fill="FFFFFF"/>
@@ -6216,7 +6221,7 @@
         <w:lastRenderedPageBreak/>
         <w:t>Refresh Titanium documentation</w:t>
       </w:r>
-      <w:bookmarkEnd w:id="35"/>
+      <w:bookmarkEnd w:id="36"/>
     </w:p>
     <w:p>
       <w:pPr>
@@ -6278,11 +6283,11 @@
       <w:r>
         <w:t xml:space="preserve">Titanium Preferences / Code Smell Preferences / </w:t>
       </w:r>
-      <w:bookmarkStart w:id="36" w:name="_Toc399489480"/>
+      <w:bookmarkStart w:id="37" w:name="_Toc399489480"/>
       <w:r>
         <w:t>Potential structural problems</w:t>
       </w:r>
-      <w:bookmarkEnd w:id="36"/>
+      <w:bookmarkEnd w:id="37"/>
     </w:p>
     <w:p>
       <w:pPr>
@@ -6306,21 +6311,21 @@
       <w:pPr>
         <w:pStyle w:val="Heading1"/>
       </w:pPr>
-      <w:bookmarkStart w:id="37" w:name="_Toc464138372"/>
+      <w:bookmarkStart w:id="38" w:name="_Toc464138372"/>
       <w:r>
         <w:t>Titanium metrics</w:t>
       </w:r>
-      <w:bookmarkEnd w:id="37"/>
+      <w:bookmarkEnd w:id="38"/>
     </w:p>
     <w:p>
       <w:pPr>
         <w:pStyle w:val="Heading2"/>
       </w:pPr>
-      <w:bookmarkStart w:id="38" w:name="_Toc464138373"/>
+      <w:bookmarkStart w:id="39" w:name="_Toc464138373"/>
       <w:r>
         <w:t>Overview</w:t>
       </w:r>
-      <w:bookmarkEnd w:id="38"/>
+      <w:bookmarkEnd w:id="39"/>
     </w:p>
     <w:p>
       <w:pPr>
@@ -6362,7 +6367,7 @@
       <w:r>
         <w:rPr>
           <w:noProof/>
-          <w:lang w:val="en-US"/>
+          <w:lang w:val="hu-HU" w:eastAsia="hu-HU"/>
         </w:rPr>
         <w:lastRenderedPageBreak/>
         <w:drawing>
@@ -6463,11 +6468,11 @@
       <w:pPr>
         <w:pStyle w:val="Heading2"/>
       </w:pPr>
-      <w:bookmarkStart w:id="39" w:name="_Toc464138374"/>
+      <w:bookmarkStart w:id="40" w:name="_Toc464138374"/>
       <w:r>
         <w:t>Metrics</w:t>
       </w:r>
-      <w:bookmarkEnd w:id="39"/>
+      <w:bookmarkEnd w:id="40"/>
     </w:p>
     <w:p>
       <w:pPr>
@@ -6499,11 +6504,11 @@
       <w:pPr>
         <w:pStyle w:val="Heading2"/>
       </w:pPr>
-      <w:bookmarkStart w:id="40" w:name="_Toc464138375"/>
+      <w:bookmarkStart w:id="41" w:name="_Toc464138375"/>
       <w:r>
         <w:t>MetricData</w:t>
       </w:r>
-      <w:bookmarkEnd w:id="40"/>
+      <w:bookmarkEnd w:id="41"/>
     </w:p>
     <w:p>
       <w:pPr>
@@ -6534,12 +6539,12 @@
       <w:pPr>
         <w:pStyle w:val="Heading2"/>
       </w:pPr>
-      <w:bookmarkStart w:id="41" w:name="_Toc464138376"/>
+      <w:bookmarkStart w:id="42" w:name="_Toc464138376"/>
       <w:r>
         <w:lastRenderedPageBreak/>
         <w:t>ModuleMetricWrapper</w:t>
       </w:r>
-      <w:bookmarkEnd w:id="41"/>
+      <w:bookmarkEnd w:id="42"/>
     </w:p>
     <w:p>
       <w:pPr>
@@ -6571,11 +6576,11 @@
       <w:pPr>
         <w:pStyle w:val="Heading2"/>
       </w:pPr>
-      <w:bookmarkStart w:id="42" w:name="_Toc464138377"/>
+      <w:bookmarkStart w:id="43" w:name="_Toc464138377"/>
       <w:r>
         <w:t>MetricsView</w:t>
       </w:r>
-      <w:bookmarkEnd w:id="42"/>
+      <w:bookmarkEnd w:id="43"/>
     </w:p>
     <w:p>
       <w:pPr>
@@ -6606,11 +6611,11 @@
       <w:pPr>
         <w:pStyle w:val="Heading2"/>
       </w:pPr>
-      <w:bookmarkStart w:id="43" w:name="_Toc464138378"/>
+      <w:bookmarkStart w:id="44" w:name="_Toc464138378"/>
       <w:r>
         <w:t>TopRiskView</w:t>
       </w:r>
-      <w:bookmarkEnd w:id="43"/>
+      <w:bookmarkEnd w:id="44"/>
     </w:p>
     <w:p>
       <w:pPr>
@@ -6650,11 +6655,11 @@
       <w:pPr>
         <w:pStyle w:val="Heading2"/>
       </w:pPr>
-      <w:bookmarkStart w:id="44" w:name="_Toc464138379"/>
+      <w:bookmarkStart w:id="45" w:name="_Toc464138379"/>
       <w:r>
         <w:t>Interaction with the titan designer</w:t>
       </w:r>
-      <w:bookmarkEnd w:id="44"/>
+      <w:bookmarkEnd w:id="45"/>
     </w:p>
     <w:p>
       <w:pPr>
@@ -6712,27 +6717,27 @@
       <w:pPr>
         <w:pStyle w:val="Heading1"/>
       </w:pPr>
-      <w:bookmarkStart w:id="45" w:name="_Toc464138380"/>
+      <w:bookmarkStart w:id="46" w:name="_Toc464138380"/>
       <w:r>
         <w:t>Graph generation and display</w:t>
       </w:r>
-      <w:bookmarkEnd w:id="19"/>
-      <w:bookmarkEnd w:id="20"/>
-      <w:bookmarkEnd w:id="45"/>
+      <w:bookmarkEnd w:id="21"/>
+      <w:bookmarkEnd w:id="22"/>
+      <w:bookmarkEnd w:id="46"/>
     </w:p>
     <w:p>
       <w:pPr>
         <w:pStyle w:val="Heading2"/>
       </w:pPr>
-      <w:bookmarkStart w:id="46" w:name="_Toc371074347"/>
-      <w:bookmarkStart w:id="47" w:name="_Toc371847442"/>
-      <w:bookmarkStart w:id="48" w:name="_Toc464138381"/>
+      <w:bookmarkStart w:id="47" w:name="_Toc371074347"/>
+      <w:bookmarkStart w:id="48" w:name="_Toc371847442"/>
+      <w:bookmarkStart w:id="49" w:name="_Toc464138381"/>
       <w:r>
         <w:t>The generation of graphs on the UI</w:t>
       </w:r>
-      <w:bookmarkEnd w:id="46"/>
       <w:bookmarkEnd w:id="47"/>
       <w:bookmarkEnd w:id="48"/>
+      <w:bookmarkEnd w:id="49"/>
     </w:p>
     <w:p>
       <w:pPr>
@@ -7268,7 +7273,7 @@
       <w:r>
         <w:rPr>
           <w:noProof/>
-          <w:lang w:val="en-US"/>
+          <w:lang w:val="hu-HU" w:eastAsia="hu-HU"/>
         </w:rPr>
         <mc:AlternateContent>
           <mc:Choice Requires="wps">
@@ -7443,7 +7448,7 @@
       <w:r>
         <w:rPr>
           <w:noProof/>
-          <w:lang w:val="en-US"/>
+          <w:lang w:val="hu-HU" w:eastAsia="hu-HU"/>
         </w:rPr>
         <mc:AlternateContent>
           <mc:Choice Requires="wpc">
@@ -8464,7 +8469,7 @@
       <w:r>
         <w:rPr>
           <w:noProof/>
-          <w:lang w:val="en-US"/>
+          <w:lang w:val="hu-HU" w:eastAsia="hu-HU"/>
         </w:rPr>
         <mc:AlternateContent>
           <mc:Choice Requires="wps">
@@ -8525,7 +8530,7 @@
           </mc:Choice>
           <mc:Fallback>
             <w:pict>
-              <v:rect w14:anchorId="68D119ED" id="AutoShape 99" o:spid="_x0000_s1026" style="width:441pt;height:239.25pt;visibility:visible;mso-wrap-style:square;mso-left-percent:-10001;mso-top-percent:-10001;mso-position-horizontal:absolute;mso-position-horizontal-relative:char;mso-position-vertical:absolute;mso-position-vertical-relative:line;mso-left-percent:-10001;mso-top-percent:-10001;v-text-anchor:top" o:gfxdata="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" filled="f" stroked="f">
+              <v:rect w14:anchorId="4A35D07E" id="AutoShape 99" o:spid="_x0000_s1026" style="width:441pt;height:239.25pt;visibility:visible;mso-wrap-style:square;mso-left-percent:-10001;mso-top-percent:-10001;mso-position-horizontal:absolute;mso-position-horizontal-relative:char;mso-position-vertical:absolute;mso-position-vertical-relative:line;mso-left-percent:-10001;mso-top-percent:-10001;v-text-anchor:top" o:gfxdata="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" filled="f" stroked="f">
                 <o:lock v:ext="edit" aspectratio="t"/>
                 <w10:anchorlock/>
               </v:rect>
@@ -8539,15 +8544,15 @@
       <w:pPr>
         <w:pStyle w:val="Heading2"/>
       </w:pPr>
-      <w:bookmarkStart w:id="49" w:name="_Toc371074348"/>
-      <w:bookmarkStart w:id="50" w:name="_Toc371847443"/>
-      <w:bookmarkStart w:id="51" w:name="_Toc464138382"/>
+      <w:bookmarkStart w:id="50" w:name="_Toc371074348"/>
+      <w:bookmarkStart w:id="51" w:name="_Toc371847443"/>
+      <w:bookmarkStart w:id="52" w:name="_Toc464138382"/>
       <w:r>
         <w:t>The generation of graph on the headless interface</w:t>
       </w:r>
-      <w:bookmarkEnd w:id="49"/>
       <w:bookmarkEnd w:id="50"/>
       <w:bookmarkEnd w:id="51"/>
+      <w:bookmarkEnd w:id="52"/>
     </w:p>
     <w:p>
       <w:pPr>
@@ -8725,7 +8730,7 @@
       <w:r>
         <w:rPr>
           <w:noProof/>
-          <w:lang w:val="en-US"/>
+          <w:lang w:val="hu-HU" w:eastAsia="hu-HU"/>
         </w:rPr>
         <w:lastRenderedPageBreak/>
         <mc:AlternateContent>
@@ -8924,7 +8929,7 @@
         <w:rPr>
           <w:rFonts w:cs="Arial"/>
           <w:noProof/>
-          <w:lang w:val="en-US"/>
+          <w:lang w:val="hu-HU" w:eastAsia="hu-HU"/>
         </w:rPr>
         <mc:AlternateContent>
           <mc:Choice Requires="wpc">
@@ -9679,7 +9684,7 @@
           <w:rFonts w:cs="Arial"/>
           <w:noProof/>
           <w:szCs w:val="24"/>
-          <w:lang w:val="en-US"/>
+          <w:lang w:val="hu-HU" w:eastAsia="hu-HU"/>
         </w:rPr>
         <mc:AlternateContent>
           <mc:Choice Requires="wps">
@@ -9740,7 +9745,7 @@
           </mc:Choice>
           <mc:Fallback>
             <w:pict>
-              <v:rect w14:anchorId="5F05F98C" id="AutoShape 100" o:spid="_x0000_s1026" style="width:453.75pt;height:236.25pt;visibility:visible;mso-wrap-style:square;mso-left-percent:-10001;mso-top-percent:-10001;mso-position-horizontal:absolute;mso-position-horizontal-relative:char;mso-position-vertical:absolute;mso-position-vertical-relative:line;mso-left-percent:-10001;mso-top-percent:-10001;v-text-anchor:top" o:gfxdata="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" filled="f" stroked="f">
+              <v:rect w14:anchorId="24A1BC3F" id="AutoShape 100" o:spid="_x0000_s1026" style="width:453.75pt;height:236.25pt;visibility:visible;mso-wrap-style:square;mso-left-percent:-10001;mso-top-percent:-10001;mso-position-horizontal:absolute;mso-position-horizontal-relative:char;mso-position-vertical:absolute;mso-position-vertical-relative:line;mso-left-percent:-10001;mso-top-percent:-10001;v-text-anchor:top" o:gfxdata="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" filled="f" stroked="f">
                 <o:lock v:ext="edit" aspectratio="t"/>
                 <w10:anchorlock/>
               </v:rect>
@@ -9753,13 +9758,13 @@
       <w:pPr>
         <w:pStyle w:val="Heading2"/>
       </w:pPr>
-      <w:bookmarkStart w:id="52" w:name="_Toc371847444"/>
-      <w:bookmarkStart w:id="53" w:name="_Toc464138383"/>
+      <w:bookmarkStart w:id="53" w:name="_Toc371847444"/>
+      <w:bookmarkStart w:id="54" w:name="_Toc464138383"/>
       <w:r>
         <w:t>How graph data is obtained?</w:t>
       </w:r>
-      <w:bookmarkEnd w:id="52"/>
       <w:bookmarkEnd w:id="53"/>
+      <w:bookmarkEnd w:id="54"/>
     </w:p>
     <w:p>
       <w:pPr>
@@ -9828,13 +9833,13 @@
       <w:pPr>
         <w:pStyle w:val="Heading3"/>
       </w:pPr>
-      <w:bookmarkStart w:id="54" w:name="_Toc371847445"/>
-      <w:bookmarkStart w:id="55" w:name="_Toc464138384"/>
+      <w:bookmarkStart w:id="55" w:name="_Toc371847445"/>
+      <w:bookmarkStart w:id="56" w:name="_Toc464138384"/>
       <w:r>
         <w:t>Obtaining data for module graph</w:t>
       </w:r>
-      <w:bookmarkEnd w:id="54"/>
       <w:bookmarkEnd w:id="55"/>
+      <w:bookmarkEnd w:id="56"/>
     </w:p>
     <w:p>
       <w:pPr>
@@ -9975,13 +9980,13 @@
       <w:pPr>
         <w:pStyle w:val="Heading3"/>
       </w:pPr>
-      <w:bookmarkStart w:id="56" w:name="_Toc371847446"/>
-      <w:bookmarkStart w:id="57" w:name="_Toc464138385"/>
+      <w:bookmarkStart w:id="57" w:name="_Toc371847446"/>
+      <w:bookmarkStart w:id="58" w:name="_Toc464138385"/>
       <w:r>
         <w:t>Obtaining data for component graph</w:t>
       </w:r>
-      <w:bookmarkEnd w:id="56"/>
       <w:bookmarkEnd w:id="57"/>
+      <w:bookmarkEnd w:id="58"/>
     </w:p>
     <w:p>
       <w:pPr>
@@ -10190,30 +10195,30 @@
       <w:pPr>
         <w:pStyle w:val="Heading1"/>
       </w:pPr>
-      <w:bookmarkStart w:id="58" w:name="_Toc371074349"/>
-      <w:bookmarkStart w:id="59" w:name="_Toc371847447"/>
-      <w:bookmarkStart w:id="60" w:name="_Toc464138386"/>
+      <w:bookmarkStart w:id="59" w:name="_Toc371074349"/>
+      <w:bookmarkStart w:id="60" w:name="_Toc371847447"/>
+      <w:bookmarkStart w:id="61" w:name="_Toc464138386"/>
       <w:r>
         <w:lastRenderedPageBreak/>
         <w:t>Graph clustering</w:t>
       </w:r>
-      <w:bookmarkEnd w:id="58"/>
       <w:bookmarkEnd w:id="59"/>
       <w:bookmarkEnd w:id="60"/>
+      <w:bookmarkEnd w:id="61"/>
     </w:p>
     <w:p>
       <w:pPr>
         <w:pStyle w:val="Heading2"/>
       </w:pPr>
-      <w:bookmarkStart w:id="61" w:name="_Toc371074350"/>
-      <w:bookmarkStart w:id="62" w:name="_Toc371847448"/>
-      <w:bookmarkStart w:id="63" w:name="_Toc464138387"/>
+      <w:bookmarkStart w:id="62" w:name="_Toc371074350"/>
+      <w:bookmarkStart w:id="63" w:name="_Toc371847448"/>
+      <w:bookmarkStart w:id="64" w:name="_Toc464138387"/>
       <w:r>
         <w:t>Algorithms</w:t>
       </w:r>
-      <w:bookmarkEnd w:id="61"/>
       <w:bookmarkEnd w:id="62"/>
       <w:bookmarkEnd w:id="63"/>
+      <w:bookmarkEnd w:id="64"/>
     </w:p>
     <w:p>
       <w:pPr>
@@ -10244,15 +10249,15 @@
       <w:pPr>
         <w:pStyle w:val="Heading3"/>
       </w:pPr>
-      <w:bookmarkStart w:id="64" w:name="_Toc371074351"/>
-      <w:bookmarkStart w:id="65" w:name="_Toc371847449"/>
-      <w:bookmarkStart w:id="66" w:name="_Toc464138388"/>
+      <w:bookmarkStart w:id="65" w:name="_Toc371074351"/>
+      <w:bookmarkStart w:id="66" w:name="_Toc371847449"/>
+      <w:bookmarkStart w:id="67" w:name="_Toc464138388"/>
       <w:r>
         <w:t>Clustering by folder name</w:t>
       </w:r>
-      <w:bookmarkEnd w:id="64"/>
       <w:bookmarkEnd w:id="65"/>
       <w:bookmarkEnd w:id="66"/>
+      <w:bookmarkEnd w:id="67"/>
     </w:p>
     <w:p>
       <w:pPr>
@@ -10300,15 +10305,15 @@
       <w:pPr>
         <w:pStyle w:val="Heading3"/>
       </w:pPr>
-      <w:bookmarkStart w:id="67" w:name="_Toc371074352"/>
-      <w:bookmarkStart w:id="68" w:name="_Toc371847450"/>
-      <w:bookmarkStart w:id="69" w:name="_Toc464138389"/>
+      <w:bookmarkStart w:id="68" w:name="_Toc371074352"/>
+      <w:bookmarkStart w:id="69" w:name="_Toc371847450"/>
+      <w:bookmarkStart w:id="70" w:name="_Toc464138389"/>
       <w:r>
         <w:t>Clustering using regular expressions</w:t>
       </w:r>
-      <w:bookmarkEnd w:id="67"/>
       <w:bookmarkEnd w:id="68"/>
       <w:bookmarkEnd w:id="69"/>
+      <w:bookmarkEnd w:id="70"/>
     </w:p>
     <w:p>
       <w:pPr>
@@ -10372,15 +10377,15 @@
       <w:pPr>
         <w:pStyle w:val="Heading3"/>
       </w:pPr>
-      <w:bookmarkStart w:id="70" w:name="_Toc371074353"/>
-      <w:bookmarkStart w:id="71" w:name="_Toc371847451"/>
-      <w:bookmarkStart w:id="72" w:name="_Toc464138390"/>
+      <w:bookmarkStart w:id="71" w:name="_Toc371074353"/>
+      <w:bookmarkStart w:id="72" w:name="_Toc371847451"/>
+      <w:bookmarkStart w:id="73" w:name="_Toc464138390"/>
       <w:r>
         <w:t>Clustering by module name</w:t>
       </w:r>
-      <w:bookmarkEnd w:id="70"/>
       <w:bookmarkEnd w:id="71"/>
       <w:bookmarkEnd w:id="72"/>
+      <w:bookmarkEnd w:id="73"/>
     </w:p>
     <w:p>
       <w:pPr>
@@ -10420,9 +10425,9 @@
       <w:pPr>
         <w:pStyle w:val="Heading3"/>
       </w:pPr>
-      <w:bookmarkStart w:id="73" w:name="_Toc371074354"/>
-      <w:bookmarkStart w:id="74" w:name="_Toc371847452"/>
-      <w:bookmarkStart w:id="75" w:name="_Toc464138391"/>
+      <w:bookmarkStart w:id="74" w:name="_Toc371074354"/>
+      <w:bookmarkStart w:id="75" w:name="_Toc371847452"/>
+      <w:bookmarkStart w:id="76" w:name="_Toc464138391"/>
       <w:r>
         <w:lastRenderedPageBreak/>
         <w:t>Auto</w:t>
@@ -10433,9 +10438,9 @@
       <w:r>
         <w:t>atic clustering</w:t>
       </w:r>
-      <w:bookmarkEnd w:id="73"/>
       <w:bookmarkEnd w:id="74"/>
       <w:bookmarkEnd w:id="75"/>
+      <w:bookmarkEnd w:id="76"/>
     </w:p>
     <w:p>
       <w:pPr>
@@ -10489,15 +10494,15 @@
       <w:pPr>
         <w:pStyle w:val="Heading2"/>
       </w:pPr>
-      <w:bookmarkStart w:id="76" w:name="_Toc371074355"/>
-      <w:bookmarkStart w:id="77" w:name="_Toc371847453"/>
-      <w:bookmarkStart w:id="78" w:name="_Toc464138392"/>
+      <w:bookmarkStart w:id="77" w:name="_Toc371074355"/>
+      <w:bookmarkStart w:id="78" w:name="_Toc371847453"/>
+      <w:bookmarkStart w:id="79" w:name="_Toc464138392"/>
       <w:r>
         <w:t>Running the algorithms</w:t>
       </w:r>
-      <w:bookmarkEnd w:id="76"/>
       <w:bookmarkEnd w:id="77"/>
       <w:bookmarkEnd w:id="78"/>
+      <w:bookmarkEnd w:id="79"/>
     </w:p>
     <w:p>
       <w:pPr>
@@ -10639,13 +10644,13 @@
       <w:pPr>
         <w:pStyle w:val="Heading2"/>
       </w:pPr>
-      <w:bookmarkStart w:id="79" w:name="_Toc371847454"/>
-      <w:bookmarkStart w:id="80" w:name="_Toc464138393"/>
+      <w:bookmarkStart w:id="80" w:name="_Toc371847454"/>
+      <w:bookmarkStart w:id="81" w:name="_Toc464138393"/>
       <w:r>
         <w:t>Connection with TITAN designer</w:t>
       </w:r>
-      <w:bookmarkEnd w:id="79"/>
       <w:bookmarkEnd w:id="80"/>
+      <w:bookmarkEnd w:id="81"/>
     </w:p>
     <w:p>
       <w:pPr>
@@ -10680,16 +10685,16 @@
       <w:pPr>
         <w:pStyle w:val="Heading1"/>
       </w:pPr>
-      <w:bookmarkStart w:id="81" w:name="_Toc371074356"/>
-      <w:bookmarkStart w:id="82" w:name="_Toc371847455"/>
-      <w:bookmarkStart w:id="83" w:name="_Toc464138394"/>
+      <w:bookmarkStart w:id="82" w:name="_Toc371074356"/>
+      <w:bookmarkStart w:id="83" w:name="_Toc371847455"/>
+      <w:bookmarkStart w:id="84" w:name="_Toc464138394"/>
       <w:r>
         <w:lastRenderedPageBreak/>
         <w:t>Titanium DAG layout algorithm</w:t>
       </w:r>
-      <w:bookmarkEnd w:id="81"/>
       <w:bookmarkEnd w:id="82"/>
       <w:bookmarkEnd w:id="83"/>
+      <w:bookmarkEnd w:id="84"/>
     </w:p>
     <w:p>
       <w:pPr>
@@ -10714,15 +10719,15 @@
       <w:pPr>
         <w:pStyle w:val="Heading2"/>
       </w:pPr>
-      <w:bookmarkStart w:id="84" w:name="_Toc371074357"/>
-      <w:bookmarkStart w:id="85" w:name="_Toc371847456"/>
-      <w:bookmarkStart w:id="86" w:name="_Toc464138395"/>
+      <w:bookmarkStart w:id="85" w:name="_Toc371074357"/>
+      <w:bookmarkStart w:id="86" w:name="_Toc371847456"/>
+      <w:bookmarkStart w:id="87" w:name="_Toc464138395"/>
       <w:r>
         <w:t>Basic idea</w:t>
       </w:r>
-      <w:bookmarkEnd w:id="84"/>
       <w:bookmarkEnd w:id="85"/>
       <w:bookmarkEnd w:id="86"/>
+      <w:bookmarkEnd w:id="87"/>
     </w:p>
     <w:p>
       <w:pPr>
@@ -10752,15 +10757,15 @@
       <w:pPr>
         <w:pStyle w:val="Heading2"/>
       </w:pPr>
-      <w:bookmarkStart w:id="87" w:name="_Toc371074358"/>
-      <w:bookmarkStart w:id="88" w:name="_Toc371847457"/>
-      <w:bookmarkStart w:id="89" w:name="_Toc464138396"/>
+      <w:bookmarkStart w:id="88" w:name="_Toc371074358"/>
+      <w:bookmarkStart w:id="89" w:name="_Toc371847457"/>
+      <w:bookmarkStart w:id="90" w:name="_Toc464138396"/>
       <w:r>
         <w:t>Versions</w:t>
       </w:r>
-      <w:bookmarkEnd w:id="87"/>
       <w:bookmarkEnd w:id="88"/>
       <w:bookmarkEnd w:id="89"/>
+      <w:bookmarkEnd w:id="90"/>
     </w:p>
     <w:p>
       <w:pPr>
@@ -10804,15 +10809,15 @@
       <w:pPr>
         <w:pStyle w:val="Heading2"/>
       </w:pPr>
-      <w:bookmarkStart w:id="90" w:name="_Toc371074359"/>
-      <w:bookmarkStart w:id="91" w:name="_Toc371847458"/>
-      <w:bookmarkStart w:id="92" w:name="_Toc464138397"/>
+      <w:bookmarkStart w:id="91" w:name="_Toc371074359"/>
+      <w:bookmarkStart w:id="92" w:name="_Toc371847458"/>
+      <w:bookmarkStart w:id="93" w:name="_Toc464138397"/>
       <w:r>
         <w:t>Display</w:t>
       </w:r>
-      <w:bookmarkEnd w:id="90"/>
       <w:bookmarkEnd w:id="91"/>
       <w:bookmarkEnd w:id="92"/>
+      <w:bookmarkEnd w:id="93"/>
     </w:p>
     <w:p>
       <w:pPr>
@@ -10849,16 +10854,16 @@
       <w:r>
         <w:br w:type="page"/>
       </w:r>
-      <w:bookmarkStart w:id="93" w:name="_Toc371074360"/>
-      <w:bookmarkStart w:id="94" w:name="_Toc371847459"/>
-      <w:bookmarkStart w:id="95" w:name="_Toc464138398"/>
+      <w:bookmarkStart w:id="94" w:name="_Toc371074360"/>
+      <w:bookmarkStart w:id="95" w:name="_Toc371847459"/>
+      <w:bookmarkStart w:id="96" w:name="_Toc464138398"/>
       <w:r>
         <w:lastRenderedPageBreak/>
         <w:t>Searching for parallel paths and cycles</w:t>
       </w:r>
-      <w:bookmarkEnd w:id="93"/>
       <w:bookmarkEnd w:id="94"/>
       <w:bookmarkEnd w:id="95"/>
+      <w:bookmarkEnd w:id="96"/>
     </w:p>
     <w:p>
       <w:pPr>
@@ -10872,15 +10877,15 @@
       <w:pPr>
         <w:pStyle w:val="Heading2"/>
       </w:pPr>
-      <w:bookmarkStart w:id="96" w:name="_Toc371074361"/>
-      <w:bookmarkStart w:id="97" w:name="_Toc371847460"/>
-      <w:bookmarkStart w:id="98" w:name="_Toc464138399"/>
+      <w:bookmarkStart w:id="97" w:name="_Toc371074361"/>
+      <w:bookmarkStart w:id="98" w:name="_Toc371847460"/>
+      <w:bookmarkStart w:id="99" w:name="_Toc464138399"/>
       <w:r>
         <w:t>Finding parallel paths</w:t>
       </w:r>
-      <w:bookmarkEnd w:id="96"/>
       <w:bookmarkEnd w:id="97"/>
       <w:bookmarkEnd w:id="98"/>
+      <w:bookmarkEnd w:id="99"/>
     </w:p>
     <w:p>
       <w:pPr>
@@ -10921,18 +10926,18 @@
       <w:pPr>
         <w:pStyle w:val="Heading2"/>
       </w:pPr>
-      <w:bookmarkStart w:id="99" w:name="_Toc371074362"/>
-      <w:bookmarkStart w:id="100" w:name="_Toc371847461"/>
-      <w:bookmarkStart w:id="101" w:name="_Toc464138400"/>
+      <w:bookmarkStart w:id="100" w:name="_Toc371074362"/>
+      <w:bookmarkStart w:id="101" w:name="_Toc371847461"/>
+      <w:bookmarkStart w:id="102" w:name="_Toc464138400"/>
       <w:r>
         <w:t xml:space="preserve">Finding </w:t>
       </w:r>
-      <w:bookmarkEnd w:id="99"/>
+      <w:bookmarkEnd w:id="100"/>
       <w:r>
         <w:t>circles</w:t>
       </w:r>
-      <w:bookmarkEnd w:id="100"/>
       <w:bookmarkEnd w:id="101"/>
+      <w:bookmarkEnd w:id="102"/>
     </w:p>
     <w:p>
       <w:pPr>
@@ -10984,16 +10989,16 @@
       <w:r>
         <w:br w:type="page"/>
       </w:r>
-      <w:bookmarkStart w:id="102" w:name="_Toc371074363"/>
-      <w:bookmarkStart w:id="103" w:name="_Toc371847462"/>
-      <w:bookmarkStart w:id="104" w:name="_Toc464138401"/>
+      <w:bookmarkStart w:id="103" w:name="_Toc371074363"/>
+      <w:bookmarkStart w:id="104" w:name="_Toc371847462"/>
+      <w:bookmarkStart w:id="105" w:name="_Toc464138401"/>
       <w:r>
         <w:lastRenderedPageBreak/>
         <w:t>Code smell table merging</w:t>
       </w:r>
-      <w:bookmarkEnd w:id="102"/>
       <w:bookmarkEnd w:id="103"/>
       <w:bookmarkEnd w:id="104"/>
+      <w:bookmarkEnd w:id="105"/>
     </w:p>
     <w:p>
       <w:pPr>
@@ -11007,15 +11012,15 @@
       <w:pPr>
         <w:pStyle w:val="Heading2"/>
       </w:pPr>
-      <w:bookmarkStart w:id="105" w:name="_Toc371074364"/>
-      <w:bookmarkStart w:id="106" w:name="_Toc371847463"/>
-      <w:bookmarkStart w:id="107" w:name="_Toc464138402"/>
+      <w:bookmarkStart w:id="106" w:name="_Toc371074364"/>
+      <w:bookmarkStart w:id="107" w:name="_Toc371847463"/>
+      <w:bookmarkStart w:id="108" w:name="_Toc464138402"/>
       <w:r>
         <w:t>Algorithm</w:t>
       </w:r>
-      <w:bookmarkEnd w:id="105"/>
       <w:bookmarkEnd w:id="106"/>
       <w:bookmarkEnd w:id="107"/>
+      <w:bookmarkEnd w:id="108"/>
     </w:p>
     <w:p>
       <w:pPr>
@@ -11056,15 +11061,15 @@
       <w:pPr>
         <w:pStyle w:val="Heading2"/>
       </w:pPr>
-      <w:bookmarkStart w:id="108" w:name="_Toc371074365"/>
-      <w:bookmarkStart w:id="109" w:name="_Toc371847464"/>
-      <w:bookmarkStart w:id="110" w:name="_Toc464138403"/>
+      <w:bookmarkStart w:id="109" w:name="_Toc371074365"/>
+      <w:bookmarkStart w:id="110" w:name="_Toc371847464"/>
+      <w:bookmarkStart w:id="111" w:name="_Toc464138403"/>
       <w:r>
         <w:t>Limitation</w:t>
       </w:r>
-      <w:bookmarkEnd w:id="108"/>
       <w:bookmarkEnd w:id="109"/>
       <w:bookmarkEnd w:id="110"/>
+      <w:bookmarkEnd w:id="111"/>
     </w:p>
     <w:p>
       <w:pPr>
@@ -11118,15 +11123,15 @@
           <w:rFonts w:eastAsia="SimSun"/>
         </w:rPr>
       </w:pPr>
-      <w:bookmarkStart w:id="111" w:name="_Toc360518847"/>
-      <w:bookmarkStart w:id="112" w:name="_Toc433891766"/>
-      <w:bookmarkStart w:id="113" w:name="_Toc464138404"/>
+      <w:bookmarkStart w:id="112" w:name="_Toc360518847"/>
+      <w:bookmarkStart w:id="113" w:name="_Toc433891766"/>
+      <w:bookmarkStart w:id="114" w:name="_Toc464138404"/>
       <w:r>
         <w:t>References</w:t>
       </w:r>
-      <w:bookmarkEnd w:id="111"/>
       <w:bookmarkEnd w:id="112"/>
       <w:bookmarkEnd w:id="113"/>
+      <w:bookmarkEnd w:id="114"/>
       <w:r>
         <w:rPr>
           <w:rFonts w:eastAsia="SimSun"/>
@@ -11138,7 +11143,7 @@
       <w:pPr>
         <w:pStyle w:val="List2"/>
       </w:pPr>
-      <w:bookmarkStart w:id="114" w:name="_Ref168807582"/>
+      <w:bookmarkStart w:id="115" w:name="_Ref168807582"/>
       <w:r>
         <w:t>Installation Guide for TITAN TTCN-3 Test Executor</w:t>
       </w:r>
@@ -11158,13 +11163,13 @@
       <w:r>
         <w:t xml:space="preserve"> Uen</w:t>
       </w:r>
-      <w:bookmarkEnd w:id="114"/>
+      <w:bookmarkEnd w:id="115"/>
     </w:p>
     <w:p>
       <w:pPr>
         <w:pStyle w:val="List2"/>
       </w:pPr>
-      <w:bookmarkStart w:id="115" w:name="_Ref182307595"/>
+      <w:bookmarkStart w:id="116" w:name="_Ref182307595"/>
       <w:r>
         <w:t>Installation Guide for TITAN Designer and TIT</w:t>
       </w:r>
@@ -11189,13 +11194,13 @@
       <w:r>
         <w:t xml:space="preserve"> Uen</w:t>
       </w:r>
-      <w:bookmarkEnd w:id="115"/>
+      <w:bookmarkEnd w:id="116"/>
     </w:p>
     <w:p>
       <w:pPr>
         <w:pStyle w:val="List2"/>
       </w:pPr>
-      <w:bookmarkStart w:id="116" w:name="_Ref182311856"/>
+      <w:bookmarkStart w:id="117" w:name="_Ref182311856"/>
       <w:r>
         <w:t xml:space="preserve">TITAN User Guide </w:t>
       </w:r>
@@ -11220,13 +11225,13 @@
       <w:r>
         <w:t xml:space="preserve"> Uen</w:t>
       </w:r>
-      <w:bookmarkEnd w:id="116"/>
+      <w:bookmarkEnd w:id="117"/>
     </w:p>
     <w:p>
       <w:pPr>
         <w:pStyle w:val="List2"/>
       </w:pPr>
-      <w:bookmarkStart w:id="117" w:name="_Ref182303324"/>
+      <w:bookmarkStart w:id="118" w:name="_Ref182303324"/>
       <w:r>
         <w:t>TITAN Programmer’s Technical Reference</w:t>
       </w:r>
@@ -11254,7 +11259,7 @@
       <w:r>
         <w:t xml:space="preserve"> Uen</w:t>
       </w:r>
-      <w:bookmarkEnd w:id="117"/>
+      <w:bookmarkEnd w:id="118"/>
     </w:p>
     <w:p>
       <w:pPr>
@@ -11305,7 +11310,7 @@
       <w:pPr>
         <w:pStyle w:val="List2"/>
       </w:pPr>
-      <w:bookmarkStart w:id="118" w:name="_Ref182307323"/>
+      <w:bookmarkStart w:id="119" w:name="_Ref182307323"/>
       <w:r>
         <w:t>Methods for Testing and Specification (MTS);</w:t>
       </w:r>
@@ -11355,7 +11360,7 @@
       <w:r>
         <w:t>April 2013</w:t>
       </w:r>
-      <w:bookmarkEnd w:id="118"/>
+      <w:bookmarkEnd w:id="119"/>
     </w:p>
     <w:p>
       <w:pPr>
@@ -11412,7 +11417,7 @@
       <w:pPr>
         <w:pStyle w:val="List2"/>
       </w:pPr>
-      <w:bookmarkStart w:id="119" w:name="_Ref182307395"/>
+      <w:bookmarkStart w:id="120" w:name="_Ref182307395"/>
       <w:r>
         <w:t>Methods for Testing and Specification (MTS);</w:t>
       </w:r>
@@ -11462,7 +11467,7 @@
       <w:r>
         <w:t xml:space="preserve"> 20</w:t>
       </w:r>
-      <w:bookmarkEnd w:id="119"/>
+      <w:bookmarkEnd w:id="120"/>
       <w:r>
         <w:t>13</w:t>
       </w:r>
@@ -11471,8 +11476,6 @@
       <w:pPr>
         <w:pStyle w:val="Text"/>
       </w:pPr>
-      <w:bookmarkStart w:id="120" w:name="_GoBack"/>
-      <w:bookmarkEnd w:id="120"/>
     </w:p>
     <w:sectPr>
       <w:headerReference w:type="even" r:id="rId13"/>
@@ -11696,6 +11699,9 @@
             <w:pStyle w:val="Header"/>
           </w:pPr>
           <w:r>
+            <w:rPr>
+              <w:lang w:val="hu-HU" w:eastAsia="hu-HU"/>
+            </w:rPr>
             <w:drawing>
               <wp:inline distT="0" distB="0" distL="0" distR="0" wp14:anchorId="0D62F8AB" wp14:editId="28EA6215">
                 <wp:extent cx="1162050" cy="238125"/>
@@ -11756,11 +11762,21 @@
           <w:pPr>
             <w:pStyle w:val="Header"/>
           </w:pPr>
-          <w:fldSimple w:instr=" DOCPROPERTY  Conf  \* MERGEFORMAT ">
-            <w:r>
-              <w:t>Public</w:t>
-            </w:r>
-          </w:fldSimple>
+          <w:r>
+            <w:fldChar w:fldCharType="begin"/>
+          </w:r>
+          <w:r>
+            <w:instrText xml:space="preserve"> DOCPROPERTY  Conf  \* MERGEFORMAT </w:instrText>
+          </w:r>
+          <w:r>
+            <w:fldChar w:fldCharType="separate"/>
+          </w:r>
+          <w:r>
+            <w:t>Public</w:t>
+          </w:r>
+          <w:r>
+            <w:fldChar w:fldCharType="end"/>
+          </w:r>
         </w:p>
         <w:p>
           <w:pPr>
@@ -11826,7 +11842,7 @@
             <w:fldChar w:fldCharType="separate"/>
           </w:r>
           <w:r>
-            <w:t>22</w:t>
+            <w:t>4</w:t>
           </w:r>
           <w:r>
             <w:fldChar w:fldCharType="end"/>
@@ -11939,11 +11955,21 @@
               <w:tab w:val="left" w:pos="3062"/>
             </w:tabs>
           </w:pPr>
-          <w:fldSimple w:instr=" DOCPROPERTY &quot;Prepared&quot; \* MERGEFORMAT ">
-            <w:r>
-              <w:t>EKRISZA Kristof Szabados</w:t>
-            </w:r>
-          </w:fldSimple>
+          <w:r>
+            <w:fldChar w:fldCharType="begin"/>
+          </w:r>
+          <w:r>
+            <w:instrText xml:space="preserve"> DOCPROPERTY "Prepared" \* MERGEFORMAT </w:instrText>
+          </w:r>
+          <w:r>
+            <w:fldChar w:fldCharType="separate"/>
+          </w:r>
+          <w:r>
+            <w:t>EKRISZA Kristof Szabados</w:t>
+          </w:r>
+          <w:r>
+            <w:fldChar w:fldCharType="end"/>
+          </w:r>
         </w:p>
       </w:tc>
       <w:tc>
@@ -11958,11 +11984,21 @@
           <w:pPr>
             <w:pStyle w:val="Header"/>
           </w:pPr>
-          <w:fldSimple w:instr=" DOCPROPERTY &quot;DocNo&quot;  &quot;LangCode&quot; \* MERGEFORMAT ">
-            <w:r>
-              <w:t>9/198 17-CRL 113 200/6 Uen</w:t>
-            </w:r>
-          </w:fldSimple>
+          <w:r>
+            <w:fldChar w:fldCharType="begin"/>
+          </w:r>
+          <w:r>
+            <w:instrText xml:space="preserve"> DOCPROPERTY "DocNo"  "LangCode" \* MERGEFORMAT </w:instrText>
+          </w:r>
+          <w:r>
+            <w:fldChar w:fldCharType="separate"/>
+          </w:r>
+          <w:r>
+            <w:t>9/198 17-CRL 113 200/6 Uen</w:t>
+          </w:r>
+          <w:r>
+            <w:fldChar w:fldCharType="end"/>
+          </w:r>
         </w:p>
       </w:tc>
     </w:tr>
@@ -12078,11 +12114,21 @@
           <w:pPr>
             <w:pStyle w:val="Header"/>
           </w:pPr>
-          <w:fldSimple w:instr=" DOCPROPERTY &quot;ApprovedBy&quot; \* MERGEFORMAT ">
-            <w:r>
-              <w:t>ETHLEL Elemer Lelik</w:t>
-            </w:r>
-          </w:fldSimple>
+          <w:r>
+            <w:fldChar w:fldCharType="begin"/>
+          </w:r>
+          <w:r>
+            <w:instrText xml:space="preserve"> DOCPROPERTY "ApprovedBy" \* MERGEFORMAT </w:instrText>
+          </w:r>
+          <w:r>
+            <w:fldChar w:fldCharType="separate"/>
+          </w:r>
+          <w:r>
+            <w:t>ETHLEL Elemer Lelik</w:t>
+          </w:r>
+          <w:r>
+            <w:fldChar w:fldCharType="end"/>
+          </w:r>
         </w:p>
       </w:tc>
       <w:tc>
@@ -12098,11 +12144,21 @@
           <w:pPr>
             <w:pStyle w:val="Header"/>
           </w:pPr>
-          <w:fldSimple w:instr=" DOCPROPERTY &quot;Checked&quot; \* MERGEFORMAT ">
-            <w:r>
-              <w:t>ETHGRY</w:t>
-            </w:r>
-          </w:fldSimple>
+          <w:r>
+            <w:fldChar w:fldCharType="begin"/>
+          </w:r>
+          <w:r>
+            <w:instrText xml:space="preserve"> DOCPROPERTY "Checked" \* MERGEFORMAT </w:instrText>
+          </w:r>
+          <w:r>
+            <w:fldChar w:fldCharType="separate"/>
+          </w:r>
+          <w:r>
+            <w:t>ETHGRY</w:t>
+          </w:r>
+          <w:r>
+            <w:fldChar w:fldCharType="end"/>
+          </w:r>
         </w:p>
       </w:tc>
       <w:tc>
@@ -12116,11 +12172,21 @@
           <w:pPr>
             <w:pStyle w:val="Header"/>
           </w:pPr>
-          <w:fldSimple w:instr=" DOCPROPERTY &quot;Date&quot; \* MERGEFORMAT ">
-            <w:r>
-              <w:t>2016-10-13</w:t>
-            </w:r>
-          </w:fldSimple>
+          <w:r>
+            <w:fldChar w:fldCharType="begin"/>
+          </w:r>
+          <w:r>
+            <w:instrText xml:space="preserve"> DOCPROPERTY "Date" \* MERGEFORMAT </w:instrText>
+          </w:r>
+          <w:r>
+            <w:fldChar w:fldCharType="separate"/>
+          </w:r>
+          <w:r>
+            <w:t>2016-10-13</w:t>
+          </w:r>
+          <w:r>
+            <w:fldChar w:fldCharType="end"/>
+          </w:r>
         </w:p>
       </w:tc>
       <w:tc>
@@ -12134,11 +12200,21 @@
           <w:pPr>
             <w:pStyle w:val="Header"/>
           </w:pPr>
-          <w:fldSimple w:instr=" DOCPROPERTY &quot;Revision&quot; \* MERGEFORMAT ">
-            <w:r>
-              <w:t>A</w:t>
-            </w:r>
-          </w:fldSimple>
+          <w:r>
+            <w:fldChar w:fldCharType="begin"/>
+          </w:r>
+          <w:r>
+            <w:instrText xml:space="preserve"> DOCPROPERTY "Revision" \* MERGEFORMAT </w:instrText>
+          </w:r>
+          <w:r>
+            <w:fldChar w:fldCharType="separate"/>
+          </w:r>
+          <w:r>
+            <w:t>A</w:t>
+          </w:r>
+          <w:r>
+            <w:fldChar w:fldCharType="end"/>
+          </w:r>
         </w:p>
       </w:tc>
       <w:tc>
@@ -12259,8 +12335,11 @@
             <w:pStyle w:val="Header"/>
           </w:pPr>
           <w:r>
+            <w:rPr>
+              <w:lang w:val="hu-HU" w:eastAsia="hu-HU"/>
+            </w:rPr>
             <w:drawing>
-              <wp:inline distT="0" distB="0" distL="0" distR="0" wp14:anchorId="5C3E00DC" wp14:editId="51B3E7CA">
+              <wp:inline distT="0" distB="0" distL="0" distR="0" wp14:anchorId="41BF4BE9" wp14:editId="62D00654">
                 <wp:extent cx="1162050" cy="238125"/>
                 <wp:effectExtent l="0" t="0" r="0" b="9525"/>
                 <wp:docPr id="2" name="Picture 2" descr="Elogo_port"/>
@@ -12319,11 +12398,21 @@
           <w:pPr>
             <w:pStyle w:val="Header"/>
           </w:pPr>
-          <w:fldSimple w:instr=" DOCPROPERTY  Conf  \* MERGEFORMAT ">
-            <w:r>
-              <w:t>Public</w:t>
-            </w:r>
-          </w:fldSimple>
+          <w:r>
+            <w:fldChar w:fldCharType="begin"/>
+          </w:r>
+          <w:r>
+            <w:instrText xml:space="preserve"> DOCPROPERTY  Conf  \* MERGEFORMAT </w:instrText>
+          </w:r>
+          <w:r>
+            <w:fldChar w:fldCharType="separate"/>
+          </w:r>
+          <w:r>
+            <w:t>Public</w:t>
+          </w:r>
+          <w:r>
+            <w:fldChar w:fldCharType="end"/>
+          </w:r>
         </w:p>
         <w:p>
           <w:pPr>
@@ -12498,11 +12587,21 @@
               <w:tab w:val="left" w:pos="3062"/>
             </w:tabs>
           </w:pPr>
-          <w:fldSimple w:instr=" DOCPROPERTY &quot;Prepared&quot; \* MERGEFORMAT ">
-            <w:r>
-              <w:t>EKRISZA Kristof Szabados</w:t>
-            </w:r>
-          </w:fldSimple>
+          <w:r>
+            <w:fldChar w:fldCharType="begin"/>
+          </w:r>
+          <w:r>
+            <w:instrText xml:space="preserve"> DOCPROPERTY "Prepared" \* MERGEFORMAT </w:instrText>
+          </w:r>
+          <w:r>
+            <w:fldChar w:fldCharType="separate"/>
+          </w:r>
+          <w:r>
+            <w:t>EKRISZA Kristof Szabados</w:t>
+          </w:r>
+          <w:r>
+            <w:fldChar w:fldCharType="end"/>
+          </w:r>
         </w:p>
       </w:tc>
       <w:tc>
@@ -12517,11 +12616,21 @@
           <w:pPr>
             <w:pStyle w:val="Header"/>
           </w:pPr>
-          <w:fldSimple w:instr=" DOCPROPERTY &quot;DocNo&quot;  &quot;LangCode&quot; \* MERGEFORMAT ">
-            <w:r>
-              <w:t>9/198 17-CRL 113 200/6 Uen</w:t>
-            </w:r>
-          </w:fldSimple>
+          <w:r>
+            <w:fldChar w:fldCharType="begin"/>
+          </w:r>
+          <w:r>
+            <w:instrText xml:space="preserve"> DOCPROPERTY "DocNo"  "LangCode" \* MERGEFORMAT </w:instrText>
+          </w:r>
+          <w:r>
+            <w:fldChar w:fldCharType="separate"/>
+          </w:r>
+          <w:r>
+            <w:t>9/198 17-CRL 113 200/6 Uen</w:t>
+          </w:r>
+          <w:r>
+            <w:fldChar w:fldCharType="end"/>
+          </w:r>
         </w:p>
       </w:tc>
     </w:tr>
@@ -12635,11 +12744,21 @@
           <w:pPr>
             <w:pStyle w:val="Header"/>
           </w:pPr>
-          <w:fldSimple w:instr=" DOCPROPERTY &quot;ApprovedBy&quot; \* MERGEFORMAT ">
-            <w:r>
-              <w:t>ETHLEL Elemer Lelik</w:t>
-            </w:r>
-          </w:fldSimple>
+          <w:r>
+            <w:fldChar w:fldCharType="begin"/>
+          </w:r>
+          <w:r>
+            <w:instrText xml:space="preserve"> DOCPROPERTY "ApprovedBy" \* MERGEFORMAT </w:instrText>
+          </w:r>
+          <w:r>
+            <w:fldChar w:fldCharType="separate"/>
+          </w:r>
+          <w:r>
+            <w:t>ETHLEL Elemer Lelik</w:t>
+          </w:r>
+          <w:r>
+            <w:fldChar w:fldCharType="end"/>
+          </w:r>
         </w:p>
       </w:tc>
       <w:tc>
@@ -12655,11 +12774,21 @@
           <w:pPr>
             <w:pStyle w:val="Header"/>
           </w:pPr>
-          <w:fldSimple w:instr=" DOCPROPERTY &quot;Checked&quot; \* MERGEFORMAT ">
-            <w:r>
-              <w:t>ETHGRY</w:t>
-            </w:r>
-          </w:fldSimple>
+          <w:r>
+            <w:fldChar w:fldCharType="begin"/>
+          </w:r>
+          <w:r>
+            <w:instrText xml:space="preserve"> DOCPROPERTY "Checked" \* MERGEFORMAT </w:instrText>
+          </w:r>
+          <w:r>
+            <w:fldChar w:fldCharType="separate"/>
+          </w:r>
+          <w:r>
+            <w:t>ETHGRY</w:t>
+          </w:r>
+          <w:r>
+            <w:fldChar w:fldCharType="end"/>
+          </w:r>
         </w:p>
       </w:tc>
       <w:tc>
@@ -12673,11 +12802,21 @@
           <w:pPr>
             <w:pStyle w:val="Header"/>
           </w:pPr>
-          <w:fldSimple w:instr=" DOCPROPERTY &quot;Date&quot; \* MERGEFORMAT ">
-            <w:r>
-              <w:t>2016-10-13</w:t>
-            </w:r>
-          </w:fldSimple>
+          <w:r>
+            <w:fldChar w:fldCharType="begin"/>
+          </w:r>
+          <w:r>
+            <w:instrText xml:space="preserve"> DOCPROPERTY "Date" \* MERGEFORMAT </w:instrText>
+          </w:r>
+          <w:r>
+            <w:fldChar w:fldCharType="separate"/>
+          </w:r>
+          <w:r>
+            <w:t>2016-10-13</w:t>
+          </w:r>
+          <w:r>
+            <w:fldChar w:fldCharType="end"/>
+          </w:r>
         </w:p>
       </w:tc>
       <w:tc>
@@ -12691,11 +12830,21 @@
           <w:pPr>
             <w:pStyle w:val="Header"/>
           </w:pPr>
-          <w:fldSimple w:instr=" DOCPROPERTY &quot;Revision&quot; \* MERGEFORMAT ">
-            <w:r>
-              <w:t>A</w:t>
-            </w:r>
-          </w:fldSimple>
+          <w:r>
+            <w:fldChar w:fldCharType="begin"/>
+          </w:r>
+          <w:r>
+            <w:instrText xml:space="preserve"> DOCPROPERTY "Revision" \* MERGEFORMAT </w:instrText>
+          </w:r>
+          <w:r>
+            <w:fldChar w:fldCharType="separate"/>
+          </w:r>
+          <w:r>
+            <w:t>A</w:t>
+          </w:r>
+          <w:r>
+            <w:fldChar w:fldCharType="end"/>
+          </w:r>
         </w:p>
       </w:tc>
       <w:tc>
@@ -12777,11 +12926,21 @@
       <w:pStyle w:val="Title"/>
       <w:spacing w:after="40"/>
     </w:pPr>
-    <w:fldSimple w:instr=" DOCPROPERTY &quot;Title&quot; \* MERGEFORMAT ">
-      <w:r>
-        <w:t>Programmers' Technical Reference Guide for Titanium</w:t>
-      </w:r>
-    </w:fldSimple>
+    <w:r>
+      <w:fldChar w:fldCharType="begin"/>
+    </w:r>
+    <w:r>
+      <w:instrText xml:space="preserve"> DOCPROPERTY "Title" \* MERGEFORMAT </w:instrText>
+    </w:r>
+    <w:r>
+      <w:fldChar w:fldCharType="separate"/>
+    </w:r>
+    <w:r>
+      <w:t>Programmers' Technical Reference Guide for Titanium</w:t>
+    </w:r>
+    <w:r>
+      <w:fldChar w:fldCharType="end"/>
+    </w:r>
     <w:bookmarkEnd w:id="121"/>
   </w:p>
 </w:hdr>
@@ -15154,6 +15313,7 @@
     <w:lsdException w:name="Table Web 2" w:semiHidden="1" w:unhideWhenUsed="1"/>
     <w:lsdException w:name="Table Web 3" w:semiHidden="1" w:unhideWhenUsed="1"/>
     <w:lsdException w:name="Balloon Text" w:semiHidden="1" w:unhideWhenUsed="1"/>
+    <w:lsdException w:name="Table Theme" w:semiHidden="1" w:unhideWhenUsed="1"/>
     <w:lsdException w:name="Placeholder Text" w:semiHidden="1" w:uiPriority="99"/>
     <w:lsdException w:name="No Spacing" w:uiPriority="1" w:qFormat="1"/>
     <w:lsdException w:name="Light Shading" w:uiPriority="60"/>
@@ -16529,7 +16689,7 @@
 </file>
 
 <file path=customXml/itemProps1.xml><?xml version="1.0" encoding="utf-8"?>
-<ds:datastoreItem xmlns:ds="http://schemas.openxmlformats.org/officeDocument/2006/customXml" ds:itemID="{5F808641-7027-4201-9EF1-6730DF3A4D1B}">
+<ds:datastoreItem xmlns:ds="http://schemas.openxmlformats.org/officeDocument/2006/customXml" ds:itemID="{3E901E96-CD13-4231-9249-3058C9341FC8}">
   <ds:schemaRefs>
     <ds:schemaRef ds:uri="http://schemas.openxmlformats.org/officeDocument/2006/bibliography"/>
   </ds:schemaRefs>

</xml_diff>

<commit_message>
Copyright update in docs
Signed-off-by: balaskoa <jeno.balasko@ericsson.com>
</commit_message>
<xml_diff>
--- a/org.eclipse.titanium/docs/Titanium_referenceguide.docx
+++ b/org.eclipse.titanium/docs/Titanium_referenceguide.docx
@@ -30,7 +30,6 @@
         <w:rPr>
           <w:b/>
           <w:noProof/>
-          <w:lang w:val="hu-HU" w:eastAsia="hu-HU"/>
         </w:rPr>
         <w:drawing>
           <wp:inline distT="0" distB="0" distL="0" distR="0" wp14:anchorId="109C645E" wp14:editId="36DFDCE0">
@@ -88,7 +87,12 @@
         <w:pStyle w:val="BodyText"/>
       </w:pPr>
       <w:r>
-        <w:t>This document describes detailed information on writing components of executable test suites for the TITAN TTCN-3 Toolset.</w:t>
+        <w:t>This document describes detailed information on writing components of executable</w:t>
+      </w:r>
+      <w:bookmarkStart w:id="0" w:name="_GoBack"/>
+      <w:bookmarkEnd w:id="0"/>
+      <w:r>
+        <w:t xml:space="preserve"> test suites for the TITAN TTCN-3 Toolset.</w:t>
       </w:r>
     </w:p>
     <w:p>
@@ -110,7 +114,10 @@
         <w:pStyle w:val="BodyText"/>
       </w:pPr>
       <w:r>
-        <w:t>Copyright (c) 2000-2016 Ericsson Telecom AB.</w:t>
+        <w:t>Copyright (c) 2000-2017</w:t>
+      </w:r>
+      <w:r>
+        <w:t xml:space="preserve"> Ericsson Telecom AB.</w:t>
       </w:r>
       <w:r>
         <w:br/>
@@ -172,8 +179,8 @@
         <w:lastRenderedPageBreak/>
         <w:t>Contents</w:t>
       </w:r>
-      <w:bookmarkStart w:id="0" w:name="Contents"/>
-      <w:bookmarkEnd w:id="0"/>
+      <w:bookmarkStart w:id="1" w:name="Contents"/>
+      <w:bookmarkEnd w:id="1"/>
       <w:r>
         <w:rPr>
           <w:b/>
@@ -204,7 +211,7 @@
           <w:szCs w:val="22"/>
         </w:rPr>
       </w:pPr>
-      <w:hyperlink w:anchor="_Toc464138355" w:history="1">
+      <w:hyperlink w:anchor="_Toc476047307" w:history="1">
         <w:r>
           <w:rPr>
             <w:rStyle w:val="Hyperlink"/>
@@ -231,7 +238,7 @@
           <w:fldChar w:fldCharType="begin"/>
         </w:r>
         <w:r>
-          <w:instrText xml:space="preserve"> PAGEREF _Toc464138355 \h </w:instrText>
+          <w:instrText xml:space="preserve"> PAGEREF _Toc476047307 \h </w:instrText>
         </w:r>
         <w:r>
           <w:fldChar w:fldCharType="separate"/>
@@ -255,7 +262,7 @@
           <w:szCs w:val="22"/>
         </w:rPr>
       </w:pPr>
-      <w:hyperlink w:anchor="_Toc464138356" w:history="1">
+      <w:hyperlink w:anchor="_Toc476047308" w:history="1">
         <w:r>
           <w:rPr>
             <w:rStyle w:val="Hyperlink"/>
@@ -282,7 +289,7 @@
           <w:fldChar w:fldCharType="begin"/>
         </w:r>
         <w:r>
-          <w:instrText xml:space="preserve"> PAGEREF _Toc464138356 \h </w:instrText>
+          <w:instrText xml:space="preserve"> PAGEREF _Toc476047308 \h </w:instrText>
         </w:r>
         <w:r>
           <w:fldChar w:fldCharType="separate"/>
@@ -306,7 +313,7 @@
           <w:szCs w:val="22"/>
         </w:rPr>
       </w:pPr>
-      <w:hyperlink w:anchor="_Toc464138357" w:history="1">
+      <w:hyperlink w:anchor="_Toc476047309" w:history="1">
         <w:r>
           <w:rPr>
             <w:rStyle w:val="Hyperlink"/>
@@ -335,7 +342,7 @@
           <w:fldChar w:fldCharType="begin"/>
         </w:r>
         <w:r>
-          <w:instrText xml:space="preserve"> PAGEREF _Toc464138357 \h </w:instrText>
+          <w:instrText xml:space="preserve"> PAGEREF _Toc476047309 \h </w:instrText>
         </w:r>
         <w:r>
           <w:fldChar w:fldCharType="separate"/>
@@ -359,7 +366,7 @@
           <w:szCs w:val="22"/>
         </w:rPr>
       </w:pPr>
-      <w:hyperlink w:anchor="_Toc464138358" w:history="1">
+      <w:hyperlink w:anchor="_Toc476047310" w:history="1">
         <w:r>
           <w:rPr>
             <w:rStyle w:val="Hyperlink"/>
@@ -386,7 +393,7 @@
           <w:fldChar w:fldCharType="begin"/>
         </w:r>
         <w:r>
-          <w:instrText xml:space="preserve"> PAGEREF _Toc464138358 \h </w:instrText>
+          <w:instrText xml:space="preserve"> PAGEREF _Toc476047310 \h </w:instrText>
         </w:r>
         <w:r>
           <w:fldChar w:fldCharType="separate"/>
@@ -410,7 +417,7 @@
           <w:szCs w:val="22"/>
         </w:rPr>
       </w:pPr>
-      <w:hyperlink w:anchor="_Toc464138359" w:history="1">
+      <w:hyperlink w:anchor="_Toc476047311" w:history="1">
         <w:r>
           <w:rPr>
             <w:rStyle w:val="Hyperlink"/>
@@ -437,7 +444,7 @@
           <w:fldChar w:fldCharType="begin"/>
         </w:r>
         <w:r>
-          <w:instrText xml:space="preserve"> PAGEREF _Toc464138359 \h </w:instrText>
+          <w:instrText xml:space="preserve"> PAGEREF _Toc476047311 \h </w:instrText>
         </w:r>
         <w:r>
           <w:fldChar w:fldCharType="separate"/>
@@ -461,7 +468,7 @@
           <w:szCs w:val="22"/>
         </w:rPr>
       </w:pPr>
-      <w:hyperlink w:anchor="_Toc464138360" w:history="1">
+      <w:hyperlink w:anchor="_Toc476047312" w:history="1">
         <w:r>
           <w:rPr>
             <w:rStyle w:val="Hyperlink"/>
@@ -489,7 +496,7 @@
           <w:fldChar w:fldCharType="begin"/>
         </w:r>
         <w:r>
-          <w:instrText xml:space="preserve"> PAGEREF _Toc464138360 \h </w:instrText>
+          <w:instrText xml:space="preserve"> PAGEREF _Toc476047312 \h </w:instrText>
         </w:r>
         <w:r>
           <w:fldChar w:fldCharType="separate"/>
@@ -513,7 +520,7 @@
           <w:szCs w:val="22"/>
         </w:rPr>
       </w:pPr>
-      <w:hyperlink w:anchor="_Toc464138361" w:history="1">
+      <w:hyperlink w:anchor="_Toc476047313" w:history="1">
         <w:r>
           <w:rPr>
             <w:rStyle w:val="Hyperlink"/>
@@ -541,7 +548,7 @@
           <w:fldChar w:fldCharType="begin"/>
         </w:r>
         <w:r>
-          <w:instrText xml:space="preserve"> PAGEREF _Toc464138361 \h </w:instrText>
+          <w:instrText xml:space="preserve"> PAGEREF _Toc476047313 \h </w:instrText>
         </w:r>
         <w:r>
           <w:fldChar w:fldCharType="separate"/>
@@ -565,7 +572,7 @@
           <w:szCs w:val="22"/>
         </w:rPr>
       </w:pPr>
-      <w:hyperlink w:anchor="_Toc464138362" w:history="1">
+      <w:hyperlink w:anchor="_Toc476047314" w:history="1">
         <w:r>
           <w:rPr>
             <w:rStyle w:val="Hyperlink"/>
@@ -593,7 +600,7 @@
           <w:fldChar w:fldCharType="begin"/>
         </w:r>
         <w:r>
-          <w:instrText xml:space="preserve"> PAGEREF _Toc464138362 \h </w:instrText>
+          <w:instrText xml:space="preserve"> PAGEREF _Toc476047314 \h </w:instrText>
         </w:r>
         <w:r>
           <w:fldChar w:fldCharType="separate"/>
@@ -617,7 +624,7 @@
           <w:szCs w:val="22"/>
         </w:rPr>
       </w:pPr>
-      <w:hyperlink w:anchor="_Toc464138363" w:history="1">
+      <w:hyperlink w:anchor="_Toc476047315" w:history="1">
         <w:r>
           <w:rPr>
             <w:rStyle w:val="Hyperlink"/>
@@ -645,7 +652,7 @@
           <w:fldChar w:fldCharType="begin"/>
         </w:r>
         <w:r>
-          <w:instrText xml:space="preserve"> PAGEREF _Toc464138363 \h </w:instrText>
+          <w:instrText xml:space="preserve"> PAGEREF _Toc476047315 \h </w:instrText>
         </w:r>
         <w:r>
           <w:fldChar w:fldCharType="separate"/>
@@ -669,7 +676,7 @@
           <w:szCs w:val="22"/>
         </w:rPr>
       </w:pPr>
-      <w:hyperlink w:anchor="_Toc464138364" w:history="1">
+      <w:hyperlink w:anchor="_Toc476047316" w:history="1">
         <w:r>
           <w:rPr>
             <w:rStyle w:val="Hyperlink"/>
@@ -697,7 +704,7 @@
           <w:fldChar w:fldCharType="begin"/>
         </w:r>
         <w:r>
-          <w:instrText xml:space="preserve"> PAGEREF _Toc464138364 \h </w:instrText>
+          <w:instrText xml:space="preserve"> PAGEREF _Toc476047316 \h </w:instrText>
         </w:r>
         <w:r>
           <w:fldChar w:fldCharType="separate"/>
@@ -721,7 +728,7 @@
           <w:szCs w:val="22"/>
         </w:rPr>
       </w:pPr>
-      <w:hyperlink w:anchor="_Toc464138365" w:history="1">
+      <w:hyperlink w:anchor="_Toc476047317" w:history="1">
         <w:r>
           <w:rPr>
             <w:rStyle w:val="Hyperlink"/>
@@ -749,7 +756,7 @@
           <w:fldChar w:fldCharType="begin"/>
         </w:r>
         <w:r>
-          <w:instrText xml:space="preserve"> PAGEREF _Toc464138365 \h </w:instrText>
+          <w:instrText xml:space="preserve"> PAGEREF _Toc476047317 \h </w:instrText>
         </w:r>
         <w:r>
           <w:fldChar w:fldCharType="separate"/>
@@ -773,7 +780,7 @@
           <w:szCs w:val="22"/>
         </w:rPr>
       </w:pPr>
-      <w:hyperlink w:anchor="_Toc464138366" w:history="1">
+      <w:hyperlink w:anchor="_Toc476047318" w:history="1">
         <w:r>
           <w:rPr>
             <w:rStyle w:val="Hyperlink"/>
@@ -801,7 +808,7 @@
           <w:fldChar w:fldCharType="begin"/>
         </w:r>
         <w:r>
-          <w:instrText xml:space="preserve"> PAGEREF _Toc464138366 \h </w:instrText>
+          <w:instrText xml:space="preserve"> PAGEREF _Toc476047318 \h </w:instrText>
         </w:r>
         <w:r>
           <w:fldChar w:fldCharType="separate"/>
@@ -825,7 +832,7 @@
           <w:szCs w:val="22"/>
         </w:rPr>
       </w:pPr>
-      <w:hyperlink w:anchor="_Toc464138367" w:history="1">
+      <w:hyperlink w:anchor="_Toc476047319" w:history="1">
         <w:r>
           <w:rPr>
             <w:rStyle w:val="Hyperlink"/>
@@ -853,7 +860,7 @@
           <w:fldChar w:fldCharType="begin"/>
         </w:r>
         <w:r>
-          <w:instrText xml:space="preserve"> PAGEREF _Toc464138367 \h </w:instrText>
+          <w:instrText xml:space="preserve"> PAGEREF _Toc476047319 \h </w:instrText>
         </w:r>
         <w:r>
           <w:fldChar w:fldCharType="separate"/>
@@ -877,7 +884,7 @@
           <w:szCs w:val="22"/>
         </w:rPr>
       </w:pPr>
-      <w:hyperlink w:anchor="_Toc464138368" w:history="1">
+      <w:hyperlink w:anchor="_Toc476047320" w:history="1">
         <w:r>
           <w:rPr>
             <w:rStyle w:val="Hyperlink"/>
@@ -905,7 +912,7 @@
           <w:fldChar w:fldCharType="begin"/>
         </w:r>
         <w:r>
-          <w:instrText xml:space="preserve"> PAGEREF _Toc464138368 \h </w:instrText>
+          <w:instrText xml:space="preserve"> PAGEREF _Toc476047320 \h </w:instrText>
         </w:r>
         <w:r>
           <w:fldChar w:fldCharType="separate"/>
@@ -929,7 +936,7 @@
           <w:szCs w:val="22"/>
         </w:rPr>
       </w:pPr>
-      <w:hyperlink w:anchor="_Toc464138369" w:history="1">
+      <w:hyperlink w:anchor="_Toc476047321" w:history="1">
         <w:r>
           <w:rPr>
             <w:rStyle w:val="Hyperlink"/>
@@ -956,7 +963,7 @@
           <w:fldChar w:fldCharType="begin"/>
         </w:r>
         <w:r>
-          <w:instrText xml:space="preserve"> PAGEREF _Toc464138369 \h </w:instrText>
+          <w:instrText xml:space="preserve"> PAGEREF _Toc476047321 \h </w:instrText>
         </w:r>
         <w:r>
           <w:fldChar w:fldCharType="separate"/>
@@ -980,7 +987,7 @@
           <w:szCs w:val="22"/>
         </w:rPr>
       </w:pPr>
-      <w:hyperlink w:anchor="_Toc464138370" w:history="1">
+      <w:hyperlink w:anchor="_Toc476047322" w:history="1">
         <w:r>
           <w:rPr>
             <w:rStyle w:val="Hyperlink"/>
@@ -1008,7 +1015,7 @@
           <w:fldChar w:fldCharType="begin"/>
         </w:r>
         <w:r>
-          <w:instrText xml:space="preserve"> PAGEREF _Toc464138370 \h </w:instrText>
+          <w:instrText xml:space="preserve"> PAGEREF _Toc476047322 \h </w:instrText>
         </w:r>
         <w:r>
           <w:fldChar w:fldCharType="separate"/>
@@ -1032,7 +1039,7 @@
           <w:szCs w:val="22"/>
         </w:rPr>
       </w:pPr>
-      <w:hyperlink w:anchor="_Toc464138371" w:history="1">
+      <w:hyperlink w:anchor="_Toc476047323" w:history="1">
         <w:r>
           <w:rPr>
             <w:rStyle w:val="Hyperlink"/>
@@ -1060,7 +1067,7 @@
           <w:fldChar w:fldCharType="begin"/>
         </w:r>
         <w:r>
-          <w:instrText xml:space="preserve"> PAGEREF _Toc464138371 \h </w:instrText>
+          <w:instrText xml:space="preserve"> PAGEREF _Toc476047323 \h </w:instrText>
         </w:r>
         <w:r>
           <w:fldChar w:fldCharType="separate"/>
@@ -1084,7 +1091,7 @@
           <w:szCs w:val="22"/>
         </w:rPr>
       </w:pPr>
-      <w:hyperlink w:anchor="_Toc464138372" w:history="1">
+      <w:hyperlink w:anchor="_Toc476047324" w:history="1">
         <w:r>
           <w:rPr>
             <w:rStyle w:val="Hyperlink"/>
@@ -1111,7 +1118,7 @@
           <w:fldChar w:fldCharType="begin"/>
         </w:r>
         <w:r>
-          <w:instrText xml:space="preserve"> PAGEREF _Toc464138372 \h </w:instrText>
+          <w:instrText xml:space="preserve"> PAGEREF _Toc476047324 \h </w:instrText>
         </w:r>
         <w:r>
           <w:fldChar w:fldCharType="separate"/>
@@ -1135,7 +1142,7 @@
           <w:szCs w:val="22"/>
         </w:rPr>
       </w:pPr>
-      <w:hyperlink w:anchor="_Toc464138373" w:history="1">
+      <w:hyperlink w:anchor="_Toc476047325" w:history="1">
         <w:r>
           <w:rPr>
             <w:rStyle w:val="Hyperlink"/>
@@ -1162,7 +1169,7 @@
           <w:fldChar w:fldCharType="begin"/>
         </w:r>
         <w:r>
-          <w:instrText xml:space="preserve"> PAGEREF _Toc464138373 \h </w:instrText>
+          <w:instrText xml:space="preserve"> PAGEREF _Toc476047325 \h </w:instrText>
         </w:r>
         <w:r>
           <w:fldChar w:fldCharType="separate"/>
@@ -1186,7 +1193,7 @@
           <w:szCs w:val="22"/>
         </w:rPr>
       </w:pPr>
-      <w:hyperlink w:anchor="_Toc464138374" w:history="1">
+      <w:hyperlink w:anchor="_Toc476047326" w:history="1">
         <w:r>
           <w:rPr>
             <w:rStyle w:val="Hyperlink"/>
@@ -1213,7 +1220,7 @@
           <w:fldChar w:fldCharType="begin"/>
         </w:r>
         <w:r>
-          <w:instrText xml:space="preserve"> PAGEREF _Toc464138374 \h </w:instrText>
+          <w:instrText xml:space="preserve"> PAGEREF _Toc476047326 \h </w:instrText>
         </w:r>
         <w:r>
           <w:fldChar w:fldCharType="separate"/>
@@ -1237,7 +1244,7 @@
           <w:szCs w:val="22"/>
         </w:rPr>
       </w:pPr>
-      <w:hyperlink w:anchor="_Toc464138375" w:history="1">
+      <w:hyperlink w:anchor="_Toc476047327" w:history="1">
         <w:r>
           <w:rPr>
             <w:rStyle w:val="Hyperlink"/>
@@ -1264,7 +1271,7 @@
           <w:fldChar w:fldCharType="begin"/>
         </w:r>
         <w:r>
-          <w:instrText xml:space="preserve"> PAGEREF _Toc464138375 \h </w:instrText>
+          <w:instrText xml:space="preserve"> PAGEREF _Toc476047327 \h </w:instrText>
         </w:r>
         <w:r>
           <w:fldChar w:fldCharType="separate"/>
@@ -1288,7 +1295,7 @@
           <w:szCs w:val="22"/>
         </w:rPr>
       </w:pPr>
-      <w:hyperlink w:anchor="_Toc464138376" w:history="1">
+      <w:hyperlink w:anchor="_Toc476047328" w:history="1">
         <w:r>
           <w:rPr>
             <w:rStyle w:val="Hyperlink"/>
@@ -1315,7 +1322,7 @@
           <w:fldChar w:fldCharType="begin"/>
         </w:r>
         <w:r>
-          <w:instrText xml:space="preserve"> PAGEREF _Toc464138376 \h </w:instrText>
+          <w:instrText xml:space="preserve"> PAGEREF _Toc476047328 \h </w:instrText>
         </w:r>
         <w:r>
           <w:fldChar w:fldCharType="separate"/>
@@ -1339,7 +1346,7 @@
           <w:szCs w:val="22"/>
         </w:rPr>
       </w:pPr>
-      <w:hyperlink w:anchor="_Toc464138377" w:history="1">
+      <w:hyperlink w:anchor="_Toc476047329" w:history="1">
         <w:r>
           <w:rPr>
             <w:rStyle w:val="Hyperlink"/>
@@ -1366,7 +1373,7 @@
           <w:fldChar w:fldCharType="begin"/>
         </w:r>
         <w:r>
-          <w:instrText xml:space="preserve"> PAGEREF _Toc464138377 \h </w:instrText>
+          <w:instrText xml:space="preserve"> PAGEREF _Toc476047329 \h </w:instrText>
         </w:r>
         <w:r>
           <w:fldChar w:fldCharType="separate"/>
@@ -1390,7 +1397,7 @@
           <w:szCs w:val="22"/>
         </w:rPr>
       </w:pPr>
-      <w:hyperlink w:anchor="_Toc464138378" w:history="1">
+      <w:hyperlink w:anchor="_Toc476047330" w:history="1">
         <w:r>
           <w:rPr>
             <w:rStyle w:val="Hyperlink"/>
@@ -1417,7 +1424,7 @@
           <w:fldChar w:fldCharType="begin"/>
         </w:r>
         <w:r>
-          <w:instrText xml:space="preserve"> PAGEREF _Toc464138378 \h </w:instrText>
+          <w:instrText xml:space="preserve"> PAGEREF _Toc476047330 \h </w:instrText>
         </w:r>
         <w:r>
           <w:fldChar w:fldCharType="separate"/>
@@ -1441,7 +1448,7 @@
           <w:szCs w:val="22"/>
         </w:rPr>
       </w:pPr>
-      <w:hyperlink w:anchor="_Toc464138379" w:history="1">
+      <w:hyperlink w:anchor="_Toc476047331" w:history="1">
         <w:r>
           <w:rPr>
             <w:rStyle w:val="Hyperlink"/>
@@ -1468,7 +1475,7 @@
           <w:fldChar w:fldCharType="begin"/>
         </w:r>
         <w:r>
-          <w:instrText xml:space="preserve"> PAGEREF _Toc464138379 \h </w:instrText>
+          <w:instrText xml:space="preserve"> PAGEREF _Toc476047331 \h </w:instrText>
         </w:r>
         <w:r>
           <w:fldChar w:fldCharType="separate"/>
@@ -1492,7 +1499,7 @@
           <w:szCs w:val="22"/>
         </w:rPr>
       </w:pPr>
-      <w:hyperlink w:anchor="_Toc464138380" w:history="1">
+      <w:hyperlink w:anchor="_Toc476047332" w:history="1">
         <w:r>
           <w:rPr>
             <w:rStyle w:val="Hyperlink"/>
@@ -1519,7 +1526,7 @@
           <w:fldChar w:fldCharType="begin"/>
         </w:r>
         <w:r>
-          <w:instrText xml:space="preserve"> PAGEREF _Toc464138380 \h </w:instrText>
+          <w:instrText xml:space="preserve"> PAGEREF _Toc476047332 \h </w:instrText>
         </w:r>
         <w:r>
           <w:fldChar w:fldCharType="separate"/>
@@ -1543,7 +1550,7 @@
           <w:szCs w:val="22"/>
         </w:rPr>
       </w:pPr>
-      <w:hyperlink w:anchor="_Toc464138381" w:history="1">
+      <w:hyperlink w:anchor="_Toc476047333" w:history="1">
         <w:r>
           <w:rPr>
             <w:rStyle w:val="Hyperlink"/>
@@ -1570,7 +1577,7 @@
           <w:fldChar w:fldCharType="begin"/>
         </w:r>
         <w:r>
-          <w:instrText xml:space="preserve"> PAGEREF _Toc464138381 \h </w:instrText>
+          <w:instrText xml:space="preserve"> PAGEREF _Toc476047333 \h </w:instrText>
         </w:r>
         <w:r>
           <w:fldChar w:fldCharType="separate"/>
@@ -1594,7 +1601,7 @@
           <w:szCs w:val="22"/>
         </w:rPr>
       </w:pPr>
-      <w:hyperlink w:anchor="_Toc464138382" w:history="1">
+      <w:hyperlink w:anchor="_Toc476047334" w:history="1">
         <w:r>
           <w:rPr>
             <w:rStyle w:val="Hyperlink"/>
@@ -1621,7 +1628,7 @@
           <w:fldChar w:fldCharType="begin"/>
         </w:r>
         <w:r>
-          <w:instrText xml:space="preserve"> PAGEREF _Toc464138382 \h </w:instrText>
+          <w:instrText xml:space="preserve"> PAGEREF _Toc476047334 \h </w:instrText>
         </w:r>
         <w:r>
           <w:fldChar w:fldCharType="separate"/>
@@ -1645,7 +1652,7 @@
           <w:szCs w:val="22"/>
         </w:rPr>
       </w:pPr>
-      <w:hyperlink w:anchor="_Toc464138383" w:history="1">
+      <w:hyperlink w:anchor="_Toc476047335" w:history="1">
         <w:r>
           <w:rPr>
             <w:rStyle w:val="Hyperlink"/>
@@ -1672,7 +1679,7 @@
           <w:fldChar w:fldCharType="begin"/>
         </w:r>
         <w:r>
-          <w:instrText xml:space="preserve"> PAGEREF _Toc464138383 \h </w:instrText>
+          <w:instrText xml:space="preserve"> PAGEREF _Toc476047335 \h </w:instrText>
         </w:r>
         <w:r>
           <w:fldChar w:fldCharType="separate"/>
@@ -1696,7 +1703,7 @@
           <w:szCs w:val="22"/>
         </w:rPr>
       </w:pPr>
-      <w:hyperlink w:anchor="_Toc464138384" w:history="1">
+      <w:hyperlink w:anchor="_Toc476047336" w:history="1">
         <w:r>
           <w:rPr>
             <w:rStyle w:val="Hyperlink"/>
@@ -1723,7 +1730,7 @@
           <w:fldChar w:fldCharType="begin"/>
         </w:r>
         <w:r>
-          <w:instrText xml:space="preserve"> PAGEREF _Toc464138384 \h </w:instrText>
+          <w:instrText xml:space="preserve"> PAGEREF _Toc476047336 \h </w:instrText>
         </w:r>
         <w:r>
           <w:fldChar w:fldCharType="separate"/>
@@ -1747,7 +1754,7 @@
           <w:szCs w:val="22"/>
         </w:rPr>
       </w:pPr>
-      <w:hyperlink w:anchor="_Toc464138385" w:history="1">
+      <w:hyperlink w:anchor="_Toc476047337" w:history="1">
         <w:r>
           <w:rPr>
             <w:rStyle w:val="Hyperlink"/>
@@ -1774,7 +1781,7 @@
           <w:fldChar w:fldCharType="begin"/>
         </w:r>
         <w:r>
-          <w:instrText xml:space="preserve"> PAGEREF _Toc464138385 \h </w:instrText>
+          <w:instrText xml:space="preserve"> PAGEREF _Toc476047337 \h </w:instrText>
         </w:r>
         <w:r>
           <w:fldChar w:fldCharType="separate"/>
@@ -1798,7 +1805,7 @@
           <w:szCs w:val="22"/>
         </w:rPr>
       </w:pPr>
-      <w:hyperlink w:anchor="_Toc464138386" w:history="1">
+      <w:hyperlink w:anchor="_Toc476047338" w:history="1">
         <w:r>
           <w:rPr>
             <w:rStyle w:val="Hyperlink"/>
@@ -1825,7 +1832,7 @@
           <w:fldChar w:fldCharType="begin"/>
         </w:r>
         <w:r>
-          <w:instrText xml:space="preserve"> PAGEREF _Toc464138386 \h </w:instrText>
+          <w:instrText xml:space="preserve"> PAGEREF _Toc476047338 \h </w:instrText>
         </w:r>
         <w:r>
           <w:fldChar w:fldCharType="separate"/>
@@ -1849,7 +1856,7 @@
           <w:szCs w:val="22"/>
         </w:rPr>
       </w:pPr>
-      <w:hyperlink w:anchor="_Toc464138387" w:history="1">
+      <w:hyperlink w:anchor="_Toc476047339" w:history="1">
         <w:r>
           <w:rPr>
             <w:rStyle w:val="Hyperlink"/>
@@ -1876,7 +1883,7 @@
           <w:fldChar w:fldCharType="begin"/>
         </w:r>
         <w:r>
-          <w:instrText xml:space="preserve"> PAGEREF _Toc464138387 \h </w:instrText>
+          <w:instrText xml:space="preserve"> PAGEREF _Toc476047339 \h </w:instrText>
         </w:r>
         <w:r>
           <w:fldChar w:fldCharType="separate"/>
@@ -1900,7 +1907,7 @@
           <w:szCs w:val="22"/>
         </w:rPr>
       </w:pPr>
-      <w:hyperlink w:anchor="_Toc464138388" w:history="1">
+      <w:hyperlink w:anchor="_Toc476047340" w:history="1">
         <w:r>
           <w:rPr>
             <w:rStyle w:val="Hyperlink"/>
@@ -1927,7 +1934,7 @@
           <w:fldChar w:fldCharType="begin"/>
         </w:r>
         <w:r>
-          <w:instrText xml:space="preserve"> PAGEREF _Toc464138388 \h </w:instrText>
+          <w:instrText xml:space="preserve"> PAGEREF _Toc476047340 \h </w:instrText>
         </w:r>
         <w:r>
           <w:fldChar w:fldCharType="separate"/>
@@ -1951,7 +1958,7 @@
           <w:szCs w:val="22"/>
         </w:rPr>
       </w:pPr>
-      <w:hyperlink w:anchor="_Toc464138389" w:history="1">
+      <w:hyperlink w:anchor="_Toc476047341" w:history="1">
         <w:r>
           <w:rPr>
             <w:rStyle w:val="Hyperlink"/>
@@ -1978,7 +1985,7 @@
           <w:fldChar w:fldCharType="begin"/>
         </w:r>
         <w:r>
-          <w:instrText xml:space="preserve"> PAGEREF _Toc464138389 \h </w:instrText>
+          <w:instrText xml:space="preserve"> PAGEREF _Toc476047341 \h </w:instrText>
         </w:r>
         <w:r>
           <w:fldChar w:fldCharType="separate"/>
@@ -2002,7 +2009,7 @@
           <w:szCs w:val="22"/>
         </w:rPr>
       </w:pPr>
-      <w:hyperlink w:anchor="_Toc464138390" w:history="1">
+      <w:hyperlink w:anchor="_Toc476047342" w:history="1">
         <w:r>
           <w:rPr>
             <w:rStyle w:val="Hyperlink"/>
@@ -2029,7 +2036,7 @@
           <w:fldChar w:fldCharType="begin"/>
         </w:r>
         <w:r>
-          <w:instrText xml:space="preserve"> PAGEREF _Toc464138390 \h </w:instrText>
+          <w:instrText xml:space="preserve"> PAGEREF _Toc476047342 \h </w:instrText>
         </w:r>
         <w:r>
           <w:fldChar w:fldCharType="separate"/>
@@ -2053,7 +2060,7 @@
           <w:szCs w:val="22"/>
         </w:rPr>
       </w:pPr>
-      <w:hyperlink w:anchor="_Toc464138391" w:history="1">
+      <w:hyperlink w:anchor="_Toc476047343" w:history="1">
         <w:r>
           <w:rPr>
             <w:rStyle w:val="Hyperlink"/>
@@ -2080,7 +2087,7 @@
           <w:fldChar w:fldCharType="begin"/>
         </w:r>
         <w:r>
-          <w:instrText xml:space="preserve"> PAGEREF _Toc464138391 \h </w:instrText>
+          <w:instrText xml:space="preserve"> PAGEREF _Toc476047343 \h </w:instrText>
         </w:r>
         <w:r>
           <w:fldChar w:fldCharType="separate"/>
@@ -2104,7 +2111,7 @@
           <w:szCs w:val="22"/>
         </w:rPr>
       </w:pPr>
-      <w:hyperlink w:anchor="_Toc464138392" w:history="1">
+      <w:hyperlink w:anchor="_Toc476047344" w:history="1">
         <w:r>
           <w:rPr>
             <w:rStyle w:val="Hyperlink"/>
@@ -2131,7 +2138,7 @@
           <w:fldChar w:fldCharType="begin"/>
         </w:r>
         <w:r>
-          <w:instrText xml:space="preserve"> PAGEREF _Toc464138392 \h </w:instrText>
+          <w:instrText xml:space="preserve"> PAGEREF _Toc476047344 \h </w:instrText>
         </w:r>
         <w:r>
           <w:fldChar w:fldCharType="separate"/>
@@ -2155,7 +2162,7 @@
           <w:szCs w:val="22"/>
         </w:rPr>
       </w:pPr>
-      <w:hyperlink w:anchor="_Toc464138393" w:history="1">
+      <w:hyperlink w:anchor="_Toc476047345" w:history="1">
         <w:r>
           <w:rPr>
             <w:rStyle w:val="Hyperlink"/>
@@ -2182,7 +2189,7 @@
           <w:fldChar w:fldCharType="begin"/>
         </w:r>
         <w:r>
-          <w:instrText xml:space="preserve"> PAGEREF _Toc464138393 \h </w:instrText>
+          <w:instrText xml:space="preserve"> PAGEREF _Toc476047345 \h </w:instrText>
         </w:r>
         <w:r>
           <w:fldChar w:fldCharType="separate"/>
@@ -2206,7 +2213,7 @@
           <w:szCs w:val="22"/>
         </w:rPr>
       </w:pPr>
-      <w:hyperlink w:anchor="_Toc464138394" w:history="1">
+      <w:hyperlink w:anchor="_Toc476047346" w:history="1">
         <w:r>
           <w:rPr>
             <w:rStyle w:val="Hyperlink"/>
@@ -2233,7 +2240,7 @@
           <w:fldChar w:fldCharType="begin"/>
         </w:r>
         <w:r>
-          <w:instrText xml:space="preserve"> PAGEREF _Toc464138394 \h </w:instrText>
+          <w:instrText xml:space="preserve"> PAGEREF _Toc476047346 \h </w:instrText>
         </w:r>
         <w:r>
           <w:fldChar w:fldCharType="separate"/>
@@ -2257,7 +2264,7 @@
           <w:szCs w:val="22"/>
         </w:rPr>
       </w:pPr>
-      <w:hyperlink w:anchor="_Toc464138395" w:history="1">
+      <w:hyperlink w:anchor="_Toc476047347" w:history="1">
         <w:r>
           <w:rPr>
             <w:rStyle w:val="Hyperlink"/>
@@ -2284,7 +2291,7 @@
           <w:fldChar w:fldCharType="begin"/>
         </w:r>
         <w:r>
-          <w:instrText xml:space="preserve"> PAGEREF _Toc464138395 \h </w:instrText>
+          <w:instrText xml:space="preserve"> PAGEREF _Toc476047347 \h </w:instrText>
         </w:r>
         <w:r>
           <w:fldChar w:fldCharType="separate"/>
@@ -2308,7 +2315,7 @@
           <w:szCs w:val="22"/>
         </w:rPr>
       </w:pPr>
-      <w:hyperlink w:anchor="_Toc464138396" w:history="1">
+      <w:hyperlink w:anchor="_Toc476047348" w:history="1">
         <w:r>
           <w:rPr>
             <w:rStyle w:val="Hyperlink"/>
@@ -2335,7 +2342,7 @@
           <w:fldChar w:fldCharType="begin"/>
         </w:r>
         <w:r>
-          <w:instrText xml:space="preserve"> PAGEREF _Toc464138396 \h </w:instrText>
+          <w:instrText xml:space="preserve"> PAGEREF _Toc476047348 \h </w:instrText>
         </w:r>
         <w:r>
           <w:fldChar w:fldCharType="separate"/>
@@ -2359,7 +2366,7 @@
           <w:szCs w:val="22"/>
         </w:rPr>
       </w:pPr>
-      <w:hyperlink w:anchor="_Toc464138397" w:history="1">
+      <w:hyperlink w:anchor="_Toc476047349" w:history="1">
         <w:r>
           <w:rPr>
             <w:rStyle w:val="Hyperlink"/>
@@ -2386,7 +2393,7 @@
           <w:fldChar w:fldCharType="begin"/>
         </w:r>
         <w:r>
-          <w:instrText xml:space="preserve"> PAGEREF _Toc464138397 \h </w:instrText>
+          <w:instrText xml:space="preserve"> PAGEREF _Toc476047349 \h </w:instrText>
         </w:r>
         <w:r>
           <w:fldChar w:fldCharType="separate"/>
@@ -2410,7 +2417,7 @@
           <w:szCs w:val="22"/>
         </w:rPr>
       </w:pPr>
-      <w:hyperlink w:anchor="_Toc464138398" w:history="1">
+      <w:hyperlink w:anchor="_Toc476047350" w:history="1">
         <w:r>
           <w:rPr>
             <w:rStyle w:val="Hyperlink"/>
@@ -2437,7 +2444,7 @@
           <w:fldChar w:fldCharType="begin"/>
         </w:r>
         <w:r>
-          <w:instrText xml:space="preserve"> PAGEREF _Toc464138398 \h </w:instrText>
+          <w:instrText xml:space="preserve"> PAGEREF _Toc476047350 \h </w:instrText>
         </w:r>
         <w:r>
           <w:fldChar w:fldCharType="separate"/>
@@ -2461,7 +2468,7 @@
           <w:szCs w:val="22"/>
         </w:rPr>
       </w:pPr>
-      <w:hyperlink w:anchor="_Toc464138399" w:history="1">
+      <w:hyperlink w:anchor="_Toc476047351" w:history="1">
         <w:r>
           <w:rPr>
             <w:rStyle w:val="Hyperlink"/>
@@ -2488,7 +2495,7 @@
           <w:fldChar w:fldCharType="begin"/>
         </w:r>
         <w:r>
-          <w:instrText xml:space="preserve"> PAGEREF _Toc464138399 \h </w:instrText>
+          <w:instrText xml:space="preserve"> PAGEREF _Toc476047351 \h </w:instrText>
         </w:r>
         <w:r>
           <w:fldChar w:fldCharType="separate"/>
@@ -2512,7 +2519,7 @@
           <w:szCs w:val="22"/>
         </w:rPr>
       </w:pPr>
-      <w:hyperlink w:anchor="_Toc464138400" w:history="1">
+      <w:hyperlink w:anchor="_Toc476047352" w:history="1">
         <w:r>
           <w:rPr>
             <w:rStyle w:val="Hyperlink"/>
@@ -2539,7 +2546,7 @@
           <w:fldChar w:fldCharType="begin"/>
         </w:r>
         <w:r>
-          <w:instrText xml:space="preserve"> PAGEREF _Toc464138400 \h </w:instrText>
+          <w:instrText xml:space="preserve"> PAGEREF _Toc476047352 \h </w:instrText>
         </w:r>
         <w:r>
           <w:fldChar w:fldCharType="separate"/>
@@ -2563,7 +2570,7 @@
           <w:szCs w:val="22"/>
         </w:rPr>
       </w:pPr>
-      <w:hyperlink w:anchor="_Toc464138401" w:history="1">
+      <w:hyperlink w:anchor="_Toc476047353" w:history="1">
         <w:r>
           <w:rPr>
             <w:rStyle w:val="Hyperlink"/>
@@ -2590,7 +2597,7 @@
           <w:fldChar w:fldCharType="begin"/>
         </w:r>
         <w:r>
-          <w:instrText xml:space="preserve"> PAGEREF _Toc464138401 \h </w:instrText>
+          <w:instrText xml:space="preserve"> PAGEREF _Toc476047353 \h </w:instrText>
         </w:r>
         <w:r>
           <w:fldChar w:fldCharType="separate"/>
@@ -2614,7 +2621,7 @@
           <w:szCs w:val="22"/>
         </w:rPr>
       </w:pPr>
-      <w:hyperlink w:anchor="_Toc464138402" w:history="1">
+      <w:hyperlink w:anchor="_Toc476047354" w:history="1">
         <w:r>
           <w:rPr>
             <w:rStyle w:val="Hyperlink"/>
@@ -2641,7 +2648,7 @@
           <w:fldChar w:fldCharType="begin"/>
         </w:r>
         <w:r>
-          <w:instrText xml:space="preserve"> PAGEREF _Toc464138402 \h </w:instrText>
+          <w:instrText xml:space="preserve"> PAGEREF _Toc476047354 \h </w:instrText>
         </w:r>
         <w:r>
           <w:fldChar w:fldCharType="separate"/>
@@ -2665,7 +2672,7 @@
           <w:szCs w:val="22"/>
         </w:rPr>
       </w:pPr>
-      <w:hyperlink w:anchor="_Toc464138403" w:history="1">
+      <w:hyperlink w:anchor="_Toc476047355" w:history="1">
         <w:r>
           <w:rPr>
             <w:rStyle w:val="Hyperlink"/>
@@ -2692,7 +2699,7 @@
           <w:fldChar w:fldCharType="begin"/>
         </w:r>
         <w:r>
-          <w:instrText xml:space="preserve"> PAGEREF _Toc464138403 \h </w:instrText>
+          <w:instrText xml:space="preserve"> PAGEREF _Toc476047355 \h </w:instrText>
         </w:r>
         <w:r>
           <w:fldChar w:fldCharType="separate"/>
@@ -2716,7 +2723,7 @@
           <w:szCs w:val="22"/>
         </w:rPr>
       </w:pPr>
-      <w:hyperlink w:anchor="_Toc464138404" w:history="1">
+      <w:hyperlink w:anchor="_Toc476047356" w:history="1">
         <w:r>
           <w:rPr>
             <w:rStyle w:val="Hyperlink"/>
@@ -2744,7 +2751,7 @@
           <w:fldChar w:fldCharType="begin"/>
         </w:r>
         <w:r>
-          <w:instrText xml:space="preserve"> PAGEREF _Toc464138404 \h </w:instrText>
+          <w:instrText xml:space="preserve"> PAGEREF _Toc476047356 \h </w:instrText>
         </w:r>
         <w:r>
           <w:fldChar w:fldCharType="separate"/>
@@ -2772,34 +2779,34 @@
       <w:r>
         <w:br w:type="page"/>
       </w:r>
-      <w:bookmarkStart w:id="1" w:name="_Toc360441318"/>
-      <w:bookmarkStart w:id="2" w:name="_Toc362872285"/>
-      <w:bookmarkStart w:id="3" w:name="_Toc399229607"/>
-      <w:bookmarkStart w:id="4" w:name="_Toc464138355"/>
+      <w:bookmarkStart w:id="2" w:name="_Toc360441318"/>
+      <w:bookmarkStart w:id="3" w:name="_Toc362872285"/>
+      <w:bookmarkStart w:id="4" w:name="_Toc399229607"/>
+      <w:bookmarkStart w:id="5" w:name="_Toc476047307"/>
       <w:r>
         <w:lastRenderedPageBreak/>
         <w:t>About the Document</w:t>
       </w:r>
-      <w:bookmarkEnd w:id="1"/>
       <w:bookmarkEnd w:id="2"/>
       <w:bookmarkEnd w:id="3"/>
       <w:bookmarkEnd w:id="4"/>
+      <w:bookmarkEnd w:id="5"/>
     </w:p>
     <w:p>
       <w:pPr>
         <w:pStyle w:val="Heading2"/>
       </w:pPr>
-      <w:bookmarkStart w:id="5" w:name="_Toc360441319"/>
-      <w:bookmarkStart w:id="6" w:name="_Toc362872286"/>
-      <w:bookmarkStart w:id="7" w:name="_Toc399229608"/>
-      <w:bookmarkStart w:id="8" w:name="_Toc464138356"/>
+      <w:bookmarkStart w:id="6" w:name="_Toc360441319"/>
+      <w:bookmarkStart w:id="7" w:name="_Toc362872286"/>
+      <w:bookmarkStart w:id="8" w:name="_Toc399229608"/>
+      <w:bookmarkStart w:id="9" w:name="_Toc476047308"/>
       <w:r>
         <w:t>Purpose</w:t>
       </w:r>
-      <w:bookmarkEnd w:id="5"/>
       <w:bookmarkEnd w:id="6"/>
       <w:bookmarkEnd w:id="7"/>
       <w:bookmarkEnd w:id="8"/>
+      <w:bookmarkEnd w:id="9"/>
     </w:p>
     <w:p>
       <w:pPr>
@@ -2816,20 +2823,20 @@
           <w:rFonts w:eastAsia="SimSun"/>
         </w:rPr>
       </w:pPr>
-      <w:bookmarkStart w:id="9" w:name="_Toc360441320"/>
-      <w:bookmarkStart w:id="10" w:name="_Toc362872287"/>
-      <w:bookmarkStart w:id="11" w:name="_Toc399229609"/>
-      <w:bookmarkStart w:id="12" w:name="_Toc464138357"/>
+      <w:bookmarkStart w:id="10" w:name="_Toc360441320"/>
+      <w:bookmarkStart w:id="11" w:name="_Toc362872287"/>
+      <w:bookmarkStart w:id="12" w:name="_Toc399229609"/>
+      <w:bookmarkStart w:id="13" w:name="_Toc476047309"/>
       <w:r>
         <w:rPr>
           <w:rFonts w:eastAsia="SimSun"/>
         </w:rPr>
         <w:t>Target Groups</w:t>
       </w:r>
-      <w:bookmarkEnd w:id="9"/>
       <w:bookmarkEnd w:id="10"/>
       <w:bookmarkEnd w:id="11"/>
       <w:bookmarkEnd w:id="12"/>
+      <w:bookmarkEnd w:id="13"/>
     </w:p>
     <w:p>
       <w:pPr>
@@ -2873,24 +2880,24 @@
       <w:pPr>
         <w:pStyle w:val="Heading2"/>
       </w:pPr>
-      <w:bookmarkStart w:id="13" w:name="_Toc360441321"/>
-      <w:bookmarkStart w:id="14" w:name="_Toc362872288"/>
-      <w:bookmarkStart w:id="15" w:name="_Toc399229610"/>
-      <w:bookmarkStart w:id="16" w:name="_Toc464138358"/>
+      <w:bookmarkStart w:id="14" w:name="_Toc360441321"/>
+      <w:bookmarkStart w:id="15" w:name="_Toc362872288"/>
+      <w:bookmarkStart w:id="16" w:name="_Toc399229610"/>
+      <w:bookmarkStart w:id="17" w:name="_Toc476047310"/>
       <w:r>
         <w:t xml:space="preserve">Typographical </w:t>
       </w:r>
-      <w:bookmarkStart w:id="17" w:name="_Toc229040597"/>
-      <w:bookmarkStart w:id="18" w:name="_Toc376788480"/>
+      <w:bookmarkStart w:id="18" w:name="_Toc229040597"/>
+      <w:bookmarkStart w:id="19" w:name="_Toc376788480"/>
       <w:r>
         <w:t>Conventions</w:t>
       </w:r>
-      <w:bookmarkEnd w:id="13"/>
       <w:bookmarkEnd w:id="14"/>
       <w:bookmarkEnd w:id="15"/>
       <w:bookmarkEnd w:id="16"/>
       <w:bookmarkEnd w:id="17"/>
       <w:bookmarkEnd w:id="18"/>
+      <w:bookmarkEnd w:id="19"/>
     </w:p>
     <w:p>
       <w:pPr>
@@ -3043,8 +3050,6 @@
         </w:rPr>
         <w:t>is used for commands that must be entered at the Command Line Interface (CLI).</w:t>
       </w:r>
-      <w:bookmarkStart w:id="19" w:name="_GoBack"/>
-      <w:bookmarkEnd w:id="19"/>
       <w:r>
         <w:t xml:space="preserve"> </w:t>
       </w:r>
@@ -3056,14 +3061,14 @@
       <w:pPr>
         <w:pStyle w:val="Heading1"/>
       </w:pPr>
-      <w:bookmarkStart w:id="20" w:name="_Toc464138359"/>
-      <w:bookmarkStart w:id="21" w:name="_Toc371074346"/>
-      <w:bookmarkStart w:id="22" w:name="_Toc371847441"/>
+      <w:bookmarkStart w:id="20" w:name="_Toc371074346"/>
+      <w:bookmarkStart w:id="21" w:name="_Toc371847441"/>
+      <w:bookmarkStart w:id="22" w:name="_Toc476047311"/>
       <w:r>
         <w:lastRenderedPageBreak/>
         <w:t>Adding a new Code Smell</w:t>
       </w:r>
-      <w:bookmarkEnd w:id="20"/>
+      <w:bookmarkEnd w:id="22"/>
     </w:p>
     <w:p>
       <w:pPr>
@@ -3152,7 +3157,7 @@
           <w:shd w:val="clear" w:color="auto" w:fill="FFFFFF"/>
         </w:rPr>
       </w:pPr>
-      <w:bookmarkStart w:id="23" w:name="_Toc464138360"/>
+      <w:bookmarkStart w:id="23" w:name="_Toc476047312"/>
       <w:r>
         <w:rPr>
           <w:shd w:val="clear" w:color="auto" w:fill="FFFFFF"/>
@@ -3171,7 +3176,7 @@
           <w:shd w:val="clear" w:color="auto" w:fill="FFFFFF"/>
         </w:rPr>
       </w:pPr>
-      <w:bookmarkStart w:id="24" w:name="_Toc464138361"/>
+      <w:bookmarkStart w:id="24" w:name="_Toc476047313"/>
       <w:r>
         <w:rPr>
           <w:rFonts w:cs="Arial"/>
@@ -3279,7 +3284,7 @@
           <w:shd w:val="clear" w:color="auto" w:fill="FFFFFF"/>
         </w:rPr>
       </w:pPr>
-      <w:bookmarkStart w:id="25" w:name="_Toc464138362"/>
+      <w:bookmarkStart w:id="25" w:name="_Toc476047314"/>
       <w:r>
         <w:rPr>
           <w:shd w:val="clear" w:color="auto" w:fill="FFFFFF"/>
@@ -3407,7 +3412,7 @@
           <w:shd w:val="clear" w:color="auto" w:fill="FFFFFF"/>
         </w:rPr>
       </w:pPr>
-      <w:bookmarkStart w:id="26" w:name="_Toc464138363"/>
+      <w:bookmarkStart w:id="26" w:name="_Toc476047315"/>
       <w:r>
         <w:rPr>
           <w:shd w:val="clear" w:color="auto" w:fill="FFFFFF"/>
@@ -3537,7 +3542,7 @@
           <w:shd w:val="clear" w:color="auto" w:fill="FFFFFF"/>
         </w:rPr>
       </w:pPr>
-      <w:bookmarkStart w:id="27" w:name="_Toc464138364"/>
+      <w:bookmarkStart w:id="27" w:name="_Toc476047316"/>
       <w:r>
         <w:rPr>
           <w:shd w:val="clear" w:color="auto" w:fill="FFFFFF"/>
@@ -4215,7 +4220,7 @@
           <w:shd w:val="clear" w:color="auto" w:fill="FFFFFF"/>
         </w:rPr>
       </w:pPr>
-      <w:bookmarkStart w:id="28" w:name="_Toc464138365"/>
+      <w:bookmarkStart w:id="28" w:name="_Toc476047317"/>
       <w:r>
         <w:rPr>
           <w:shd w:val="clear" w:color="auto" w:fill="FFFFFF"/>
@@ -4234,7 +4239,7 @@
         </w:rPr>
       </w:pPr>
       <w:bookmarkStart w:id="29" w:name="_Ref440459104"/>
-      <w:bookmarkStart w:id="30" w:name="_Toc464138366"/>
+      <w:bookmarkStart w:id="30" w:name="_Toc476047318"/>
       <w:r>
         <w:rPr>
           <w:shd w:val="clear" w:color="auto" w:fill="FFFFFF"/>
@@ -4523,7 +4528,7 @@
           <w:shd w:val="clear" w:color="auto" w:fill="FFFFFF"/>
         </w:rPr>
       </w:pPr>
-      <w:bookmarkStart w:id="31" w:name="_Toc464138367"/>
+      <w:bookmarkStart w:id="31" w:name="_Toc476047319"/>
       <w:r>
         <w:rPr>
           <w:shd w:val="clear" w:color="auto" w:fill="FFFFFF"/>
@@ -4722,7 +4727,7 @@
           <w:shd w:val="clear" w:color="auto" w:fill="FFFFFF"/>
         </w:rPr>
       </w:pPr>
-      <w:bookmarkStart w:id="32" w:name="_Toc464138368"/>
+      <w:bookmarkStart w:id="32" w:name="_Toc476047320"/>
       <w:r>
         <w:rPr>
           <w:shd w:val="clear" w:color="auto" w:fill="FFFFFF"/>
@@ -4914,7 +4919,7 @@
       <w:pPr>
         <w:pStyle w:val="Heading3"/>
       </w:pPr>
-      <w:bookmarkStart w:id="33" w:name="_Toc464138369"/>
+      <w:bookmarkStart w:id="33" w:name="_Toc476047321"/>
       <w:r>
         <w:t>Initialize the preference of the Code Smell</w:t>
       </w:r>
@@ -5240,7 +5245,7 @@
           <w:rFonts w:ascii="Consolas" w:hAnsi="Consolas" w:cs="Consolas"/>
         </w:rPr>
       </w:pPr>
-      <w:bookmarkStart w:id="34" w:name="_Toc464138370"/>
+      <w:bookmarkStart w:id="34" w:name="_Toc476047322"/>
       <w:r>
         <w:t>Refresh Markers Preference Page</w:t>
       </w:r>
@@ -6000,7 +6005,6 @@
         <w:rPr>
           <w:noProof/>
           <w:color w:val="000000"/>
-          <w:lang w:val="hu-HU" w:eastAsia="hu-HU"/>
         </w:rPr>
         <w:lastRenderedPageBreak/>
         <w:drawing>
@@ -6062,27 +6066,14 @@
       <w:r>
         <w:t xml:space="preserve">Figure </w:t>
       </w:r>
-      <w:r>
-        <w:fldChar w:fldCharType="begin"/>
-      </w:r>
-      <w:r>
-        <w:instrText xml:space="preserve"> SEQ Figure \* ARABIC </w:instrText>
-      </w:r>
-      <w:r>
-        <w:fldChar w:fldCharType="separate"/>
-      </w:r>
-      <w:r>
-        <w:rPr>
-          <w:noProof/>
-        </w:rPr>
-        <w:t>1</w:t>
-      </w:r>
-      <w:r>
-        <w:rPr>
-          <w:noProof/>
-        </w:rPr>
-        <w:fldChar w:fldCharType="end"/>
-      </w:r>
+      <w:fldSimple w:instr=" SEQ Figure \* ARABIC ">
+        <w:r>
+          <w:rPr>
+            <w:noProof/>
+          </w:rPr>
+          <w:t>1</w:t>
+        </w:r>
+      </w:fldSimple>
       <w:bookmarkEnd w:id="35"/>
       <w:r>
         <w:t>: Preferences window with user parameters</w:t>
@@ -6213,7 +6204,7 @@
           <w:shd w:val="clear" w:color="auto" w:fill="FFFFFF"/>
         </w:rPr>
       </w:pPr>
-      <w:bookmarkStart w:id="36" w:name="_Toc464138371"/>
+      <w:bookmarkStart w:id="36" w:name="_Toc476047323"/>
       <w:r>
         <w:rPr>
           <w:shd w:val="clear" w:color="auto" w:fill="FFFFFF"/>
@@ -6311,7 +6302,7 @@
       <w:pPr>
         <w:pStyle w:val="Heading1"/>
       </w:pPr>
-      <w:bookmarkStart w:id="38" w:name="_Toc464138372"/>
+      <w:bookmarkStart w:id="38" w:name="_Toc476047324"/>
       <w:r>
         <w:t>Titanium metrics</w:t>
       </w:r>
@@ -6321,7 +6312,7 @@
       <w:pPr>
         <w:pStyle w:val="Heading2"/>
       </w:pPr>
-      <w:bookmarkStart w:id="39" w:name="_Toc464138373"/>
+      <w:bookmarkStart w:id="39" w:name="_Toc476047325"/>
       <w:r>
         <w:t>Overview</w:t>
       </w:r>
@@ -6367,7 +6358,7 @@
       <w:r>
         <w:rPr>
           <w:noProof/>
-          <w:lang w:val="hu-HU" w:eastAsia="hu-HU"/>
+          <w:lang w:val="en-US"/>
         </w:rPr>
         <w:lastRenderedPageBreak/>
         <w:drawing>
@@ -6468,7 +6459,7 @@
       <w:pPr>
         <w:pStyle w:val="Heading2"/>
       </w:pPr>
-      <w:bookmarkStart w:id="40" w:name="_Toc464138374"/>
+      <w:bookmarkStart w:id="40" w:name="_Toc476047326"/>
       <w:r>
         <w:t>Metrics</w:t>
       </w:r>
@@ -6504,7 +6495,7 @@
       <w:pPr>
         <w:pStyle w:val="Heading2"/>
       </w:pPr>
-      <w:bookmarkStart w:id="41" w:name="_Toc464138375"/>
+      <w:bookmarkStart w:id="41" w:name="_Toc476047327"/>
       <w:r>
         <w:t>MetricData</w:t>
       </w:r>
@@ -6539,7 +6530,7 @@
       <w:pPr>
         <w:pStyle w:val="Heading2"/>
       </w:pPr>
-      <w:bookmarkStart w:id="42" w:name="_Toc464138376"/>
+      <w:bookmarkStart w:id="42" w:name="_Toc476047328"/>
       <w:r>
         <w:lastRenderedPageBreak/>
         <w:t>ModuleMetricWrapper</w:t>
@@ -6576,7 +6567,7 @@
       <w:pPr>
         <w:pStyle w:val="Heading2"/>
       </w:pPr>
-      <w:bookmarkStart w:id="43" w:name="_Toc464138377"/>
+      <w:bookmarkStart w:id="43" w:name="_Toc476047329"/>
       <w:r>
         <w:t>MetricsView</w:t>
       </w:r>
@@ -6611,7 +6602,7 @@
       <w:pPr>
         <w:pStyle w:val="Heading2"/>
       </w:pPr>
-      <w:bookmarkStart w:id="44" w:name="_Toc464138378"/>
+      <w:bookmarkStart w:id="44" w:name="_Toc476047330"/>
       <w:r>
         <w:t>TopRiskView</w:t>
       </w:r>
@@ -6655,7 +6646,7 @@
       <w:pPr>
         <w:pStyle w:val="Heading2"/>
       </w:pPr>
-      <w:bookmarkStart w:id="45" w:name="_Toc464138379"/>
+      <w:bookmarkStart w:id="45" w:name="_Toc476047331"/>
       <w:r>
         <w:t>Interaction with the titan designer</w:t>
       </w:r>
@@ -6717,12 +6708,12 @@
       <w:pPr>
         <w:pStyle w:val="Heading1"/>
       </w:pPr>
-      <w:bookmarkStart w:id="46" w:name="_Toc464138380"/>
+      <w:bookmarkStart w:id="46" w:name="_Toc476047332"/>
       <w:r>
         <w:t>Graph generation and display</w:t>
       </w:r>
+      <w:bookmarkEnd w:id="20"/>
       <w:bookmarkEnd w:id="21"/>
-      <w:bookmarkEnd w:id="22"/>
       <w:bookmarkEnd w:id="46"/>
     </w:p>
     <w:p>
@@ -6731,7 +6722,7 @@
       </w:pPr>
       <w:bookmarkStart w:id="47" w:name="_Toc371074347"/>
       <w:bookmarkStart w:id="48" w:name="_Toc371847442"/>
-      <w:bookmarkStart w:id="49" w:name="_Toc464138381"/>
+      <w:bookmarkStart w:id="49" w:name="_Toc476047333"/>
       <w:r>
         <w:t>The generation of graphs on the UI</w:t>
       </w:r>
@@ -7273,7 +7264,7 @@
       <w:r>
         <w:rPr>
           <w:noProof/>
-          <w:lang w:val="hu-HU" w:eastAsia="hu-HU"/>
+          <w:lang w:val="en-US"/>
         </w:rPr>
         <mc:AlternateContent>
           <mc:Choice Requires="wps">
@@ -7448,7 +7439,7 @@
       <w:r>
         <w:rPr>
           <w:noProof/>
-          <w:lang w:val="hu-HU" w:eastAsia="hu-HU"/>
+          <w:lang w:val="en-US"/>
         </w:rPr>
         <mc:AlternateContent>
           <mc:Choice Requires="wpc">
@@ -8469,7 +8460,7 @@
       <w:r>
         <w:rPr>
           <w:noProof/>
-          <w:lang w:val="hu-HU" w:eastAsia="hu-HU"/>
+          <w:lang w:val="en-US"/>
         </w:rPr>
         <mc:AlternateContent>
           <mc:Choice Requires="wps">
@@ -8530,7 +8521,7 @@
           </mc:Choice>
           <mc:Fallback>
             <w:pict>
-              <v:rect w14:anchorId="4A35D07E" id="AutoShape 99" o:spid="_x0000_s1026" style="width:441pt;height:239.25pt;visibility:visible;mso-wrap-style:square;mso-left-percent:-10001;mso-top-percent:-10001;mso-position-horizontal:absolute;mso-position-horizontal-relative:char;mso-position-vertical:absolute;mso-position-vertical-relative:line;mso-left-percent:-10001;mso-top-percent:-10001;v-text-anchor:top" o:gfxdata="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" filled="f" stroked="f">
+              <v:rect w14:anchorId="01B9BFAB" id="AutoShape 99" o:spid="_x0000_s1026" style="width:441pt;height:239.25pt;visibility:visible;mso-wrap-style:square;mso-left-percent:-10001;mso-top-percent:-10001;mso-position-horizontal:absolute;mso-position-horizontal-relative:char;mso-position-vertical:absolute;mso-position-vertical-relative:line;mso-left-percent:-10001;mso-top-percent:-10001;v-text-anchor:top" o:gfxdata="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" filled="f" stroked="f">
                 <o:lock v:ext="edit" aspectratio="t"/>
                 <w10:anchorlock/>
               </v:rect>
@@ -8546,7 +8537,7 @@
       </w:pPr>
       <w:bookmarkStart w:id="50" w:name="_Toc371074348"/>
       <w:bookmarkStart w:id="51" w:name="_Toc371847443"/>
-      <w:bookmarkStart w:id="52" w:name="_Toc464138382"/>
+      <w:bookmarkStart w:id="52" w:name="_Toc476047334"/>
       <w:r>
         <w:t>The generation of graph on the headless interface</w:t>
       </w:r>
@@ -8730,7 +8721,7 @@
       <w:r>
         <w:rPr>
           <w:noProof/>
-          <w:lang w:val="hu-HU" w:eastAsia="hu-HU"/>
+          <w:lang w:val="en-US"/>
         </w:rPr>
         <w:lastRenderedPageBreak/>
         <mc:AlternateContent>
@@ -8929,7 +8920,7 @@
         <w:rPr>
           <w:rFonts w:cs="Arial"/>
           <w:noProof/>
-          <w:lang w:val="hu-HU" w:eastAsia="hu-HU"/>
+          <w:lang w:val="en-US"/>
         </w:rPr>
         <mc:AlternateContent>
           <mc:Choice Requires="wpc">
@@ -9684,7 +9675,7 @@
           <w:rFonts w:cs="Arial"/>
           <w:noProof/>
           <w:szCs w:val="24"/>
-          <w:lang w:val="hu-HU" w:eastAsia="hu-HU"/>
+          <w:lang w:val="en-US"/>
         </w:rPr>
         <mc:AlternateContent>
           <mc:Choice Requires="wps">
@@ -9745,7 +9736,7 @@
           </mc:Choice>
           <mc:Fallback>
             <w:pict>
-              <v:rect w14:anchorId="24A1BC3F" id="AutoShape 100" o:spid="_x0000_s1026" style="width:453.75pt;height:236.25pt;visibility:visible;mso-wrap-style:square;mso-left-percent:-10001;mso-top-percent:-10001;mso-position-horizontal:absolute;mso-position-horizontal-relative:char;mso-position-vertical:absolute;mso-position-vertical-relative:line;mso-left-percent:-10001;mso-top-percent:-10001;v-text-anchor:top" o:gfxdata="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" filled="f" stroked="f">
+              <v:rect w14:anchorId="17759F6D" id="AutoShape 100" o:spid="_x0000_s1026" style="width:453.75pt;height:236.25pt;visibility:visible;mso-wrap-style:square;mso-left-percent:-10001;mso-top-percent:-10001;mso-position-horizontal:absolute;mso-position-horizontal-relative:char;mso-position-vertical:absolute;mso-position-vertical-relative:line;mso-left-percent:-10001;mso-top-percent:-10001;v-text-anchor:top" o:gfxdata="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" filled="f" stroked="f">
                 <o:lock v:ext="edit" aspectratio="t"/>
                 <w10:anchorlock/>
               </v:rect>
@@ -9759,7 +9750,7 @@
         <w:pStyle w:val="Heading2"/>
       </w:pPr>
       <w:bookmarkStart w:id="53" w:name="_Toc371847444"/>
-      <w:bookmarkStart w:id="54" w:name="_Toc464138383"/>
+      <w:bookmarkStart w:id="54" w:name="_Toc476047335"/>
       <w:r>
         <w:t>How graph data is obtained?</w:t>
       </w:r>
@@ -9834,7 +9825,7 @@
         <w:pStyle w:val="Heading3"/>
       </w:pPr>
       <w:bookmarkStart w:id="55" w:name="_Toc371847445"/>
-      <w:bookmarkStart w:id="56" w:name="_Toc464138384"/>
+      <w:bookmarkStart w:id="56" w:name="_Toc476047336"/>
       <w:r>
         <w:t>Obtaining data for module graph</w:t>
       </w:r>
@@ -9981,7 +9972,7 @@
         <w:pStyle w:val="Heading3"/>
       </w:pPr>
       <w:bookmarkStart w:id="57" w:name="_Toc371847446"/>
-      <w:bookmarkStart w:id="58" w:name="_Toc464138385"/>
+      <w:bookmarkStart w:id="58" w:name="_Toc476047337"/>
       <w:r>
         <w:t>Obtaining data for component graph</w:t>
       </w:r>
@@ -10197,7 +10188,7 @@
       </w:pPr>
       <w:bookmarkStart w:id="59" w:name="_Toc371074349"/>
       <w:bookmarkStart w:id="60" w:name="_Toc371847447"/>
-      <w:bookmarkStart w:id="61" w:name="_Toc464138386"/>
+      <w:bookmarkStart w:id="61" w:name="_Toc476047338"/>
       <w:r>
         <w:lastRenderedPageBreak/>
         <w:t>Graph clustering</w:t>
@@ -10212,7 +10203,7 @@
       </w:pPr>
       <w:bookmarkStart w:id="62" w:name="_Toc371074350"/>
       <w:bookmarkStart w:id="63" w:name="_Toc371847448"/>
-      <w:bookmarkStart w:id="64" w:name="_Toc464138387"/>
+      <w:bookmarkStart w:id="64" w:name="_Toc476047339"/>
       <w:r>
         <w:t>Algorithms</w:t>
       </w:r>
@@ -10251,7 +10242,7 @@
       </w:pPr>
       <w:bookmarkStart w:id="65" w:name="_Toc371074351"/>
       <w:bookmarkStart w:id="66" w:name="_Toc371847449"/>
-      <w:bookmarkStart w:id="67" w:name="_Toc464138388"/>
+      <w:bookmarkStart w:id="67" w:name="_Toc476047340"/>
       <w:r>
         <w:t>Clustering by folder name</w:t>
       </w:r>
@@ -10307,7 +10298,7 @@
       </w:pPr>
       <w:bookmarkStart w:id="68" w:name="_Toc371074352"/>
       <w:bookmarkStart w:id="69" w:name="_Toc371847450"/>
-      <w:bookmarkStart w:id="70" w:name="_Toc464138389"/>
+      <w:bookmarkStart w:id="70" w:name="_Toc476047341"/>
       <w:r>
         <w:t>Clustering using regular expressions</w:t>
       </w:r>
@@ -10379,7 +10370,7 @@
       </w:pPr>
       <w:bookmarkStart w:id="71" w:name="_Toc371074353"/>
       <w:bookmarkStart w:id="72" w:name="_Toc371847451"/>
-      <w:bookmarkStart w:id="73" w:name="_Toc464138390"/>
+      <w:bookmarkStart w:id="73" w:name="_Toc476047342"/>
       <w:r>
         <w:t>Clustering by module name</w:t>
       </w:r>
@@ -10427,7 +10418,7 @@
       </w:pPr>
       <w:bookmarkStart w:id="74" w:name="_Toc371074354"/>
       <w:bookmarkStart w:id="75" w:name="_Toc371847452"/>
-      <w:bookmarkStart w:id="76" w:name="_Toc464138391"/>
+      <w:bookmarkStart w:id="76" w:name="_Toc476047343"/>
       <w:r>
         <w:lastRenderedPageBreak/>
         <w:t>Auto</w:t>
@@ -10496,7 +10487,7 @@
       </w:pPr>
       <w:bookmarkStart w:id="77" w:name="_Toc371074355"/>
       <w:bookmarkStart w:id="78" w:name="_Toc371847453"/>
-      <w:bookmarkStart w:id="79" w:name="_Toc464138392"/>
+      <w:bookmarkStart w:id="79" w:name="_Toc476047344"/>
       <w:r>
         <w:t>Running the algorithms</w:t>
       </w:r>
@@ -10645,7 +10636,7 @@
         <w:pStyle w:val="Heading2"/>
       </w:pPr>
       <w:bookmarkStart w:id="80" w:name="_Toc371847454"/>
-      <w:bookmarkStart w:id="81" w:name="_Toc464138393"/>
+      <w:bookmarkStart w:id="81" w:name="_Toc476047345"/>
       <w:r>
         <w:t>Connection with TITAN designer</w:t>
       </w:r>
@@ -10687,7 +10678,7 @@
       </w:pPr>
       <w:bookmarkStart w:id="82" w:name="_Toc371074356"/>
       <w:bookmarkStart w:id="83" w:name="_Toc371847455"/>
-      <w:bookmarkStart w:id="84" w:name="_Toc464138394"/>
+      <w:bookmarkStart w:id="84" w:name="_Toc476047346"/>
       <w:r>
         <w:lastRenderedPageBreak/>
         <w:t>Titanium DAG layout algorithm</w:t>
@@ -10721,7 +10712,7 @@
       </w:pPr>
       <w:bookmarkStart w:id="85" w:name="_Toc371074357"/>
       <w:bookmarkStart w:id="86" w:name="_Toc371847456"/>
-      <w:bookmarkStart w:id="87" w:name="_Toc464138395"/>
+      <w:bookmarkStart w:id="87" w:name="_Toc476047347"/>
       <w:r>
         <w:t>Basic idea</w:t>
       </w:r>
@@ -10759,7 +10750,7 @@
       </w:pPr>
       <w:bookmarkStart w:id="88" w:name="_Toc371074358"/>
       <w:bookmarkStart w:id="89" w:name="_Toc371847457"/>
-      <w:bookmarkStart w:id="90" w:name="_Toc464138396"/>
+      <w:bookmarkStart w:id="90" w:name="_Toc476047348"/>
       <w:r>
         <w:t>Versions</w:t>
       </w:r>
@@ -10811,7 +10802,7 @@
       </w:pPr>
       <w:bookmarkStart w:id="91" w:name="_Toc371074359"/>
       <w:bookmarkStart w:id="92" w:name="_Toc371847458"/>
-      <w:bookmarkStart w:id="93" w:name="_Toc464138397"/>
+      <w:bookmarkStart w:id="93" w:name="_Toc476047349"/>
       <w:r>
         <w:t>Display</w:t>
       </w:r>
@@ -10856,7 +10847,7 @@
       </w:r>
       <w:bookmarkStart w:id="94" w:name="_Toc371074360"/>
       <w:bookmarkStart w:id="95" w:name="_Toc371847459"/>
-      <w:bookmarkStart w:id="96" w:name="_Toc464138398"/>
+      <w:bookmarkStart w:id="96" w:name="_Toc476047350"/>
       <w:r>
         <w:lastRenderedPageBreak/>
         <w:t>Searching for parallel paths and cycles</w:t>
@@ -10879,7 +10870,7 @@
       </w:pPr>
       <w:bookmarkStart w:id="97" w:name="_Toc371074361"/>
       <w:bookmarkStart w:id="98" w:name="_Toc371847460"/>
-      <w:bookmarkStart w:id="99" w:name="_Toc464138399"/>
+      <w:bookmarkStart w:id="99" w:name="_Toc476047351"/>
       <w:r>
         <w:t>Finding parallel paths</w:t>
       </w:r>
@@ -10928,7 +10919,7 @@
       </w:pPr>
       <w:bookmarkStart w:id="100" w:name="_Toc371074362"/>
       <w:bookmarkStart w:id="101" w:name="_Toc371847461"/>
-      <w:bookmarkStart w:id="102" w:name="_Toc464138400"/>
+      <w:bookmarkStart w:id="102" w:name="_Toc476047352"/>
       <w:r>
         <w:t xml:space="preserve">Finding </w:t>
       </w:r>
@@ -10991,7 +10982,7 @@
       </w:r>
       <w:bookmarkStart w:id="103" w:name="_Toc371074363"/>
       <w:bookmarkStart w:id="104" w:name="_Toc371847462"/>
-      <w:bookmarkStart w:id="105" w:name="_Toc464138401"/>
+      <w:bookmarkStart w:id="105" w:name="_Toc476047353"/>
       <w:r>
         <w:lastRenderedPageBreak/>
         <w:t>Code smell table merging</w:t>
@@ -11014,7 +11005,7 @@
       </w:pPr>
       <w:bookmarkStart w:id="106" w:name="_Toc371074364"/>
       <w:bookmarkStart w:id="107" w:name="_Toc371847463"/>
-      <w:bookmarkStart w:id="108" w:name="_Toc464138402"/>
+      <w:bookmarkStart w:id="108" w:name="_Toc476047354"/>
       <w:r>
         <w:t>Algorithm</w:t>
       </w:r>
@@ -11063,7 +11054,7 @@
       </w:pPr>
       <w:bookmarkStart w:id="109" w:name="_Toc371074365"/>
       <w:bookmarkStart w:id="110" w:name="_Toc371847464"/>
-      <w:bookmarkStart w:id="111" w:name="_Toc464138403"/>
+      <w:bookmarkStart w:id="111" w:name="_Toc476047355"/>
       <w:r>
         <w:t>Limitation</w:t>
       </w:r>
@@ -11125,7 +11116,7 @@
       </w:pPr>
       <w:bookmarkStart w:id="112" w:name="_Toc360518847"/>
       <w:bookmarkStart w:id="113" w:name="_Toc433891766"/>
-      <w:bookmarkStart w:id="114" w:name="_Toc464138404"/>
+      <w:bookmarkStart w:id="114" w:name="_Toc476047356"/>
       <w:r>
         <w:t>References</w:t>
       </w:r>
@@ -11699,9 +11690,6 @@
             <w:pStyle w:val="Header"/>
           </w:pPr>
           <w:r>
-            <w:rPr>
-              <w:lang w:val="hu-HU" w:eastAsia="hu-HU"/>
-            </w:rPr>
             <w:drawing>
               <wp:inline distT="0" distB="0" distL="0" distR="0" wp14:anchorId="0D62F8AB" wp14:editId="28EA6215">
                 <wp:extent cx="1162050" cy="238125"/>
@@ -11762,21 +11750,11 @@
           <w:pPr>
             <w:pStyle w:val="Header"/>
           </w:pPr>
-          <w:r>
-            <w:fldChar w:fldCharType="begin"/>
-          </w:r>
-          <w:r>
-            <w:instrText xml:space="preserve"> DOCPROPERTY  Conf  \* MERGEFORMAT </w:instrText>
-          </w:r>
-          <w:r>
-            <w:fldChar w:fldCharType="separate"/>
-          </w:r>
-          <w:r>
-            <w:t>Public</w:t>
-          </w:r>
-          <w:r>
-            <w:fldChar w:fldCharType="end"/>
-          </w:r>
+          <w:fldSimple w:instr=" DOCPROPERTY  Conf  \* MERGEFORMAT ">
+            <w:r>
+              <w:t>Public</w:t>
+            </w:r>
+          </w:fldSimple>
         </w:p>
         <w:p>
           <w:pPr>
@@ -11842,7 +11820,7 @@
             <w:fldChar w:fldCharType="separate"/>
           </w:r>
           <w:r>
-            <w:t>4</w:t>
+            <w:t>2</w:t>
           </w:r>
           <w:r>
             <w:fldChar w:fldCharType="end"/>
@@ -11955,21 +11933,11 @@
               <w:tab w:val="left" w:pos="3062"/>
             </w:tabs>
           </w:pPr>
-          <w:r>
-            <w:fldChar w:fldCharType="begin"/>
-          </w:r>
-          <w:r>
-            <w:instrText xml:space="preserve"> DOCPROPERTY "Prepared" \* MERGEFORMAT </w:instrText>
-          </w:r>
-          <w:r>
-            <w:fldChar w:fldCharType="separate"/>
-          </w:r>
-          <w:r>
-            <w:t>EKRISZA Kristof Szabados</w:t>
-          </w:r>
-          <w:r>
-            <w:fldChar w:fldCharType="end"/>
-          </w:r>
+          <w:fldSimple w:instr=" DOCPROPERTY &quot;Prepared&quot; \* MERGEFORMAT ">
+            <w:r>
+              <w:t>EKRISZA Kristof Szabados</w:t>
+            </w:r>
+          </w:fldSimple>
         </w:p>
       </w:tc>
       <w:tc>
@@ -11984,21 +11952,11 @@
           <w:pPr>
             <w:pStyle w:val="Header"/>
           </w:pPr>
-          <w:r>
-            <w:fldChar w:fldCharType="begin"/>
-          </w:r>
-          <w:r>
-            <w:instrText xml:space="preserve"> DOCPROPERTY "DocNo"  "LangCode" \* MERGEFORMAT </w:instrText>
-          </w:r>
-          <w:r>
-            <w:fldChar w:fldCharType="separate"/>
-          </w:r>
-          <w:r>
-            <w:t>9/198 17-CRL 113 200/6 Uen</w:t>
-          </w:r>
-          <w:r>
-            <w:fldChar w:fldCharType="end"/>
-          </w:r>
+          <w:fldSimple w:instr=" DOCPROPERTY &quot;DocNo&quot;  &quot;LangCode&quot; \* MERGEFORMAT ">
+            <w:r>
+              <w:t>9/198 17-CRL 113 200/6 Uen</w:t>
+            </w:r>
+          </w:fldSimple>
         </w:p>
       </w:tc>
     </w:tr>
@@ -12114,21 +12072,11 @@
           <w:pPr>
             <w:pStyle w:val="Header"/>
           </w:pPr>
-          <w:r>
-            <w:fldChar w:fldCharType="begin"/>
-          </w:r>
-          <w:r>
-            <w:instrText xml:space="preserve"> DOCPROPERTY "ApprovedBy" \* MERGEFORMAT </w:instrText>
-          </w:r>
-          <w:r>
-            <w:fldChar w:fldCharType="separate"/>
-          </w:r>
-          <w:r>
-            <w:t>ETHLEL Elemer Lelik</w:t>
-          </w:r>
-          <w:r>
-            <w:fldChar w:fldCharType="end"/>
-          </w:r>
+          <w:fldSimple w:instr=" DOCPROPERTY &quot;ApprovedBy&quot; \* MERGEFORMAT ">
+            <w:r>
+              <w:t>ETHLEL Elemer Lelik</w:t>
+            </w:r>
+          </w:fldSimple>
         </w:p>
       </w:tc>
       <w:tc>
@@ -12144,21 +12092,11 @@
           <w:pPr>
             <w:pStyle w:val="Header"/>
           </w:pPr>
-          <w:r>
-            <w:fldChar w:fldCharType="begin"/>
-          </w:r>
-          <w:r>
-            <w:instrText xml:space="preserve"> DOCPROPERTY "Checked" \* MERGEFORMAT </w:instrText>
-          </w:r>
-          <w:r>
-            <w:fldChar w:fldCharType="separate"/>
-          </w:r>
-          <w:r>
-            <w:t>ETHGRY</w:t>
-          </w:r>
-          <w:r>
-            <w:fldChar w:fldCharType="end"/>
-          </w:r>
+          <w:fldSimple w:instr=" DOCPROPERTY &quot;Checked&quot; \* MERGEFORMAT ">
+            <w:r>
+              <w:t>ETHGRY</w:t>
+            </w:r>
+          </w:fldSimple>
         </w:p>
       </w:tc>
       <w:tc>
@@ -12172,21 +12110,11 @@
           <w:pPr>
             <w:pStyle w:val="Header"/>
           </w:pPr>
-          <w:r>
-            <w:fldChar w:fldCharType="begin"/>
-          </w:r>
-          <w:r>
-            <w:instrText xml:space="preserve"> DOCPROPERTY "Date" \* MERGEFORMAT </w:instrText>
-          </w:r>
-          <w:r>
-            <w:fldChar w:fldCharType="separate"/>
-          </w:r>
-          <w:r>
-            <w:t>2016-10-13</w:t>
-          </w:r>
-          <w:r>
-            <w:fldChar w:fldCharType="end"/>
-          </w:r>
+          <w:fldSimple w:instr=" DOCPROPERTY &quot;Date&quot; \* MERGEFORMAT ">
+            <w:r>
+              <w:t>2017-02-28</w:t>
+            </w:r>
+          </w:fldSimple>
         </w:p>
       </w:tc>
       <w:tc>
@@ -12200,21 +12128,11 @@
           <w:pPr>
             <w:pStyle w:val="Header"/>
           </w:pPr>
-          <w:r>
-            <w:fldChar w:fldCharType="begin"/>
-          </w:r>
-          <w:r>
-            <w:instrText xml:space="preserve"> DOCPROPERTY "Revision" \* MERGEFORMAT </w:instrText>
-          </w:r>
-          <w:r>
-            <w:fldChar w:fldCharType="separate"/>
-          </w:r>
-          <w:r>
-            <w:t>A</w:t>
-          </w:r>
-          <w:r>
-            <w:fldChar w:fldCharType="end"/>
-          </w:r>
+          <w:fldSimple w:instr=" DOCPROPERTY &quot;Revision&quot; \* MERGEFORMAT ">
+            <w:r>
+              <w:t>A</w:t>
+            </w:r>
+          </w:fldSimple>
         </w:p>
       </w:tc>
       <w:tc>
@@ -12335,11 +12253,8 @@
             <w:pStyle w:val="Header"/>
           </w:pPr>
           <w:r>
-            <w:rPr>
-              <w:lang w:val="hu-HU" w:eastAsia="hu-HU"/>
-            </w:rPr>
             <w:drawing>
-              <wp:inline distT="0" distB="0" distL="0" distR="0" wp14:anchorId="41BF4BE9" wp14:editId="62D00654">
+              <wp:inline distT="0" distB="0" distL="0" distR="0" wp14:anchorId="2A691F30" wp14:editId="1DDE2E6F">
                 <wp:extent cx="1162050" cy="238125"/>
                 <wp:effectExtent l="0" t="0" r="0" b="9525"/>
                 <wp:docPr id="2" name="Picture 2" descr="Elogo_port"/>
@@ -12398,21 +12313,11 @@
           <w:pPr>
             <w:pStyle w:val="Header"/>
           </w:pPr>
-          <w:r>
-            <w:fldChar w:fldCharType="begin"/>
-          </w:r>
-          <w:r>
-            <w:instrText xml:space="preserve"> DOCPROPERTY  Conf  \* MERGEFORMAT </w:instrText>
-          </w:r>
-          <w:r>
-            <w:fldChar w:fldCharType="separate"/>
-          </w:r>
-          <w:r>
-            <w:t>Public</w:t>
-          </w:r>
-          <w:r>
-            <w:fldChar w:fldCharType="end"/>
-          </w:r>
+          <w:fldSimple w:instr=" DOCPROPERTY  Conf  \* MERGEFORMAT ">
+            <w:r>
+              <w:t>Public</w:t>
+            </w:r>
+          </w:fldSimple>
         </w:p>
         <w:p>
           <w:pPr>
@@ -12587,21 +12492,11 @@
               <w:tab w:val="left" w:pos="3062"/>
             </w:tabs>
           </w:pPr>
-          <w:r>
-            <w:fldChar w:fldCharType="begin"/>
-          </w:r>
-          <w:r>
-            <w:instrText xml:space="preserve"> DOCPROPERTY "Prepared" \* MERGEFORMAT </w:instrText>
-          </w:r>
-          <w:r>
-            <w:fldChar w:fldCharType="separate"/>
-          </w:r>
-          <w:r>
-            <w:t>EKRISZA Kristof Szabados</w:t>
-          </w:r>
-          <w:r>
-            <w:fldChar w:fldCharType="end"/>
-          </w:r>
+          <w:fldSimple w:instr=" DOCPROPERTY &quot;Prepared&quot; \* MERGEFORMAT ">
+            <w:r>
+              <w:t>EKRISZA Kristof Szabados</w:t>
+            </w:r>
+          </w:fldSimple>
         </w:p>
       </w:tc>
       <w:tc>
@@ -12616,21 +12511,11 @@
           <w:pPr>
             <w:pStyle w:val="Header"/>
           </w:pPr>
-          <w:r>
-            <w:fldChar w:fldCharType="begin"/>
-          </w:r>
-          <w:r>
-            <w:instrText xml:space="preserve"> DOCPROPERTY "DocNo"  "LangCode" \* MERGEFORMAT </w:instrText>
-          </w:r>
-          <w:r>
-            <w:fldChar w:fldCharType="separate"/>
-          </w:r>
-          <w:r>
-            <w:t>9/198 17-CRL 113 200/6 Uen</w:t>
-          </w:r>
-          <w:r>
-            <w:fldChar w:fldCharType="end"/>
-          </w:r>
+          <w:fldSimple w:instr=" DOCPROPERTY &quot;DocNo&quot;  &quot;LangCode&quot; \* MERGEFORMAT ">
+            <w:r>
+              <w:t>9/198 17-CRL 113 200/6 Uen</w:t>
+            </w:r>
+          </w:fldSimple>
         </w:p>
       </w:tc>
     </w:tr>
@@ -12744,21 +12629,11 @@
           <w:pPr>
             <w:pStyle w:val="Header"/>
           </w:pPr>
-          <w:r>
-            <w:fldChar w:fldCharType="begin"/>
-          </w:r>
-          <w:r>
-            <w:instrText xml:space="preserve"> DOCPROPERTY "ApprovedBy" \* MERGEFORMAT </w:instrText>
-          </w:r>
-          <w:r>
-            <w:fldChar w:fldCharType="separate"/>
-          </w:r>
-          <w:r>
-            <w:t>ETHLEL Elemer Lelik</w:t>
-          </w:r>
-          <w:r>
-            <w:fldChar w:fldCharType="end"/>
-          </w:r>
+          <w:fldSimple w:instr=" DOCPROPERTY &quot;ApprovedBy&quot; \* MERGEFORMAT ">
+            <w:r>
+              <w:t>ETHLEL Elemer Lelik</w:t>
+            </w:r>
+          </w:fldSimple>
         </w:p>
       </w:tc>
       <w:tc>
@@ -12774,21 +12649,11 @@
           <w:pPr>
             <w:pStyle w:val="Header"/>
           </w:pPr>
-          <w:r>
-            <w:fldChar w:fldCharType="begin"/>
-          </w:r>
-          <w:r>
-            <w:instrText xml:space="preserve"> DOCPROPERTY "Checked" \* MERGEFORMAT </w:instrText>
-          </w:r>
-          <w:r>
-            <w:fldChar w:fldCharType="separate"/>
-          </w:r>
-          <w:r>
-            <w:t>ETHGRY</w:t>
-          </w:r>
-          <w:r>
-            <w:fldChar w:fldCharType="end"/>
-          </w:r>
+          <w:fldSimple w:instr=" DOCPROPERTY &quot;Checked&quot; \* MERGEFORMAT ">
+            <w:r>
+              <w:t>ETHGRY</w:t>
+            </w:r>
+          </w:fldSimple>
         </w:p>
       </w:tc>
       <w:tc>
@@ -12802,21 +12667,11 @@
           <w:pPr>
             <w:pStyle w:val="Header"/>
           </w:pPr>
-          <w:r>
-            <w:fldChar w:fldCharType="begin"/>
-          </w:r>
-          <w:r>
-            <w:instrText xml:space="preserve"> DOCPROPERTY "Date" \* MERGEFORMAT </w:instrText>
-          </w:r>
-          <w:r>
-            <w:fldChar w:fldCharType="separate"/>
-          </w:r>
-          <w:r>
-            <w:t>2016-10-13</w:t>
-          </w:r>
-          <w:r>
-            <w:fldChar w:fldCharType="end"/>
-          </w:r>
+          <w:fldSimple w:instr=" DOCPROPERTY &quot;Date&quot; \* MERGEFORMAT ">
+            <w:r>
+              <w:t>2017-02-28</w:t>
+            </w:r>
+          </w:fldSimple>
         </w:p>
       </w:tc>
       <w:tc>
@@ -12830,21 +12685,11 @@
           <w:pPr>
             <w:pStyle w:val="Header"/>
           </w:pPr>
-          <w:r>
-            <w:fldChar w:fldCharType="begin"/>
-          </w:r>
-          <w:r>
-            <w:instrText xml:space="preserve"> DOCPROPERTY "Revision" \* MERGEFORMAT </w:instrText>
-          </w:r>
-          <w:r>
-            <w:fldChar w:fldCharType="separate"/>
-          </w:r>
-          <w:r>
-            <w:t>A</w:t>
-          </w:r>
-          <w:r>
-            <w:fldChar w:fldCharType="end"/>
-          </w:r>
+          <w:fldSimple w:instr=" DOCPROPERTY &quot;Revision&quot; \* MERGEFORMAT ">
+            <w:r>
+              <w:t>A</w:t>
+            </w:r>
+          </w:fldSimple>
         </w:p>
       </w:tc>
       <w:tc>
@@ -12926,21 +12771,11 @@
       <w:pStyle w:val="Title"/>
       <w:spacing w:after="40"/>
     </w:pPr>
-    <w:r>
-      <w:fldChar w:fldCharType="begin"/>
-    </w:r>
-    <w:r>
-      <w:instrText xml:space="preserve"> DOCPROPERTY "Title" \* MERGEFORMAT </w:instrText>
-    </w:r>
-    <w:r>
-      <w:fldChar w:fldCharType="separate"/>
-    </w:r>
-    <w:r>
-      <w:t>Programmers' Technical Reference Guide for Titanium</w:t>
-    </w:r>
-    <w:r>
-      <w:fldChar w:fldCharType="end"/>
-    </w:r>
+    <w:fldSimple w:instr=" DOCPROPERTY &quot;Title&quot; \* MERGEFORMAT ">
+      <w:r>
+        <w:t>Programmers' Technical Reference Guide for Titanium</w:t>
+      </w:r>
+    </w:fldSimple>
     <w:bookmarkEnd w:id="121"/>
   </w:p>
 </w:hdr>
@@ -16689,7 +16524,7 @@
 </file>
 
 <file path=customXml/itemProps1.xml><?xml version="1.0" encoding="utf-8"?>
-<ds:datastoreItem xmlns:ds="http://schemas.openxmlformats.org/officeDocument/2006/customXml" ds:itemID="{3E901E96-CD13-4231-9249-3058C9341FC8}">
+<ds:datastoreItem xmlns:ds="http://schemas.openxmlformats.org/officeDocument/2006/customXml" ds:itemID="{485FACF6-796F-472D-8FCC-CFB11357246A}">
   <ds:schemaRefs>
     <ds:schemaRef ds:uri="http://schemas.openxmlformats.org/officeDocument/2006/bibliography"/>
   </ds:schemaRefs>

</xml_diff>

<commit_message>
Titanium Documentation updated to release CRL 113 200/6 R2A
Signed-off-by: balaskoa <jeno.balasko@ericsson.com>
</commit_message>
<xml_diff>
--- a/org.eclipse.titanium/docs/Titanium_referenceguide.docx
+++ b/org.eclipse.titanium/docs/Titanium_referenceguide.docx
@@ -18,6 +18,8 @@
           <w:b/>
         </w:rPr>
       </w:pPr>
+      <w:bookmarkStart w:id="0" w:name="_GoBack"/>
+      <w:bookmarkEnd w:id="0"/>
     </w:p>
     <w:p>
       <w:pPr>
@@ -87,12 +89,7 @@
         <w:pStyle w:val="BodyText"/>
       </w:pPr>
       <w:r>
-        <w:t>This document describes detailed information on writing components of executable</w:t>
-      </w:r>
-      <w:bookmarkStart w:id="0" w:name="_GoBack"/>
-      <w:bookmarkEnd w:id="0"/>
-      <w:r>
-        <w:t xml:space="preserve"> test suites for the TITAN TTCN-3 Toolset.</w:t>
+        <w:t>This document describes detailed information on writing components of executable test suites for the TITAN TTCN-3 Toolset.</w:t>
       </w:r>
     </w:p>
     <w:p>
@@ -211,7 +208,7 @@
           <w:szCs w:val="22"/>
         </w:rPr>
       </w:pPr>
-      <w:hyperlink w:anchor="_Toc476047307" w:history="1">
+      <w:hyperlink w:anchor="_Toc482005990" w:history="1">
         <w:r>
           <w:rPr>
             <w:rStyle w:val="Hyperlink"/>
@@ -238,7 +235,7 @@
           <w:fldChar w:fldCharType="begin"/>
         </w:r>
         <w:r>
-          <w:instrText xml:space="preserve"> PAGEREF _Toc476047307 \h </w:instrText>
+          <w:instrText xml:space="preserve"> PAGEREF _Toc482005990 \h </w:instrText>
         </w:r>
         <w:r>
           <w:fldChar w:fldCharType="separate"/>
@@ -262,7 +259,7 @@
           <w:szCs w:val="22"/>
         </w:rPr>
       </w:pPr>
-      <w:hyperlink w:anchor="_Toc476047308" w:history="1">
+      <w:hyperlink w:anchor="_Toc482005991" w:history="1">
         <w:r>
           <w:rPr>
             <w:rStyle w:val="Hyperlink"/>
@@ -289,7 +286,7 @@
           <w:fldChar w:fldCharType="begin"/>
         </w:r>
         <w:r>
-          <w:instrText xml:space="preserve"> PAGEREF _Toc476047308 \h </w:instrText>
+          <w:instrText xml:space="preserve"> PAGEREF _Toc482005991 \h </w:instrText>
         </w:r>
         <w:r>
           <w:fldChar w:fldCharType="separate"/>
@@ -313,7 +310,7 @@
           <w:szCs w:val="22"/>
         </w:rPr>
       </w:pPr>
-      <w:hyperlink w:anchor="_Toc476047309" w:history="1">
+      <w:hyperlink w:anchor="_Toc482005992" w:history="1">
         <w:r>
           <w:rPr>
             <w:rStyle w:val="Hyperlink"/>
@@ -342,7 +339,7 @@
           <w:fldChar w:fldCharType="begin"/>
         </w:r>
         <w:r>
-          <w:instrText xml:space="preserve"> PAGEREF _Toc476047309 \h </w:instrText>
+          <w:instrText xml:space="preserve"> PAGEREF _Toc482005992 \h </w:instrText>
         </w:r>
         <w:r>
           <w:fldChar w:fldCharType="separate"/>
@@ -366,7 +363,7 @@
           <w:szCs w:val="22"/>
         </w:rPr>
       </w:pPr>
-      <w:hyperlink w:anchor="_Toc476047310" w:history="1">
+      <w:hyperlink w:anchor="_Toc482005993" w:history="1">
         <w:r>
           <w:rPr>
             <w:rStyle w:val="Hyperlink"/>
@@ -393,7 +390,7 @@
           <w:fldChar w:fldCharType="begin"/>
         </w:r>
         <w:r>
-          <w:instrText xml:space="preserve"> PAGEREF _Toc476047310 \h </w:instrText>
+          <w:instrText xml:space="preserve"> PAGEREF _Toc482005993 \h </w:instrText>
         </w:r>
         <w:r>
           <w:fldChar w:fldCharType="separate"/>
@@ -417,7 +414,7 @@
           <w:szCs w:val="22"/>
         </w:rPr>
       </w:pPr>
-      <w:hyperlink w:anchor="_Toc476047311" w:history="1">
+      <w:hyperlink w:anchor="_Toc482005994" w:history="1">
         <w:r>
           <w:rPr>
             <w:rStyle w:val="Hyperlink"/>
@@ -444,7 +441,7 @@
           <w:fldChar w:fldCharType="begin"/>
         </w:r>
         <w:r>
-          <w:instrText xml:space="preserve"> PAGEREF _Toc476047311 \h </w:instrText>
+          <w:instrText xml:space="preserve"> PAGEREF _Toc482005994 \h </w:instrText>
         </w:r>
         <w:r>
           <w:fldChar w:fldCharType="separate"/>
@@ -468,7 +465,7 @@
           <w:szCs w:val="22"/>
         </w:rPr>
       </w:pPr>
-      <w:hyperlink w:anchor="_Toc476047312" w:history="1">
+      <w:hyperlink w:anchor="_Toc482005995" w:history="1">
         <w:r>
           <w:rPr>
             <w:rStyle w:val="Hyperlink"/>
@@ -496,7 +493,7 @@
           <w:fldChar w:fldCharType="begin"/>
         </w:r>
         <w:r>
-          <w:instrText xml:space="preserve"> PAGEREF _Toc476047312 \h </w:instrText>
+          <w:instrText xml:space="preserve"> PAGEREF _Toc482005995 \h </w:instrText>
         </w:r>
         <w:r>
           <w:fldChar w:fldCharType="separate"/>
@@ -520,7 +517,7 @@
           <w:szCs w:val="22"/>
         </w:rPr>
       </w:pPr>
-      <w:hyperlink w:anchor="_Toc476047313" w:history="1">
+      <w:hyperlink w:anchor="_Toc482005996" w:history="1">
         <w:r>
           <w:rPr>
             <w:rStyle w:val="Hyperlink"/>
@@ -548,7 +545,7 @@
           <w:fldChar w:fldCharType="begin"/>
         </w:r>
         <w:r>
-          <w:instrText xml:space="preserve"> PAGEREF _Toc476047313 \h </w:instrText>
+          <w:instrText xml:space="preserve"> PAGEREF _Toc482005996 \h </w:instrText>
         </w:r>
         <w:r>
           <w:fldChar w:fldCharType="separate"/>
@@ -572,7 +569,7 @@
           <w:szCs w:val="22"/>
         </w:rPr>
       </w:pPr>
-      <w:hyperlink w:anchor="_Toc476047314" w:history="1">
+      <w:hyperlink w:anchor="_Toc482005997" w:history="1">
         <w:r>
           <w:rPr>
             <w:rStyle w:val="Hyperlink"/>
@@ -600,7 +597,7 @@
           <w:fldChar w:fldCharType="begin"/>
         </w:r>
         <w:r>
-          <w:instrText xml:space="preserve"> PAGEREF _Toc476047314 \h </w:instrText>
+          <w:instrText xml:space="preserve"> PAGEREF _Toc482005997 \h </w:instrText>
         </w:r>
         <w:r>
           <w:fldChar w:fldCharType="separate"/>
@@ -624,7 +621,7 @@
           <w:szCs w:val="22"/>
         </w:rPr>
       </w:pPr>
-      <w:hyperlink w:anchor="_Toc476047315" w:history="1">
+      <w:hyperlink w:anchor="_Toc482005998" w:history="1">
         <w:r>
           <w:rPr>
             <w:rStyle w:val="Hyperlink"/>
@@ -652,7 +649,7 @@
           <w:fldChar w:fldCharType="begin"/>
         </w:r>
         <w:r>
-          <w:instrText xml:space="preserve"> PAGEREF _Toc476047315 \h </w:instrText>
+          <w:instrText xml:space="preserve"> PAGEREF _Toc482005998 \h </w:instrText>
         </w:r>
         <w:r>
           <w:fldChar w:fldCharType="separate"/>
@@ -676,7 +673,7 @@
           <w:szCs w:val="22"/>
         </w:rPr>
       </w:pPr>
-      <w:hyperlink w:anchor="_Toc476047316" w:history="1">
+      <w:hyperlink w:anchor="_Toc482005999" w:history="1">
         <w:r>
           <w:rPr>
             <w:rStyle w:val="Hyperlink"/>
@@ -704,7 +701,7 @@
           <w:fldChar w:fldCharType="begin"/>
         </w:r>
         <w:r>
-          <w:instrText xml:space="preserve"> PAGEREF _Toc476047316 \h </w:instrText>
+          <w:instrText xml:space="preserve"> PAGEREF _Toc482005999 \h </w:instrText>
         </w:r>
         <w:r>
           <w:fldChar w:fldCharType="separate"/>
@@ -728,7 +725,7 @@
           <w:szCs w:val="22"/>
         </w:rPr>
       </w:pPr>
-      <w:hyperlink w:anchor="_Toc476047317" w:history="1">
+      <w:hyperlink w:anchor="_Toc482006000" w:history="1">
         <w:r>
           <w:rPr>
             <w:rStyle w:val="Hyperlink"/>
@@ -756,7 +753,7 @@
           <w:fldChar w:fldCharType="begin"/>
         </w:r>
         <w:r>
-          <w:instrText xml:space="preserve"> PAGEREF _Toc476047317 \h </w:instrText>
+          <w:instrText xml:space="preserve"> PAGEREF _Toc482006000 \h </w:instrText>
         </w:r>
         <w:r>
           <w:fldChar w:fldCharType="separate"/>
@@ -780,7 +777,7 @@
           <w:szCs w:val="22"/>
         </w:rPr>
       </w:pPr>
-      <w:hyperlink w:anchor="_Toc476047318" w:history="1">
+      <w:hyperlink w:anchor="_Toc482006001" w:history="1">
         <w:r>
           <w:rPr>
             <w:rStyle w:val="Hyperlink"/>
@@ -808,7 +805,7 @@
           <w:fldChar w:fldCharType="begin"/>
         </w:r>
         <w:r>
-          <w:instrText xml:space="preserve"> PAGEREF _Toc476047318 \h </w:instrText>
+          <w:instrText xml:space="preserve"> PAGEREF _Toc482006001 \h </w:instrText>
         </w:r>
         <w:r>
           <w:fldChar w:fldCharType="separate"/>
@@ -832,7 +829,7 @@
           <w:szCs w:val="22"/>
         </w:rPr>
       </w:pPr>
-      <w:hyperlink w:anchor="_Toc476047319" w:history="1">
+      <w:hyperlink w:anchor="_Toc482006002" w:history="1">
         <w:r>
           <w:rPr>
             <w:rStyle w:val="Hyperlink"/>
@@ -860,7 +857,7 @@
           <w:fldChar w:fldCharType="begin"/>
         </w:r>
         <w:r>
-          <w:instrText xml:space="preserve"> PAGEREF _Toc476047319 \h </w:instrText>
+          <w:instrText xml:space="preserve"> PAGEREF _Toc482006002 \h </w:instrText>
         </w:r>
         <w:r>
           <w:fldChar w:fldCharType="separate"/>
@@ -884,7 +881,7 @@
           <w:szCs w:val="22"/>
         </w:rPr>
       </w:pPr>
-      <w:hyperlink w:anchor="_Toc476047320" w:history="1">
+      <w:hyperlink w:anchor="_Toc482006003" w:history="1">
         <w:r>
           <w:rPr>
             <w:rStyle w:val="Hyperlink"/>
@@ -912,7 +909,7 @@
           <w:fldChar w:fldCharType="begin"/>
         </w:r>
         <w:r>
-          <w:instrText xml:space="preserve"> PAGEREF _Toc476047320 \h </w:instrText>
+          <w:instrText xml:space="preserve"> PAGEREF _Toc482006003 \h </w:instrText>
         </w:r>
         <w:r>
           <w:fldChar w:fldCharType="separate"/>
@@ -936,7 +933,7 @@
           <w:szCs w:val="22"/>
         </w:rPr>
       </w:pPr>
-      <w:hyperlink w:anchor="_Toc476047321" w:history="1">
+      <w:hyperlink w:anchor="_Toc482006004" w:history="1">
         <w:r>
           <w:rPr>
             <w:rStyle w:val="Hyperlink"/>
@@ -963,7 +960,7 @@
           <w:fldChar w:fldCharType="begin"/>
         </w:r>
         <w:r>
-          <w:instrText xml:space="preserve"> PAGEREF _Toc476047321 \h </w:instrText>
+          <w:instrText xml:space="preserve"> PAGEREF _Toc482006004 \h </w:instrText>
         </w:r>
         <w:r>
           <w:fldChar w:fldCharType="separate"/>
@@ -987,7 +984,7 @@
           <w:szCs w:val="22"/>
         </w:rPr>
       </w:pPr>
-      <w:hyperlink w:anchor="_Toc476047322" w:history="1">
+      <w:hyperlink w:anchor="_Toc482006005" w:history="1">
         <w:r>
           <w:rPr>
             <w:rStyle w:val="Hyperlink"/>
@@ -1015,7 +1012,7 @@
           <w:fldChar w:fldCharType="begin"/>
         </w:r>
         <w:r>
-          <w:instrText xml:space="preserve"> PAGEREF _Toc476047322 \h </w:instrText>
+          <w:instrText xml:space="preserve"> PAGEREF _Toc482006005 \h </w:instrText>
         </w:r>
         <w:r>
           <w:fldChar w:fldCharType="separate"/>
@@ -1039,7 +1036,7 @@
           <w:szCs w:val="22"/>
         </w:rPr>
       </w:pPr>
-      <w:hyperlink w:anchor="_Toc476047323" w:history="1">
+      <w:hyperlink w:anchor="_Toc482006006" w:history="1">
         <w:r>
           <w:rPr>
             <w:rStyle w:val="Hyperlink"/>
@@ -1067,7 +1064,7 @@
           <w:fldChar w:fldCharType="begin"/>
         </w:r>
         <w:r>
-          <w:instrText xml:space="preserve"> PAGEREF _Toc476047323 \h </w:instrText>
+          <w:instrText xml:space="preserve"> PAGEREF _Toc482006006 \h </w:instrText>
         </w:r>
         <w:r>
           <w:fldChar w:fldCharType="separate"/>
@@ -1091,7 +1088,7 @@
           <w:szCs w:val="22"/>
         </w:rPr>
       </w:pPr>
-      <w:hyperlink w:anchor="_Toc476047324" w:history="1">
+      <w:hyperlink w:anchor="_Toc482006007" w:history="1">
         <w:r>
           <w:rPr>
             <w:rStyle w:val="Hyperlink"/>
@@ -1118,7 +1115,7 @@
           <w:fldChar w:fldCharType="begin"/>
         </w:r>
         <w:r>
-          <w:instrText xml:space="preserve"> PAGEREF _Toc476047324 \h </w:instrText>
+          <w:instrText xml:space="preserve"> PAGEREF _Toc482006007 \h </w:instrText>
         </w:r>
         <w:r>
           <w:fldChar w:fldCharType="separate"/>
@@ -1142,7 +1139,7 @@
           <w:szCs w:val="22"/>
         </w:rPr>
       </w:pPr>
-      <w:hyperlink w:anchor="_Toc476047325" w:history="1">
+      <w:hyperlink w:anchor="_Toc482006008" w:history="1">
         <w:r>
           <w:rPr>
             <w:rStyle w:val="Hyperlink"/>
@@ -1169,7 +1166,7 @@
           <w:fldChar w:fldCharType="begin"/>
         </w:r>
         <w:r>
-          <w:instrText xml:space="preserve"> PAGEREF _Toc476047325 \h </w:instrText>
+          <w:instrText xml:space="preserve"> PAGEREF _Toc482006008 \h </w:instrText>
         </w:r>
         <w:r>
           <w:fldChar w:fldCharType="separate"/>
@@ -1193,7 +1190,7 @@
           <w:szCs w:val="22"/>
         </w:rPr>
       </w:pPr>
-      <w:hyperlink w:anchor="_Toc476047326" w:history="1">
+      <w:hyperlink w:anchor="_Toc482006009" w:history="1">
         <w:r>
           <w:rPr>
             <w:rStyle w:val="Hyperlink"/>
@@ -1220,7 +1217,7 @@
           <w:fldChar w:fldCharType="begin"/>
         </w:r>
         <w:r>
-          <w:instrText xml:space="preserve"> PAGEREF _Toc476047326 \h </w:instrText>
+          <w:instrText xml:space="preserve"> PAGEREF _Toc482006009 \h </w:instrText>
         </w:r>
         <w:r>
           <w:fldChar w:fldCharType="separate"/>
@@ -1244,7 +1241,7 @@
           <w:szCs w:val="22"/>
         </w:rPr>
       </w:pPr>
-      <w:hyperlink w:anchor="_Toc476047327" w:history="1">
+      <w:hyperlink w:anchor="_Toc482006010" w:history="1">
         <w:r>
           <w:rPr>
             <w:rStyle w:val="Hyperlink"/>
@@ -1271,7 +1268,7 @@
           <w:fldChar w:fldCharType="begin"/>
         </w:r>
         <w:r>
-          <w:instrText xml:space="preserve"> PAGEREF _Toc476047327 \h </w:instrText>
+          <w:instrText xml:space="preserve"> PAGEREF _Toc482006010 \h </w:instrText>
         </w:r>
         <w:r>
           <w:fldChar w:fldCharType="separate"/>
@@ -1295,7 +1292,7 @@
           <w:szCs w:val="22"/>
         </w:rPr>
       </w:pPr>
-      <w:hyperlink w:anchor="_Toc476047328" w:history="1">
+      <w:hyperlink w:anchor="_Toc482006011" w:history="1">
         <w:r>
           <w:rPr>
             <w:rStyle w:val="Hyperlink"/>
@@ -1322,7 +1319,7 @@
           <w:fldChar w:fldCharType="begin"/>
         </w:r>
         <w:r>
-          <w:instrText xml:space="preserve"> PAGEREF _Toc476047328 \h </w:instrText>
+          <w:instrText xml:space="preserve"> PAGEREF _Toc482006011 \h </w:instrText>
         </w:r>
         <w:r>
           <w:fldChar w:fldCharType="separate"/>
@@ -1346,7 +1343,7 @@
           <w:szCs w:val="22"/>
         </w:rPr>
       </w:pPr>
-      <w:hyperlink w:anchor="_Toc476047329" w:history="1">
+      <w:hyperlink w:anchor="_Toc482006012" w:history="1">
         <w:r>
           <w:rPr>
             <w:rStyle w:val="Hyperlink"/>
@@ -1373,7 +1370,7 @@
           <w:fldChar w:fldCharType="begin"/>
         </w:r>
         <w:r>
-          <w:instrText xml:space="preserve"> PAGEREF _Toc476047329 \h </w:instrText>
+          <w:instrText xml:space="preserve"> PAGEREF _Toc482006012 \h </w:instrText>
         </w:r>
         <w:r>
           <w:fldChar w:fldCharType="separate"/>
@@ -1397,7 +1394,7 @@
           <w:szCs w:val="22"/>
         </w:rPr>
       </w:pPr>
-      <w:hyperlink w:anchor="_Toc476047330" w:history="1">
+      <w:hyperlink w:anchor="_Toc482006013" w:history="1">
         <w:r>
           <w:rPr>
             <w:rStyle w:val="Hyperlink"/>
@@ -1424,7 +1421,7 @@
           <w:fldChar w:fldCharType="begin"/>
         </w:r>
         <w:r>
-          <w:instrText xml:space="preserve"> PAGEREF _Toc476047330 \h </w:instrText>
+          <w:instrText xml:space="preserve"> PAGEREF _Toc482006013 \h </w:instrText>
         </w:r>
         <w:r>
           <w:fldChar w:fldCharType="separate"/>
@@ -1448,7 +1445,7 @@
           <w:szCs w:val="22"/>
         </w:rPr>
       </w:pPr>
-      <w:hyperlink w:anchor="_Toc476047331" w:history="1">
+      <w:hyperlink w:anchor="_Toc482006014" w:history="1">
         <w:r>
           <w:rPr>
             <w:rStyle w:val="Hyperlink"/>
@@ -1475,7 +1472,7 @@
           <w:fldChar w:fldCharType="begin"/>
         </w:r>
         <w:r>
-          <w:instrText xml:space="preserve"> PAGEREF _Toc476047331 \h </w:instrText>
+          <w:instrText xml:space="preserve"> PAGEREF _Toc482006014 \h </w:instrText>
         </w:r>
         <w:r>
           <w:fldChar w:fldCharType="separate"/>
@@ -1499,7 +1496,7 @@
           <w:szCs w:val="22"/>
         </w:rPr>
       </w:pPr>
-      <w:hyperlink w:anchor="_Toc476047332" w:history="1">
+      <w:hyperlink w:anchor="_Toc482006015" w:history="1">
         <w:r>
           <w:rPr>
             <w:rStyle w:val="Hyperlink"/>
@@ -1526,7 +1523,7 @@
           <w:fldChar w:fldCharType="begin"/>
         </w:r>
         <w:r>
-          <w:instrText xml:space="preserve"> PAGEREF _Toc476047332 \h </w:instrText>
+          <w:instrText xml:space="preserve"> PAGEREF _Toc482006015 \h </w:instrText>
         </w:r>
         <w:r>
           <w:fldChar w:fldCharType="separate"/>
@@ -1550,7 +1547,7 @@
           <w:szCs w:val="22"/>
         </w:rPr>
       </w:pPr>
-      <w:hyperlink w:anchor="_Toc476047333" w:history="1">
+      <w:hyperlink w:anchor="_Toc482006016" w:history="1">
         <w:r>
           <w:rPr>
             <w:rStyle w:val="Hyperlink"/>
@@ -1577,7 +1574,7 @@
           <w:fldChar w:fldCharType="begin"/>
         </w:r>
         <w:r>
-          <w:instrText xml:space="preserve"> PAGEREF _Toc476047333 \h </w:instrText>
+          <w:instrText xml:space="preserve"> PAGEREF _Toc482006016 \h </w:instrText>
         </w:r>
         <w:r>
           <w:fldChar w:fldCharType="separate"/>
@@ -1601,7 +1598,7 @@
           <w:szCs w:val="22"/>
         </w:rPr>
       </w:pPr>
-      <w:hyperlink w:anchor="_Toc476047334" w:history="1">
+      <w:hyperlink w:anchor="_Toc482006017" w:history="1">
         <w:r>
           <w:rPr>
             <w:rStyle w:val="Hyperlink"/>
@@ -1628,7 +1625,7 @@
           <w:fldChar w:fldCharType="begin"/>
         </w:r>
         <w:r>
-          <w:instrText xml:space="preserve"> PAGEREF _Toc476047334 \h </w:instrText>
+          <w:instrText xml:space="preserve"> PAGEREF _Toc482006017 \h </w:instrText>
         </w:r>
         <w:r>
           <w:fldChar w:fldCharType="separate"/>
@@ -1652,7 +1649,7 @@
           <w:szCs w:val="22"/>
         </w:rPr>
       </w:pPr>
-      <w:hyperlink w:anchor="_Toc476047335" w:history="1">
+      <w:hyperlink w:anchor="_Toc482006018" w:history="1">
         <w:r>
           <w:rPr>
             <w:rStyle w:val="Hyperlink"/>
@@ -1679,7 +1676,7 @@
           <w:fldChar w:fldCharType="begin"/>
         </w:r>
         <w:r>
-          <w:instrText xml:space="preserve"> PAGEREF _Toc476047335 \h </w:instrText>
+          <w:instrText xml:space="preserve"> PAGEREF _Toc482006018 \h </w:instrText>
         </w:r>
         <w:r>
           <w:fldChar w:fldCharType="separate"/>
@@ -1703,7 +1700,7 @@
           <w:szCs w:val="22"/>
         </w:rPr>
       </w:pPr>
-      <w:hyperlink w:anchor="_Toc476047336" w:history="1">
+      <w:hyperlink w:anchor="_Toc482006019" w:history="1">
         <w:r>
           <w:rPr>
             <w:rStyle w:val="Hyperlink"/>
@@ -1730,7 +1727,7 @@
           <w:fldChar w:fldCharType="begin"/>
         </w:r>
         <w:r>
-          <w:instrText xml:space="preserve"> PAGEREF _Toc476047336 \h </w:instrText>
+          <w:instrText xml:space="preserve"> PAGEREF _Toc482006019 \h </w:instrText>
         </w:r>
         <w:r>
           <w:fldChar w:fldCharType="separate"/>
@@ -1754,7 +1751,7 @@
           <w:szCs w:val="22"/>
         </w:rPr>
       </w:pPr>
-      <w:hyperlink w:anchor="_Toc476047337" w:history="1">
+      <w:hyperlink w:anchor="_Toc482006020" w:history="1">
         <w:r>
           <w:rPr>
             <w:rStyle w:val="Hyperlink"/>
@@ -1781,7 +1778,7 @@
           <w:fldChar w:fldCharType="begin"/>
         </w:r>
         <w:r>
-          <w:instrText xml:space="preserve"> PAGEREF _Toc476047337 \h </w:instrText>
+          <w:instrText xml:space="preserve"> PAGEREF _Toc482006020 \h </w:instrText>
         </w:r>
         <w:r>
           <w:fldChar w:fldCharType="separate"/>
@@ -1805,7 +1802,7 @@
           <w:szCs w:val="22"/>
         </w:rPr>
       </w:pPr>
-      <w:hyperlink w:anchor="_Toc476047338" w:history="1">
+      <w:hyperlink w:anchor="_Toc482006021" w:history="1">
         <w:r>
           <w:rPr>
             <w:rStyle w:val="Hyperlink"/>
@@ -1832,7 +1829,7 @@
           <w:fldChar w:fldCharType="begin"/>
         </w:r>
         <w:r>
-          <w:instrText xml:space="preserve"> PAGEREF _Toc476047338 \h </w:instrText>
+          <w:instrText xml:space="preserve"> PAGEREF _Toc482006021 \h </w:instrText>
         </w:r>
         <w:r>
           <w:fldChar w:fldCharType="separate"/>
@@ -1856,7 +1853,7 @@
           <w:szCs w:val="22"/>
         </w:rPr>
       </w:pPr>
-      <w:hyperlink w:anchor="_Toc476047339" w:history="1">
+      <w:hyperlink w:anchor="_Toc482006022" w:history="1">
         <w:r>
           <w:rPr>
             <w:rStyle w:val="Hyperlink"/>
@@ -1883,7 +1880,7 @@
           <w:fldChar w:fldCharType="begin"/>
         </w:r>
         <w:r>
-          <w:instrText xml:space="preserve"> PAGEREF _Toc476047339 \h </w:instrText>
+          <w:instrText xml:space="preserve"> PAGEREF _Toc482006022 \h </w:instrText>
         </w:r>
         <w:r>
           <w:fldChar w:fldCharType="separate"/>
@@ -1907,7 +1904,7 @@
           <w:szCs w:val="22"/>
         </w:rPr>
       </w:pPr>
-      <w:hyperlink w:anchor="_Toc476047340" w:history="1">
+      <w:hyperlink w:anchor="_Toc482006023" w:history="1">
         <w:r>
           <w:rPr>
             <w:rStyle w:val="Hyperlink"/>
@@ -1934,7 +1931,7 @@
           <w:fldChar w:fldCharType="begin"/>
         </w:r>
         <w:r>
-          <w:instrText xml:space="preserve"> PAGEREF _Toc476047340 \h </w:instrText>
+          <w:instrText xml:space="preserve"> PAGEREF _Toc482006023 \h </w:instrText>
         </w:r>
         <w:r>
           <w:fldChar w:fldCharType="separate"/>
@@ -1958,7 +1955,7 @@
           <w:szCs w:val="22"/>
         </w:rPr>
       </w:pPr>
-      <w:hyperlink w:anchor="_Toc476047341" w:history="1">
+      <w:hyperlink w:anchor="_Toc482006024" w:history="1">
         <w:r>
           <w:rPr>
             <w:rStyle w:val="Hyperlink"/>
@@ -1985,7 +1982,7 @@
           <w:fldChar w:fldCharType="begin"/>
         </w:r>
         <w:r>
-          <w:instrText xml:space="preserve"> PAGEREF _Toc476047341 \h </w:instrText>
+          <w:instrText xml:space="preserve"> PAGEREF _Toc482006024 \h </w:instrText>
         </w:r>
         <w:r>
           <w:fldChar w:fldCharType="separate"/>
@@ -2009,7 +2006,7 @@
           <w:szCs w:val="22"/>
         </w:rPr>
       </w:pPr>
-      <w:hyperlink w:anchor="_Toc476047342" w:history="1">
+      <w:hyperlink w:anchor="_Toc482006025" w:history="1">
         <w:r>
           <w:rPr>
             <w:rStyle w:val="Hyperlink"/>
@@ -2036,7 +2033,7 @@
           <w:fldChar w:fldCharType="begin"/>
         </w:r>
         <w:r>
-          <w:instrText xml:space="preserve"> PAGEREF _Toc476047342 \h </w:instrText>
+          <w:instrText xml:space="preserve"> PAGEREF _Toc482006025 \h </w:instrText>
         </w:r>
         <w:r>
           <w:fldChar w:fldCharType="separate"/>
@@ -2060,7 +2057,7 @@
           <w:szCs w:val="22"/>
         </w:rPr>
       </w:pPr>
-      <w:hyperlink w:anchor="_Toc476047343" w:history="1">
+      <w:hyperlink w:anchor="_Toc482006026" w:history="1">
         <w:r>
           <w:rPr>
             <w:rStyle w:val="Hyperlink"/>
@@ -2087,7 +2084,7 @@
           <w:fldChar w:fldCharType="begin"/>
         </w:r>
         <w:r>
-          <w:instrText xml:space="preserve"> PAGEREF _Toc476047343 \h </w:instrText>
+          <w:instrText xml:space="preserve"> PAGEREF _Toc482006026 \h </w:instrText>
         </w:r>
         <w:r>
           <w:fldChar w:fldCharType="separate"/>
@@ -2111,7 +2108,7 @@
           <w:szCs w:val="22"/>
         </w:rPr>
       </w:pPr>
-      <w:hyperlink w:anchor="_Toc476047344" w:history="1">
+      <w:hyperlink w:anchor="_Toc482006027" w:history="1">
         <w:r>
           <w:rPr>
             <w:rStyle w:val="Hyperlink"/>
@@ -2138,7 +2135,7 @@
           <w:fldChar w:fldCharType="begin"/>
         </w:r>
         <w:r>
-          <w:instrText xml:space="preserve"> PAGEREF _Toc476047344 \h </w:instrText>
+          <w:instrText xml:space="preserve"> PAGEREF _Toc482006027 \h </w:instrText>
         </w:r>
         <w:r>
           <w:fldChar w:fldCharType="separate"/>
@@ -2162,7 +2159,7 @@
           <w:szCs w:val="22"/>
         </w:rPr>
       </w:pPr>
-      <w:hyperlink w:anchor="_Toc476047345" w:history="1">
+      <w:hyperlink w:anchor="_Toc482006028" w:history="1">
         <w:r>
           <w:rPr>
             <w:rStyle w:val="Hyperlink"/>
@@ -2189,7 +2186,7 @@
           <w:fldChar w:fldCharType="begin"/>
         </w:r>
         <w:r>
-          <w:instrText xml:space="preserve"> PAGEREF _Toc476047345 \h </w:instrText>
+          <w:instrText xml:space="preserve"> PAGEREF _Toc482006028 \h </w:instrText>
         </w:r>
         <w:r>
           <w:fldChar w:fldCharType="separate"/>
@@ -2213,7 +2210,7 @@
           <w:szCs w:val="22"/>
         </w:rPr>
       </w:pPr>
-      <w:hyperlink w:anchor="_Toc476047346" w:history="1">
+      <w:hyperlink w:anchor="_Toc482006029" w:history="1">
         <w:r>
           <w:rPr>
             <w:rStyle w:val="Hyperlink"/>
@@ -2240,7 +2237,7 @@
           <w:fldChar w:fldCharType="begin"/>
         </w:r>
         <w:r>
-          <w:instrText xml:space="preserve"> PAGEREF _Toc476047346 \h </w:instrText>
+          <w:instrText xml:space="preserve"> PAGEREF _Toc482006029 \h </w:instrText>
         </w:r>
         <w:r>
           <w:fldChar w:fldCharType="separate"/>
@@ -2264,7 +2261,7 @@
           <w:szCs w:val="22"/>
         </w:rPr>
       </w:pPr>
-      <w:hyperlink w:anchor="_Toc476047347" w:history="1">
+      <w:hyperlink w:anchor="_Toc482006030" w:history="1">
         <w:r>
           <w:rPr>
             <w:rStyle w:val="Hyperlink"/>
@@ -2291,7 +2288,7 @@
           <w:fldChar w:fldCharType="begin"/>
         </w:r>
         <w:r>
-          <w:instrText xml:space="preserve"> PAGEREF _Toc476047347 \h </w:instrText>
+          <w:instrText xml:space="preserve"> PAGEREF _Toc482006030 \h </w:instrText>
         </w:r>
         <w:r>
           <w:fldChar w:fldCharType="separate"/>
@@ -2315,7 +2312,7 @@
           <w:szCs w:val="22"/>
         </w:rPr>
       </w:pPr>
-      <w:hyperlink w:anchor="_Toc476047348" w:history="1">
+      <w:hyperlink w:anchor="_Toc482006031" w:history="1">
         <w:r>
           <w:rPr>
             <w:rStyle w:val="Hyperlink"/>
@@ -2342,7 +2339,7 @@
           <w:fldChar w:fldCharType="begin"/>
         </w:r>
         <w:r>
-          <w:instrText xml:space="preserve"> PAGEREF _Toc476047348 \h </w:instrText>
+          <w:instrText xml:space="preserve"> PAGEREF _Toc482006031 \h </w:instrText>
         </w:r>
         <w:r>
           <w:fldChar w:fldCharType="separate"/>
@@ -2366,7 +2363,7 @@
           <w:szCs w:val="22"/>
         </w:rPr>
       </w:pPr>
-      <w:hyperlink w:anchor="_Toc476047349" w:history="1">
+      <w:hyperlink w:anchor="_Toc482006032" w:history="1">
         <w:r>
           <w:rPr>
             <w:rStyle w:val="Hyperlink"/>
@@ -2393,7 +2390,7 @@
           <w:fldChar w:fldCharType="begin"/>
         </w:r>
         <w:r>
-          <w:instrText xml:space="preserve"> PAGEREF _Toc476047349 \h </w:instrText>
+          <w:instrText xml:space="preserve"> PAGEREF _Toc482006032 \h </w:instrText>
         </w:r>
         <w:r>
           <w:fldChar w:fldCharType="separate"/>
@@ -2417,7 +2414,7 @@
           <w:szCs w:val="22"/>
         </w:rPr>
       </w:pPr>
-      <w:hyperlink w:anchor="_Toc476047350" w:history="1">
+      <w:hyperlink w:anchor="_Toc482006033" w:history="1">
         <w:r>
           <w:rPr>
             <w:rStyle w:val="Hyperlink"/>
@@ -2444,7 +2441,7 @@
           <w:fldChar w:fldCharType="begin"/>
         </w:r>
         <w:r>
-          <w:instrText xml:space="preserve"> PAGEREF _Toc476047350 \h </w:instrText>
+          <w:instrText xml:space="preserve"> PAGEREF _Toc482006033 \h </w:instrText>
         </w:r>
         <w:r>
           <w:fldChar w:fldCharType="separate"/>
@@ -2468,7 +2465,7 @@
           <w:szCs w:val="22"/>
         </w:rPr>
       </w:pPr>
-      <w:hyperlink w:anchor="_Toc476047351" w:history="1">
+      <w:hyperlink w:anchor="_Toc482006034" w:history="1">
         <w:r>
           <w:rPr>
             <w:rStyle w:val="Hyperlink"/>
@@ -2495,7 +2492,7 @@
           <w:fldChar w:fldCharType="begin"/>
         </w:r>
         <w:r>
-          <w:instrText xml:space="preserve"> PAGEREF _Toc476047351 \h </w:instrText>
+          <w:instrText xml:space="preserve"> PAGEREF _Toc482006034 \h </w:instrText>
         </w:r>
         <w:r>
           <w:fldChar w:fldCharType="separate"/>
@@ -2519,7 +2516,7 @@
           <w:szCs w:val="22"/>
         </w:rPr>
       </w:pPr>
-      <w:hyperlink w:anchor="_Toc476047352" w:history="1">
+      <w:hyperlink w:anchor="_Toc482006035" w:history="1">
         <w:r>
           <w:rPr>
             <w:rStyle w:val="Hyperlink"/>
@@ -2546,7 +2543,7 @@
           <w:fldChar w:fldCharType="begin"/>
         </w:r>
         <w:r>
-          <w:instrText xml:space="preserve"> PAGEREF _Toc476047352 \h </w:instrText>
+          <w:instrText xml:space="preserve"> PAGEREF _Toc482006035 \h </w:instrText>
         </w:r>
         <w:r>
           <w:fldChar w:fldCharType="separate"/>
@@ -2570,7 +2567,7 @@
           <w:szCs w:val="22"/>
         </w:rPr>
       </w:pPr>
-      <w:hyperlink w:anchor="_Toc476047353" w:history="1">
+      <w:hyperlink w:anchor="_Toc482006036" w:history="1">
         <w:r>
           <w:rPr>
             <w:rStyle w:val="Hyperlink"/>
@@ -2597,7 +2594,7 @@
           <w:fldChar w:fldCharType="begin"/>
         </w:r>
         <w:r>
-          <w:instrText xml:space="preserve"> PAGEREF _Toc476047353 \h </w:instrText>
+          <w:instrText xml:space="preserve"> PAGEREF _Toc482006036 \h </w:instrText>
         </w:r>
         <w:r>
           <w:fldChar w:fldCharType="separate"/>
@@ -2621,7 +2618,7 @@
           <w:szCs w:val="22"/>
         </w:rPr>
       </w:pPr>
-      <w:hyperlink w:anchor="_Toc476047354" w:history="1">
+      <w:hyperlink w:anchor="_Toc482006037" w:history="1">
         <w:r>
           <w:rPr>
             <w:rStyle w:val="Hyperlink"/>
@@ -2648,7 +2645,7 @@
           <w:fldChar w:fldCharType="begin"/>
         </w:r>
         <w:r>
-          <w:instrText xml:space="preserve"> PAGEREF _Toc476047354 \h </w:instrText>
+          <w:instrText xml:space="preserve"> PAGEREF _Toc482006037 \h </w:instrText>
         </w:r>
         <w:r>
           <w:fldChar w:fldCharType="separate"/>
@@ -2672,7 +2669,7 @@
           <w:szCs w:val="22"/>
         </w:rPr>
       </w:pPr>
-      <w:hyperlink w:anchor="_Toc476047355" w:history="1">
+      <w:hyperlink w:anchor="_Toc482006038" w:history="1">
         <w:r>
           <w:rPr>
             <w:rStyle w:val="Hyperlink"/>
@@ -2699,7 +2696,7 @@
           <w:fldChar w:fldCharType="begin"/>
         </w:r>
         <w:r>
-          <w:instrText xml:space="preserve"> PAGEREF _Toc476047355 \h </w:instrText>
+          <w:instrText xml:space="preserve"> PAGEREF _Toc482006038 \h </w:instrText>
         </w:r>
         <w:r>
           <w:fldChar w:fldCharType="separate"/>
@@ -2723,7 +2720,7 @@
           <w:szCs w:val="22"/>
         </w:rPr>
       </w:pPr>
-      <w:hyperlink w:anchor="_Toc476047356" w:history="1">
+      <w:hyperlink w:anchor="_Toc482006039" w:history="1">
         <w:r>
           <w:rPr>
             <w:rStyle w:val="Hyperlink"/>
@@ -2751,7 +2748,7 @@
           <w:fldChar w:fldCharType="begin"/>
         </w:r>
         <w:r>
-          <w:instrText xml:space="preserve"> PAGEREF _Toc476047356 \h </w:instrText>
+          <w:instrText xml:space="preserve"> PAGEREF _Toc482006039 \h </w:instrText>
         </w:r>
         <w:r>
           <w:fldChar w:fldCharType="separate"/>
@@ -2782,7 +2779,7 @@
       <w:bookmarkStart w:id="2" w:name="_Toc360441318"/>
       <w:bookmarkStart w:id="3" w:name="_Toc362872285"/>
       <w:bookmarkStart w:id="4" w:name="_Toc399229607"/>
-      <w:bookmarkStart w:id="5" w:name="_Toc476047307"/>
+      <w:bookmarkStart w:id="5" w:name="_Toc482005990"/>
       <w:r>
         <w:lastRenderedPageBreak/>
         <w:t>About the Document</w:t>
@@ -2799,7 +2796,7 @@
       <w:bookmarkStart w:id="6" w:name="_Toc360441319"/>
       <w:bookmarkStart w:id="7" w:name="_Toc362872286"/>
       <w:bookmarkStart w:id="8" w:name="_Toc399229608"/>
-      <w:bookmarkStart w:id="9" w:name="_Toc476047308"/>
+      <w:bookmarkStart w:id="9" w:name="_Toc482005991"/>
       <w:r>
         <w:t>Purpose</w:t>
       </w:r>
@@ -2826,7 +2823,7 @@
       <w:bookmarkStart w:id="10" w:name="_Toc360441320"/>
       <w:bookmarkStart w:id="11" w:name="_Toc362872287"/>
       <w:bookmarkStart w:id="12" w:name="_Toc399229609"/>
-      <w:bookmarkStart w:id="13" w:name="_Toc476047309"/>
+      <w:bookmarkStart w:id="13" w:name="_Toc482005992"/>
       <w:r>
         <w:rPr>
           <w:rFonts w:eastAsia="SimSun"/>
@@ -2883,7 +2880,7 @@
       <w:bookmarkStart w:id="14" w:name="_Toc360441321"/>
       <w:bookmarkStart w:id="15" w:name="_Toc362872288"/>
       <w:bookmarkStart w:id="16" w:name="_Toc399229610"/>
-      <w:bookmarkStart w:id="17" w:name="_Toc476047310"/>
+      <w:bookmarkStart w:id="17" w:name="_Toc482005993"/>
       <w:r>
         <w:t xml:space="preserve">Typographical </w:t>
       </w:r>
@@ -3063,7 +3060,7 @@
       </w:pPr>
       <w:bookmarkStart w:id="20" w:name="_Toc371074346"/>
       <w:bookmarkStart w:id="21" w:name="_Toc371847441"/>
-      <w:bookmarkStart w:id="22" w:name="_Toc476047311"/>
+      <w:bookmarkStart w:id="22" w:name="_Toc482005994"/>
       <w:r>
         <w:lastRenderedPageBreak/>
         <w:t>Adding a new Code Smell</w:t>
@@ -3157,7 +3154,7 @@
           <w:shd w:val="clear" w:color="auto" w:fill="FFFFFF"/>
         </w:rPr>
       </w:pPr>
-      <w:bookmarkStart w:id="23" w:name="_Toc476047312"/>
+      <w:bookmarkStart w:id="23" w:name="_Toc482005995"/>
       <w:r>
         <w:rPr>
           <w:shd w:val="clear" w:color="auto" w:fill="FFFFFF"/>
@@ -3176,7 +3173,7 @@
           <w:shd w:val="clear" w:color="auto" w:fill="FFFFFF"/>
         </w:rPr>
       </w:pPr>
-      <w:bookmarkStart w:id="24" w:name="_Toc476047313"/>
+      <w:bookmarkStart w:id="24" w:name="_Toc482005996"/>
       <w:r>
         <w:rPr>
           <w:rFonts w:cs="Arial"/>
@@ -3284,7 +3281,7 @@
           <w:shd w:val="clear" w:color="auto" w:fill="FFFFFF"/>
         </w:rPr>
       </w:pPr>
-      <w:bookmarkStart w:id="25" w:name="_Toc476047314"/>
+      <w:bookmarkStart w:id="25" w:name="_Toc482005997"/>
       <w:r>
         <w:rPr>
           <w:shd w:val="clear" w:color="auto" w:fill="FFFFFF"/>
@@ -3412,7 +3409,7 @@
           <w:shd w:val="clear" w:color="auto" w:fill="FFFFFF"/>
         </w:rPr>
       </w:pPr>
-      <w:bookmarkStart w:id="26" w:name="_Toc476047315"/>
+      <w:bookmarkStart w:id="26" w:name="_Toc482005998"/>
       <w:r>
         <w:rPr>
           <w:shd w:val="clear" w:color="auto" w:fill="FFFFFF"/>
@@ -3542,7 +3539,7 @@
           <w:shd w:val="clear" w:color="auto" w:fill="FFFFFF"/>
         </w:rPr>
       </w:pPr>
-      <w:bookmarkStart w:id="27" w:name="_Toc476047316"/>
+      <w:bookmarkStart w:id="27" w:name="_Toc482005999"/>
       <w:r>
         <w:rPr>
           <w:shd w:val="clear" w:color="auto" w:fill="FFFFFF"/>
@@ -4220,7 +4217,7 @@
           <w:shd w:val="clear" w:color="auto" w:fill="FFFFFF"/>
         </w:rPr>
       </w:pPr>
-      <w:bookmarkStart w:id="28" w:name="_Toc476047317"/>
+      <w:bookmarkStart w:id="28" w:name="_Toc482006000"/>
       <w:r>
         <w:rPr>
           <w:shd w:val="clear" w:color="auto" w:fill="FFFFFF"/>
@@ -4239,7 +4236,7 @@
         </w:rPr>
       </w:pPr>
       <w:bookmarkStart w:id="29" w:name="_Ref440459104"/>
-      <w:bookmarkStart w:id="30" w:name="_Toc476047318"/>
+      <w:bookmarkStart w:id="30" w:name="_Toc482006001"/>
       <w:r>
         <w:rPr>
           <w:shd w:val="clear" w:color="auto" w:fill="FFFFFF"/>
@@ -4528,7 +4525,7 @@
           <w:shd w:val="clear" w:color="auto" w:fill="FFFFFF"/>
         </w:rPr>
       </w:pPr>
-      <w:bookmarkStart w:id="31" w:name="_Toc476047319"/>
+      <w:bookmarkStart w:id="31" w:name="_Toc482006002"/>
       <w:r>
         <w:rPr>
           <w:shd w:val="clear" w:color="auto" w:fill="FFFFFF"/>
@@ -4727,7 +4724,7 @@
           <w:shd w:val="clear" w:color="auto" w:fill="FFFFFF"/>
         </w:rPr>
       </w:pPr>
-      <w:bookmarkStart w:id="32" w:name="_Toc476047320"/>
+      <w:bookmarkStart w:id="32" w:name="_Toc482006003"/>
       <w:r>
         <w:rPr>
           <w:shd w:val="clear" w:color="auto" w:fill="FFFFFF"/>
@@ -4919,7 +4916,7 @@
       <w:pPr>
         <w:pStyle w:val="Heading3"/>
       </w:pPr>
-      <w:bookmarkStart w:id="33" w:name="_Toc476047321"/>
+      <w:bookmarkStart w:id="33" w:name="_Toc482006004"/>
       <w:r>
         <w:t>Initialize the preference of the Code Smell</w:t>
       </w:r>
@@ -5245,7 +5242,7 @@
           <w:rFonts w:ascii="Consolas" w:hAnsi="Consolas" w:cs="Consolas"/>
         </w:rPr>
       </w:pPr>
-      <w:bookmarkStart w:id="34" w:name="_Toc476047322"/>
+      <w:bookmarkStart w:id="34" w:name="_Toc482006005"/>
       <w:r>
         <w:t>Refresh Markers Preference Page</w:t>
       </w:r>
@@ -6066,14 +6063,27 @@
       <w:r>
         <w:t xml:space="preserve">Figure </w:t>
       </w:r>
-      <w:fldSimple w:instr=" SEQ Figure \* ARABIC ">
-        <w:r>
-          <w:rPr>
-            <w:noProof/>
-          </w:rPr>
-          <w:t>1</w:t>
-        </w:r>
-      </w:fldSimple>
+      <w:r>
+        <w:fldChar w:fldCharType="begin"/>
+      </w:r>
+      <w:r>
+        <w:instrText xml:space="preserve"> SEQ Figure \* ARABIC </w:instrText>
+      </w:r>
+      <w:r>
+        <w:fldChar w:fldCharType="separate"/>
+      </w:r>
+      <w:r>
+        <w:rPr>
+          <w:noProof/>
+        </w:rPr>
+        <w:t>1</w:t>
+      </w:r>
+      <w:r>
+        <w:rPr>
+          <w:noProof/>
+        </w:rPr>
+        <w:fldChar w:fldCharType="end"/>
+      </w:r>
       <w:bookmarkEnd w:id="35"/>
       <w:r>
         <w:t>: Preferences window with user parameters</w:t>
@@ -6204,7 +6214,7 @@
           <w:shd w:val="clear" w:color="auto" w:fill="FFFFFF"/>
         </w:rPr>
       </w:pPr>
-      <w:bookmarkStart w:id="36" w:name="_Toc476047323"/>
+      <w:bookmarkStart w:id="36" w:name="_Toc482006006"/>
       <w:r>
         <w:rPr>
           <w:shd w:val="clear" w:color="auto" w:fill="FFFFFF"/>
@@ -6302,7 +6312,7 @@
       <w:pPr>
         <w:pStyle w:val="Heading1"/>
       </w:pPr>
-      <w:bookmarkStart w:id="38" w:name="_Toc476047324"/>
+      <w:bookmarkStart w:id="38" w:name="_Toc482006007"/>
       <w:r>
         <w:t>Titanium metrics</w:t>
       </w:r>
@@ -6312,7 +6322,7 @@
       <w:pPr>
         <w:pStyle w:val="Heading2"/>
       </w:pPr>
-      <w:bookmarkStart w:id="39" w:name="_Toc476047325"/>
+      <w:bookmarkStart w:id="39" w:name="_Toc482006008"/>
       <w:r>
         <w:t>Overview</w:t>
       </w:r>
@@ -6459,7 +6469,7 @@
       <w:pPr>
         <w:pStyle w:val="Heading2"/>
       </w:pPr>
-      <w:bookmarkStart w:id="40" w:name="_Toc476047326"/>
+      <w:bookmarkStart w:id="40" w:name="_Toc482006009"/>
       <w:r>
         <w:t>Metrics</w:t>
       </w:r>
@@ -6495,7 +6505,7 @@
       <w:pPr>
         <w:pStyle w:val="Heading2"/>
       </w:pPr>
-      <w:bookmarkStart w:id="41" w:name="_Toc476047327"/>
+      <w:bookmarkStart w:id="41" w:name="_Toc482006010"/>
       <w:r>
         <w:t>MetricData</w:t>
       </w:r>
@@ -6530,7 +6540,7 @@
       <w:pPr>
         <w:pStyle w:val="Heading2"/>
       </w:pPr>
-      <w:bookmarkStart w:id="42" w:name="_Toc476047328"/>
+      <w:bookmarkStart w:id="42" w:name="_Toc482006011"/>
       <w:r>
         <w:lastRenderedPageBreak/>
         <w:t>ModuleMetricWrapper</w:t>
@@ -6567,7 +6577,7 @@
       <w:pPr>
         <w:pStyle w:val="Heading2"/>
       </w:pPr>
-      <w:bookmarkStart w:id="43" w:name="_Toc476047329"/>
+      <w:bookmarkStart w:id="43" w:name="_Toc482006012"/>
       <w:r>
         <w:t>MetricsView</w:t>
       </w:r>
@@ -6602,7 +6612,7 @@
       <w:pPr>
         <w:pStyle w:val="Heading2"/>
       </w:pPr>
-      <w:bookmarkStart w:id="44" w:name="_Toc476047330"/>
+      <w:bookmarkStart w:id="44" w:name="_Toc482006013"/>
       <w:r>
         <w:t>TopRiskView</w:t>
       </w:r>
@@ -6646,7 +6656,7 @@
       <w:pPr>
         <w:pStyle w:val="Heading2"/>
       </w:pPr>
-      <w:bookmarkStart w:id="45" w:name="_Toc476047331"/>
+      <w:bookmarkStart w:id="45" w:name="_Toc482006014"/>
       <w:r>
         <w:t>Interaction with the titan designer</w:t>
       </w:r>
@@ -6708,7 +6718,7 @@
       <w:pPr>
         <w:pStyle w:val="Heading1"/>
       </w:pPr>
-      <w:bookmarkStart w:id="46" w:name="_Toc476047332"/>
+      <w:bookmarkStart w:id="46" w:name="_Toc482006015"/>
       <w:r>
         <w:t>Graph generation and display</w:t>
       </w:r>
@@ -6722,7 +6732,7 @@
       </w:pPr>
       <w:bookmarkStart w:id="47" w:name="_Toc371074347"/>
       <w:bookmarkStart w:id="48" w:name="_Toc371847442"/>
-      <w:bookmarkStart w:id="49" w:name="_Toc476047333"/>
+      <w:bookmarkStart w:id="49" w:name="_Toc482006016"/>
       <w:r>
         <w:t>The generation of graphs on the UI</w:t>
       </w:r>
@@ -8521,7 +8531,7 @@
           </mc:Choice>
           <mc:Fallback>
             <w:pict>
-              <v:rect w14:anchorId="01B9BFAB" id="AutoShape 99" o:spid="_x0000_s1026" style="width:441pt;height:239.25pt;visibility:visible;mso-wrap-style:square;mso-left-percent:-10001;mso-top-percent:-10001;mso-position-horizontal:absolute;mso-position-horizontal-relative:char;mso-position-vertical:absolute;mso-position-vertical-relative:line;mso-left-percent:-10001;mso-top-percent:-10001;v-text-anchor:top" o:gfxdata="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" filled="f" stroked="f">
+              <v:rect w14:anchorId="58A1896C" id="AutoShape 99" o:spid="_x0000_s1026" style="width:441pt;height:239.25pt;visibility:visible;mso-wrap-style:square;mso-left-percent:-10001;mso-top-percent:-10001;mso-position-horizontal:absolute;mso-position-horizontal-relative:char;mso-position-vertical:absolute;mso-position-vertical-relative:line;mso-left-percent:-10001;mso-top-percent:-10001;v-text-anchor:top" o:gfxdata="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" filled="f" stroked="f">
                 <o:lock v:ext="edit" aspectratio="t"/>
                 <w10:anchorlock/>
               </v:rect>
@@ -8537,7 +8547,7 @@
       </w:pPr>
       <w:bookmarkStart w:id="50" w:name="_Toc371074348"/>
       <w:bookmarkStart w:id="51" w:name="_Toc371847443"/>
-      <w:bookmarkStart w:id="52" w:name="_Toc476047334"/>
+      <w:bookmarkStart w:id="52" w:name="_Toc482006017"/>
       <w:r>
         <w:t>The generation of graph on the headless interface</w:t>
       </w:r>
@@ -9736,7 +9746,7 @@
           </mc:Choice>
           <mc:Fallback>
             <w:pict>
-              <v:rect w14:anchorId="17759F6D" id="AutoShape 100" o:spid="_x0000_s1026" style="width:453.75pt;height:236.25pt;visibility:visible;mso-wrap-style:square;mso-left-percent:-10001;mso-top-percent:-10001;mso-position-horizontal:absolute;mso-position-horizontal-relative:char;mso-position-vertical:absolute;mso-position-vertical-relative:line;mso-left-percent:-10001;mso-top-percent:-10001;v-text-anchor:top" o:gfxdata="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" filled="f" stroked="f">
+              <v:rect w14:anchorId="1002F69E" id="AutoShape 100" o:spid="_x0000_s1026" style="width:453.75pt;height:236.25pt;visibility:visible;mso-wrap-style:square;mso-left-percent:-10001;mso-top-percent:-10001;mso-position-horizontal:absolute;mso-position-horizontal-relative:char;mso-position-vertical:absolute;mso-position-vertical-relative:line;mso-left-percent:-10001;mso-top-percent:-10001;v-text-anchor:top" o:gfxdata="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" filled="f" stroked="f">
                 <o:lock v:ext="edit" aspectratio="t"/>
                 <w10:anchorlock/>
               </v:rect>
@@ -9750,7 +9760,7 @@
         <w:pStyle w:val="Heading2"/>
       </w:pPr>
       <w:bookmarkStart w:id="53" w:name="_Toc371847444"/>
-      <w:bookmarkStart w:id="54" w:name="_Toc476047335"/>
+      <w:bookmarkStart w:id="54" w:name="_Toc482006018"/>
       <w:r>
         <w:t>How graph data is obtained?</w:t>
       </w:r>
@@ -9825,7 +9835,7 @@
         <w:pStyle w:val="Heading3"/>
       </w:pPr>
       <w:bookmarkStart w:id="55" w:name="_Toc371847445"/>
-      <w:bookmarkStart w:id="56" w:name="_Toc476047336"/>
+      <w:bookmarkStart w:id="56" w:name="_Toc482006019"/>
       <w:r>
         <w:t>Obtaining data for module graph</w:t>
       </w:r>
@@ -9972,7 +9982,7 @@
         <w:pStyle w:val="Heading3"/>
       </w:pPr>
       <w:bookmarkStart w:id="57" w:name="_Toc371847446"/>
-      <w:bookmarkStart w:id="58" w:name="_Toc476047337"/>
+      <w:bookmarkStart w:id="58" w:name="_Toc482006020"/>
       <w:r>
         <w:t>Obtaining data for component graph</w:t>
       </w:r>
@@ -10188,7 +10198,7 @@
       </w:pPr>
       <w:bookmarkStart w:id="59" w:name="_Toc371074349"/>
       <w:bookmarkStart w:id="60" w:name="_Toc371847447"/>
-      <w:bookmarkStart w:id="61" w:name="_Toc476047338"/>
+      <w:bookmarkStart w:id="61" w:name="_Toc482006021"/>
       <w:r>
         <w:lastRenderedPageBreak/>
         <w:t>Graph clustering</w:t>
@@ -10203,7 +10213,7 @@
       </w:pPr>
       <w:bookmarkStart w:id="62" w:name="_Toc371074350"/>
       <w:bookmarkStart w:id="63" w:name="_Toc371847448"/>
-      <w:bookmarkStart w:id="64" w:name="_Toc476047339"/>
+      <w:bookmarkStart w:id="64" w:name="_Toc482006022"/>
       <w:r>
         <w:t>Algorithms</w:t>
       </w:r>
@@ -10242,7 +10252,7 @@
       </w:pPr>
       <w:bookmarkStart w:id="65" w:name="_Toc371074351"/>
       <w:bookmarkStart w:id="66" w:name="_Toc371847449"/>
-      <w:bookmarkStart w:id="67" w:name="_Toc476047340"/>
+      <w:bookmarkStart w:id="67" w:name="_Toc482006023"/>
       <w:r>
         <w:t>Clustering by folder name</w:t>
       </w:r>
@@ -10298,7 +10308,7 @@
       </w:pPr>
       <w:bookmarkStart w:id="68" w:name="_Toc371074352"/>
       <w:bookmarkStart w:id="69" w:name="_Toc371847450"/>
-      <w:bookmarkStart w:id="70" w:name="_Toc476047341"/>
+      <w:bookmarkStart w:id="70" w:name="_Toc482006024"/>
       <w:r>
         <w:t>Clustering using regular expressions</w:t>
       </w:r>
@@ -10370,7 +10380,7 @@
       </w:pPr>
       <w:bookmarkStart w:id="71" w:name="_Toc371074353"/>
       <w:bookmarkStart w:id="72" w:name="_Toc371847451"/>
-      <w:bookmarkStart w:id="73" w:name="_Toc476047342"/>
+      <w:bookmarkStart w:id="73" w:name="_Toc482006025"/>
       <w:r>
         <w:t>Clustering by module name</w:t>
       </w:r>
@@ -10418,7 +10428,7 @@
       </w:pPr>
       <w:bookmarkStart w:id="74" w:name="_Toc371074354"/>
       <w:bookmarkStart w:id="75" w:name="_Toc371847452"/>
-      <w:bookmarkStart w:id="76" w:name="_Toc476047343"/>
+      <w:bookmarkStart w:id="76" w:name="_Toc482006026"/>
       <w:r>
         <w:lastRenderedPageBreak/>
         <w:t>Auto</w:t>
@@ -10487,7 +10497,7 @@
       </w:pPr>
       <w:bookmarkStart w:id="77" w:name="_Toc371074355"/>
       <w:bookmarkStart w:id="78" w:name="_Toc371847453"/>
-      <w:bookmarkStart w:id="79" w:name="_Toc476047344"/>
+      <w:bookmarkStart w:id="79" w:name="_Toc482006027"/>
       <w:r>
         <w:t>Running the algorithms</w:t>
       </w:r>
@@ -10636,7 +10646,7 @@
         <w:pStyle w:val="Heading2"/>
       </w:pPr>
       <w:bookmarkStart w:id="80" w:name="_Toc371847454"/>
-      <w:bookmarkStart w:id="81" w:name="_Toc476047345"/>
+      <w:bookmarkStart w:id="81" w:name="_Toc482006028"/>
       <w:r>
         <w:t>Connection with TITAN designer</w:t>
       </w:r>
@@ -10678,7 +10688,7 @@
       </w:pPr>
       <w:bookmarkStart w:id="82" w:name="_Toc371074356"/>
       <w:bookmarkStart w:id="83" w:name="_Toc371847455"/>
-      <w:bookmarkStart w:id="84" w:name="_Toc476047346"/>
+      <w:bookmarkStart w:id="84" w:name="_Toc482006029"/>
       <w:r>
         <w:lastRenderedPageBreak/>
         <w:t>Titanium DAG layout algorithm</w:t>
@@ -10712,7 +10722,7 @@
       </w:pPr>
       <w:bookmarkStart w:id="85" w:name="_Toc371074357"/>
       <w:bookmarkStart w:id="86" w:name="_Toc371847456"/>
-      <w:bookmarkStart w:id="87" w:name="_Toc476047347"/>
+      <w:bookmarkStart w:id="87" w:name="_Toc482006030"/>
       <w:r>
         <w:t>Basic idea</w:t>
       </w:r>
@@ -10750,7 +10760,7 @@
       </w:pPr>
       <w:bookmarkStart w:id="88" w:name="_Toc371074358"/>
       <w:bookmarkStart w:id="89" w:name="_Toc371847457"/>
-      <w:bookmarkStart w:id="90" w:name="_Toc476047348"/>
+      <w:bookmarkStart w:id="90" w:name="_Toc482006031"/>
       <w:r>
         <w:t>Versions</w:t>
       </w:r>
@@ -10802,7 +10812,7 @@
       </w:pPr>
       <w:bookmarkStart w:id="91" w:name="_Toc371074359"/>
       <w:bookmarkStart w:id="92" w:name="_Toc371847458"/>
-      <w:bookmarkStart w:id="93" w:name="_Toc476047349"/>
+      <w:bookmarkStart w:id="93" w:name="_Toc482006032"/>
       <w:r>
         <w:t>Display</w:t>
       </w:r>
@@ -10847,7 +10857,7 @@
       </w:r>
       <w:bookmarkStart w:id="94" w:name="_Toc371074360"/>
       <w:bookmarkStart w:id="95" w:name="_Toc371847459"/>
-      <w:bookmarkStart w:id="96" w:name="_Toc476047350"/>
+      <w:bookmarkStart w:id="96" w:name="_Toc482006033"/>
       <w:r>
         <w:lastRenderedPageBreak/>
         <w:t>Searching for parallel paths and cycles</w:t>
@@ -10870,7 +10880,7 @@
       </w:pPr>
       <w:bookmarkStart w:id="97" w:name="_Toc371074361"/>
       <w:bookmarkStart w:id="98" w:name="_Toc371847460"/>
-      <w:bookmarkStart w:id="99" w:name="_Toc476047351"/>
+      <w:bookmarkStart w:id="99" w:name="_Toc482006034"/>
       <w:r>
         <w:t>Finding parallel paths</w:t>
       </w:r>
@@ -10919,7 +10929,7 @@
       </w:pPr>
       <w:bookmarkStart w:id="100" w:name="_Toc371074362"/>
       <w:bookmarkStart w:id="101" w:name="_Toc371847461"/>
-      <w:bookmarkStart w:id="102" w:name="_Toc476047352"/>
+      <w:bookmarkStart w:id="102" w:name="_Toc482006035"/>
       <w:r>
         <w:t xml:space="preserve">Finding </w:t>
       </w:r>
@@ -10982,7 +10992,7 @@
       </w:r>
       <w:bookmarkStart w:id="103" w:name="_Toc371074363"/>
       <w:bookmarkStart w:id="104" w:name="_Toc371847462"/>
-      <w:bookmarkStart w:id="105" w:name="_Toc476047353"/>
+      <w:bookmarkStart w:id="105" w:name="_Toc482006036"/>
       <w:r>
         <w:lastRenderedPageBreak/>
         <w:t>Code smell table merging</w:t>
@@ -11005,7 +11015,7 @@
       </w:pPr>
       <w:bookmarkStart w:id="106" w:name="_Toc371074364"/>
       <w:bookmarkStart w:id="107" w:name="_Toc371847463"/>
-      <w:bookmarkStart w:id="108" w:name="_Toc476047354"/>
+      <w:bookmarkStart w:id="108" w:name="_Toc482006037"/>
       <w:r>
         <w:t>Algorithm</w:t>
       </w:r>
@@ -11054,7 +11064,7 @@
       </w:pPr>
       <w:bookmarkStart w:id="109" w:name="_Toc371074365"/>
       <w:bookmarkStart w:id="110" w:name="_Toc371847464"/>
-      <w:bookmarkStart w:id="111" w:name="_Toc476047355"/>
+      <w:bookmarkStart w:id="111" w:name="_Toc482006038"/>
       <w:r>
         <w:t>Limitation</w:t>
       </w:r>
@@ -11116,7 +11126,7 @@
       </w:pPr>
       <w:bookmarkStart w:id="112" w:name="_Toc360518847"/>
       <w:bookmarkStart w:id="113" w:name="_Toc433891766"/>
-      <w:bookmarkStart w:id="114" w:name="_Toc476047356"/>
+      <w:bookmarkStart w:id="114" w:name="_Toc482006039"/>
       <w:r>
         <w:t>References</w:t>
       </w:r>
@@ -11750,11 +11760,21 @@
           <w:pPr>
             <w:pStyle w:val="Header"/>
           </w:pPr>
-          <w:fldSimple w:instr=" DOCPROPERTY  Conf  \* MERGEFORMAT ">
-            <w:r>
-              <w:t>Public</w:t>
-            </w:r>
-          </w:fldSimple>
+          <w:r>
+            <w:fldChar w:fldCharType="begin"/>
+          </w:r>
+          <w:r>
+            <w:instrText xml:space="preserve"> DOCPROPERTY  Conf  \* MERGEFORMAT </w:instrText>
+          </w:r>
+          <w:r>
+            <w:fldChar w:fldCharType="separate"/>
+          </w:r>
+          <w:r>
+            <w:t>Public</w:t>
+          </w:r>
+          <w:r>
+            <w:fldChar w:fldCharType="end"/>
+          </w:r>
         </w:p>
         <w:p>
           <w:pPr>
@@ -11933,11 +11953,21 @@
               <w:tab w:val="left" w:pos="3062"/>
             </w:tabs>
           </w:pPr>
-          <w:fldSimple w:instr=" DOCPROPERTY &quot;Prepared&quot; \* MERGEFORMAT ">
-            <w:r>
-              <w:t>EKRISZA Kristof Szabados</w:t>
-            </w:r>
-          </w:fldSimple>
+          <w:r>
+            <w:fldChar w:fldCharType="begin"/>
+          </w:r>
+          <w:r>
+            <w:instrText xml:space="preserve"> DOCPROPERTY "Prepared" \* MERGEFORMAT </w:instrText>
+          </w:r>
+          <w:r>
+            <w:fldChar w:fldCharType="separate"/>
+          </w:r>
+          <w:r>
+            <w:t>EKRISZA Kristof Szabados</w:t>
+          </w:r>
+          <w:r>
+            <w:fldChar w:fldCharType="end"/>
+          </w:r>
         </w:p>
       </w:tc>
       <w:tc>
@@ -11952,11 +11982,21 @@
           <w:pPr>
             <w:pStyle w:val="Header"/>
           </w:pPr>
-          <w:fldSimple w:instr=" DOCPROPERTY &quot;DocNo&quot;  &quot;LangCode&quot; \* MERGEFORMAT ">
-            <w:r>
-              <w:t>9/198 17-CRL 113 200/6 Uen</w:t>
-            </w:r>
-          </w:fldSimple>
+          <w:r>
+            <w:fldChar w:fldCharType="begin"/>
+          </w:r>
+          <w:r>
+            <w:instrText xml:space="preserve"> DOCPROPERTY "DocNo"  "LangCode" \* MERGEFORMAT </w:instrText>
+          </w:r>
+          <w:r>
+            <w:fldChar w:fldCharType="separate"/>
+          </w:r>
+          <w:r>
+            <w:t>9/198 17-CRL 113 200/6 Uen</w:t>
+          </w:r>
+          <w:r>
+            <w:fldChar w:fldCharType="end"/>
+          </w:r>
         </w:p>
       </w:tc>
     </w:tr>
@@ -12072,11 +12112,21 @@
           <w:pPr>
             <w:pStyle w:val="Header"/>
           </w:pPr>
-          <w:fldSimple w:instr=" DOCPROPERTY &quot;ApprovedBy&quot; \* MERGEFORMAT ">
-            <w:r>
-              <w:t>ETHLEL Elemer Lelik</w:t>
-            </w:r>
-          </w:fldSimple>
+          <w:r>
+            <w:fldChar w:fldCharType="begin"/>
+          </w:r>
+          <w:r>
+            <w:instrText xml:space="preserve"> DOCPROPERTY "ApprovedBy" \* MERGEFORMAT </w:instrText>
+          </w:r>
+          <w:r>
+            <w:fldChar w:fldCharType="separate"/>
+          </w:r>
+          <w:r>
+            <w:t>ETHLEL Elemer Lelik</w:t>
+          </w:r>
+          <w:r>
+            <w:fldChar w:fldCharType="end"/>
+          </w:r>
         </w:p>
       </w:tc>
       <w:tc>
@@ -12092,11 +12142,21 @@
           <w:pPr>
             <w:pStyle w:val="Header"/>
           </w:pPr>
-          <w:fldSimple w:instr=" DOCPROPERTY &quot;Checked&quot; \* MERGEFORMAT ">
-            <w:r>
-              <w:t>ETHGRY</w:t>
-            </w:r>
-          </w:fldSimple>
+          <w:r>
+            <w:fldChar w:fldCharType="begin"/>
+          </w:r>
+          <w:r>
+            <w:instrText xml:space="preserve"> DOCPROPERTY "Checked" \* MERGEFORMAT </w:instrText>
+          </w:r>
+          <w:r>
+            <w:fldChar w:fldCharType="separate"/>
+          </w:r>
+          <w:r>
+            <w:t>ETHGRY</w:t>
+          </w:r>
+          <w:r>
+            <w:fldChar w:fldCharType="end"/>
+          </w:r>
         </w:p>
       </w:tc>
       <w:tc>
@@ -12110,11 +12170,21 @@
           <w:pPr>
             <w:pStyle w:val="Header"/>
           </w:pPr>
-          <w:fldSimple w:instr=" DOCPROPERTY &quot;Date&quot; \* MERGEFORMAT ">
-            <w:r>
-              <w:t>2017-02-28</w:t>
-            </w:r>
-          </w:fldSimple>
+          <w:r>
+            <w:fldChar w:fldCharType="begin"/>
+          </w:r>
+          <w:r>
+            <w:instrText xml:space="preserve"> DOCPROPERTY "Date" \* MERGEFORMAT </w:instrText>
+          </w:r>
+          <w:r>
+            <w:fldChar w:fldCharType="separate"/>
+          </w:r>
+          <w:r>
+            <w:t>2017-05-08</w:t>
+          </w:r>
+          <w:r>
+            <w:fldChar w:fldCharType="end"/>
+          </w:r>
         </w:p>
       </w:tc>
       <w:tc>
@@ -12128,11 +12198,21 @@
           <w:pPr>
             <w:pStyle w:val="Header"/>
           </w:pPr>
-          <w:fldSimple w:instr=" DOCPROPERTY &quot;Revision&quot; \* MERGEFORMAT ">
-            <w:r>
-              <w:t>A</w:t>
-            </w:r>
-          </w:fldSimple>
+          <w:r>
+            <w:fldChar w:fldCharType="begin"/>
+          </w:r>
+          <w:r>
+            <w:instrText xml:space="preserve"> DOCPROPERTY "Revision" \* MERGEFORMAT </w:instrText>
+          </w:r>
+          <w:r>
+            <w:fldChar w:fldCharType="separate"/>
+          </w:r>
+          <w:r>
+            <w:t>B</w:t>
+          </w:r>
+          <w:r>
+            <w:fldChar w:fldCharType="end"/>
+          </w:r>
         </w:p>
       </w:tc>
       <w:tc>
@@ -12254,7 +12334,7 @@
           </w:pPr>
           <w:r>
             <w:drawing>
-              <wp:inline distT="0" distB="0" distL="0" distR="0" wp14:anchorId="2A691F30" wp14:editId="1DDE2E6F">
+              <wp:inline distT="0" distB="0" distL="0" distR="0" wp14:anchorId="44B0A3AE" wp14:editId="47842493">
                 <wp:extent cx="1162050" cy="238125"/>
                 <wp:effectExtent l="0" t="0" r="0" b="9525"/>
                 <wp:docPr id="2" name="Picture 2" descr="Elogo_port"/>
@@ -12313,11 +12393,21 @@
           <w:pPr>
             <w:pStyle w:val="Header"/>
           </w:pPr>
-          <w:fldSimple w:instr=" DOCPROPERTY  Conf  \* MERGEFORMAT ">
-            <w:r>
-              <w:t>Public</w:t>
-            </w:r>
-          </w:fldSimple>
+          <w:r>
+            <w:fldChar w:fldCharType="begin"/>
+          </w:r>
+          <w:r>
+            <w:instrText xml:space="preserve"> DOCPROPERTY  Conf  \* MERGEFORMAT </w:instrText>
+          </w:r>
+          <w:r>
+            <w:fldChar w:fldCharType="separate"/>
+          </w:r>
+          <w:r>
+            <w:t>Public</w:t>
+          </w:r>
+          <w:r>
+            <w:fldChar w:fldCharType="end"/>
+          </w:r>
         </w:p>
         <w:p>
           <w:pPr>
@@ -12492,11 +12582,21 @@
               <w:tab w:val="left" w:pos="3062"/>
             </w:tabs>
           </w:pPr>
-          <w:fldSimple w:instr=" DOCPROPERTY &quot;Prepared&quot; \* MERGEFORMAT ">
-            <w:r>
-              <w:t>EKRISZA Kristof Szabados</w:t>
-            </w:r>
-          </w:fldSimple>
+          <w:r>
+            <w:fldChar w:fldCharType="begin"/>
+          </w:r>
+          <w:r>
+            <w:instrText xml:space="preserve"> DOCPROPERTY "Prepared" \* MERGEFORMAT </w:instrText>
+          </w:r>
+          <w:r>
+            <w:fldChar w:fldCharType="separate"/>
+          </w:r>
+          <w:r>
+            <w:t>EKRISZA Kristof Szabados</w:t>
+          </w:r>
+          <w:r>
+            <w:fldChar w:fldCharType="end"/>
+          </w:r>
         </w:p>
       </w:tc>
       <w:tc>
@@ -12511,11 +12611,21 @@
           <w:pPr>
             <w:pStyle w:val="Header"/>
           </w:pPr>
-          <w:fldSimple w:instr=" DOCPROPERTY &quot;DocNo&quot;  &quot;LangCode&quot; \* MERGEFORMAT ">
-            <w:r>
-              <w:t>9/198 17-CRL 113 200/6 Uen</w:t>
-            </w:r>
-          </w:fldSimple>
+          <w:r>
+            <w:fldChar w:fldCharType="begin"/>
+          </w:r>
+          <w:r>
+            <w:instrText xml:space="preserve"> DOCPROPERTY "DocNo"  "LangCode" \* MERGEFORMAT </w:instrText>
+          </w:r>
+          <w:r>
+            <w:fldChar w:fldCharType="separate"/>
+          </w:r>
+          <w:r>
+            <w:t>9/198 17-CRL 113 200/6 Uen</w:t>
+          </w:r>
+          <w:r>
+            <w:fldChar w:fldCharType="end"/>
+          </w:r>
         </w:p>
       </w:tc>
     </w:tr>
@@ -12629,11 +12739,21 @@
           <w:pPr>
             <w:pStyle w:val="Header"/>
           </w:pPr>
-          <w:fldSimple w:instr=" DOCPROPERTY &quot;ApprovedBy&quot; \* MERGEFORMAT ">
-            <w:r>
-              <w:t>ETHLEL Elemer Lelik</w:t>
-            </w:r>
-          </w:fldSimple>
+          <w:r>
+            <w:fldChar w:fldCharType="begin"/>
+          </w:r>
+          <w:r>
+            <w:instrText xml:space="preserve"> DOCPROPERTY "ApprovedBy" \* MERGEFORMAT </w:instrText>
+          </w:r>
+          <w:r>
+            <w:fldChar w:fldCharType="separate"/>
+          </w:r>
+          <w:r>
+            <w:t>ETHLEL Elemer Lelik</w:t>
+          </w:r>
+          <w:r>
+            <w:fldChar w:fldCharType="end"/>
+          </w:r>
         </w:p>
       </w:tc>
       <w:tc>
@@ -12649,11 +12769,21 @@
           <w:pPr>
             <w:pStyle w:val="Header"/>
           </w:pPr>
-          <w:fldSimple w:instr=" DOCPROPERTY &quot;Checked&quot; \* MERGEFORMAT ">
-            <w:r>
-              <w:t>ETHGRY</w:t>
-            </w:r>
-          </w:fldSimple>
+          <w:r>
+            <w:fldChar w:fldCharType="begin"/>
+          </w:r>
+          <w:r>
+            <w:instrText xml:space="preserve"> DOCPROPERTY "Checked" \* MERGEFORMAT </w:instrText>
+          </w:r>
+          <w:r>
+            <w:fldChar w:fldCharType="separate"/>
+          </w:r>
+          <w:r>
+            <w:t>ETHGRY</w:t>
+          </w:r>
+          <w:r>
+            <w:fldChar w:fldCharType="end"/>
+          </w:r>
         </w:p>
       </w:tc>
       <w:tc>
@@ -12667,11 +12797,21 @@
           <w:pPr>
             <w:pStyle w:val="Header"/>
           </w:pPr>
-          <w:fldSimple w:instr=" DOCPROPERTY &quot;Date&quot; \* MERGEFORMAT ">
-            <w:r>
-              <w:t>2017-02-28</w:t>
-            </w:r>
-          </w:fldSimple>
+          <w:r>
+            <w:fldChar w:fldCharType="begin"/>
+          </w:r>
+          <w:r>
+            <w:instrText xml:space="preserve"> DOCPROPERTY "Date" \* MERGEFORMAT </w:instrText>
+          </w:r>
+          <w:r>
+            <w:fldChar w:fldCharType="separate"/>
+          </w:r>
+          <w:r>
+            <w:t>2017-05-08</w:t>
+          </w:r>
+          <w:r>
+            <w:fldChar w:fldCharType="end"/>
+          </w:r>
         </w:p>
       </w:tc>
       <w:tc>
@@ -12685,11 +12825,21 @@
           <w:pPr>
             <w:pStyle w:val="Header"/>
           </w:pPr>
-          <w:fldSimple w:instr=" DOCPROPERTY &quot;Revision&quot; \* MERGEFORMAT ">
-            <w:r>
-              <w:t>A</w:t>
-            </w:r>
-          </w:fldSimple>
+          <w:r>
+            <w:fldChar w:fldCharType="begin"/>
+          </w:r>
+          <w:r>
+            <w:instrText xml:space="preserve"> DOCPROPERTY "Revision" \* MERGEFORMAT </w:instrText>
+          </w:r>
+          <w:r>
+            <w:fldChar w:fldCharType="separate"/>
+          </w:r>
+          <w:r>
+            <w:t>B</w:t>
+          </w:r>
+          <w:r>
+            <w:fldChar w:fldCharType="end"/>
+          </w:r>
         </w:p>
       </w:tc>
       <w:tc>
@@ -12771,11 +12921,21 @@
       <w:pStyle w:val="Title"/>
       <w:spacing w:after="40"/>
     </w:pPr>
-    <w:fldSimple w:instr=" DOCPROPERTY &quot;Title&quot; \* MERGEFORMAT ">
-      <w:r>
-        <w:t>Programmers' Technical Reference Guide for Titanium</w:t>
-      </w:r>
-    </w:fldSimple>
+    <w:r>
+      <w:fldChar w:fldCharType="begin"/>
+    </w:r>
+    <w:r>
+      <w:instrText xml:space="preserve"> DOCPROPERTY "Title" \* MERGEFORMAT </w:instrText>
+    </w:r>
+    <w:r>
+      <w:fldChar w:fldCharType="separate"/>
+    </w:r>
+    <w:r>
+      <w:t>Programmers' Technical Reference Guide for Titanium</w:t>
+    </w:r>
+    <w:r>
+      <w:fldChar w:fldCharType="end"/>
+    </w:r>
     <w:bookmarkEnd w:id="121"/>
   </w:p>
 </w:hdr>
@@ -16524,7 +16684,7 @@
 </file>
 
 <file path=customXml/itemProps1.xml><?xml version="1.0" encoding="utf-8"?>
-<ds:datastoreItem xmlns:ds="http://schemas.openxmlformats.org/officeDocument/2006/customXml" ds:itemID="{485FACF6-796F-472D-8FCC-CFB11357246A}">
+<ds:datastoreItem xmlns:ds="http://schemas.openxmlformats.org/officeDocument/2006/customXml" ds:itemID="{5AB778F4-8932-482D-B9C7-B6DD3AB7C30E}">
   <ds:schemaRefs>
     <ds:schemaRef ds:uri="http://schemas.openxmlformats.org/officeDocument/2006/bibliography"/>
   </ds:schemaRefs>

</xml_diff>

<commit_message>
Version update for metafiles
Signed-off-by: balaskoa <jeno.balasko@ericsson.com>
</commit_message>
<xml_diff>
--- a/org.eclipse.titanium/docs/Titanium_referenceguide.docx
+++ b/org.eclipse.titanium/docs/Titanium_referenceguide.docx
@@ -10,16 +10,16 @@
           <w:szCs w:val="2"/>
         </w:rPr>
       </w:pPr>
-    </w:p>
-    <w:p>
-      <w:pPr>
-        <w:pStyle w:val="BodyText"/>
-        <w:rPr>
-          <w:b/>
-        </w:rPr>
-      </w:pPr>
       <w:bookmarkStart w:id="0" w:name="_GoBack"/>
       <w:bookmarkEnd w:id="0"/>
+    </w:p>
+    <w:p>
+      <w:pPr>
+        <w:pStyle w:val="BodyText"/>
+        <w:rPr>
+          <w:b/>
+        </w:rPr>
+      </w:pPr>
     </w:p>
     <w:p>
       <w:pPr>
@@ -208,7 +208,7 @@
           <w:szCs w:val="22"/>
         </w:rPr>
       </w:pPr>
-      <w:hyperlink w:anchor="_Toc482005990" w:history="1">
+      <w:hyperlink w:anchor="_Toc495500197" w:history="1">
         <w:r>
           <w:rPr>
             <w:rStyle w:val="Hyperlink"/>
@@ -235,7 +235,7 @@
           <w:fldChar w:fldCharType="begin"/>
         </w:r>
         <w:r>
-          <w:instrText xml:space="preserve"> PAGEREF _Toc482005990 \h </w:instrText>
+          <w:instrText xml:space="preserve"> PAGEREF _Toc495500197 \h </w:instrText>
         </w:r>
         <w:r>
           <w:fldChar w:fldCharType="separate"/>
@@ -259,7 +259,7 @@
           <w:szCs w:val="22"/>
         </w:rPr>
       </w:pPr>
-      <w:hyperlink w:anchor="_Toc482005991" w:history="1">
+      <w:hyperlink w:anchor="_Toc495500198" w:history="1">
         <w:r>
           <w:rPr>
             <w:rStyle w:val="Hyperlink"/>
@@ -286,7 +286,7 @@
           <w:fldChar w:fldCharType="begin"/>
         </w:r>
         <w:r>
-          <w:instrText xml:space="preserve"> PAGEREF _Toc482005991 \h </w:instrText>
+          <w:instrText xml:space="preserve"> PAGEREF _Toc495500198 \h </w:instrText>
         </w:r>
         <w:r>
           <w:fldChar w:fldCharType="separate"/>
@@ -310,7 +310,7 @@
           <w:szCs w:val="22"/>
         </w:rPr>
       </w:pPr>
-      <w:hyperlink w:anchor="_Toc482005992" w:history="1">
+      <w:hyperlink w:anchor="_Toc495500199" w:history="1">
         <w:r>
           <w:rPr>
             <w:rStyle w:val="Hyperlink"/>
@@ -339,7 +339,7 @@
           <w:fldChar w:fldCharType="begin"/>
         </w:r>
         <w:r>
-          <w:instrText xml:space="preserve"> PAGEREF _Toc482005992 \h </w:instrText>
+          <w:instrText xml:space="preserve"> PAGEREF _Toc495500199 \h </w:instrText>
         </w:r>
         <w:r>
           <w:fldChar w:fldCharType="separate"/>
@@ -363,7 +363,7 @@
           <w:szCs w:val="22"/>
         </w:rPr>
       </w:pPr>
-      <w:hyperlink w:anchor="_Toc482005993" w:history="1">
+      <w:hyperlink w:anchor="_Toc495500200" w:history="1">
         <w:r>
           <w:rPr>
             <w:rStyle w:val="Hyperlink"/>
@@ -390,7 +390,7 @@
           <w:fldChar w:fldCharType="begin"/>
         </w:r>
         <w:r>
-          <w:instrText xml:space="preserve"> PAGEREF _Toc482005993 \h </w:instrText>
+          <w:instrText xml:space="preserve"> PAGEREF _Toc495500200 \h </w:instrText>
         </w:r>
         <w:r>
           <w:fldChar w:fldCharType="separate"/>
@@ -414,7 +414,7 @@
           <w:szCs w:val="22"/>
         </w:rPr>
       </w:pPr>
-      <w:hyperlink w:anchor="_Toc482005994" w:history="1">
+      <w:hyperlink w:anchor="_Toc495500201" w:history="1">
         <w:r>
           <w:rPr>
             <w:rStyle w:val="Hyperlink"/>
@@ -441,7 +441,7 @@
           <w:fldChar w:fldCharType="begin"/>
         </w:r>
         <w:r>
-          <w:instrText xml:space="preserve"> PAGEREF _Toc482005994 \h </w:instrText>
+          <w:instrText xml:space="preserve"> PAGEREF _Toc495500201 \h </w:instrText>
         </w:r>
         <w:r>
           <w:fldChar w:fldCharType="separate"/>
@@ -465,7 +465,7 @@
           <w:szCs w:val="22"/>
         </w:rPr>
       </w:pPr>
-      <w:hyperlink w:anchor="_Toc482005995" w:history="1">
+      <w:hyperlink w:anchor="_Toc495500202" w:history="1">
         <w:r>
           <w:rPr>
             <w:rStyle w:val="Hyperlink"/>
@@ -493,7 +493,7 @@
           <w:fldChar w:fldCharType="begin"/>
         </w:r>
         <w:r>
-          <w:instrText xml:space="preserve"> PAGEREF _Toc482005995 \h </w:instrText>
+          <w:instrText xml:space="preserve"> PAGEREF _Toc495500202 \h </w:instrText>
         </w:r>
         <w:r>
           <w:fldChar w:fldCharType="separate"/>
@@ -517,7 +517,7 @@
           <w:szCs w:val="22"/>
         </w:rPr>
       </w:pPr>
-      <w:hyperlink w:anchor="_Toc482005996" w:history="1">
+      <w:hyperlink w:anchor="_Toc495500203" w:history="1">
         <w:r>
           <w:rPr>
             <w:rStyle w:val="Hyperlink"/>
@@ -545,7 +545,7 @@
           <w:fldChar w:fldCharType="begin"/>
         </w:r>
         <w:r>
-          <w:instrText xml:space="preserve"> PAGEREF _Toc482005996 \h </w:instrText>
+          <w:instrText xml:space="preserve"> PAGEREF _Toc495500203 \h </w:instrText>
         </w:r>
         <w:r>
           <w:fldChar w:fldCharType="separate"/>
@@ -569,7 +569,7 @@
           <w:szCs w:val="22"/>
         </w:rPr>
       </w:pPr>
-      <w:hyperlink w:anchor="_Toc482005997" w:history="1">
+      <w:hyperlink w:anchor="_Toc495500204" w:history="1">
         <w:r>
           <w:rPr>
             <w:rStyle w:val="Hyperlink"/>
@@ -597,7 +597,7 @@
           <w:fldChar w:fldCharType="begin"/>
         </w:r>
         <w:r>
-          <w:instrText xml:space="preserve"> PAGEREF _Toc482005997 \h </w:instrText>
+          <w:instrText xml:space="preserve"> PAGEREF _Toc495500204 \h </w:instrText>
         </w:r>
         <w:r>
           <w:fldChar w:fldCharType="separate"/>
@@ -621,7 +621,7 @@
           <w:szCs w:val="22"/>
         </w:rPr>
       </w:pPr>
-      <w:hyperlink w:anchor="_Toc482005998" w:history="1">
+      <w:hyperlink w:anchor="_Toc495500205" w:history="1">
         <w:r>
           <w:rPr>
             <w:rStyle w:val="Hyperlink"/>
@@ -649,7 +649,7 @@
           <w:fldChar w:fldCharType="begin"/>
         </w:r>
         <w:r>
-          <w:instrText xml:space="preserve"> PAGEREF _Toc482005998 \h </w:instrText>
+          <w:instrText xml:space="preserve"> PAGEREF _Toc495500205 \h </w:instrText>
         </w:r>
         <w:r>
           <w:fldChar w:fldCharType="separate"/>
@@ -673,7 +673,7 @@
           <w:szCs w:val="22"/>
         </w:rPr>
       </w:pPr>
-      <w:hyperlink w:anchor="_Toc482005999" w:history="1">
+      <w:hyperlink w:anchor="_Toc495500206" w:history="1">
         <w:r>
           <w:rPr>
             <w:rStyle w:val="Hyperlink"/>
@@ -701,7 +701,7 @@
           <w:fldChar w:fldCharType="begin"/>
         </w:r>
         <w:r>
-          <w:instrText xml:space="preserve"> PAGEREF _Toc482005999 \h </w:instrText>
+          <w:instrText xml:space="preserve"> PAGEREF _Toc495500206 \h </w:instrText>
         </w:r>
         <w:r>
           <w:fldChar w:fldCharType="separate"/>
@@ -725,7 +725,7 @@
           <w:szCs w:val="22"/>
         </w:rPr>
       </w:pPr>
-      <w:hyperlink w:anchor="_Toc482006000" w:history="1">
+      <w:hyperlink w:anchor="_Toc495500207" w:history="1">
         <w:r>
           <w:rPr>
             <w:rStyle w:val="Hyperlink"/>
@@ -753,7 +753,7 @@
           <w:fldChar w:fldCharType="begin"/>
         </w:r>
         <w:r>
-          <w:instrText xml:space="preserve"> PAGEREF _Toc482006000 \h </w:instrText>
+          <w:instrText xml:space="preserve"> PAGEREF _Toc495500207 \h </w:instrText>
         </w:r>
         <w:r>
           <w:fldChar w:fldCharType="separate"/>
@@ -777,7 +777,7 @@
           <w:szCs w:val="22"/>
         </w:rPr>
       </w:pPr>
-      <w:hyperlink w:anchor="_Toc482006001" w:history="1">
+      <w:hyperlink w:anchor="_Toc495500208" w:history="1">
         <w:r>
           <w:rPr>
             <w:rStyle w:val="Hyperlink"/>
@@ -805,7 +805,7 @@
           <w:fldChar w:fldCharType="begin"/>
         </w:r>
         <w:r>
-          <w:instrText xml:space="preserve"> PAGEREF _Toc482006001 \h </w:instrText>
+          <w:instrText xml:space="preserve"> PAGEREF _Toc495500208 \h </w:instrText>
         </w:r>
         <w:r>
           <w:fldChar w:fldCharType="separate"/>
@@ -829,7 +829,7 @@
           <w:szCs w:val="22"/>
         </w:rPr>
       </w:pPr>
-      <w:hyperlink w:anchor="_Toc482006002" w:history="1">
+      <w:hyperlink w:anchor="_Toc495500209" w:history="1">
         <w:r>
           <w:rPr>
             <w:rStyle w:val="Hyperlink"/>
@@ -857,7 +857,7 @@
           <w:fldChar w:fldCharType="begin"/>
         </w:r>
         <w:r>
-          <w:instrText xml:space="preserve"> PAGEREF _Toc482006002 \h </w:instrText>
+          <w:instrText xml:space="preserve"> PAGEREF _Toc495500209 \h </w:instrText>
         </w:r>
         <w:r>
           <w:fldChar w:fldCharType="separate"/>
@@ -881,7 +881,7 @@
           <w:szCs w:val="22"/>
         </w:rPr>
       </w:pPr>
-      <w:hyperlink w:anchor="_Toc482006003" w:history="1">
+      <w:hyperlink w:anchor="_Toc495500210" w:history="1">
         <w:r>
           <w:rPr>
             <w:rStyle w:val="Hyperlink"/>
@@ -909,7 +909,7 @@
           <w:fldChar w:fldCharType="begin"/>
         </w:r>
         <w:r>
-          <w:instrText xml:space="preserve"> PAGEREF _Toc482006003 \h </w:instrText>
+          <w:instrText xml:space="preserve"> PAGEREF _Toc495500210 \h </w:instrText>
         </w:r>
         <w:r>
           <w:fldChar w:fldCharType="separate"/>
@@ -933,7 +933,7 @@
           <w:szCs w:val="22"/>
         </w:rPr>
       </w:pPr>
-      <w:hyperlink w:anchor="_Toc482006004" w:history="1">
+      <w:hyperlink w:anchor="_Toc495500211" w:history="1">
         <w:r>
           <w:rPr>
             <w:rStyle w:val="Hyperlink"/>
@@ -960,7 +960,7 @@
           <w:fldChar w:fldCharType="begin"/>
         </w:r>
         <w:r>
-          <w:instrText xml:space="preserve"> PAGEREF _Toc482006004 \h </w:instrText>
+          <w:instrText xml:space="preserve"> PAGEREF _Toc495500211 \h </w:instrText>
         </w:r>
         <w:r>
           <w:fldChar w:fldCharType="separate"/>
@@ -984,7 +984,7 @@
           <w:szCs w:val="22"/>
         </w:rPr>
       </w:pPr>
-      <w:hyperlink w:anchor="_Toc482006005" w:history="1">
+      <w:hyperlink w:anchor="_Toc495500212" w:history="1">
         <w:r>
           <w:rPr>
             <w:rStyle w:val="Hyperlink"/>
@@ -1012,7 +1012,7 @@
           <w:fldChar w:fldCharType="begin"/>
         </w:r>
         <w:r>
-          <w:instrText xml:space="preserve"> PAGEREF _Toc482006005 \h </w:instrText>
+          <w:instrText xml:space="preserve"> PAGEREF _Toc495500212 \h </w:instrText>
         </w:r>
         <w:r>
           <w:fldChar w:fldCharType="separate"/>
@@ -1036,7 +1036,7 @@
           <w:szCs w:val="22"/>
         </w:rPr>
       </w:pPr>
-      <w:hyperlink w:anchor="_Toc482006006" w:history="1">
+      <w:hyperlink w:anchor="_Toc495500213" w:history="1">
         <w:r>
           <w:rPr>
             <w:rStyle w:val="Hyperlink"/>
@@ -1064,7 +1064,7 @@
           <w:fldChar w:fldCharType="begin"/>
         </w:r>
         <w:r>
-          <w:instrText xml:space="preserve"> PAGEREF _Toc482006006 \h </w:instrText>
+          <w:instrText xml:space="preserve"> PAGEREF _Toc495500213 \h </w:instrText>
         </w:r>
         <w:r>
           <w:fldChar w:fldCharType="separate"/>
@@ -1088,7 +1088,7 @@
           <w:szCs w:val="22"/>
         </w:rPr>
       </w:pPr>
-      <w:hyperlink w:anchor="_Toc482006007" w:history="1">
+      <w:hyperlink w:anchor="_Toc495500214" w:history="1">
         <w:r>
           <w:rPr>
             <w:rStyle w:val="Hyperlink"/>
@@ -1115,7 +1115,7 @@
           <w:fldChar w:fldCharType="begin"/>
         </w:r>
         <w:r>
-          <w:instrText xml:space="preserve"> PAGEREF _Toc482006007 \h </w:instrText>
+          <w:instrText xml:space="preserve"> PAGEREF _Toc495500214 \h </w:instrText>
         </w:r>
         <w:r>
           <w:fldChar w:fldCharType="separate"/>
@@ -1139,7 +1139,7 @@
           <w:szCs w:val="22"/>
         </w:rPr>
       </w:pPr>
-      <w:hyperlink w:anchor="_Toc482006008" w:history="1">
+      <w:hyperlink w:anchor="_Toc495500215" w:history="1">
         <w:r>
           <w:rPr>
             <w:rStyle w:val="Hyperlink"/>
@@ -1166,7 +1166,7 @@
           <w:fldChar w:fldCharType="begin"/>
         </w:r>
         <w:r>
-          <w:instrText xml:space="preserve"> PAGEREF _Toc482006008 \h </w:instrText>
+          <w:instrText xml:space="preserve"> PAGEREF _Toc495500215 \h </w:instrText>
         </w:r>
         <w:r>
           <w:fldChar w:fldCharType="separate"/>
@@ -1190,7 +1190,7 @@
           <w:szCs w:val="22"/>
         </w:rPr>
       </w:pPr>
-      <w:hyperlink w:anchor="_Toc482006009" w:history="1">
+      <w:hyperlink w:anchor="_Toc495500216" w:history="1">
         <w:r>
           <w:rPr>
             <w:rStyle w:val="Hyperlink"/>
@@ -1217,7 +1217,7 @@
           <w:fldChar w:fldCharType="begin"/>
         </w:r>
         <w:r>
-          <w:instrText xml:space="preserve"> PAGEREF _Toc482006009 \h </w:instrText>
+          <w:instrText xml:space="preserve"> PAGEREF _Toc495500216 \h </w:instrText>
         </w:r>
         <w:r>
           <w:fldChar w:fldCharType="separate"/>
@@ -1241,7 +1241,7 @@
           <w:szCs w:val="22"/>
         </w:rPr>
       </w:pPr>
-      <w:hyperlink w:anchor="_Toc482006010" w:history="1">
+      <w:hyperlink w:anchor="_Toc495500217" w:history="1">
         <w:r>
           <w:rPr>
             <w:rStyle w:val="Hyperlink"/>
@@ -1268,7 +1268,7 @@
           <w:fldChar w:fldCharType="begin"/>
         </w:r>
         <w:r>
-          <w:instrText xml:space="preserve"> PAGEREF _Toc482006010 \h </w:instrText>
+          <w:instrText xml:space="preserve"> PAGEREF _Toc495500217 \h </w:instrText>
         </w:r>
         <w:r>
           <w:fldChar w:fldCharType="separate"/>
@@ -1292,7 +1292,7 @@
           <w:szCs w:val="22"/>
         </w:rPr>
       </w:pPr>
-      <w:hyperlink w:anchor="_Toc482006011" w:history="1">
+      <w:hyperlink w:anchor="_Toc495500218" w:history="1">
         <w:r>
           <w:rPr>
             <w:rStyle w:val="Hyperlink"/>
@@ -1319,7 +1319,7 @@
           <w:fldChar w:fldCharType="begin"/>
         </w:r>
         <w:r>
-          <w:instrText xml:space="preserve"> PAGEREF _Toc482006011 \h </w:instrText>
+          <w:instrText xml:space="preserve"> PAGEREF _Toc495500218 \h </w:instrText>
         </w:r>
         <w:r>
           <w:fldChar w:fldCharType="separate"/>
@@ -1343,7 +1343,7 @@
           <w:szCs w:val="22"/>
         </w:rPr>
       </w:pPr>
-      <w:hyperlink w:anchor="_Toc482006012" w:history="1">
+      <w:hyperlink w:anchor="_Toc495500219" w:history="1">
         <w:r>
           <w:rPr>
             <w:rStyle w:val="Hyperlink"/>
@@ -1370,7 +1370,7 @@
           <w:fldChar w:fldCharType="begin"/>
         </w:r>
         <w:r>
-          <w:instrText xml:space="preserve"> PAGEREF _Toc482006012 \h </w:instrText>
+          <w:instrText xml:space="preserve"> PAGEREF _Toc495500219 \h </w:instrText>
         </w:r>
         <w:r>
           <w:fldChar w:fldCharType="separate"/>
@@ -1394,7 +1394,7 @@
           <w:szCs w:val="22"/>
         </w:rPr>
       </w:pPr>
-      <w:hyperlink w:anchor="_Toc482006013" w:history="1">
+      <w:hyperlink w:anchor="_Toc495500220" w:history="1">
         <w:r>
           <w:rPr>
             <w:rStyle w:val="Hyperlink"/>
@@ -1421,7 +1421,7 @@
           <w:fldChar w:fldCharType="begin"/>
         </w:r>
         <w:r>
-          <w:instrText xml:space="preserve"> PAGEREF _Toc482006013 \h </w:instrText>
+          <w:instrText xml:space="preserve"> PAGEREF _Toc495500220 \h </w:instrText>
         </w:r>
         <w:r>
           <w:fldChar w:fldCharType="separate"/>
@@ -1445,7 +1445,7 @@
           <w:szCs w:val="22"/>
         </w:rPr>
       </w:pPr>
-      <w:hyperlink w:anchor="_Toc482006014" w:history="1">
+      <w:hyperlink w:anchor="_Toc495500221" w:history="1">
         <w:r>
           <w:rPr>
             <w:rStyle w:val="Hyperlink"/>
@@ -1472,7 +1472,7 @@
           <w:fldChar w:fldCharType="begin"/>
         </w:r>
         <w:r>
-          <w:instrText xml:space="preserve"> PAGEREF _Toc482006014 \h </w:instrText>
+          <w:instrText xml:space="preserve"> PAGEREF _Toc495500221 \h </w:instrText>
         </w:r>
         <w:r>
           <w:fldChar w:fldCharType="separate"/>
@@ -1496,7 +1496,7 @@
           <w:szCs w:val="22"/>
         </w:rPr>
       </w:pPr>
-      <w:hyperlink w:anchor="_Toc482006015" w:history="1">
+      <w:hyperlink w:anchor="_Toc495500222" w:history="1">
         <w:r>
           <w:rPr>
             <w:rStyle w:val="Hyperlink"/>
@@ -1523,7 +1523,7 @@
           <w:fldChar w:fldCharType="begin"/>
         </w:r>
         <w:r>
-          <w:instrText xml:space="preserve"> PAGEREF _Toc482006015 \h </w:instrText>
+          <w:instrText xml:space="preserve"> PAGEREF _Toc495500222 \h </w:instrText>
         </w:r>
         <w:r>
           <w:fldChar w:fldCharType="separate"/>
@@ -1547,7 +1547,7 @@
           <w:szCs w:val="22"/>
         </w:rPr>
       </w:pPr>
-      <w:hyperlink w:anchor="_Toc482006016" w:history="1">
+      <w:hyperlink w:anchor="_Toc495500223" w:history="1">
         <w:r>
           <w:rPr>
             <w:rStyle w:val="Hyperlink"/>
@@ -1574,7 +1574,7 @@
           <w:fldChar w:fldCharType="begin"/>
         </w:r>
         <w:r>
-          <w:instrText xml:space="preserve"> PAGEREF _Toc482006016 \h </w:instrText>
+          <w:instrText xml:space="preserve"> PAGEREF _Toc495500223 \h </w:instrText>
         </w:r>
         <w:r>
           <w:fldChar w:fldCharType="separate"/>
@@ -1598,7 +1598,7 @@
           <w:szCs w:val="22"/>
         </w:rPr>
       </w:pPr>
-      <w:hyperlink w:anchor="_Toc482006017" w:history="1">
+      <w:hyperlink w:anchor="_Toc495500224" w:history="1">
         <w:r>
           <w:rPr>
             <w:rStyle w:val="Hyperlink"/>
@@ -1625,7 +1625,7 @@
           <w:fldChar w:fldCharType="begin"/>
         </w:r>
         <w:r>
-          <w:instrText xml:space="preserve"> PAGEREF _Toc482006017 \h </w:instrText>
+          <w:instrText xml:space="preserve"> PAGEREF _Toc495500224 \h </w:instrText>
         </w:r>
         <w:r>
           <w:fldChar w:fldCharType="separate"/>
@@ -1649,7 +1649,7 @@
           <w:szCs w:val="22"/>
         </w:rPr>
       </w:pPr>
-      <w:hyperlink w:anchor="_Toc482006018" w:history="1">
+      <w:hyperlink w:anchor="_Toc495500225" w:history="1">
         <w:r>
           <w:rPr>
             <w:rStyle w:val="Hyperlink"/>
@@ -1676,7 +1676,7 @@
           <w:fldChar w:fldCharType="begin"/>
         </w:r>
         <w:r>
-          <w:instrText xml:space="preserve"> PAGEREF _Toc482006018 \h </w:instrText>
+          <w:instrText xml:space="preserve"> PAGEREF _Toc495500225 \h </w:instrText>
         </w:r>
         <w:r>
           <w:fldChar w:fldCharType="separate"/>
@@ -1700,7 +1700,7 @@
           <w:szCs w:val="22"/>
         </w:rPr>
       </w:pPr>
-      <w:hyperlink w:anchor="_Toc482006019" w:history="1">
+      <w:hyperlink w:anchor="_Toc495500226" w:history="1">
         <w:r>
           <w:rPr>
             <w:rStyle w:val="Hyperlink"/>
@@ -1727,7 +1727,7 @@
           <w:fldChar w:fldCharType="begin"/>
         </w:r>
         <w:r>
-          <w:instrText xml:space="preserve"> PAGEREF _Toc482006019 \h </w:instrText>
+          <w:instrText xml:space="preserve"> PAGEREF _Toc495500226 \h </w:instrText>
         </w:r>
         <w:r>
           <w:fldChar w:fldCharType="separate"/>
@@ -1751,7 +1751,7 @@
           <w:szCs w:val="22"/>
         </w:rPr>
       </w:pPr>
-      <w:hyperlink w:anchor="_Toc482006020" w:history="1">
+      <w:hyperlink w:anchor="_Toc495500227" w:history="1">
         <w:r>
           <w:rPr>
             <w:rStyle w:val="Hyperlink"/>
@@ -1778,7 +1778,7 @@
           <w:fldChar w:fldCharType="begin"/>
         </w:r>
         <w:r>
-          <w:instrText xml:space="preserve"> PAGEREF _Toc482006020 \h </w:instrText>
+          <w:instrText xml:space="preserve"> PAGEREF _Toc495500227 \h </w:instrText>
         </w:r>
         <w:r>
           <w:fldChar w:fldCharType="separate"/>
@@ -1802,7 +1802,7 @@
           <w:szCs w:val="22"/>
         </w:rPr>
       </w:pPr>
-      <w:hyperlink w:anchor="_Toc482006021" w:history="1">
+      <w:hyperlink w:anchor="_Toc495500228" w:history="1">
         <w:r>
           <w:rPr>
             <w:rStyle w:val="Hyperlink"/>
@@ -1829,7 +1829,7 @@
           <w:fldChar w:fldCharType="begin"/>
         </w:r>
         <w:r>
-          <w:instrText xml:space="preserve"> PAGEREF _Toc482006021 \h </w:instrText>
+          <w:instrText xml:space="preserve"> PAGEREF _Toc495500228 \h </w:instrText>
         </w:r>
         <w:r>
           <w:fldChar w:fldCharType="separate"/>
@@ -1853,7 +1853,7 @@
           <w:szCs w:val="22"/>
         </w:rPr>
       </w:pPr>
-      <w:hyperlink w:anchor="_Toc482006022" w:history="1">
+      <w:hyperlink w:anchor="_Toc495500229" w:history="1">
         <w:r>
           <w:rPr>
             <w:rStyle w:val="Hyperlink"/>
@@ -1880,7 +1880,7 @@
           <w:fldChar w:fldCharType="begin"/>
         </w:r>
         <w:r>
-          <w:instrText xml:space="preserve"> PAGEREF _Toc482006022 \h </w:instrText>
+          <w:instrText xml:space="preserve"> PAGEREF _Toc495500229 \h </w:instrText>
         </w:r>
         <w:r>
           <w:fldChar w:fldCharType="separate"/>
@@ -1904,7 +1904,7 @@
           <w:szCs w:val="22"/>
         </w:rPr>
       </w:pPr>
-      <w:hyperlink w:anchor="_Toc482006023" w:history="1">
+      <w:hyperlink w:anchor="_Toc495500230" w:history="1">
         <w:r>
           <w:rPr>
             <w:rStyle w:val="Hyperlink"/>
@@ -1931,7 +1931,7 @@
           <w:fldChar w:fldCharType="begin"/>
         </w:r>
         <w:r>
-          <w:instrText xml:space="preserve"> PAGEREF _Toc482006023 \h </w:instrText>
+          <w:instrText xml:space="preserve"> PAGEREF _Toc495500230 \h </w:instrText>
         </w:r>
         <w:r>
           <w:fldChar w:fldCharType="separate"/>
@@ -1955,7 +1955,7 @@
           <w:szCs w:val="22"/>
         </w:rPr>
       </w:pPr>
-      <w:hyperlink w:anchor="_Toc482006024" w:history="1">
+      <w:hyperlink w:anchor="_Toc495500231" w:history="1">
         <w:r>
           <w:rPr>
             <w:rStyle w:val="Hyperlink"/>
@@ -1982,7 +1982,7 @@
           <w:fldChar w:fldCharType="begin"/>
         </w:r>
         <w:r>
-          <w:instrText xml:space="preserve"> PAGEREF _Toc482006024 \h </w:instrText>
+          <w:instrText xml:space="preserve"> PAGEREF _Toc495500231 \h </w:instrText>
         </w:r>
         <w:r>
           <w:fldChar w:fldCharType="separate"/>
@@ -2006,7 +2006,7 @@
           <w:szCs w:val="22"/>
         </w:rPr>
       </w:pPr>
-      <w:hyperlink w:anchor="_Toc482006025" w:history="1">
+      <w:hyperlink w:anchor="_Toc495500232" w:history="1">
         <w:r>
           <w:rPr>
             <w:rStyle w:val="Hyperlink"/>
@@ -2033,7 +2033,7 @@
           <w:fldChar w:fldCharType="begin"/>
         </w:r>
         <w:r>
-          <w:instrText xml:space="preserve"> PAGEREF _Toc482006025 \h </w:instrText>
+          <w:instrText xml:space="preserve"> PAGEREF _Toc495500232 \h </w:instrText>
         </w:r>
         <w:r>
           <w:fldChar w:fldCharType="separate"/>
@@ -2057,7 +2057,7 @@
           <w:szCs w:val="22"/>
         </w:rPr>
       </w:pPr>
-      <w:hyperlink w:anchor="_Toc482006026" w:history="1">
+      <w:hyperlink w:anchor="_Toc495500233" w:history="1">
         <w:r>
           <w:rPr>
             <w:rStyle w:val="Hyperlink"/>
@@ -2084,7 +2084,7 @@
           <w:fldChar w:fldCharType="begin"/>
         </w:r>
         <w:r>
-          <w:instrText xml:space="preserve"> PAGEREF _Toc482006026 \h </w:instrText>
+          <w:instrText xml:space="preserve"> PAGEREF _Toc495500233 \h </w:instrText>
         </w:r>
         <w:r>
           <w:fldChar w:fldCharType="separate"/>
@@ -2108,7 +2108,7 @@
           <w:szCs w:val="22"/>
         </w:rPr>
       </w:pPr>
-      <w:hyperlink w:anchor="_Toc482006027" w:history="1">
+      <w:hyperlink w:anchor="_Toc495500234" w:history="1">
         <w:r>
           <w:rPr>
             <w:rStyle w:val="Hyperlink"/>
@@ -2135,7 +2135,7 @@
           <w:fldChar w:fldCharType="begin"/>
         </w:r>
         <w:r>
-          <w:instrText xml:space="preserve"> PAGEREF _Toc482006027 \h </w:instrText>
+          <w:instrText xml:space="preserve"> PAGEREF _Toc495500234 \h </w:instrText>
         </w:r>
         <w:r>
           <w:fldChar w:fldCharType="separate"/>
@@ -2159,7 +2159,7 @@
           <w:szCs w:val="22"/>
         </w:rPr>
       </w:pPr>
-      <w:hyperlink w:anchor="_Toc482006028" w:history="1">
+      <w:hyperlink w:anchor="_Toc495500235" w:history="1">
         <w:r>
           <w:rPr>
             <w:rStyle w:val="Hyperlink"/>
@@ -2186,7 +2186,7 @@
           <w:fldChar w:fldCharType="begin"/>
         </w:r>
         <w:r>
-          <w:instrText xml:space="preserve"> PAGEREF _Toc482006028 \h </w:instrText>
+          <w:instrText xml:space="preserve"> PAGEREF _Toc495500235 \h </w:instrText>
         </w:r>
         <w:r>
           <w:fldChar w:fldCharType="separate"/>
@@ -2210,7 +2210,7 @@
           <w:szCs w:val="22"/>
         </w:rPr>
       </w:pPr>
-      <w:hyperlink w:anchor="_Toc482006029" w:history="1">
+      <w:hyperlink w:anchor="_Toc495500236" w:history="1">
         <w:r>
           <w:rPr>
             <w:rStyle w:val="Hyperlink"/>
@@ -2237,7 +2237,7 @@
           <w:fldChar w:fldCharType="begin"/>
         </w:r>
         <w:r>
-          <w:instrText xml:space="preserve"> PAGEREF _Toc482006029 \h </w:instrText>
+          <w:instrText xml:space="preserve"> PAGEREF _Toc495500236 \h </w:instrText>
         </w:r>
         <w:r>
           <w:fldChar w:fldCharType="separate"/>
@@ -2261,7 +2261,7 @@
           <w:szCs w:val="22"/>
         </w:rPr>
       </w:pPr>
-      <w:hyperlink w:anchor="_Toc482006030" w:history="1">
+      <w:hyperlink w:anchor="_Toc495500237" w:history="1">
         <w:r>
           <w:rPr>
             <w:rStyle w:val="Hyperlink"/>
@@ -2288,7 +2288,7 @@
           <w:fldChar w:fldCharType="begin"/>
         </w:r>
         <w:r>
-          <w:instrText xml:space="preserve"> PAGEREF _Toc482006030 \h </w:instrText>
+          <w:instrText xml:space="preserve"> PAGEREF _Toc495500237 \h </w:instrText>
         </w:r>
         <w:r>
           <w:fldChar w:fldCharType="separate"/>
@@ -2312,7 +2312,7 @@
           <w:szCs w:val="22"/>
         </w:rPr>
       </w:pPr>
-      <w:hyperlink w:anchor="_Toc482006031" w:history="1">
+      <w:hyperlink w:anchor="_Toc495500238" w:history="1">
         <w:r>
           <w:rPr>
             <w:rStyle w:val="Hyperlink"/>
@@ -2339,7 +2339,7 @@
           <w:fldChar w:fldCharType="begin"/>
         </w:r>
         <w:r>
-          <w:instrText xml:space="preserve"> PAGEREF _Toc482006031 \h </w:instrText>
+          <w:instrText xml:space="preserve"> PAGEREF _Toc495500238 \h </w:instrText>
         </w:r>
         <w:r>
           <w:fldChar w:fldCharType="separate"/>
@@ -2363,7 +2363,7 @@
           <w:szCs w:val="22"/>
         </w:rPr>
       </w:pPr>
-      <w:hyperlink w:anchor="_Toc482006032" w:history="1">
+      <w:hyperlink w:anchor="_Toc495500239" w:history="1">
         <w:r>
           <w:rPr>
             <w:rStyle w:val="Hyperlink"/>
@@ -2390,7 +2390,7 @@
           <w:fldChar w:fldCharType="begin"/>
         </w:r>
         <w:r>
-          <w:instrText xml:space="preserve"> PAGEREF _Toc482006032 \h </w:instrText>
+          <w:instrText xml:space="preserve"> PAGEREF _Toc495500239 \h </w:instrText>
         </w:r>
         <w:r>
           <w:fldChar w:fldCharType="separate"/>
@@ -2414,7 +2414,7 @@
           <w:szCs w:val="22"/>
         </w:rPr>
       </w:pPr>
-      <w:hyperlink w:anchor="_Toc482006033" w:history="1">
+      <w:hyperlink w:anchor="_Toc495500240" w:history="1">
         <w:r>
           <w:rPr>
             <w:rStyle w:val="Hyperlink"/>
@@ -2441,7 +2441,7 @@
           <w:fldChar w:fldCharType="begin"/>
         </w:r>
         <w:r>
-          <w:instrText xml:space="preserve"> PAGEREF _Toc482006033 \h </w:instrText>
+          <w:instrText xml:space="preserve"> PAGEREF _Toc495500240 \h </w:instrText>
         </w:r>
         <w:r>
           <w:fldChar w:fldCharType="separate"/>
@@ -2465,7 +2465,7 @@
           <w:szCs w:val="22"/>
         </w:rPr>
       </w:pPr>
-      <w:hyperlink w:anchor="_Toc482006034" w:history="1">
+      <w:hyperlink w:anchor="_Toc495500241" w:history="1">
         <w:r>
           <w:rPr>
             <w:rStyle w:val="Hyperlink"/>
@@ -2492,7 +2492,7 @@
           <w:fldChar w:fldCharType="begin"/>
         </w:r>
         <w:r>
-          <w:instrText xml:space="preserve"> PAGEREF _Toc482006034 \h </w:instrText>
+          <w:instrText xml:space="preserve"> PAGEREF _Toc495500241 \h </w:instrText>
         </w:r>
         <w:r>
           <w:fldChar w:fldCharType="separate"/>
@@ -2516,7 +2516,7 @@
           <w:szCs w:val="22"/>
         </w:rPr>
       </w:pPr>
-      <w:hyperlink w:anchor="_Toc482006035" w:history="1">
+      <w:hyperlink w:anchor="_Toc495500242" w:history="1">
         <w:r>
           <w:rPr>
             <w:rStyle w:val="Hyperlink"/>
@@ -2543,7 +2543,7 @@
           <w:fldChar w:fldCharType="begin"/>
         </w:r>
         <w:r>
-          <w:instrText xml:space="preserve"> PAGEREF _Toc482006035 \h </w:instrText>
+          <w:instrText xml:space="preserve"> PAGEREF _Toc495500242 \h </w:instrText>
         </w:r>
         <w:r>
           <w:fldChar w:fldCharType="separate"/>
@@ -2567,7 +2567,7 @@
           <w:szCs w:val="22"/>
         </w:rPr>
       </w:pPr>
-      <w:hyperlink w:anchor="_Toc482006036" w:history="1">
+      <w:hyperlink w:anchor="_Toc495500243" w:history="1">
         <w:r>
           <w:rPr>
             <w:rStyle w:val="Hyperlink"/>
@@ -2594,7 +2594,7 @@
           <w:fldChar w:fldCharType="begin"/>
         </w:r>
         <w:r>
-          <w:instrText xml:space="preserve"> PAGEREF _Toc482006036 \h </w:instrText>
+          <w:instrText xml:space="preserve"> PAGEREF _Toc495500243 \h </w:instrText>
         </w:r>
         <w:r>
           <w:fldChar w:fldCharType="separate"/>
@@ -2618,7 +2618,7 @@
           <w:szCs w:val="22"/>
         </w:rPr>
       </w:pPr>
-      <w:hyperlink w:anchor="_Toc482006037" w:history="1">
+      <w:hyperlink w:anchor="_Toc495500244" w:history="1">
         <w:r>
           <w:rPr>
             <w:rStyle w:val="Hyperlink"/>
@@ -2645,7 +2645,7 @@
           <w:fldChar w:fldCharType="begin"/>
         </w:r>
         <w:r>
-          <w:instrText xml:space="preserve"> PAGEREF _Toc482006037 \h </w:instrText>
+          <w:instrText xml:space="preserve"> PAGEREF _Toc495500244 \h </w:instrText>
         </w:r>
         <w:r>
           <w:fldChar w:fldCharType="separate"/>
@@ -2669,7 +2669,7 @@
           <w:szCs w:val="22"/>
         </w:rPr>
       </w:pPr>
-      <w:hyperlink w:anchor="_Toc482006038" w:history="1">
+      <w:hyperlink w:anchor="_Toc495500245" w:history="1">
         <w:r>
           <w:rPr>
             <w:rStyle w:val="Hyperlink"/>
@@ -2696,7 +2696,7 @@
           <w:fldChar w:fldCharType="begin"/>
         </w:r>
         <w:r>
-          <w:instrText xml:space="preserve"> PAGEREF _Toc482006038 \h </w:instrText>
+          <w:instrText xml:space="preserve"> PAGEREF _Toc495500245 \h </w:instrText>
         </w:r>
         <w:r>
           <w:fldChar w:fldCharType="separate"/>
@@ -2720,7 +2720,7 @@
           <w:szCs w:val="22"/>
         </w:rPr>
       </w:pPr>
-      <w:hyperlink w:anchor="_Toc482006039" w:history="1">
+      <w:hyperlink w:anchor="_Toc495500246" w:history="1">
         <w:r>
           <w:rPr>
             <w:rStyle w:val="Hyperlink"/>
@@ -2748,7 +2748,7 @@
           <w:fldChar w:fldCharType="begin"/>
         </w:r>
         <w:r>
-          <w:instrText xml:space="preserve"> PAGEREF _Toc482006039 \h </w:instrText>
+          <w:instrText xml:space="preserve"> PAGEREF _Toc495500246 \h </w:instrText>
         </w:r>
         <w:r>
           <w:fldChar w:fldCharType="separate"/>
@@ -2779,7 +2779,7 @@
       <w:bookmarkStart w:id="2" w:name="_Toc360441318"/>
       <w:bookmarkStart w:id="3" w:name="_Toc362872285"/>
       <w:bookmarkStart w:id="4" w:name="_Toc399229607"/>
-      <w:bookmarkStart w:id="5" w:name="_Toc482005990"/>
+      <w:bookmarkStart w:id="5" w:name="_Toc495500197"/>
       <w:r>
         <w:lastRenderedPageBreak/>
         <w:t>About the Document</w:t>
@@ -2796,7 +2796,7 @@
       <w:bookmarkStart w:id="6" w:name="_Toc360441319"/>
       <w:bookmarkStart w:id="7" w:name="_Toc362872286"/>
       <w:bookmarkStart w:id="8" w:name="_Toc399229608"/>
-      <w:bookmarkStart w:id="9" w:name="_Toc482005991"/>
+      <w:bookmarkStart w:id="9" w:name="_Toc495500198"/>
       <w:r>
         <w:t>Purpose</w:t>
       </w:r>
@@ -2823,7 +2823,7 @@
       <w:bookmarkStart w:id="10" w:name="_Toc360441320"/>
       <w:bookmarkStart w:id="11" w:name="_Toc362872287"/>
       <w:bookmarkStart w:id="12" w:name="_Toc399229609"/>
-      <w:bookmarkStart w:id="13" w:name="_Toc482005992"/>
+      <w:bookmarkStart w:id="13" w:name="_Toc495500199"/>
       <w:r>
         <w:rPr>
           <w:rFonts w:eastAsia="SimSun"/>
@@ -2880,7 +2880,7 @@
       <w:bookmarkStart w:id="14" w:name="_Toc360441321"/>
       <w:bookmarkStart w:id="15" w:name="_Toc362872288"/>
       <w:bookmarkStart w:id="16" w:name="_Toc399229610"/>
-      <w:bookmarkStart w:id="17" w:name="_Toc482005993"/>
+      <w:bookmarkStart w:id="17" w:name="_Toc495500200"/>
       <w:r>
         <w:t xml:space="preserve">Typographical </w:t>
       </w:r>
@@ -3060,7 +3060,7 @@
       </w:pPr>
       <w:bookmarkStart w:id="20" w:name="_Toc371074346"/>
       <w:bookmarkStart w:id="21" w:name="_Toc371847441"/>
-      <w:bookmarkStart w:id="22" w:name="_Toc482005994"/>
+      <w:bookmarkStart w:id="22" w:name="_Toc495500201"/>
       <w:r>
         <w:lastRenderedPageBreak/>
         <w:t>Adding a new Code Smell</w:t>
@@ -3154,7 +3154,7 @@
           <w:shd w:val="clear" w:color="auto" w:fill="FFFFFF"/>
         </w:rPr>
       </w:pPr>
-      <w:bookmarkStart w:id="23" w:name="_Toc482005995"/>
+      <w:bookmarkStart w:id="23" w:name="_Toc495500202"/>
       <w:r>
         <w:rPr>
           <w:shd w:val="clear" w:color="auto" w:fill="FFFFFF"/>
@@ -3173,7 +3173,7 @@
           <w:shd w:val="clear" w:color="auto" w:fill="FFFFFF"/>
         </w:rPr>
       </w:pPr>
-      <w:bookmarkStart w:id="24" w:name="_Toc482005996"/>
+      <w:bookmarkStart w:id="24" w:name="_Toc495500203"/>
       <w:r>
         <w:rPr>
           <w:rFonts w:cs="Arial"/>
@@ -3281,7 +3281,7 @@
           <w:shd w:val="clear" w:color="auto" w:fill="FFFFFF"/>
         </w:rPr>
       </w:pPr>
-      <w:bookmarkStart w:id="25" w:name="_Toc482005997"/>
+      <w:bookmarkStart w:id="25" w:name="_Toc495500204"/>
       <w:r>
         <w:rPr>
           <w:shd w:val="clear" w:color="auto" w:fill="FFFFFF"/>
@@ -3409,7 +3409,7 @@
           <w:shd w:val="clear" w:color="auto" w:fill="FFFFFF"/>
         </w:rPr>
       </w:pPr>
-      <w:bookmarkStart w:id="26" w:name="_Toc482005998"/>
+      <w:bookmarkStart w:id="26" w:name="_Toc495500205"/>
       <w:r>
         <w:rPr>
           <w:shd w:val="clear" w:color="auto" w:fill="FFFFFF"/>
@@ -3539,7 +3539,7 @@
           <w:shd w:val="clear" w:color="auto" w:fill="FFFFFF"/>
         </w:rPr>
       </w:pPr>
-      <w:bookmarkStart w:id="27" w:name="_Toc482005999"/>
+      <w:bookmarkStart w:id="27" w:name="_Toc495500206"/>
       <w:r>
         <w:rPr>
           <w:shd w:val="clear" w:color="auto" w:fill="FFFFFF"/>
@@ -4217,7 +4217,7 @@
           <w:shd w:val="clear" w:color="auto" w:fill="FFFFFF"/>
         </w:rPr>
       </w:pPr>
-      <w:bookmarkStart w:id="28" w:name="_Toc482006000"/>
+      <w:bookmarkStart w:id="28" w:name="_Toc495500207"/>
       <w:r>
         <w:rPr>
           <w:shd w:val="clear" w:color="auto" w:fill="FFFFFF"/>
@@ -4236,7 +4236,7 @@
         </w:rPr>
       </w:pPr>
       <w:bookmarkStart w:id="29" w:name="_Ref440459104"/>
-      <w:bookmarkStart w:id="30" w:name="_Toc482006001"/>
+      <w:bookmarkStart w:id="30" w:name="_Toc495500208"/>
       <w:r>
         <w:rPr>
           <w:shd w:val="clear" w:color="auto" w:fill="FFFFFF"/>
@@ -4525,7 +4525,7 @@
           <w:shd w:val="clear" w:color="auto" w:fill="FFFFFF"/>
         </w:rPr>
       </w:pPr>
-      <w:bookmarkStart w:id="31" w:name="_Toc482006002"/>
+      <w:bookmarkStart w:id="31" w:name="_Toc495500209"/>
       <w:r>
         <w:rPr>
           <w:shd w:val="clear" w:color="auto" w:fill="FFFFFF"/>
@@ -4724,7 +4724,7 @@
           <w:shd w:val="clear" w:color="auto" w:fill="FFFFFF"/>
         </w:rPr>
       </w:pPr>
-      <w:bookmarkStart w:id="32" w:name="_Toc482006003"/>
+      <w:bookmarkStart w:id="32" w:name="_Toc495500210"/>
       <w:r>
         <w:rPr>
           <w:shd w:val="clear" w:color="auto" w:fill="FFFFFF"/>
@@ -4916,7 +4916,7 @@
       <w:pPr>
         <w:pStyle w:val="Heading3"/>
       </w:pPr>
-      <w:bookmarkStart w:id="33" w:name="_Toc482006004"/>
+      <w:bookmarkStart w:id="33" w:name="_Toc495500211"/>
       <w:r>
         <w:t>Initialize the preference of the Code Smell</w:t>
       </w:r>
@@ -5242,7 +5242,7 @@
           <w:rFonts w:ascii="Consolas" w:hAnsi="Consolas" w:cs="Consolas"/>
         </w:rPr>
       </w:pPr>
-      <w:bookmarkStart w:id="34" w:name="_Toc482006005"/>
+      <w:bookmarkStart w:id="34" w:name="_Toc495500212"/>
       <w:r>
         <w:t>Refresh Markers Preference Page</w:t>
       </w:r>
@@ -6063,27 +6063,14 @@
       <w:r>
         <w:t xml:space="preserve">Figure </w:t>
       </w:r>
-      <w:r>
-        <w:fldChar w:fldCharType="begin"/>
-      </w:r>
-      <w:r>
-        <w:instrText xml:space="preserve"> SEQ Figure \* ARABIC </w:instrText>
-      </w:r>
-      <w:r>
-        <w:fldChar w:fldCharType="separate"/>
-      </w:r>
-      <w:r>
-        <w:rPr>
-          <w:noProof/>
-        </w:rPr>
-        <w:t>1</w:t>
-      </w:r>
-      <w:r>
-        <w:rPr>
-          <w:noProof/>
-        </w:rPr>
-        <w:fldChar w:fldCharType="end"/>
-      </w:r>
+      <w:fldSimple w:instr=" SEQ Figure \* ARABIC ">
+        <w:r>
+          <w:rPr>
+            <w:noProof/>
+          </w:rPr>
+          <w:t>1</w:t>
+        </w:r>
+      </w:fldSimple>
       <w:bookmarkEnd w:id="35"/>
       <w:r>
         <w:t>: Preferences window with user parameters</w:t>
@@ -6214,7 +6201,7 @@
           <w:shd w:val="clear" w:color="auto" w:fill="FFFFFF"/>
         </w:rPr>
       </w:pPr>
-      <w:bookmarkStart w:id="36" w:name="_Toc482006006"/>
+      <w:bookmarkStart w:id="36" w:name="_Toc495500213"/>
       <w:r>
         <w:rPr>
           <w:shd w:val="clear" w:color="auto" w:fill="FFFFFF"/>
@@ -6312,7 +6299,7 @@
       <w:pPr>
         <w:pStyle w:val="Heading1"/>
       </w:pPr>
-      <w:bookmarkStart w:id="38" w:name="_Toc482006007"/>
+      <w:bookmarkStart w:id="38" w:name="_Toc495500214"/>
       <w:r>
         <w:t>Titanium metrics</w:t>
       </w:r>
@@ -6322,7 +6309,7 @@
       <w:pPr>
         <w:pStyle w:val="Heading2"/>
       </w:pPr>
-      <w:bookmarkStart w:id="39" w:name="_Toc482006008"/>
+      <w:bookmarkStart w:id="39" w:name="_Toc495500215"/>
       <w:r>
         <w:t>Overview</w:t>
       </w:r>
@@ -6469,7 +6456,7 @@
       <w:pPr>
         <w:pStyle w:val="Heading2"/>
       </w:pPr>
-      <w:bookmarkStart w:id="40" w:name="_Toc482006009"/>
+      <w:bookmarkStart w:id="40" w:name="_Toc495500216"/>
       <w:r>
         <w:t>Metrics</w:t>
       </w:r>
@@ -6505,7 +6492,7 @@
       <w:pPr>
         <w:pStyle w:val="Heading2"/>
       </w:pPr>
-      <w:bookmarkStart w:id="41" w:name="_Toc482006010"/>
+      <w:bookmarkStart w:id="41" w:name="_Toc495500217"/>
       <w:r>
         <w:t>MetricData</w:t>
       </w:r>
@@ -6540,7 +6527,7 @@
       <w:pPr>
         <w:pStyle w:val="Heading2"/>
       </w:pPr>
-      <w:bookmarkStart w:id="42" w:name="_Toc482006011"/>
+      <w:bookmarkStart w:id="42" w:name="_Toc495500218"/>
       <w:r>
         <w:lastRenderedPageBreak/>
         <w:t>ModuleMetricWrapper</w:t>
@@ -6577,7 +6564,7 @@
       <w:pPr>
         <w:pStyle w:val="Heading2"/>
       </w:pPr>
-      <w:bookmarkStart w:id="43" w:name="_Toc482006012"/>
+      <w:bookmarkStart w:id="43" w:name="_Toc495500219"/>
       <w:r>
         <w:t>MetricsView</w:t>
       </w:r>
@@ -6612,7 +6599,7 @@
       <w:pPr>
         <w:pStyle w:val="Heading2"/>
       </w:pPr>
-      <w:bookmarkStart w:id="44" w:name="_Toc482006013"/>
+      <w:bookmarkStart w:id="44" w:name="_Toc495500220"/>
       <w:r>
         <w:t>TopRiskView</w:t>
       </w:r>
@@ -6656,7 +6643,7 @@
       <w:pPr>
         <w:pStyle w:val="Heading2"/>
       </w:pPr>
-      <w:bookmarkStart w:id="45" w:name="_Toc482006014"/>
+      <w:bookmarkStart w:id="45" w:name="_Toc495500221"/>
       <w:r>
         <w:t>Interaction with the titan designer</w:t>
       </w:r>
@@ -6718,7 +6705,7 @@
       <w:pPr>
         <w:pStyle w:val="Heading1"/>
       </w:pPr>
-      <w:bookmarkStart w:id="46" w:name="_Toc482006015"/>
+      <w:bookmarkStart w:id="46" w:name="_Toc495500222"/>
       <w:r>
         <w:t>Graph generation and display</w:t>
       </w:r>
@@ -6732,7 +6719,7 @@
       </w:pPr>
       <w:bookmarkStart w:id="47" w:name="_Toc371074347"/>
       <w:bookmarkStart w:id="48" w:name="_Toc371847442"/>
-      <w:bookmarkStart w:id="49" w:name="_Toc482006016"/>
+      <w:bookmarkStart w:id="49" w:name="_Toc495500223"/>
       <w:r>
         <w:t>The generation of graphs on the UI</w:t>
       </w:r>
@@ -8531,7 +8518,7 @@
           </mc:Choice>
           <mc:Fallback>
             <w:pict>
-              <v:rect w14:anchorId="58A1896C" id="AutoShape 99" o:spid="_x0000_s1026" style="width:441pt;height:239.25pt;visibility:visible;mso-wrap-style:square;mso-left-percent:-10001;mso-top-percent:-10001;mso-position-horizontal:absolute;mso-position-horizontal-relative:char;mso-position-vertical:absolute;mso-position-vertical-relative:line;mso-left-percent:-10001;mso-top-percent:-10001;v-text-anchor:top" o:gfxdata="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" filled="f" stroked="f">
+              <v:rect w14:anchorId="05F6DAC6" id="AutoShape 99" o:spid="_x0000_s1026" style="width:441pt;height:239.25pt;visibility:visible;mso-wrap-style:square;mso-left-percent:-10001;mso-top-percent:-10001;mso-position-horizontal:absolute;mso-position-horizontal-relative:char;mso-position-vertical:absolute;mso-position-vertical-relative:line;mso-left-percent:-10001;mso-top-percent:-10001;v-text-anchor:top" o:gfxdata="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" filled="f" stroked="f">
                 <o:lock v:ext="edit" aspectratio="t"/>
                 <w10:anchorlock/>
               </v:rect>
@@ -8547,7 +8534,7 @@
       </w:pPr>
       <w:bookmarkStart w:id="50" w:name="_Toc371074348"/>
       <w:bookmarkStart w:id="51" w:name="_Toc371847443"/>
-      <w:bookmarkStart w:id="52" w:name="_Toc482006017"/>
+      <w:bookmarkStart w:id="52" w:name="_Toc495500224"/>
       <w:r>
         <w:t>The generation of graph on the headless interface</w:t>
       </w:r>
@@ -9746,7 +9733,7 @@
           </mc:Choice>
           <mc:Fallback>
             <w:pict>
-              <v:rect w14:anchorId="1002F69E" id="AutoShape 100" o:spid="_x0000_s1026" style="width:453.75pt;height:236.25pt;visibility:visible;mso-wrap-style:square;mso-left-percent:-10001;mso-top-percent:-10001;mso-position-horizontal:absolute;mso-position-horizontal-relative:char;mso-position-vertical:absolute;mso-position-vertical-relative:line;mso-left-percent:-10001;mso-top-percent:-10001;v-text-anchor:top" o:gfxdata="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" filled="f" stroked="f">
+              <v:rect w14:anchorId="542F4487" id="AutoShape 100" o:spid="_x0000_s1026" style="width:453.75pt;height:236.25pt;visibility:visible;mso-wrap-style:square;mso-left-percent:-10001;mso-top-percent:-10001;mso-position-horizontal:absolute;mso-position-horizontal-relative:char;mso-position-vertical:absolute;mso-position-vertical-relative:line;mso-left-percent:-10001;mso-top-percent:-10001;v-text-anchor:top" o:gfxdata="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" filled="f" stroked="f">
                 <o:lock v:ext="edit" aspectratio="t"/>
                 <w10:anchorlock/>
               </v:rect>
@@ -9760,7 +9747,7 @@
         <w:pStyle w:val="Heading2"/>
       </w:pPr>
       <w:bookmarkStart w:id="53" w:name="_Toc371847444"/>
-      <w:bookmarkStart w:id="54" w:name="_Toc482006018"/>
+      <w:bookmarkStart w:id="54" w:name="_Toc495500225"/>
       <w:r>
         <w:t>How graph data is obtained?</w:t>
       </w:r>
@@ -9835,7 +9822,7 @@
         <w:pStyle w:val="Heading3"/>
       </w:pPr>
       <w:bookmarkStart w:id="55" w:name="_Toc371847445"/>
-      <w:bookmarkStart w:id="56" w:name="_Toc482006019"/>
+      <w:bookmarkStart w:id="56" w:name="_Toc495500226"/>
       <w:r>
         <w:t>Obtaining data for module graph</w:t>
       </w:r>
@@ -9982,7 +9969,7 @@
         <w:pStyle w:val="Heading3"/>
       </w:pPr>
       <w:bookmarkStart w:id="57" w:name="_Toc371847446"/>
-      <w:bookmarkStart w:id="58" w:name="_Toc482006020"/>
+      <w:bookmarkStart w:id="58" w:name="_Toc495500227"/>
       <w:r>
         <w:t>Obtaining data for component graph</w:t>
       </w:r>
@@ -10198,7 +10185,7 @@
       </w:pPr>
       <w:bookmarkStart w:id="59" w:name="_Toc371074349"/>
       <w:bookmarkStart w:id="60" w:name="_Toc371847447"/>
-      <w:bookmarkStart w:id="61" w:name="_Toc482006021"/>
+      <w:bookmarkStart w:id="61" w:name="_Toc495500228"/>
       <w:r>
         <w:lastRenderedPageBreak/>
         <w:t>Graph clustering</w:t>
@@ -10213,7 +10200,7 @@
       </w:pPr>
       <w:bookmarkStart w:id="62" w:name="_Toc371074350"/>
       <w:bookmarkStart w:id="63" w:name="_Toc371847448"/>
-      <w:bookmarkStart w:id="64" w:name="_Toc482006022"/>
+      <w:bookmarkStart w:id="64" w:name="_Toc495500229"/>
       <w:r>
         <w:t>Algorithms</w:t>
       </w:r>
@@ -10252,7 +10239,7 @@
       </w:pPr>
       <w:bookmarkStart w:id="65" w:name="_Toc371074351"/>
       <w:bookmarkStart w:id="66" w:name="_Toc371847449"/>
-      <w:bookmarkStart w:id="67" w:name="_Toc482006023"/>
+      <w:bookmarkStart w:id="67" w:name="_Toc495500230"/>
       <w:r>
         <w:t>Clustering by folder name</w:t>
       </w:r>
@@ -10308,7 +10295,7 @@
       </w:pPr>
       <w:bookmarkStart w:id="68" w:name="_Toc371074352"/>
       <w:bookmarkStart w:id="69" w:name="_Toc371847450"/>
-      <w:bookmarkStart w:id="70" w:name="_Toc482006024"/>
+      <w:bookmarkStart w:id="70" w:name="_Toc495500231"/>
       <w:r>
         <w:t>Clustering using regular expressions</w:t>
       </w:r>
@@ -10380,7 +10367,7 @@
       </w:pPr>
       <w:bookmarkStart w:id="71" w:name="_Toc371074353"/>
       <w:bookmarkStart w:id="72" w:name="_Toc371847451"/>
-      <w:bookmarkStart w:id="73" w:name="_Toc482006025"/>
+      <w:bookmarkStart w:id="73" w:name="_Toc495500232"/>
       <w:r>
         <w:t>Clustering by module name</w:t>
       </w:r>
@@ -10428,7 +10415,7 @@
       </w:pPr>
       <w:bookmarkStart w:id="74" w:name="_Toc371074354"/>
       <w:bookmarkStart w:id="75" w:name="_Toc371847452"/>
-      <w:bookmarkStart w:id="76" w:name="_Toc482006026"/>
+      <w:bookmarkStart w:id="76" w:name="_Toc495500233"/>
       <w:r>
         <w:lastRenderedPageBreak/>
         <w:t>Auto</w:t>
@@ -10497,7 +10484,7 @@
       </w:pPr>
       <w:bookmarkStart w:id="77" w:name="_Toc371074355"/>
       <w:bookmarkStart w:id="78" w:name="_Toc371847453"/>
-      <w:bookmarkStart w:id="79" w:name="_Toc482006027"/>
+      <w:bookmarkStart w:id="79" w:name="_Toc495500234"/>
       <w:r>
         <w:t>Running the algorithms</w:t>
       </w:r>
@@ -10646,7 +10633,7 @@
         <w:pStyle w:val="Heading2"/>
       </w:pPr>
       <w:bookmarkStart w:id="80" w:name="_Toc371847454"/>
-      <w:bookmarkStart w:id="81" w:name="_Toc482006028"/>
+      <w:bookmarkStart w:id="81" w:name="_Toc495500235"/>
       <w:r>
         <w:t>Connection with TITAN designer</w:t>
       </w:r>
@@ -10688,7 +10675,7 @@
       </w:pPr>
       <w:bookmarkStart w:id="82" w:name="_Toc371074356"/>
       <w:bookmarkStart w:id="83" w:name="_Toc371847455"/>
-      <w:bookmarkStart w:id="84" w:name="_Toc482006029"/>
+      <w:bookmarkStart w:id="84" w:name="_Toc495500236"/>
       <w:r>
         <w:lastRenderedPageBreak/>
         <w:t>Titanium DAG layout algorithm</w:t>
@@ -10722,7 +10709,7 @@
       </w:pPr>
       <w:bookmarkStart w:id="85" w:name="_Toc371074357"/>
       <w:bookmarkStart w:id="86" w:name="_Toc371847456"/>
-      <w:bookmarkStart w:id="87" w:name="_Toc482006030"/>
+      <w:bookmarkStart w:id="87" w:name="_Toc495500237"/>
       <w:r>
         <w:t>Basic idea</w:t>
       </w:r>
@@ -10760,7 +10747,7 @@
       </w:pPr>
       <w:bookmarkStart w:id="88" w:name="_Toc371074358"/>
       <w:bookmarkStart w:id="89" w:name="_Toc371847457"/>
-      <w:bookmarkStart w:id="90" w:name="_Toc482006031"/>
+      <w:bookmarkStart w:id="90" w:name="_Toc495500238"/>
       <w:r>
         <w:t>Versions</w:t>
       </w:r>
@@ -10812,7 +10799,7 @@
       </w:pPr>
       <w:bookmarkStart w:id="91" w:name="_Toc371074359"/>
       <w:bookmarkStart w:id="92" w:name="_Toc371847458"/>
-      <w:bookmarkStart w:id="93" w:name="_Toc482006032"/>
+      <w:bookmarkStart w:id="93" w:name="_Toc495500239"/>
       <w:r>
         <w:t>Display</w:t>
       </w:r>
@@ -10857,7 +10844,7 @@
       </w:r>
       <w:bookmarkStart w:id="94" w:name="_Toc371074360"/>
       <w:bookmarkStart w:id="95" w:name="_Toc371847459"/>
-      <w:bookmarkStart w:id="96" w:name="_Toc482006033"/>
+      <w:bookmarkStart w:id="96" w:name="_Toc495500240"/>
       <w:r>
         <w:lastRenderedPageBreak/>
         <w:t>Searching for parallel paths and cycles</w:t>
@@ -10880,7 +10867,7 @@
       </w:pPr>
       <w:bookmarkStart w:id="97" w:name="_Toc371074361"/>
       <w:bookmarkStart w:id="98" w:name="_Toc371847460"/>
-      <w:bookmarkStart w:id="99" w:name="_Toc482006034"/>
+      <w:bookmarkStart w:id="99" w:name="_Toc495500241"/>
       <w:r>
         <w:t>Finding parallel paths</w:t>
       </w:r>
@@ -10929,7 +10916,7 @@
       </w:pPr>
       <w:bookmarkStart w:id="100" w:name="_Toc371074362"/>
       <w:bookmarkStart w:id="101" w:name="_Toc371847461"/>
-      <w:bookmarkStart w:id="102" w:name="_Toc482006035"/>
+      <w:bookmarkStart w:id="102" w:name="_Toc495500242"/>
       <w:r>
         <w:t xml:space="preserve">Finding </w:t>
       </w:r>
@@ -10992,7 +10979,7 @@
       </w:r>
       <w:bookmarkStart w:id="103" w:name="_Toc371074363"/>
       <w:bookmarkStart w:id="104" w:name="_Toc371847462"/>
-      <w:bookmarkStart w:id="105" w:name="_Toc482006036"/>
+      <w:bookmarkStart w:id="105" w:name="_Toc495500243"/>
       <w:r>
         <w:lastRenderedPageBreak/>
         <w:t>Code smell table merging</w:t>
@@ -11015,7 +11002,7 @@
       </w:pPr>
       <w:bookmarkStart w:id="106" w:name="_Toc371074364"/>
       <w:bookmarkStart w:id="107" w:name="_Toc371847463"/>
-      <w:bookmarkStart w:id="108" w:name="_Toc482006037"/>
+      <w:bookmarkStart w:id="108" w:name="_Toc495500244"/>
       <w:r>
         <w:t>Algorithm</w:t>
       </w:r>
@@ -11064,7 +11051,7 @@
       </w:pPr>
       <w:bookmarkStart w:id="109" w:name="_Toc371074365"/>
       <w:bookmarkStart w:id="110" w:name="_Toc371847464"/>
-      <w:bookmarkStart w:id="111" w:name="_Toc482006038"/>
+      <w:bookmarkStart w:id="111" w:name="_Toc495500245"/>
       <w:r>
         <w:t>Limitation</w:t>
       </w:r>
@@ -11126,7 +11113,7 @@
       </w:pPr>
       <w:bookmarkStart w:id="112" w:name="_Toc360518847"/>
       <w:bookmarkStart w:id="113" w:name="_Toc433891766"/>
-      <w:bookmarkStart w:id="114" w:name="_Toc482006039"/>
+      <w:bookmarkStart w:id="114" w:name="_Toc495500246"/>
       <w:r>
         <w:t>References</w:t>
       </w:r>
@@ -11760,21 +11747,11 @@
           <w:pPr>
             <w:pStyle w:val="Header"/>
           </w:pPr>
-          <w:r>
-            <w:fldChar w:fldCharType="begin"/>
-          </w:r>
-          <w:r>
-            <w:instrText xml:space="preserve"> DOCPROPERTY  Conf  \* MERGEFORMAT </w:instrText>
-          </w:r>
-          <w:r>
-            <w:fldChar w:fldCharType="separate"/>
-          </w:r>
-          <w:r>
-            <w:t>Public</w:t>
-          </w:r>
-          <w:r>
-            <w:fldChar w:fldCharType="end"/>
-          </w:r>
+          <w:fldSimple w:instr=" DOCPROPERTY  Conf  \* MERGEFORMAT ">
+            <w:r>
+              <w:t>Public</w:t>
+            </w:r>
+          </w:fldSimple>
         </w:p>
         <w:p>
           <w:pPr>
@@ -11953,21 +11930,11 @@
               <w:tab w:val="left" w:pos="3062"/>
             </w:tabs>
           </w:pPr>
-          <w:r>
-            <w:fldChar w:fldCharType="begin"/>
-          </w:r>
-          <w:r>
-            <w:instrText xml:space="preserve"> DOCPROPERTY "Prepared" \* MERGEFORMAT </w:instrText>
-          </w:r>
-          <w:r>
-            <w:fldChar w:fldCharType="separate"/>
-          </w:r>
-          <w:r>
-            <w:t>EKRISZA Kristof Szabados</w:t>
-          </w:r>
-          <w:r>
-            <w:fldChar w:fldCharType="end"/>
-          </w:r>
+          <w:fldSimple w:instr=" DOCPROPERTY &quot;Prepared&quot; \* MERGEFORMAT ">
+            <w:r>
+              <w:t>EKRISZA Kristof Szabados</w:t>
+            </w:r>
+          </w:fldSimple>
         </w:p>
       </w:tc>
       <w:tc>
@@ -11982,21 +11949,11 @@
           <w:pPr>
             <w:pStyle w:val="Header"/>
           </w:pPr>
-          <w:r>
-            <w:fldChar w:fldCharType="begin"/>
-          </w:r>
-          <w:r>
-            <w:instrText xml:space="preserve"> DOCPROPERTY "DocNo"  "LangCode" \* MERGEFORMAT </w:instrText>
-          </w:r>
-          <w:r>
-            <w:fldChar w:fldCharType="separate"/>
-          </w:r>
-          <w:r>
-            <w:t>9/198 17-CRL 113 200/6 Uen</w:t>
-          </w:r>
-          <w:r>
-            <w:fldChar w:fldCharType="end"/>
-          </w:r>
+          <w:fldSimple w:instr=" DOCPROPERTY &quot;DocNo&quot;  &quot;LangCode&quot; \* MERGEFORMAT ">
+            <w:r>
+              <w:t>9/198 17-CRL 113 200/6 Uen</w:t>
+            </w:r>
+          </w:fldSimple>
         </w:p>
       </w:tc>
     </w:tr>
@@ -12112,21 +12069,11 @@
           <w:pPr>
             <w:pStyle w:val="Header"/>
           </w:pPr>
-          <w:r>
-            <w:fldChar w:fldCharType="begin"/>
-          </w:r>
-          <w:r>
-            <w:instrText xml:space="preserve"> DOCPROPERTY "ApprovedBy" \* MERGEFORMAT </w:instrText>
-          </w:r>
-          <w:r>
-            <w:fldChar w:fldCharType="separate"/>
-          </w:r>
-          <w:r>
-            <w:t>ETHLEL Elemer Lelik</w:t>
-          </w:r>
-          <w:r>
-            <w:fldChar w:fldCharType="end"/>
-          </w:r>
+          <w:fldSimple w:instr=" DOCPROPERTY &quot;ApprovedBy&quot; \* MERGEFORMAT ">
+            <w:r>
+              <w:t>ETHLEL Elemer Lelik</w:t>
+            </w:r>
+          </w:fldSimple>
         </w:p>
       </w:tc>
       <w:tc>
@@ -12142,21 +12089,11 @@
           <w:pPr>
             <w:pStyle w:val="Header"/>
           </w:pPr>
-          <w:r>
-            <w:fldChar w:fldCharType="begin"/>
-          </w:r>
-          <w:r>
-            <w:instrText xml:space="preserve"> DOCPROPERTY "Checked" \* MERGEFORMAT </w:instrText>
-          </w:r>
-          <w:r>
-            <w:fldChar w:fldCharType="separate"/>
-          </w:r>
-          <w:r>
-            <w:t>ETHGRY</w:t>
-          </w:r>
-          <w:r>
-            <w:fldChar w:fldCharType="end"/>
-          </w:r>
+          <w:fldSimple w:instr=" DOCPROPERTY &quot;Checked&quot; \* MERGEFORMAT ">
+            <w:r>
+              <w:t>ETHGRY</w:t>
+            </w:r>
+          </w:fldSimple>
         </w:p>
       </w:tc>
       <w:tc>
@@ -12170,21 +12107,11 @@
           <w:pPr>
             <w:pStyle w:val="Header"/>
           </w:pPr>
-          <w:r>
-            <w:fldChar w:fldCharType="begin"/>
-          </w:r>
-          <w:r>
-            <w:instrText xml:space="preserve"> DOCPROPERTY "Date" \* MERGEFORMAT </w:instrText>
-          </w:r>
-          <w:r>
-            <w:fldChar w:fldCharType="separate"/>
-          </w:r>
-          <w:r>
-            <w:t>2017-05-08</w:t>
-          </w:r>
-          <w:r>
-            <w:fldChar w:fldCharType="end"/>
-          </w:r>
+          <w:fldSimple w:instr=" DOCPROPERTY &quot;Date&quot; \* MERGEFORMAT ">
+            <w:r>
+              <w:t>2017-10-11</w:t>
+            </w:r>
+          </w:fldSimple>
         </w:p>
       </w:tc>
       <w:tc>
@@ -12198,21 +12125,11 @@
           <w:pPr>
             <w:pStyle w:val="Header"/>
           </w:pPr>
-          <w:r>
-            <w:fldChar w:fldCharType="begin"/>
-          </w:r>
-          <w:r>
-            <w:instrText xml:space="preserve"> DOCPROPERTY "Revision" \* MERGEFORMAT </w:instrText>
-          </w:r>
-          <w:r>
-            <w:fldChar w:fldCharType="separate"/>
-          </w:r>
-          <w:r>
-            <w:t>B</w:t>
-          </w:r>
-          <w:r>
-            <w:fldChar w:fldCharType="end"/>
-          </w:r>
+          <w:fldSimple w:instr=" DOCPROPERTY &quot;Revision&quot; \* MERGEFORMAT ">
+            <w:r>
+              <w:t>C</w:t>
+            </w:r>
+          </w:fldSimple>
         </w:p>
       </w:tc>
       <w:tc>
@@ -12334,7 +12251,7 @@
           </w:pPr>
           <w:r>
             <w:drawing>
-              <wp:inline distT="0" distB="0" distL="0" distR="0" wp14:anchorId="44B0A3AE" wp14:editId="47842493">
+              <wp:inline distT="0" distB="0" distL="0" distR="0" wp14:anchorId="78DC0FE1" wp14:editId="2D5A21BA">
                 <wp:extent cx="1162050" cy="238125"/>
                 <wp:effectExtent l="0" t="0" r="0" b="9525"/>
                 <wp:docPr id="2" name="Picture 2" descr="Elogo_port"/>
@@ -12393,21 +12310,11 @@
           <w:pPr>
             <w:pStyle w:val="Header"/>
           </w:pPr>
-          <w:r>
-            <w:fldChar w:fldCharType="begin"/>
-          </w:r>
-          <w:r>
-            <w:instrText xml:space="preserve"> DOCPROPERTY  Conf  \* MERGEFORMAT </w:instrText>
-          </w:r>
-          <w:r>
-            <w:fldChar w:fldCharType="separate"/>
-          </w:r>
-          <w:r>
-            <w:t>Public</w:t>
-          </w:r>
-          <w:r>
-            <w:fldChar w:fldCharType="end"/>
-          </w:r>
+          <w:fldSimple w:instr=" DOCPROPERTY  Conf  \* MERGEFORMAT ">
+            <w:r>
+              <w:t>Public</w:t>
+            </w:r>
+          </w:fldSimple>
         </w:p>
         <w:p>
           <w:pPr>
@@ -12582,21 +12489,11 @@
               <w:tab w:val="left" w:pos="3062"/>
             </w:tabs>
           </w:pPr>
-          <w:r>
-            <w:fldChar w:fldCharType="begin"/>
-          </w:r>
-          <w:r>
-            <w:instrText xml:space="preserve"> DOCPROPERTY "Prepared" \* MERGEFORMAT </w:instrText>
-          </w:r>
-          <w:r>
-            <w:fldChar w:fldCharType="separate"/>
-          </w:r>
-          <w:r>
-            <w:t>EKRISZA Kristof Szabados</w:t>
-          </w:r>
-          <w:r>
-            <w:fldChar w:fldCharType="end"/>
-          </w:r>
+          <w:fldSimple w:instr=" DOCPROPERTY &quot;Prepared&quot; \* MERGEFORMAT ">
+            <w:r>
+              <w:t>EKRISZA Kristof Szabados</w:t>
+            </w:r>
+          </w:fldSimple>
         </w:p>
       </w:tc>
       <w:tc>
@@ -12611,21 +12508,11 @@
           <w:pPr>
             <w:pStyle w:val="Header"/>
           </w:pPr>
-          <w:r>
-            <w:fldChar w:fldCharType="begin"/>
-          </w:r>
-          <w:r>
-            <w:instrText xml:space="preserve"> DOCPROPERTY "DocNo"  "LangCode" \* MERGEFORMAT </w:instrText>
-          </w:r>
-          <w:r>
-            <w:fldChar w:fldCharType="separate"/>
-          </w:r>
-          <w:r>
-            <w:t>9/198 17-CRL 113 200/6 Uen</w:t>
-          </w:r>
-          <w:r>
-            <w:fldChar w:fldCharType="end"/>
-          </w:r>
+          <w:fldSimple w:instr=" DOCPROPERTY &quot;DocNo&quot;  &quot;LangCode&quot; \* MERGEFORMAT ">
+            <w:r>
+              <w:t>9/198 17-CRL 113 200/6 Uen</w:t>
+            </w:r>
+          </w:fldSimple>
         </w:p>
       </w:tc>
     </w:tr>
@@ -12739,21 +12626,11 @@
           <w:pPr>
             <w:pStyle w:val="Header"/>
           </w:pPr>
-          <w:r>
-            <w:fldChar w:fldCharType="begin"/>
-          </w:r>
-          <w:r>
-            <w:instrText xml:space="preserve"> DOCPROPERTY "ApprovedBy" \* MERGEFORMAT </w:instrText>
-          </w:r>
-          <w:r>
-            <w:fldChar w:fldCharType="separate"/>
-          </w:r>
-          <w:r>
-            <w:t>ETHLEL Elemer Lelik</w:t>
-          </w:r>
-          <w:r>
-            <w:fldChar w:fldCharType="end"/>
-          </w:r>
+          <w:fldSimple w:instr=" DOCPROPERTY &quot;ApprovedBy&quot; \* MERGEFORMAT ">
+            <w:r>
+              <w:t>ETHLEL Elemer Lelik</w:t>
+            </w:r>
+          </w:fldSimple>
         </w:p>
       </w:tc>
       <w:tc>
@@ -12769,21 +12646,11 @@
           <w:pPr>
             <w:pStyle w:val="Header"/>
           </w:pPr>
-          <w:r>
-            <w:fldChar w:fldCharType="begin"/>
-          </w:r>
-          <w:r>
-            <w:instrText xml:space="preserve"> DOCPROPERTY "Checked" \* MERGEFORMAT </w:instrText>
-          </w:r>
-          <w:r>
-            <w:fldChar w:fldCharType="separate"/>
-          </w:r>
-          <w:r>
-            <w:t>ETHGRY</w:t>
-          </w:r>
-          <w:r>
-            <w:fldChar w:fldCharType="end"/>
-          </w:r>
+          <w:fldSimple w:instr=" DOCPROPERTY &quot;Checked&quot; \* MERGEFORMAT ">
+            <w:r>
+              <w:t>ETHGRY</w:t>
+            </w:r>
+          </w:fldSimple>
         </w:p>
       </w:tc>
       <w:tc>
@@ -12797,21 +12664,11 @@
           <w:pPr>
             <w:pStyle w:val="Header"/>
           </w:pPr>
-          <w:r>
-            <w:fldChar w:fldCharType="begin"/>
-          </w:r>
-          <w:r>
-            <w:instrText xml:space="preserve"> DOCPROPERTY "Date" \* MERGEFORMAT </w:instrText>
-          </w:r>
-          <w:r>
-            <w:fldChar w:fldCharType="separate"/>
-          </w:r>
-          <w:r>
-            <w:t>2017-05-08</w:t>
-          </w:r>
-          <w:r>
-            <w:fldChar w:fldCharType="end"/>
-          </w:r>
+          <w:fldSimple w:instr=" DOCPROPERTY &quot;Date&quot; \* MERGEFORMAT ">
+            <w:r>
+              <w:t>2017-10-11</w:t>
+            </w:r>
+          </w:fldSimple>
         </w:p>
       </w:tc>
       <w:tc>
@@ -12825,21 +12682,11 @@
           <w:pPr>
             <w:pStyle w:val="Header"/>
           </w:pPr>
-          <w:r>
-            <w:fldChar w:fldCharType="begin"/>
-          </w:r>
-          <w:r>
-            <w:instrText xml:space="preserve"> DOCPROPERTY "Revision" \* MERGEFORMAT </w:instrText>
-          </w:r>
-          <w:r>
-            <w:fldChar w:fldCharType="separate"/>
-          </w:r>
-          <w:r>
-            <w:t>B</w:t>
-          </w:r>
-          <w:r>
-            <w:fldChar w:fldCharType="end"/>
-          </w:r>
+          <w:fldSimple w:instr=" DOCPROPERTY &quot;Revision&quot; \* MERGEFORMAT ">
+            <w:r>
+              <w:t>C</w:t>
+            </w:r>
+          </w:fldSimple>
         </w:p>
       </w:tc>
       <w:tc>
@@ -12921,21 +12768,11 @@
       <w:pStyle w:val="Title"/>
       <w:spacing w:after="40"/>
     </w:pPr>
-    <w:r>
-      <w:fldChar w:fldCharType="begin"/>
-    </w:r>
-    <w:r>
-      <w:instrText xml:space="preserve"> DOCPROPERTY "Title" \* MERGEFORMAT </w:instrText>
-    </w:r>
-    <w:r>
-      <w:fldChar w:fldCharType="separate"/>
-    </w:r>
-    <w:r>
-      <w:t>Programmers' Technical Reference Guide for Titanium</w:t>
-    </w:r>
-    <w:r>
-      <w:fldChar w:fldCharType="end"/>
-    </w:r>
+    <w:fldSimple w:instr=" DOCPROPERTY &quot;Title&quot; \* MERGEFORMAT ">
+      <w:r>
+        <w:t>Programmers' Technical Reference Guide for Titanium</w:t>
+      </w:r>
+    </w:fldSimple>
     <w:bookmarkEnd w:id="121"/>
   </w:p>
 </w:hdr>
@@ -16684,7 +16521,7 @@
 </file>
 
 <file path=customXml/itemProps1.xml><?xml version="1.0" encoding="utf-8"?>
-<ds:datastoreItem xmlns:ds="http://schemas.openxmlformats.org/officeDocument/2006/customXml" ds:itemID="{5AB778F4-8932-482D-B9C7-B6DD3AB7C30E}">
+<ds:datastoreItem xmlns:ds="http://schemas.openxmlformats.org/officeDocument/2006/customXml" ds:itemID="{C0613F62-0441-4F17-8F5B-1B9169AC4ABE}">
   <ds:schemaRefs>
     <ds:schemaRef ds:uri="http://schemas.openxmlformats.org/officeDocument/2006/bibliography"/>
   </ds:schemaRefs>

</xml_diff>

<commit_message>
Titanium documentation header updates
</commit_message>
<xml_diff>
--- a/org.eclipse.titanium/docs/Titanium_referenceguide.docx
+++ b/org.eclipse.titanium/docs/Titanium_referenceguide.docx
@@ -1,6 +1,6 @@
 
 <file path=word/document.xml><?xml version="1.0" encoding="utf-8"?>
-<w:document xmlns:wpc="http://schemas.microsoft.com/office/word/2010/wordprocessingCanvas" xmlns:cx="http://schemas.microsoft.com/office/drawing/2014/chartex" xmlns:cx1="http://schemas.microsoft.com/office/drawing/2015/9/8/chartex" xmlns:cx2="http://schemas.microsoft.com/office/drawing/2015/10/21/chartex" xmlns:mc="http://schemas.openxmlformats.org/markup-compatibility/2006" xmlns:o="urn:schemas-microsoft-com:office:office" xmlns:r="http://schemas.openxmlformats.org/officeDocument/2006/relationships" xmlns:m="http://schemas.openxmlformats.org/officeDocument/2006/math" xmlns:v="urn:schemas-microsoft-com:vml" xmlns:wp14="http://schemas.microsoft.com/office/word/2010/wordprocessingDrawing" xmlns:wp="http://schemas.openxmlformats.org/drawingml/2006/wordprocessingDrawing" xmlns:w10="urn:schemas-microsoft-com:office:word" xmlns:w="http://schemas.openxmlformats.org/wordprocessingml/2006/main" xmlns:w14="http://schemas.microsoft.com/office/word/2010/wordml" xmlns:w15="http://schemas.microsoft.com/office/word/2012/wordml" xmlns:w16se="http://schemas.microsoft.com/office/word/2015/wordml/symex" xmlns:wpg="http://schemas.microsoft.com/office/word/2010/wordprocessingGroup" xmlns:wpi="http://schemas.microsoft.com/office/word/2010/wordprocessingInk" xmlns:wne="http://schemas.microsoft.com/office/word/2006/wordml" xmlns:wps="http://schemas.microsoft.com/office/word/2010/wordprocessingShape" mc:Ignorable="w14 w15 w16se wp14">
+<w:document xmlns:wpc="http://schemas.microsoft.com/office/word/2010/wordprocessingCanvas" xmlns:cx="http://schemas.microsoft.com/office/drawing/2014/chartex" xmlns:cx1="http://schemas.microsoft.com/office/drawing/2015/9/8/chartex" xmlns:cx2="http://schemas.microsoft.com/office/drawing/2015/10/21/chartex" xmlns:cx3="http://schemas.microsoft.com/office/drawing/2016/5/9/chartex" xmlns:cx4="http://schemas.microsoft.com/office/drawing/2016/5/10/chartex" xmlns:cx5="http://schemas.microsoft.com/office/drawing/2016/5/11/chartex" xmlns:cx6="http://schemas.microsoft.com/office/drawing/2016/5/12/chartex" xmlns:cx7="http://schemas.microsoft.com/office/drawing/2016/5/13/chartex" xmlns:cx8="http://schemas.microsoft.com/office/drawing/2016/5/14/chartex" xmlns:mc="http://schemas.openxmlformats.org/markup-compatibility/2006" xmlns:aink="http://schemas.microsoft.com/office/drawing/2016/ink" xmlns:am3d="http://schemas.microsoft.com/office/drawing/2017/model3d" xmlns:o="urn:schemas-microsoft-com:office:office" xmlns:r="http://schemas.openxmlformats.org/officeDocument/2006/relationships" xmlns:m="http://schemas.openxmlformats.org/officeDocument/2006/math" xmlns:v="urn:schemas-microsoft-com:vml" xmlns:wp14="http://schemas.microsoft.com/office/word/2010/wordprocessingDrawing" xmlns:wp="http://schemas.openxmlformats.org/drawingml/2006/wordprocessingDrawing" xmlns:w10="urn:schemas-microsoft-com:office:word" xmlns:w="http://schemas.openxmlformats.org/wordprocessingml/2006/main" xmlns:w14="http://schemas.microsoft.com/office/word/2010/wordml" xmlns:w15="http://schemas.microsoft.com/office/word/2012/wordml" xmlns:w16cid="http://schemas.microsoft.com/office/word/2016/wordml/cid" xmlns:w16se="http://schemas.microsoft.com/office/word/2015/wordml/symex" xmlns:wpg="http://schemas.microsoft.com/office/word/2010/wordprocessingGroup" xmlns:wpi="http://schemas.microsoft.com/office/word/2010/wordprocessingInk" xmlns:wne="http://schemas.microsoft.com/office/word/2006/wordml" xmlns:wps="http://schemas.microsoft.com/office/word/2010/wordprocessingShape" mc:Ignorable="w14 w15 w16se w16cid wp14">
   <w:body>
     <w:p>
       <w:pPr>
@@ -208,7 +208,7 @@
           <w:szCs w:val="22"/>
         </w:rPr>
       </w:pPr>
-      <w:hyperlink w:anchor="_Toc495500197" w:history="1">
+      <w:hyperlink w:anchor="_Toc514920918" w:history="1">
         <w:r>
           <w:rPr>
             <w:rStyle w:val="Hyperlink"/>
@@ -235,7 +235,7 @@
           <w:fldChar w:fldCharType="begin"/>
         </w:r>
         <w:r>
-          <w:instrText xml:space="preserve"> PAGEREF _Toc495500197 \h </w:instrText>
+          <w:instrText xml:space="preserve"> PAGEREF _Toc514920918 \h </w:instrText>
         </w:r>
         <w:r>
           <w:fldChar w:fldCharType="separate"/>
@@ -259,7 +259,7 @@
           <w:szCs w:val="22"/>
         </w:rPr>
       </w:pPr>
-      <w:hyperlink w:anchor="_Toc495500198" w:history="1">
+      <w:hyperlink w:anchor="_Toc514920919" w:history="1">
         <w:r>
           <w:rPr>
             <w:rStyle w:val="Hyperlink"/>
@@ -286,7 +286,7 @@
           <w:fldChar w:fldCharType="begin"/>
         </w:r>
         <w:r>
-          <w:instrText xml:space="preserve"> PAGEREF _Toc495500198 \h </w:instrText>
+          <w:instrText xml:space="preserve"> PAGEREF _Toc514920919 \h </w:instrText>
         </w:r>
         <w:r>
           <w:fldChar w:fldCharType="separate"/>
@@ -310,7 +310,7 @@
           <w:szCs w:val="22"/>
         </w:rPr>
       </w:pPr>
-      <w:hyperlink w:anchor="_Toc495500199" w:history="1">
+      <w:hyperlink w:anchor="_Toc514920920" w:history="1">
         <w:r>
           <w:rPr>
             <w:rStyle w:val="Hyperlink"/>
@@ -339,7 +339,7 @@
           <w:fldChar w:fldCharType="begin"/>
         </w:r>
         <w:r>
-          <w:instrText xml:space="preserve"> PAGEREF _Toc495500199 \h </w:instrText>
+          <w:instrText xml:space="preserve"> PAGEREF _Toc514920920 \h </w:instrText>
         </w:r>
         <w:r>
           <w:fldChar w:fldCharType="separate"/>
@@ -363,7 +363,7 @@
           <w:szCs w:val="22"/>
         </w:rPr>
       </w:pPr>
-      <w:hyperlink w:anchor="_Toc495500200" w:history="1">
+      <w:hyperlink w:anchor="_Toc514920921" w:history="1">
         <w:r>
           <w:rPr>
             <w:rStyle w:val="Hyperlink"/>
@@ -390,7 +390,7 @@
           <w:fldChar w:fldCharType="begin"/>
         </w:r>
         <w:r>
-          <w:instrText xml:space="preserve"> PAGEREF _Toc495500200 \h </w:instrText>
+          <w:instrText xml:space="preserve"> PAGEREF _Toc514920921 \h </w:instrText>
         </w:r>
         <w:r>
           <w:fldChar w:fldCharType="separate"/>
@@ -414,7 +414,7 @@
           <w:szCs w:val="22"/>
         </w:rPr>
       </w:pPr>
-      <w:hyperlink w:anchor="_Toc495500201" w:history="1">
+      <w:hyperlink w:anchor="_Toc514920922" w:history="1">
         <w:r>
           <w:rPr>
             <w:rStyle w:val="Hyperlink"/>
@@ -441,7 +441,7 @@
           <w:fldChar w:fldCharType="begin"/>
         </w:r>
         <w:r>
-          <w:instrText xml:space="preserve"> PAGEREF _Toc495500201 \h </w:instrText>
+          <w:instrText xml:space="preserve"> PAGEREF _Toc514920922 \h </w:instrText>
         </w:r>
         <w:r>
           <w:fldChar w:fldCharType="separate"/>
@@ -465,7 +465,7 @@
           <w:szCs w:val="22"/>
         </w:rPr>
       </w:pPr>
-      <w:hyperlink w:anchor="_Toc495500202" w:history="1">
+      <w:hyperlink w:anchor="_Toc514920923" w:history="1">
         <w:r>
           <w:rPr>
             <w:rStyle w:val="Hyperlink"/>
@@ -493,7 +493,7 @@
           <w:fldChar w:fldCharType="begin"/>
         </w:r>
         <w:r>
-          <w:instrText xml:space="preserve"> PAGEREF _Toc495500202 \h </w:instrText>
+          <w:instrText xml:space="preserve"> PAGEREF _Toc514920923 \h </w:instrText>
         </w:r>
         <w:r>
           <w:fldChar w:fldCharType="separate"/>
@@ -517,7 +517,7 @@
           <w:szCs w:val="22"/>
         </w:rPr>
       </w:pPr>
-      <w:hyperlink w:anchor="_Toc495500203" w:history="1">
+      <w:hyperlink w:anchor="_Toc514920924" w:history="1">
         <w:r>
           <w:rPr>
             <w:rStyle w:val="Hyperlink"/>
@@ -545,7 +545,7 @@
           <w:fldChar w:fldCharType="begin"/>
         </w:r>
         <w:r>
-          <w:instrText xml:space="preserve"> PAGEREF _Toc495500203 \h </w:instrText>
+          <w:instrText xml:space="preserve"> PAGEREF _Toc514920924 \h </w:instrText>
         </w:r>
         <w:r>
           <w:fldChar w:fldCharType="separate"/>
@@ -569,7 +569,7 @@
           <w:szCs w:val="22"/>
         </w:rPr>
       </w:pPr>
-      <w:hyperlink w:anchor="_Toc495500204" w:history="1">
+      <w:hyperlink w:anchor="_Toc514920925" w:history="1">
         <w:r>
           <w:rPr>
             <w:rStyle w:val="Hyperlink"/>
@@ -597,7 +597,7 @@
           <w:fldChar w:fldCharType="begin"/>
         </w:r>
         <w:r>
-          <w:instrText xml:space="preserve"> PAGEREF _Toc495500204 \h </w:instrText>
+          <w:instrText xml:space="preserve"> PAGEREF _Toc514920925 \h </w:instrText>
         </w:r>
         <w:r>
           <w:fldChar w:fldCharType="separate"/>
@@ -621,7 +621,7 @@
           <w:szCs w:val="22"/>
         </w:rPr>
       </w:pPr>
-      <w:hyperlink w:anchor="_Toc495500205" w:history="1">
+      <w:hyperlink w:anchor="_Toc514920926" w:history="1">
         <w:r>
           <w:rPr>
             <w:rStyle w:val="Hyperlink"/>
@@ -649,7 +649,7 @@
           <w:fldChar w:fldCharType="begin"/>
         </w:r>
         <w:r>
-          <w:instrText xml:space="preserve"> PAGEREF _Toc495500205 \h </w:instrText>
+          <w:instrText xml:space="preserve"> PAGEREF _Toc514920926 \h </w:instrText>
         </w:r>
         <w:r>
           <w:fldChar w:fldCharType="separate"/>
@@ -673,7 +673,7 @@
           <w:szCs w:val="22"/>
         </w:rPr>
       </w:pPr>
-      <w:hyperlink w:anchor="_Toc495500206" w:history="1">
+      <w:hyperlink w:anchor="_Toc514920927" w:history="1">
         <w:r>
           <w:rPr>
             <w:rStyle w:val="Hyperlink"/>
@@ -701,7 +701,7 @@
           <w:fldChar w:fldCharType="begin"/>
         </w:r>
         <w:r>
-          <w:instrText xml:space="preserve"> PAGEREF _Toc495500206 \h </w:instrText>
+          <w:instrText xml:space="preserve"> PAGEREF _Toc514920927 \h </w:instrText>
         </w:r>
         <w:r>
           <w:fldChar w:fldCharType="separate"/>
@@ -725,7 +725,7 @@
           <w:szCs w:val="22"/>
         </w:rPr>
       </w:pPr>
-      <w:hyperlink w:anchor="_Toc495500207" w:history="1">
+      <w:hyperlink w:anchor="_Toc514920928" w:history="1">
         <w:r>
           <w:rPr>
             <w:rStyle w:val="Hyperlink"/>
@@ -753,7 +753,7 @@
           <w:fldChar w:fldCharType="begin"/>
         </w:r>
         <w:r>
-          <w:instrText xml:space="preserve"> PAGEREF _Toc495500207 \h </w:instrText>
+          <w:instrText xml:space="preserve"> PAGEREF _Toc514920928 \h </w:instrText>
         </w:r>
         <w:r>
           <w:fldChar w:fldCharType="separate"/>
@@ -777,7 +777,7 @@
           <w:szCs w:val="22"/>
         </w:rPr>
       </w:pPr>
-      <w:hyperlink w:anchor="_Toc495500208" w:history="1">
+      <w:hyperlink w:anchor="_Toc514920929" w:history="1">
         <w:r>
           <w:rPr>
             <w:rStyle w:val="Hyperlink"/>
@@ -805,7 +805,7 @@
           <w:fldChar w:fldCharType="begin"/>
         </w:r>
         <w:r>
-          <w:instrText xml:space="preserve"> PAGEREF _Toc495500208 \h </w:instrText>
+          <w:instrText xml:space="preserve"> PAGEREF _Toc514920929 \h </w:instrText>
         </w:r>
         <w:r>
           <w:fldChar w:fldCharType="separate"/>
@@ -829,7 +829,7 @@
           <w:szCs w:val="22"/>
         </w:rPr>
       </w:pPr>
-      <w:hyperlink w:anchor="_Toc495500209" w:history="1">
+      <w:hyperlink w:anchor="_Toc514920930" w:history="1">
         <w:r>
           <w:rPr>
             <w:rStyle w:val="Hyperlink"/>
@@ -857,7 +857,7 @@
           <w:fldChar w:fldCharType="begin"/>
         </w:r>
         <w:r>
-          <w:instrText xml:space="preserve"> PAGEREF _Toc495500209 \h </w:instrText>
+          <w:instrText xml:space="preserve"> PAGEREF _Toc514920930 \h </w:instrText>
         </w:r>
         <w:r>
           <w:fldChar w:fldCharType="separate"/>
@@ -881,7 +881,7 @@
           <w:szCs w:val="22"/>
         </w:rPr>
       </w:pPr>
-      <w:hyperlink w:anchor="_Toc495500210" w:history="1">
+      <w:hyperlink w:anchor="_Toc514920931" w:history="1">
         <w:r>
           <w:rPr>
             <w:rStyle w:val="Hyperlink"/>
@@ -909,7 +909,7 @@
           <w:fldChar w:fldCharType="begin"/>
         </w:r>
         <w:r>
-          <w:instrText xml:space="preserve"> PAGEREF _Toc495500210 \h </w:instrText>
+          <w:instrText xml:space="preserve"> PAGEREF _Toc514920931 \h </w:instrText>
         </w:r>
         <w:r>
           <w:fldChar w:fldCharType="separate"/>
@@ -933,7 +933,7 @@
           <w:szCs w:val="22"/>
         </w:rPr>
       </w:pPr>
-      <w:hyperlink w:anchor="_Toc495500211" w:history="1">
+      <w:hyperlink w:anchor="_Toc514920932" w:history="1">
         <w:r>
           <w:rPr>
             <w:rStyle w:val="Hyperlink"/>
@@ -960,7 +960,7 @@
           <w:fldChar w:fldCharType="begin"/>
         </w:r>
         <w:r>
-          <w:instrText xml:space="preserve"> PAGEREF _Toc495500211 \h </w:instrText>
+          <w:instrText xml:space="preserve"> PAGEREF _Toc514920932 \h </w:instrText>
         </w:r>
         <w:r>
           <w:fldChar w:fldCharType="separate"/>
@@ -984,7 +984,7 @@
           <w:szCs w:val="22"/>
         </w:rPr>
       </w:pPr>
-      <w:hyperlink w:anchor="_Toc495500212" w:history="1">
+      <w:hyperlink w:anchor="_Toc514920933" w:history="1">
         <w:r>
           <w:rPr>
             <w:rStyle w:val="Hyperlink"/>
@@ -1012,7 +1012,7 @@
           <w:fldChar w:fldCharType="begin"/>
         </w:r>
         <w:r>
-          <w:instrText xml:space="preserve"> PAGEREF _Toc495500212 \h </w:instrText>
+          <w:instrText xml:space="preserve"> PAGEREF _Toc514920933 \h </w:instrText>
         </w:r>
         <w:r>
           <w:fldChar w:fldCharType="separate"/>
@@ -1036,7 +1036,7 @@
           <w:szCs w:val="22"/>
         </w:rPr>
       </w:pPr>
-      <w:hyperlink w:anchor="_Toc495500213" w:history="1">
+      <w:hyperlink w:anchor="_Toc514920934" w:history="1">
         <w:r>
           <w:rPr>
             <w:rStyle w:val="Hyperlink"/>
@@ -1064,7 +1064,7 @@
           <w:fldChar w:fldCharType="begin"/>
         </w:r>
         <w:r>
-          <w:instrText xml:space="preserve"> PAGEREF _Toc495500213 \h </w:instrText>
+          <w:instrText xml:space="preserve"> PAGEREF _Toc514920934 \h </w:instrText>
         </w:r>
         <w:r>
           <w:fldChar w:fldCharType="separate"/>
@@ -1088,7 +1088,7 @@
           <w:szCs w:val="22"/>
         </w:rPr>
       </w:pPr>
-      <w:hyperlink w:anchor="_Toc495500214" w:history="1">
+      <w:hyperlink w:anchor="_Toc514920935" w:history="1">
         <w:r>
           <w:rPr>
             <w:rStyle w:val="Hyperlink"/>
@@ -1115,7 +1115,7 @@
           <w:fldChar w:fldCharType="begin"/>
         </w:r>
         <w:r>
-          <w:instrText xml:space="preserve"> PAGEREF _Toc495500214 \h </w:instrText>
+          <w:instrText xml:space="preserve"> PAGEREF _Toc514920935 \h </w:instrText>
         </w:r>
         <w:r>
           <w:fldChar w:fldCharType="separate"/>
@@ -1139,7 +1139,7 @@
           <w:szCs w:val="22"/>
         </w:rPr>
       </w:pPr>
-      <w:hyperlink w:anchor="_Toc495500215" w:history="1">
+      <w:hyperlink w:anchor="_Toc514920936" w:history="1">
         <w:r>
           <w:rPr>
             <w:rStyle w:val="Hyperlink"/>
@@ -1166,7 +1166,7 @@
           <w:fldChar w:fldCharType="begin"/>
         </w:r>
         <w:r>
-          <w:instrText xml:space="preserve"> PAGEREF _Toc495500215 \h </w:instrText>
+          <w:instrText xml:space="preserve"> PAGEREF _Toc514920936 \h </w:instrText>
         </w:r>
         <w:r>
           <w:fldChar w:fldCharType="separate"/>
@@ -1190,7 +1190,7 @@
           <w:szCs w:val="22"/>
         </w:rPr>
       </w:pPr>
-      <w:hyperlink w:anchor="_Toc495500216" w:history="1">
+      <w:hyperlink w:anchor="_Toc514920937" w:history="1">
         <w:r>
           <w:rPr>
             <w:rStyle w:val="Hyperlink"/>
@@ -1217,7 +1217,7 @@
           <w:fldChar w:fldCharType="begin"/>
         </w:r>
         <w:r>
-          <w:instrText xml:space="preserve"> PAGEREF _Toc495500216 \h </w:instrText>
+          <w:instrText xml:space="preserve"> PAGEREF _Toc514920937 \h </w:instrText>
         </w:r>
         <w:r>
           <w:fldChar w:fldCharType="separate"/>
@@ -1241,7 +1241,7 @@
           <w:szCs w:val="22"/>
         </w:rPr>
       </w:pPr>
-      <w:hyperlink w:anchor="_Toc495500217" w:history="1">
+      <w:hyperlink w:anchor="_Toc514920938" w:history="1">
         <w:r>
           <w:rPr>
             <w:rStyle w:val="Hyperlink"/>
@@ -1268,7 +1268,7 @@
           <w:fldChar w:fldCharType="begin"/>
         </w:r>
         <w:r>
-          <w:instrText xml:space="preserve"> PAGEREF _Toc495500217 \h </w:instrText>
+          <w:instrText xml:space="preserve"> PAGEREF _Toc514920938 \h </w:instrText>
         </w:r>
         <w:r>
           <w:fldChar w:fldCharType="separate"/>
@@ -1292,7 +1292,7 @@
           <w:szCs w:val="22"/>
         </w:rPr>
       </w:pPr>
-      <w:hyperlink w:anchor="_Toc495500218" w:history="1">
+      <w:hyperlink w:anchor="_Toc514920939" w:history="1">
         <w:r>
           <w:rPr>
             <w:rStyle w:val="Hyperlink"/>
@@ -1319,7 +1319,7 @@
           <w:fldChar w:fldCharType="begin"/>
         </w:r>
         <w:r>
-          <w:instrText xml:space="preserve"> PAGEREF _Toc495500218 \h </w:instrText>
+          <w:instrText xml:space="preserve"> PAGEREF _Toc514920939 \h </w:instrText>
         </w:r>
         <w:r>
           <w:fldChar w:fldCharType="separate"/>
@@ -1343,7 +1343,7 @@
           <w:szCs w:val="22"/>
         </w:rPr>
       </w:pPr>
-      <w:hyperlink w:anchor="_Toc495500219" w:history="1">
+      <w:hyperlink w:anchor="_Toc514920940" w:history="1">
         <w:r>
           <w:rPr>
             <w:rStyle w:val="Hyperlink"/>
@@ -1370,7 +1370,7 @@
           <w:fldChar w:fldCharType="begin"/>
         </w:r>
         <w:r>
-          <w:instrText xml:space="preserve"> PAGEREF _Toc495500219 \h </w:instrText>
+          <w:instrText xml:space="preserve"> PAGEREF _Toc514920940 \h </w:instrText>
         </w:r>
         <w:r>
           <w:fldChar w:fldCharType="separate"/>
@@ -1394,7 +1394,7 @@
           <w:szCs w:val="22"/>
         </w:rPr>
       </w:pPr>
-      <w:hyperlink w:anchor="_Toc495500220" w:history="1">
+      <w:hyperlink w:anchor="_Toc514920941" w:history="1">
         <w:r>
           <w:rPr>
             <w:rStyle w:val="Hyperlink"/>
@@ -1421,7 +1421,7 @@
           <w:fldChar w:fldCharType="begin"/>
         </w:r>
         <w:r>
-          <w:instrText xml:space="preserve"> PAGEREF _Toc495500220 \h </w:instrText>
+          <w:instrText xml:space="preserve"> PAGEREF _Toc514920941 \h </w:instrText>
         </w:r>
         <w:r>
           <w:fldChar w:fldCharType="separate"/>
@@ -1445,7 +1445,7 @@
           <w:szCs w:val="22"/>
         </w:rPr>
       </w:pPr>
-      <w:hyperlink w:anchor="_Toc495500221" w:history="1">
+      <w:hyperlink w:anchor="_Toc514920942" w:history="1">
         <w:r>
           <w:rPr>
             <w:rStyle w:val="Hyperlink"/>
@@ -1472,7 +1472,7 @@
           <w:fldChar w:fldCharType="begin"/>
         </w:r>
         <w:r>
-          <w:instrText xml:space="preserve"> PAGEREF _Toc495500221 \h </w:instrText>
+          <w:instrText xml:space="preserve"> PAGEREF _Toc514920942 \h </w:instrText>
         </w:r>
         <w:r>
           <w:fldChar w:fldCharType="separate"/>
@@ -1496,7 +1496,7 @@
           <w:szCs w:val="22"/>
         </w:rPr>
       </w:pPr>
-      <w:hyperlink w:anchor="_Toc495500222" w:history="1">
+      <w:hyperlink w:anchor="_Toc514920943" w:history="1">
         <w:r>
           <w:rPr>
             <w:rStyle w:val="Hyperlink"/>
@@ -1523,7 +1523,7 @@
           <w:fldChar w:fldCharType="begin"/>
         </w:r>
         <w:r>
-          <w:instrText xml:space="preserve"> PAGEREF _Toc495500222 \h </w:instrText>
+          <w:instrText xml:space="preserve"> PAGEREF _Toc514920943 \h </w:instrText>
         </w:r>
         <w:r>
           <w:fldChar w:fldCharType="separate"/>
@@ -1547,7 +1547,7 @@
           <w:szCs w:val="22"/>
         </w:rPr>
       </w:pPr>
-      <w:hyperlink w:anchor="_Toc495500223" w:history="1">
+      <w:hyperlink w:anchor="_Toc514920944" w:history="1">
         <w:r>
           <w:rPr>
             <w:rStyle w:val="Hyperlink"/>
@@ -1574,7 +1574,7 @@
           <w:fldChar w:fldCharType="begin"/>
         </w:r>
         <w:r>
-          <w:instrText xml:space="preserve"> PAGEREF _Toc495500223 \h </w:instrText>
+          <w:instrText xml:space="preserve"> PAGEREF _Toc514920944 \h </w:instrText>
         </w:r>
         <w:r>
           <w:fldChar w:fldCharType="separate"/>
@@ -1598,7 +1598,7 @@
           <w:szCs w:val="22"/>
         </w:rPr>
       </w:pPr>
-      <w:hyperlink w:anchor="_Toc495500224" w:history="1">
+      <w:hyperlink w:anchor="_Toc514920945" w:history="1">
         <w:r>
           <w:rPr>
             <w:rStyle w:val="Hyperlink"/>
@@ -1625,7 +1625,7 @@
           <w:fldChar w:fldCharType="begin"/>
         </w:r>
         <w:r>
-          <w:instrText xml:space="preserve"> PAGEREF _Toc495500224 \h </w:instrText>
+          <w:instrText xml:space="preserve"> PAGEREF _Toc514920945 \h </w:instrText>
         </w:r>
         <w:r>
           <w:fldChar w:fldCharType="separate"/>
@@ -1649,7 +1649,7 @@
           <w:szCs w:val="22"/>
         </w:rPr>
       </w:pPr>
-      <w:hyperlink w:anchor="_Toc495500225" w:history="1">
+      <w:hyperlink w:anchor="_Toc514920946" w:history="1">
         <w:r>
           <w:rPr>
             <w:rStyle w:val="Hyperlink"/>
@@ -1676,7 +1676,7 @@
           <w:fldChar w:fldCharType="begin"/>
         </w:r>
         <w:r>
-          <w:instrText xml:space="preserve"> PAGEREF _Toc495500225 \h </w:instrText>
+          <w:instrText xml:space="preserve"> PAGEREF _Toc514920946 \h </w:instrText>
         </w:r>
         <w:r>
           <w:fldChar w:fldCharType="separate"/>
@@ -1700,7 +1700,7 @@
           <w:szCs w:val="22"/>
         </w:rPr>
       </w:pPr>
-      <w:hyperlink w:anchor="_Toc495500226" w:history="1">
+      <w:hyperlink w:anchor="_Toc514920947" w:history="1">
         <w:r>
           <w:rPr>
             <w:rStyle w:val="Hyperlink"/>
@@ -1727,7 +1727,7 @@
           <w:fldChar w:fldCharType="begin"/>
         </w:r>
         <w:r>
-          <w:instrText xml:space="preserve"> PAGEREF _Toc495500226 \h </w:instrText>
+          <w:instrText xml:space="preserve"> PAGEREF _Toc514920947 \h </w:instrText>
         </w:r>
         <w:r>
           <w:fldChar w:fldCharType="separate"/>
@@ -1751,7 +1751,7 @@
           <w:szCs w:val="22"/>
         </w:rPr>
       </w:pPr>
-      <w:hyperlink w:anchor="_Toc495500227" w:history="1">
+      <w:hyperlink w:anchor="_Toc514920948" w:history="1">
         <w:r>
           <w:rPr>
             <w:rStyle w:val="Hyperlink"/>
@@ -1778,7 +1778,7 @@
           <w:fldChar w:fldCharType="begin"/>
         </w:r>
         <w:r>
-          <w:instrText xml:space="preserve"> PAGEREF _Toc495500227 \h </w:instrText>
+          <w:instrText xml:space="preserve"> PAGEREF _Toc514920948 \h </w:instrText>
         </w:r>
         <w:r>
           <w:fldChar w:fldCharType="separate"/>
@@ -1802,7 +1802,7 @@
           <w:szCs w:val="22"/>
         </w:rPr>
       </w:pPr>
-      <w:hyperlink w:anchor="_Toc495500228" w:history="1">
+      <w:hyperlink w:anchor="_Toc514920949" w:history="1">
         <w:r>
           <w:rPr>
             <w:rStyle w:val="Hyperlink"/>
@@ -1829,7 +1829,7 @@
           <w:fldChar w:fldCharType="begin"/>
         </w:r>
         <w:r>
-          <w:instrText xml:space="preserve"> PAGEREF _Toc495500228 \h </w:instrText>
+          <w:instrText xml:space="preserve"> PAGEREF _Toc514920949 \h </w:instrText>
         </w:r>
         <w:r>
           <w:fldChar w:fldCharType="separate"/>
@@ -1853,7 +1853,7 @@
           <w:szCs w:val="22"/>
         </w:rPr>
       </w:pPr>
-      <w:hyperlink w:anchor="_Toc495500229" w:history="1">
+      <w:hyperlink w:anchor="_Toc514920950" w:history="1">
         <w:r>
           <w:rPr>
             <w:rStyle w:val="Hyperlink"/>
@@ -1880,7 +1880,7 @@
           <w:fldChar w:fldCharType="begin"/>
         </w:r>
         <w:r>
-          <w:instrText xml:space="preserve"> PAGEREF _Toc495500229 \h </w:instrText>
+          <w:instrText xml:space="preserve"> PAGEREF _Toc514920950 \h </w:instrText>
         </w:r>
         <w:r>
           <w:fldChar w:fldCharType="separate"/>
@@ -1904,7 +1904,7 @@
           <w:szCs w:val="22"/>
         </w:rPr>
       </w:pPr>
-      <w:hyperlink w:anchor="_Toc495500230" w:history="1">
+      <w:hyperlink w:anchor="_Toc514920951" w:history="1">
         <w:r>
           <w:rPr>
             <w:rStyle w:val="Hyperlink"/>
@@ -1931,7 +1931,7 @@
           <w:fldChar w:fldCharType="begin"/>
         </w:r>
         <w:r>
-          <w:instrText xml:space="preserve"> PAGEREF _Toc495500230 \h </w:instrText>
+          <w:instrText xml:space="preserve"> PAGEREF _Toc514920951 \h </w:instrText>
         </w:r>
         <w:r>
           <w:fldChar w:fldCharType="separate"/>
@@ -1955,7 +1955,7 @@
           <w:szCs w:val="22"/>
         </w:rPr>
       </w:pPr>
-      <w:hyperlink w:anchor="_Toc495500231" w:history="1">
+      <w:hyperlink w:anchor="_Toc514920952" w:history="1">
         <w:r>
           <w:rPr>
             <w:rStyle w:val="Hyperlink"/>
@@ -1982,7 +1982,7 @@
           <w:fldChar w:fldCharType="begin"/>
         </w:r>
         <w:r>
-          <w:instrText xml:space="preserve"> PAGEREF _Toc495500231 \h </w:instrText>
+          <w:instrText xml:space="preserve"> PAGEREF _Toc514920952 \h </w:instrText>
         </w:r>
         <w:r>
           <w:fldChar w:fldCharType="separate"/>
@@ -2006,7 +2006,7 @@
           <w:szCs w:val="22"/>
         </w:rPr>
       </w:pPr>
-      <w:hyperlink w:anchor="_Toc495500232" w:history="1">
+      <w:hyperlink w:anchor="_Toc514920953" w:history="1">
         <w:r>
           <w:rPr>
             <w:rStyle w:val="Hyperlink"/>
@@ -2033,7 +2033,7 @@
           <w:fldChar w:fldCharType="begin"/>
         </w:r>
         <w:r>
-          <w:instrText xml:space="preserve"> PAGEREF _Toc495500232 \h </w:instrText>
+          <w:instrText xml:space="preserve"> PAGEREF _Toc514920953 \h </w:instrText>
         </w:r>
         <w:r>
           <w:fldChar w:fldCharType="separate"/>
@@ -2057,7 +2057,7 @@
           <w:szCs w:val="22"/>
         </w:rPr>
       </w:pPr>
-      <w:hyperlink w:anchor="_Toc495500233" w:history="1">
+      <w:hyperlink w:anchor="_Toc514920954" w:history="1">
         <w:r>
           <w:rPr>
             <w:rStyle w:val="Hyperlink"/>
@@ -2084,7 +2084,7 @@
           <w:fldChar w:fldCharType="begin"/>
         </w:r>
         <w:r>
-          <w:instrText xml:space="preserve"> PAGEREF _Toc495500233 \h </w:instrText>
+          <w:instrText xml:space="preserve"> PAGEREF _Toc514920954 \h </w:instrText>
         </w:r>
         <w:r>
           <w:fldChar w:fldCharType="separate"/>
@@ -2108,7 +2108,7 @@
           <w:szCs w:val="22"/>
         </w:rPr>
       </w:pPr>
-      <w:hyperlink w:anchor="_Toc495500234" w:history="1">
+      <w:hyperlink w:anchor="_Toc514920955" w:history="1">
         <w:r>
           <w:rPr>
             <w:rStyle w:val="Hyperlink"/>
@@ -2135,7 +2135,7 @@
           <w:fldChar w:fldCharType="begin"/>
         </w:r>
         <w:r>
-          <w:instrText xml:space="preserve"> PAGEREF _Toc495500234 \h </w:instrText>
+          <w:instrText xml:space="preserve"> PAGEREF _Toc514920955 \h </w:instrText>
         </w:r>
         <w:r>
           <w:fldChar w:fldCharType="separate"/>
@@ -2159,7 +2159,7 @@
           <w:szCs w:val="22"/>
         </w:rPr>
       </w:pPr>
-      <w:hyperlink w:anchor="_Toc495500235" w:history="1">
+      <w:hyperlink w:anchor="_Toc514920956" w:history="1">
         <w:r>
           <w:rPr>
             <w:rStyle w:val="Hyperlink"/>
@@ -2186,7 +2186,7 @@
           <w:fldChar w:fldCharType="begin"/>
         </w:r>
         <w:r>
-          <w:instrText xml:space="preserve"> PAGEREF _Toc495500235 \h </w:instrText>
+          <w:instrText xml:space="preserve"> PAGEREF _Toc514920956 \h </w:instrText>
         </w:r>
         <w:r>
           <w:fldChar w:fldCharType="separate"/>
@@ -2210,7 +2210,7 @@
           <w:szCs w:val="22"/>
         </w:rPr>
       </w:pPr>
-      <w:hyperlink w:anchor="_Toc495500236" w:history="1">
+      <w:hyperlink w:anchor="_Toc514920957" w:history="1">
         <w:r>
           <w:rPr>
             <w:rStyle w:val="Hyperlink"/>
@@ -2237,7 +2237,7 @@
           <w:fldChar w:fldCharType="begin"/>
         </w:r>
         <w:r>
-          <w:instrText xml:space="preserve"> PAGEREF _Toc495500236 \h </w:instrText>
+          <w:instrText xml:space="preserve"> PAGEREF _Toc514920957 \h </w:instrText>
         </w:r>
         <w:r>
           <w:fldChar w:fldCharType="separate"/>
@@ -2261,7 +2261,7 @@
           <w:szCs w:val="22"/>
         </w:rPr>
       </w:pPr>
-      <w:hyperlink w:anchor="_Toc495500237" w:history="1">
+      <w:hyperlink w:anchor="_Toc514920958" w:history="1">
         <w:r>
           <w:rPr>
             <w:rStyle w:val="Hyperlink"/>
@@ -2288,7 +2288,7 @@
           <w:fldChar w:fldCharType="begin"/>
         </w:r>
         <w:r>
-          <w:instrText xml:space="preserve"> PAGEREF _Toc495500237 \h </w:instrText>
+          <w:instrText xml:space="preserve"> PAGEREF _Toc514920958 \h </w:instrText>
         </w:r>
         <w:r>
           <w:fldChar w:fldCharType="separate"/>
@@ -2312,7 +2312,7 @@
           <w:szCs w:val="22"/>
         </w:rPr>
       </w:pPr>
-      <w:hyperlink w:anchor="_Toc495500238" w:history="1">
+      <w:hyperlink w:anchor="_Toc514920959" w:history="1">
         <w:r>
           <w:rPr>
             <w:rStyle w:val="Hyperlink"/>
@@ -2339,7 +2339,7 @@
           <w:fldChar w:fldCharType="begin"/>
         </w:r>
         <w:r>
-          <w:instrText xml:space="preserve"> PAGEREF _Toc495500238 \h </w:instrText>
+          <w:instrText xml:space="preserve"> PAGEREF _Toc514920959 \h </w:instrText>
         </w:r>
         <w:r>
           <w:fldChar w:fldCharType="separate"/>
@@ -2363,7 +2363,7 @@
           <w:szCs w:val="22"/>
         </w:rPr>
       </w:pPr>
-      <w:hyperlink w:anchor="_Toc495500239" w:history="1">
+      <w:hyperlink w:anchor="_Toc514920960" w:history="1">
         <w:r>
           <w:rPr>
             <w:rStyle w:val="Hyperlink"/>
@@ -2390,7 +2390,7 @@
           <w:fldChar w:fldCharType="begin"/>
         </w:r>
         <w:r>
-          <w:instrText xml:space="preserve"> PAGEREF _Toc495500239 \h </w:instrText>
+          <w:instrText xml:space="preserve"> PAGEREF _Toc514920960 \h </w:instrText>
         </w:r>
         <w:r>
           <w:fldChar w:fldCharType="separate"/>
@@ -2414,7 +2414,7 @@
           <w:szCs w:val="22"/>
         </w:rPr>
       </w:pPr>
-      <w:hyperlink w:anchor="_Toc495500240" w:history="1">
+      <w:hyperlink w:anchor="_Toc514920961" w:history="1">
         <w:r>
           <w:rPr>
             <w:rStyle w:val="Hyperlink"/>
@@ -2441,7 +2441,7 @@
           <w:fldChar w:fldCharType="begin"/>
         </w:r>
         <w:r>
-          <w:instrText xml:space="preserve"> PAGEREF _Toc495500240 \h </w:instrText>
+          <w:instrText xml:space="preserve"> PAGEREF _Toc514920961 \h </w:instrText>
         </w:r>
         <w:r>
           <w:fldChar w:fldCharType="separate"/>
@@ -2465,7 +2465,7 @@
           <w:szCs w:val="22"/>
         </w:rPr>
       </w:pPr>
-      <w:hyperlink w:anchor="_Toc495500241" w:history="1">
+      <w:hyperlink w:anchor="_Toc514920962" w:history="1">
         <w:r>
           <w:rPr>
             <w:rStyle w:val="Hyperlink"/>
@@ -2492,7 +2492,7 @@
           <w:fldChar w:fldCharType="begin"/>
         </w:r>
         <w:r>
-          <w:instrText xml:space="preserve"> PAGEREF _Toc495500241 \h </w:instrText>
+          <w:instrText xml:space="preserve"> PAGEREF _Toc514920962 \h </w:instrText>
         </w:r>
         <w:r>
           <w:fldChar w:fldCharType="separate"/>
@@ -2516,7 +2516,7 @@
           <w:szCs w:val="22"/>
         </w:rPr>
       </w:pPr>
-      <w:hyperlink w:anchor="_Toc495500242" w:history="1">
+      <w:hyperlink w:anchor="_Toc514920963" w:history="1">
         <w:r>
           <w:rPr>
             <w:rStyle w:val="Hyperlink"/>
@@ -2543,7 +2543,7 @@
           <w:fldChar w:fldCharType="begin"/>
         </w:r>
         <w:r>
-          <w:instrText xml:space="preserve"> PAGEREF _Toc495500242 \h </w:instrText>
+          <w:instrText xml:space="preserve"> PAGEREF _Toc514920963 \h </w:instrText>
         </w:r>
         <w:r>
           <w:fldChar w:fldCharType="separate"/>
@@ -2567,7 +2567,7 @@
           <w:szCs w:val="22"/>
         </w:rPr>
       </w:pPr>
-      <w:hyperlink w:anchor="_Toc495500243" w:history="1">
+      <w:hyperlink w:anchor="_Toc514920964" w:history="1">
         <w:r>
           <w:rPr>
             <w:rStyle w:val="Hyperlink"/>
@@ -2594,7 +2594,7 @@
           <w:fldChar w:fldCharType="begin"/>
         </w:r>
         <w:r>
-          <w:instrText xml:space="preserve"> PAGEREF _Toc495500243 \h </w:instrText>
+          <w:instrText xml:space="preserve"> PAGEREF _Toc514920964 \h </w:instrText>
         </w:r>
         <w:r>
           <w:fldChar w:fldCharType="separate"/>
@@ -2618,7 +2618,7 @@
           <w:szCs w:val="22"/>
         </w:rPr>
       </w:pPr>
-      <w:hyperlink w:anchor="_Toc495500244" w:history="1">
+      <w:hyperlink w:anchor="_Toc514920965" w:history="1">
         <w:r>
           <w:rPr>
             <w:rStyle w:val="Hyperlink"/>
@@ -2645,7 +2645,7 @@
           <w:fldChar w:fldCharType="begin"/>
         </w:r>
         <w:r>
-          <w:instrText xml:space="preserve"> PAGEREF _Toc495500244 \h </w:instrText>
+          <w:instrText xml:space="preserve"> PAGEREF _Toc514920965 \h </w:instrText>
         </w:r>
         <w:r>
           <w:fldChar w:fldCharType="separate"/>
@@ -2669,7 +2669,7 @@
           <w:szCs w:val="22"/>
         </w:rPr>
       </w:pPr>
-      <w:hyperlink w:anchor="_Toc495500245" w:history="1">
+      <w:hyperlink w:anchor="_Toc514920966" w:history="1">
         <w:r>
           <w:rPr>
             <w:rStyle w:val="Hyperlink"/>
@@ -2696,7 +2696,7 @@
           <w:fldChar w:fldCharType="begin"/>
         </w:r>
         <w:r>
-          <w:instrText xml:space="preserve"> PAGEREF _Toc495500245 \h </w:instrText>
+          <w:instrText xml:space="preserve"> PAGEREF _Toc514920966 \h </w:instrText>
         </w:r>
         <w:r>
           <w:fldChar w:fldCharType="separate"/>
@@ -2720,7 +2720,7 @@
           <w:szCs w:val="22"/>
         </w:rPr>
       </w:pPr>
-      <w:hyperlink w:anchor="_Toc495500246" w:history="1">
+      <w:hyperlink w:anchor="_Toc514920967" w:history="1">
         <w:r>
           <w:rPr>
             <w:rStyle w:val="Hyperlink"/>
@@ -2748,7 +2748,7 @@
           <w:fldChar w:fldCharType="begin"/>
         </w:r>
         <w:r>
-          <w:instrText xml:space="preserve"> PAGEREF _Toc495500246 \h </w:instrText>
+          <w:instrText xml:space="preserve"> PAGEREF _Toc514920967 \h </w:instrText>
         </w:r>
         <w:r>
           <w:fldChar w:fldCharType="separate"/>
@@ -2779,7 +2779,7 @@
       <w:bookmarkStart w:id="2" w:name="_Toc360441318"/>
       <w:bookmarkStart w:id="3" w:name="_Toc362872285"/>
       <w:bookmarkStart w:id="4" w:name="_Toc399229607"/>
-      <w:bookmarkStart w:id="5" w:name="_Toc495500197"/>
+      <w:bookmarkStart w:id="5" w:name="_Toc514920918"/>
       <w:r>
         <w:lastRenderedPageBreak/>
         <w:t>About the Document</w:t>
@@ -2796,7 +2796,7 @@
       <w:bookmarkStart w:id="6" w:name="_Toc360441319"/>
       <w:bookmarkStart w:id="7" w:name="_Toc362872286"/>
       <w:bookmarkStart w:id="8" w:name="_Toc399229608"/>
-      <w:bookmarkStart w:id="9" w:name="_Toc495500198"/>
+      <w:bookmarkStart w:id="9" w:name="_Toc514920919"/>
       <w:r>
         <w:t>Purpose</w:t>
       </w:r>
@@ -2823,7 +2823,7 @@
       <w:bookmarkStart w:id="10" w:name="_Toc360441320"/>
       <w:bookmarkStart w:id="11" w:name="_Toc362872287"/>
       <w:bookmarkStart w:id="12" w:name="_Toc399229609"/>
-      <w:bookmarkStart w:id="13" w:name="_Toc495500199"/>
+      <w:bookmarkStart w:id="13" w:name="_Toc514920920"/>
       <w:r>
         <w:rPr>
           <w:rFonts w:eastAsia="SimSun"/>
@@ -2880,7 +2880,7 @@
       <w:bookmarkStart w:id="14" w:name="_Toc360441321"/>
       <w:bookmarkStart w:id="15" w:name="_Toc362872288"/>
       <w:bookmarkStart w:id="16" w:name="_Toc399229610"/>
-      <w:bookmarkStart w:id="17" w:name="_Toc495500200"/>
+      <w:bookmarkStart w:id="17" w:name="_Toc514920921"/>
       <w:r>
         <w:t xml:space="preserve">Typographical </w:t>
       </w:r>
@@ -3060,7 +3060,7 @@
       </w:pPr>
       <w:bookmarkStart w:id="20" w:name="_Toc371074346"/>
       <w:bookmarkStart w:id="21" w:name="_Toc371847441"/>
-      <w:bookmarkStart w:id="22" w:name="_Toc495500201"/>
+      <w:bookmarkStart w:id="22" w:name="_Toc514920922"/>
       <w:r>
         <w:lastRenderedPageBreak/>
         <w:t>Adding a new Code Smell</w:t>
@@ -3154,7 +3154,7 @@
           <w:shd w:val="clear" w:color="auto" w:fill="FFFFFF"/>
         </w:rPr>
       </w:pPr>
-      <w:bookmarkStart w:id="23" w:name="_Toc495500202"/>
+      <w:bookmarkStart w:id="23" w:name="_Toc514920923"/>
       <w:r>
         <w:rPr>
           <w:shd w:val="clear" w:color="auto" w:fill="FFFFFF"/>
@@ -3173,7 +3173,7 @@
           <w:shd w:val="clear" w:color="auto" w:fill="FFFFFF"/>
         </w:rPr>
       </w:pPr>
-      <w:bookmarkStart w:id="24" w:name="_Toc495500203"/>
+      <w:bookmarkStart w:id="24" w:name="_Toc514920924"/>
       <w:r>
         <w:rPr>
           <w:rFonts w:cs="Arial"/>
@@ -3281,7 +3281,7 @@
           <w:shd w:val="clear" w:color="auto" w:fill="FFFFFF"/>
         </w:rPr>
       </w:pPr>
-      <w:bookmarkStart w:id="25" w:name="_Toc495500204"/>
+      <w:bookmarkStart w:id="25" w:name="_Toc514920925"/>
       <w:r>
         <w:rPr>
           <w:shd w:val="clear" w:color="auto" w:fill="FFFFFF"/>
@@ -3409,7 +3409,7 @@
           <w:shd w:val="clear" w:color="auto" w:fill="FFFFFF"/>
         </w:rPr>
       </w:pPr>
-      <w:bookmarkStart w:id="26" w:name="_Toc495500205"/>
+      <w:bookmarkStart w:id="26" w:name="_Toc514920926"/>
       <w:r>
         <w:rPr>
           <w:shd w:val="clear" w:color="auto" w:fill="FFFFFF"/>
@@ -3539,7 +3539,7 @@
           <w:shd w:val="clear" w:color="auto" w:fill="FFFFFF"/>
         </w:rPr>
       </w:pPr>
-      <w:bookmarkStart w:id="27" w:name="_Toc495500206"/>
+      <w:bookmarkStart w:id="27" w:name="_Toc514920927"/>
       <w:r>
         <w:rPr>
           <w:shd w:val="clear" w:color="auto" w:fill="FFFFFF"/>
@@ -4217,7 +4217,7 @@
           <w:shd w:val="clear" w:color="auto" w:fill="FFFFFF"/>
         </w:rPr>
       </w:pPr>
-      <w:bookmarkStart w:id="28" w:name="_Toc495500207"/>
+      <w:bookmarkStart w:id="28" w:name="_Toc514920928"/>
       <w:r>
         <w:rPr>
           <w:shd w:val="clear" w:color="auto" w:fill="FFFFFF"/>
@@ -4236,7 +4236,7 @@
         </w:rPr>
       </w:pPr>
       <w:bookmarkStart w:id="29" w:name="_Ref440459104"/>
-      <w:bookmarkStart w:id="30" w:name="_Toc495500208"/>
+      <w:bookmarkStart w:id="30" w:name="_Toc514920929"/>
       <w:r>
         <w:rPr>
           <w:shd w:val="clear" w:color="auto" w:fill="FFFFFF"/>
@@ -4525,7 +4525,7 @@
           <w:shd w:val="clear" w:color="auto" w:fill="FFFFFF"/>
         </w:rPr>
       </w:pPr>
-      <w:bookmarkStart w:id="31" w:name="_Toc495500209"/>
+      <w:bookmarkStart w:id="31" w:name="_Toc514920930"/>
       <w:r>
         <w:rPr>
           <w:shd w:val="clear" w:color="auto" w:fill="FFFFFF"/>
@@ -4724,7 +4724,7 @@
           <w:shd w:val="clear" w:color="auto" w:fill="FFFFFF"/>
         </w:rPr>
       </w:pPr>
-      <w:bookmarkStart w:id="32" w:name="_Toc495500210"/>
+      <w:bookmarkStart w:id="32" w:name="_Toc514920931"/>
       <w:r>
         <w:rPr>
           <w:shd w:val="clear" w:color="auto" w:fill="FFFFFF"/>
@@ -4916,7 +4916,7 @@
       <w:pPr>
         <w:pStyle w:val="Heading3"/>
       </w:pPr>
-      <w:bookmarkStart w:id="33" w:name="_Toc495500211"/>
+      <w:bookmarkStart w:id="33" w:name="_Toc514920932"/>
       <w:r>
         <w:t>Initialize the preference of the Code Smell</w:t>
       </w:r>
@@ -5242,7 +5242,7 @@
           <w:rFonts w:ascii="Consolas" w:hAnsi="Consolas" w:cs="Consolas"/>
         </w:rPr>
       </w:pPr>
-      <w:bookmarkStart w:id="34" w:name="_Toc495500212"/>
+      <w:bookmarkStart w:id="34" w:name="_Toc514920933"/>
       <w:r>
         <w:t>Refresh Markers Preference Page</w:t>
       </w:r>
@@ -6063,14 +6063,27 @@
       <w:r>
         <w:t xml:space="preserve">Figure </w:t>
       </w:r>
-      <w:fldSimple w:instr=" SEQ Figure \* ARABIC ">
-        <w:r>
-          <w:rPr>
-            <w:noProof/>
-          </w:rPr>
-          <w:t>1</w:t>
-        </w:r>
-      </w:fldSimple>
+      <w:r>
+        <w:fldChar w:fldCharType="begin"/>
+      </w:r>
+      <w:r>
+        <w:instrText xml:space="preserve"> SEQ Figure \* ARABIC </w:instrText>
+      </w:r>
+      <w:r>
+        <w:fldChar w:fldCharType="separate"/>
+      </w:r>
+      <w:r>
+        <w:rPr>
+          <w:noProof/>
+        </w:rPr>
+        <w:t>1</w:t>
+      </w:r>
+      <w:r>
+        <w:rPr>
+          <w:noProof/>
+        </w:rPr>
+        <w:fldChar w:fldCharType="end"/>
+      </w:r>
       <w:bookmarkEnd w:id="35"/>
       <w:r>
         <w:t>: Preferences window with user parameters</w:t>
@@ -6201,7 +6214,7 @@
           <w:shd w:val="clear" w:color="auto" w:fill="FFFFFF"/>
         </w:rPr>
       </w:pPr>
-      <w:bookmarkStart w:id="36" w:name="_Toc495500213"/>
+      <w:bookmarkStart w:id="36" w:name="_Toc514920934"/>
       <w:r>
         <w:rPr>
           <w:shd w:val="clear" w:color="auto" w:fill="FFFFFF"/>
@@ -6299,7 +6312,7 @@
       <w:pPr>
         <w:pStyle w:val="Heading1"/>
       </w:pPr>
-      <w:bookmarkStart w:id="38" w:name="_Toc495500214"/>
+      <w:bookmarkStart w:id="38" w:name="_Toc514920935"/>
       <w:r>
         <w:t>Titanium metrics</w:t>
       </w:r>
@@ -6309,7 +6322,7 @@
       <w:pPr>
         <w:pStyle w:val="Heading2"/>
       </w:pPr>
-      <w:bookmarkStart w:id="39" w:name="_Toc495500215"/>
+      <w:bookmarkStart w:id="39" w:name="_Toc514920936"/>
       <w:r>
         <w:t>Overview</w:t>
       </w:r>
@@ -6456,7 +6469,7 @@
       <w:pPr>
         <w:pStyle w:val="Heading2"/>
       </w:pPr>
-      <w:bookmarkStart w:id="40" w:name="_Toc495500216"/>
+      <w:bookmarkStart w:id="40" w:name="_Toc514920937"/>
       <w:r>
         <w:t>Metrics</w:t>
       </w:r>
@@ -6492,7 +6505,7 @@
       <w:pPr>
         <w:pStyle w:val="Heading2"/>
       </w:pPr>
-      <w:bookmarkStart w:id="41" w:name="_Toc495500217"/>
+      <w:bookmarkStart w:id="41" w:name="_Toc514920938"/>
       <w:r>
         <w:t>MetricData</w:t>
       </w:r>
@@ -6527,7 +6540,7 @@
       <w:pPr>
         <w:pStyle w:val="Heading2"/>
       </w:pPr>
-      <w:bookmarkStart w:id="42" w:name="_Toc495500218"/>
+      <w:bookmarkStart w:id="42" w:name="_Toc514920939"/>
       <w:r>
         <w:lastRenderedPageBreak/>
         <w:t>ModuleMetricWrapper</w:t>
@@ -6564,7 +6577,7 @@
       <w:pPr>
         <w:pStyle w:val="Heading2"/>
       </w:pPr>
-      <w:bookmarkStart w:id="43" w:name="_Toc495500219"/>
+      <w:bookmarkStart w:id="43" w:name="_Toc514920940"/>
       <w:r>
         <w:t>MetricsView</w:t>
       </w:r>
@@ -6599,7 +6612,7 @@
       <w:pPr>
         <w:pStyle w:val="Heading2"/>
       </w:pPr>
-      <w:bookmarkStart w:id="44" w:name="_Toc495500220"/>
+      <w:bookmarkStart w:id="44" w:name="_Toc514920941"/>
       <w:r>
         <w:t>TopRiskView</w:t>
       </w:r>
@@ -6643,7 +6656,7 @@
       <w:pPr>
         <w:pStyle w:val="Heading2"/>
       </w:pPr>
-      <w:bookmarkStart w:id="45" w:name="_Toc495500221"/>
+      <w:bookmarkStart w:id="45" w:name="_Toc514920942"/>
       <w:r>
         <w:t>Interaction with the titan designer</w:t>
       </w:r>
@@ -6705,7 +6718,7 @@
       <w:pPr>
         <w:pStyle w:val="Heading1"/>
       </w:pPr>
-      <w:bookmarkStart w:id="46" w:name="_Toc495500222"/>
+      <w:bookmarkStart w:id="46" w:name="_Toc514920943"/>
       <w:r>
         <w:t>Graph generation and display</w:t>
       </w:r>
@@ -6719,7 +6732,7 @@
       </w:pPr>
       <w:bookmarkStart w:id="47" w:name="_Toc371074347"/>
       <w:bookmarkStart w:id="48" w:name="_Toc371847442"/>
-      <w:bookmarkStart w:id="49" w:name="_Toc495500223"/>
+      <w:bookmarkStart w:id="49" w:name="_Toc514920944"/>
       <w:r>
         <w:t>The generation of graphs on the UI</w:t>
       </w:r>
@@ -8518,7 +8531,7 @@
           </mc:Choice>
           <mc:Fallback>
             <w:pict>
-              <v:rect w14:anchorId="05F6DAC6" id="AutoShape 99" o:spid="_x0000_s1026" style="width:441pt;height:239.25pt;visibility:visible;mso-wrap-style:square;mso-left-percent:-10001;mso-top-percent:-10001;mso-position-horizontal:absolute;mso-position-horizontal-relative:char;mso-position-vertical:absolute;mso-position-vertical-relative:line;mso-left-percent:-10001;mso-top-percent:-10001;v-text-anchor:top" o:gfxdata="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" filled="f" stroked="f">
+              <v:rect w14:anchorId="783D23BE" id="AutoShape 99" o:spid="_x0000_s1026" style="width:441pt;height:239.25pt;visibility:visible;mso-wrap-style:square;mso-left-percent:-10001;mso-top-percent:-10001;mso-position-horizontal:absolute;mso-position-horizontal-relative:char;mso-position-vertical:absolute;mso-position-vertical-relative:line;mso-left-percent:-10001;mso-top-percent:-10001;v-text-anchor:top" o:gfxdata="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" filled="f" stroked="f">
                 <o:lock v:ext="edit" aspectratio="t"/>
                 <w10:anchorlock/>
               </v:rect>
@@ -8534,7 +8547,7 @@
       </w:pPr>
       <w:bookmarkStart w:id="50" w:name="_Toc371074348"/>
       <w:bookmarkStart w:id="51" w:name="_Toc371847443"/>
-      <w:bookmarkStart w:id="52" w:name="_Toc495500224"/>
+      <w:bookmarkStart w:id="52" w:name="_Toc514920945"/>
       <w:r>
         <w:t>The generation of graph on the headless interface</w:t>
       </w:r>
@@ -9733,7 +9746,7 @@
           </mc:Choice>
           <mc:Fallback>
             <w:pict>
-              <v:rect w14:anchorId="542F4487" id="AutoShape 100" o:spid="_x0000_s1026" style="width:453.75pt;height:236.25pt;visibility:visible;mso-wrap-style:square;mso-left-percent:-10001;mso-top-percent:-10001;mso-position-horizontal:absolute;mso-position-horizontal-relative:char;mso-position-vertical:absolute;mso-position-vertical-relative:line;mso-left-percent:-10001;mso-top-percent:-10001;v-text-anchor:top" o:gfxdata="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" filled="f" stroked="f">
+              <v:rect w14:anchorId="785E5A41" id="AutoShape 100" o:spid="_x0000_s1026" style="width:453.75pt;height:236.25pt;visibility:visible;mso-wrap-style:square;mso-left-percent:-10001;mso-top-percent:-10001;mso-position-horizontal:absolute;mso-position-horizontal-relative:char;mso-position-vertical:absolute;mso-position-vertical-relative:line;mso-left-percent:-10001;mso-top-percent:-10001;v-text-anchor:top" o:gfxdata="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" filled="f" stroked="f">
                 <o:lock v:ext="edit" aspectratio="t"/>
                 <w10:anchorlock/>
               </v:rect>
@@ -9747,7 +9760,7 @@
         <w:pStyle w:val="Heading2"/>
       </w:pPr>
       <w:bookmarkStart w:id="53" w:name="_Toc371847444"/>
-      <w:bookmarkStart w:id="54" w:name="_Toc495500225"/>
+      <w:bookmarkStart w:id="54" w:name="_Toc514920946"/>
       <w:r>
         <w:t>How graph data is obtained?</w:t>
       </w:r>
@@ -9822,7 +9835,7 @@
         <w:pStyle w:val="Heading3"/>
       </w:pPr>
       <w:bookmarkStart w:id="55" w:name="_Toc371847445"/>
-      <w:bookmarkStart w:id="56" w:name="_Toc495500226"/>
+      <w:bookmarkStart w:id="56" w:name="_Toc514920947"/>
       <w:r>
         <w:t>Obtaining data for module graph</w:t>
       </w:r>
@@ -9969,7 +9982,7 @@
         <w:pStyle w:val="Heading3"/>
       </w:pPr>
       <w:bookmarkStart w:id="57" w:name="_Toc371847446"/>
-      <w:bookmarkStart w:id="58" w:name="_Toc495500227"/>
+      <w:bookmarkStart w:id="58" w:name="_Toc514920948"/>
       <w:r>
         <w:t>Obtaining data for component graph</w:t>
       </w:r>
@@ -10185,7 +10198,7 @@
       </w:pPr>
       <w:bookmarkStart w:id="59" w:name="_Toc371074349"/>
       <w:bookmarkStart w:id="60" w:name="_Toc371847447"/>
-      <w:bookmarkStart w:id="61" w:name="_Toc495500228"/>
+      <w:bookmarkStart w:id="61" w:name="_Toc514920949"/>
       <w:r>
         <w:lastRenderedPageBreak/>
         <w:t>Graph clustering</w:t>
@@ -10200,7 +10213,7 @@
       </w:pPr>
       <w:bookmarkStart w:id="62" w:name="_Toc371074350"/>
       <w:bookmarkStart w:id="63" w:name="_Toc371847448"/>
-      <w:bookmarkStart w:id="64" w:name="_Toc495500229"/>
+      <w:bookmarkStart w:id="64" w:name="_Toc514920950"/>
       <w:r>
         <w:t>Algorithms</w:t>
       </w:r>
@@ -10239,7 +10252,7 @@
       </w:pPr>
       <w:bookmarkStart w:id="65" w:name="_Toc371074351"/>
       <w:bookmarkStart w:id="66" w:name="_Toc371847449"/>
-      <w:bookmarkStart w:id="67" w:name="_Toc495500230"/>
+      <w:bookmarkStart w:id="67" w:name="_Toc514920951"/>
       <w:r>
         <w:t>Clustering by folder name</w:t>
       </w:r>
@@ -10295,7 +10308,7 @@
       </w:pPr>
       <w:bookmarkStart w:id="68" w:name="_Toc371074352"/>
       <w:bookmarkStart w:id="69" w:name="_Toc371847450"/>
-      <w:bookmarkStart w:id="70" w:name="_Toc495500231"/>
+      <w:bookmarkStart w:id="70" w:name="_Toc514920952"/>
       <w:r>
         <w:t>Clustering using regular expressions</w:t>
       </w:r>
@@ -10367,7 +10380,7 @@
       </w:pPr>
       <w:bookmarkStart w:id="71" w:name="_Toc371074353"/>
       <w:bookmarkStart w:id="72" w:name="_Toc371847451"/>
-      <w:bookmarkStart w:id="73" w:name="_Toc495500232"/>
+      <w:bookmarkStart w:id="73" w:name="_Toc514920953"/>
       <w:r>
         <w:t>Clustering by module name</w:t>
       </w:r>
@@ -10415,7 +10428,7 @@
       </w:pPr>
       <w:bookmarkStart w:id="74" w:name="_Toc371074354"/>
       <w:bookmarkStart w:id="75" w:name="_Toc371847452"/>
-      <w:bookmarkStart w:id="76" w:name="_Toc495500233"/>
+      <w:bookmarkStart w:id="76" w:name="_Toc514920954"/>
       <w:r>
         <w:lastRenderedPageBreak/>
         <w:t>Auto</w:t>
@@ -10484,7 +10497,7 @@
       </w:pPr>
       <w:bookmarkStart w:id="77" w:name="_Toc371074355"/>
       <w:bookmarkStart w:id="78" w:name="_Toc371847453"/>
-      <w:bookmarkStart w:id="79" w:name="_Toc495500234"/>
+      <w:bookmarkStart w:id="79" w:name="_Toc514920955"/>
       <w:r>
         <w:t>Running the algorithms</w:t>
       </w:r>
@@ -10633,7 +10646,7 @@
         <w:pStyle w:val="Heading2"/>
       </w:pPr>
       <w:bookmarkStart w:id="80" w:name="_Toc371847454"/>
-      <w:bookmarkStart w:id="81" w:name="_Toc495500235"/>
+      <w:bookmarkStart w:id="81" w:name="_Toc514920956"/>
       <w:r>
         <w:t>Connection with TITAN designer</w:t>
       </w:r>
@@ -10675,7 +10688,7 @@
       </w:pPr>
       <w:bookmarkStart w:id="82" w:name="_Toc371074356"/>
       <w:bookmarkStart w:id="83" w:name="_Toc371847455"/>
-      <w:bookmarkStart w:id="84" w:name="_Toc495500236"/>
+      <w:bookmarkStart w:id="84" w:name="_Toc514920957"/>
       <w:r>
         <w:lastRenderedPageBreak/>
         <w:t>Titanium DAG layout algorithm</w:t>
@@ -10709,7 +10722,7 @@
       </w:pPr>
       <w:bookmarkStart w:id="85" w:name="_Toc371074357"/>
       <w:bookmarkStart w:id="86" w:name="_Toc371847456"/>
-      <w:bookmarkStart w:id="87" w:name="_Toc495500237"/>
+      <w:bookmarkStart w:id="87" w:name="_Toc514920958"/>
       <w:r>
         <w:t>Basic idea</w:t>
       </w:r>
@@ -10747,7 +10760,7 @@
       </w:pPr>
       <w:bookmarkStart w:id="88" w:name="_Toc371074358"/>
       <w:bookmarkStart w:id="89" w:name="_Toc371847457"/>
-      <w:bookmarkStart w:id="90" w:name="_Toc495500238"/>
+      <w:bookmarkStart w:id="90" w:name="_Toc514920959"/>
       <w:r>
         <w:t>Versions</w:t>
       </w:r>
@@ -10799,7 +10812,7 @@
       </w:pPr>
       <w:bookmarkStart w:id="91" w:name="_Toc371074359"/>
       <w:bookmarkStart w:id="92" w:name="_Toc371847458"/>
-      <w:bookmarkStart w:id="93" w:name="_Toc495500239"/>
+      <w:bookmarkStart w:id="93" w:name="_Toc514920960"/>
       <w:r>
         <w:t>Display</w:t>
       </w:r>
@@ -10844,7 +10857,7 @@
       </w:r>
       <w:bookmarkStart w:id="94" w:name="_Toc371074360"/>
       <w:bookmarkStart w:id="95" w:name="_Toc371847459"/>
-      <w:bookmarkStart w:id="96" w:name="_Toc495500240"/>
+      <w:bookmarkStart w:id="96" w:name="_Toc514920961"/>
       <w:r>
         <w:lastRenderedPageBreak/>
         <w:t>Searching for parallel paths and cycles</w:t>
@@ -10867,7 +10880,7 @@
       </w:pPr>
       <w:bookmarkStart w:id="97" w:name="_Toc371074361"/>
       <w:bookmarkStart w:id="98" w:name="_Toc371847460"/>
-      <w:bookmarkStart w:id="99" w:name="_Toc495500241"/>
+      <w:bookmarkStart w:id="99" w:name="_Toc514920962"/>
       <w:r>
         <w:t>Finding parallel paths</w:t>
       </w:r>
@@ -10916,7 +10929,7 @@
       </w:pPr>
       <w:bookmarkStart w:id="100" w:name="_Toc371074362"/>
       <w:bookmarkStart w:id="101" w:name="_Toc371847461"/>
-      <w:bookmarkStart w:id="102" w:name="_Toc495500242"/>
+      <w:bookmarkStart w:id="102" w:name="_Toc514920963"/>
       <w:r>
         <w:t xml:space="preserve">Finding </w:t>
       </w:r>
@@ -10979,7 +10992,7 @@
       </w:r>
       <w:bookmarkStart w:id="103" w:name="_Toc371074363"/>
       <w:bookmarkStart w:id="104" w:name="_Toc371847462"/>
-      <w:bookmarkStart w:id="105" w:name="_Toc495500243"/>
+      <w:bookmarkStart w:id="105" w:name="_Toc514920964"/>
       <w:r>
         <w:lastRenderedPageBreak/>
         <w:t>Code smell table merging</w:t>
@@ -11002,7 +11015,7 @@
       </w:pPr>
       <w:bookmarkStart w:id="106" w:name="_Toc371074364"/>
       <w:bookmarkStart w:id="107" w:name="_Toc371847463"/>
-      <w:bookmarkStart w:id="108" w:name="_Toc495500244"/>
+      <w:bookmarkStart w:id="108" w:name="_Toc514920965"/>
       <w:r>
         <w:t>Algorithm</w:t>
       </w:r>
@@ -11051,7 +11064,7 @@
       </w:pPr>
       <w:bookmarkStart w:id="109" w:name="_Toc371074365"/>
       <w:bookmarkStart w:id="110" w:name="_Toc371847464"/>
-      <w:bookmarkStart w:id="111" w:name="_Toc495500245"/>
+      <w:bookmarkStart w:id="111" w:name="_Toc514920966"/>
       <w:r>
         <w:t>Limitation</w:t>
       </w:r>
@@ -11113,7 +11126,7 @@
       </w:pPr>
       <w:bookmarkStart w:id="112" w:name="_Toc360518847"/>
       <w:bookmarkStart w:id="113" w:name="_Toc433891766"/>
-      <w:bookmarkStart w:id="114" w:name="_Toc495500246"/>
+      <w:bookmarkStart w:id="114" w:name="_Toc514920967"/>
       <w:r>
         <w:t>References</w:t>
       </w:r>
@@ -11484,7 +11497,7 @@
 </file>
 
 <file path=word/endnotes.xml><?xml version="1.0" encoding="utf-8"?>
-<w:endnotes xmlns:wpc="http://schemas.microsoft.com/office/word/2010/wordprocessingCanvas" xmlns:cx="http://schemas.microsoft.com/office/drawing/2014/chartex" xmlns:cx1="http://schemas.microsoft.com/office/drawing/2015/9/8/chartex" xmlns:cx2="http://schemas.microsoft.com/office/drawing/2015/10/21/chartex" xmlns:mc="http://schemas.openxmlformats.org/markup-compatibility/2006" xmlns:o="urn:schemas-microsoft-com:office:office" xmlns:r="http://schemas.openxmlformats.org/officeDocument/2006/relationships" xmlns:m="http://schemas.openxmlformats.org/officeDocument/2006/math" xmlns:v="urn:schemas-microsoft-com:vml" xmlns:wp14="http://schemas.microsoft.com/office/word/2010/wordprocessingDrawing" xmlns:wp="http://schemas.openxmlformats.org/drawingml/2006/wordprocessingDrawing" xmlns:w10="urn:schemas-microsoft-com:office:word" xmlns:w="http://schemas.openxmlformats.org/wordprocessingml/2006/main" xmlns:w14="http://schemas.microsoft.com/office/word/2010/wordml" xmlns:w15="http://schemas.microsoft.com/office/word/2012/wordml" xmlns:w16se="http://schemas.microsoft.com/office/word/2015/wordml/symex" xmlns:wpg="http://schemas.microsoft.com/office/word/2010/wordprocessingGroup" xmlns:wpi="http://schemas.microsoft.com/office/word/2010/wordprocessingInk" xmlns:wne="http://schemas.microsoft.com/office/word/2006/wordml" xmlns:wps="http://schemas.microsoft.com/office/word/2010/wordprocessingShape" mc:Ignorable="w14 w15 w16se wp14">
+<w:endnotes xmlns:wpc="http://schemas.microsoft.com/office/word/2010/wordprocessingCanvas" xmlns:cx="http://schemas.microsoft.com/office/drawing/2014/chartex" xmlns:cx1="http://schemas.microsoft.com/office/drawing/2015/9/8/chartex" xmlns:cx2="http://schemas.microsoft.com/office/drawing/2015/10/21/chartex" xmlns:cx3="http://schemas.microsoft.com/office/drawing/2016/5/9/chartex" xmlns:cx4="http://schemas.microsoft.com/office/drawing/2016/5/10/chartex" xmlns:cx5="http://schemas.microsoft.com/office/drawing/2016/5/11/chartex" xmlns:cx6="http://schemas.microsoft.com/office/drawing/2016/5/12/chartex" xmlns:cx7="http://schemas.microsoft.com/office/drawing/2016/5/13/chartex" xmlns:cx8="http://schemas.microsoft.com/office/drawing/2016/5/14/chartex" xmlns:mc="http://schemas.openxmlformats.org/markup-compatibility/2006" xmlns:aink="http://schemas.microsoft.com/office/drawing/2016/ink" xmlns:am3d="http://schemas.microsoft.com/office/drawing/2017/model3d" xmlns:o="urn:schemas-microsoft-com:office:office" xmlns:r="http://schemas.openxmlformats.org/officeDocument/2006/relationships" xmlns:m="http://schemas.openxmlformats.org/officeDocument/2006/math" xmlns:v="urn:schemas-microsoft-com:vml" xmlns:wp14="http://schemas.microsoft.com/office/word/2010/wordprocessingDrawing" xmlns:wp="http://schemas.openxmlformats.org/drawingml/2006/wordprocessingDrawing" xmlns:w10="urn:schemas-microsoft-com:office:word" xmlns:w="http://schemas.openxmlformats.org/wordprocessingml/2006/main" xmlns:w14="http://schemas.microsoft.com/office/word/2010/wordml" xmlns:w15="http://schemas.microsoft.com/office/word/2012/wordml" xmlns:w16cid="http://schemas.microsoft.com/office/word/2016/wordml/cid" xmlns:w16se="http://schemas.microsoft.com/office/word/2015/wordml/symex" xmlns:wpg="http://schemas.microsoft.com/office/word/2010/wordprocessingGroup" xmlns:wpi="http://schemas.microsoft.com/office/word/2010/wordprocessingInk" xmlns:wne="http://schemas.microsoft.com/office/word/2006/wordml" xmlns:wps="http://schemas.microsoft.com/office/word/2010/wordprocessingShape" mc:Ignorable="w14 w15 w16se w16cid wp14">
   <w:endnote w:type="separator" w:id="-1">
     <w:p>
       <w:r>
@@ -11503,7 +11516,7 @@
 </file>
 
 <file path=word/footer1.xml><?xml version="1.0" encoding="utf-8"?>
-<w:ftr xmlns:wpc="http://schemas.microsoft.com/office/word/2010/wordprocessingCanvas" xmlns:cx="http://schemas.microsoft.com/office/drawing/2014/chartex" xmlns:cx1="http://schemas.microsoft.com/office/drawing/2015/9/8/chartex" xmlns:cx2="http://schemas.microsoft.com/office/drawing/2015/10/21/chartex" xmlns:mc="http://schemas.openxmlformats.org/markup-compatibility/2006" xmlns:o="urn:schemas-microsoft-com:office:office" xmlns:r="http://schemas.openxmlformats.org/officeDocument/2006/relationships" xmlns:m="http://schemas.openxmlformats.org/officeDocument/2006/math" xmlns:v="urn:schemas-microsoft-com:vml" xmlns:wp14="http://schemas.microsoft.com/office/word/2010/wordprocessingDrawing" xmlns:wp="http://schemas.openxmlformats.org/drawingml/2006/wordprocessingDrawing" xmlns:w10="urn:schemas-microsoft-com:office:word" xmlns:w="http://schemas.openxmlformats.org/wordprocessingml/2006/main" xmlns:w14="http://schemas.microsoft.com/office/word/2010/wordml" xmlns:w15="http://schemas.microsoft.com/office/word/2012/wordml" xmlns:w16se="http://schemas.microsoft.com/office/word/2015/wordml/symex" xmlns:wpg="http://schemas.microsoft.com/office/word/2010/wordprocessingGroup" xmlns:wpi="http://schemas.microsoft.com/office/word/2010/wordprocessingInk" xmlns:wne="http://schemas.microsoft.com/office/word/2006/wordml" xmlns:wps="http://schemas.microsoft.com/office/word/2010/wordprocessingShape" mc:Ignorable="w14 w15 w16se wp14">
+<w:ftr xmlns:wpc="http://schemas.microsoft.com/office/word/2010/wordprocessingCanvas" xmlns:cx="http://schemas.microsoft.com/office/drawing/2014/chartex" xmlns:cx1="http://schemas.microsoft.com/office/drawing/2015/9/8/chartex" xmlns:cx2="http://schemas.microsoft.com/office/drawing/2015/10/21/chartex" xmlns:cx3="http://schemas.microsoft.com/office/drawing/2016/5/9/chartex" xmlns:cx4="http://schemas.microsoft.com/office/drawing/2016/5/10/chartex" xmlns:cx5="http://schemas.microsoft.com/office/drawing/2016/5/11/chartex" xmlns:cx6="http://schemas.microsoft.com/office/drawing/2016/5/12/chartex" xmlns:cx7="http://schemas.microsoft.com/office/drawing/2016/5/13/chartex" xmlns:cx8="http://schemas.microsoft.com/office/drawing/2016/5/14/chartex" xmlns:mc="http://schemas.openxmlformats.org/markup-compatibility/2006" xmlns:aink="http://schemas.microsoft.com/office/drawing/2016/ink" xmlns:am3d="http://schemas.microsoft.com/office/drawing/2017/model3d" xmlns:o="urn:schemas-microsoft-com:office:office" xmlns:r="http://schemas.openxmlformats.org/officeDocument/2006/relationships" xmlns:m="http://schemas.openxmlformats.org/officeDocument/2006/math" xmlns:v="urn:schemas-microsoft-com:vml" xmlns:wp14="http://schemas.microsoft.com/office/word/2010/wordprocessingDrawing" xmlns:wp="http://schemas.openxmlformats.org/drawingml/2006/wordprocessingDrawing" xmlns:w10="urn:schemas-microsoft-com:office:word" xmlns:w="http://schemas.openxmlformats.org/wordprocessingml/2006/main" xmlns:w14="http://schemas.microsoft.com/office/word/2010/wordml" xmlns:w15="http://schemas.microsoft.com/office/word/2012/wordml" xmlns:w16cid="http://schemas.microsoft.com/office/word/2016/wordml/cid" xmlns:w16se="http://schemas.microsoft.com/office/word/2015/wordml/symex" xmlns:wpg="http://schemas.microsoft.com/office/word/2010/wordprocessingGroup" xmlns:wpi="http://schemas.microsoft.com/office/word/2010/wordprocessingInk" xmlns:wne="http://schemas.microsoft.com/office/word/2006/wordml" xmlns:wps="http://schemas.microsoft.com/office/word/2010/wordprocessingShape" mc:Ignorable="w14 w15 w16se w16cid wp14">
   <w:p>
     <w:pPr>
       <w:pStyle w:val="Footer"/>
@@ -11513,7 +11526,7 @@
 </file>
 
 <file path=word/footer2.xml><?xml version="1.0" encoding="utf-8"?>
-<w:ftr xmlns:wpc="http://schemas.microsoft.com/office/word/2010/wordprocessingCanvas" xmlns:cx="http://schemas.microsoft.com/office/drawing/2014/chartex" xmlns:cx1="http://schemas.microsoft.com/office/drawing/2015/9/8/chartex" xmlns:cx2="http://schemas.microsoft.com/office/drawing/2015/10/21/chartex" xmlns:mc="http://schemas.openxmlformats.org/markup-compatibility/2006" xmlns:o="urn:schemas-microsoft-com:office:office" xmlns:r="http://schemas.openxmlformats.org/officeDocument/2006/relationships" xmlns:m="http://schemas.openxmlformats.org/officeDocument/2006/math" xmlns:v="urn:schemas-microsoft-com:vml" xmlns:wp14="http://schemas.microsoft.com/office/word/2010/wordprocessingDrawing" xmlns:wp="http://schemas.openxmlformats.org/drawingml/2006/wordprocessingDrawing" xmlns:w10="urn:schemas-microsoft-com:office:word" xmlns:w="http://schemas.openxmlformats.org/wordprocessingml/2006/main" xmlns:w14="http://schemas.microsoft.com/office/word/2010/wordml" xmlns:w15="http://schemas.microsoft.com/office/word/2012/wordml" xmlns:w16se="http://schemas.microsoft.com/office/word/2015/wordml/symex" xmlns:wpg="http://schemas.microsoft.com/office/word/2010/wordprocessingGroup" xmlns:wpi="http://schemas.microsoft.com/office/word/2010/wordprocessingInk" xmlns:wne="http://schemas.microsoft.com/office/word/2006/wordml" xmlns:wps="http://schemas.microsoft.com/office/word/2010/wordprocessingShape" mc:Ignorable="w14 w15 w16se wp14">
+<w:ftr xmlns:wpc="http://schemas.microsoft.com/office/word/2010/wordprocessingCanvas" xmlns:cx="http://schemas.microsoft.com/office/drawing/2014/chartex" xmlns:cx1="http://schemas.microsoft.com/office/drawing/2015/9/8/chartex" xmlns:cx2="http://schemas.microsoft.com/office/drawing/2015/10/21/chartex" xmlns:cx3="http://schemas.microsoft.com/office/drawing/2016/5/9/chartex" xmlns:cx4="http://schemas.microsoft.com/office/drawing/2016/5/10/chartex" xmlns:cx5="http://schemas.microsoft.com/office/drawing/2016/5/11/chartex" xmlns:cx6="http://schemas.microsoft.com/office/drawing/2016/5/12/chartex" xmlns:cx7="http://schemas.microsoft.com/office/drawing/2016/5/13/chartex" xmlns:cx8="http://schemas.microsoft.com/office/drawing/2016/5/14/chartex" xmlns:mc="http://schemas.openxmlformats.org/markup-compatibility/2006" xmlns:aink="http://schemas.microsoft.com/office/drawing/2016/ink" xmlns:am3d="http://schemas.microsoft.com/office/drawing/2017/model3d" xmlns:o="urn:schemas-microsoft-com:office:office" xmlns:r="http://schemas.openxmlformats.org/officeDocument/2006/relationships" xmlns:m="http://schemas.openxmlformats.org/officeDocument/2006/math" xmlns:v="urn:schemas-microsoft-com:vml" xmlns:wp14="http://schemas.microsoft.com/office/word/2010/wordprocessingDrawing" xmlns:wp="http://schemas.openxmlformats.org/drawingml/2006/wordprocessingDrawing" xmlns:w10="urn:schemas-microsoft-com:office:word" xmlns:w="http://schemas.openxmlformats.org/wordprocessingml/2006/main" xmlns:w14="http://schemas.microsoft.com/office/word/2010/wordml" xmlns:w15="http://schemas.microsoft.com/office/word/2012/wordml" xmlns:w16cid="http://schemas.microsoft.com/office/word/2016/wordml/cid" xmlns:w16se="http://schemas.microsoft.com/office/word/2015/wordml/symex" xmlns:wpg="http://schemas.microsoft.com/office/word/2010/wordprocessingGroup" xmlns:wpi="http://schemas.microsoft.com/office/word/2010/wordprocessingInk" xmlns:wne="http://schemas.microsoft.com/office/word/2006/wordml" xmlns:wps="http://schemas.microsoft.com/office/word/2010/wordprocessingShape" mc:Ignorable="w14 w15 w16se w16cid wp14">
   <w:p>
     <w:pPr>
       <w:pStyle w:val="Footer"/>
@@ -11523,7 +11536,7 @@
 </file>
 
 <file path=word/footer3.xml><?xml version="1.0" encoding="utf-8"?>
-<w:ftr xmlns:wpc="http://schemas.microsoft.com/office/word/2010/wordprocessingCanvas" xmlns:cx="http://schemas.microsoft.com/office/drawing/2014/chartex" xmlns:cx1="http://schemas.microsoft.com/office/drawing/2015/9/8/chartex" xmlns:cx2="http://schemas.microsoft.com/office/drawing/2015/10/21/chartex" xmlns:mc="http://schemas.openxmlformats.org/markup-compatibility/2006" xmlns:o="urn:schemas-microsoft-com:office:office" xmlns:r="http://schemas.openxmlformats.org/officeDocument/2006/relationships" xmlns:m="http://schemas.openxmlformats.org/officeDocument/2006/math" xmlns:v="urn:schemas-microsoft-com:vml" xmlns:wp14="http://schemas.microsoft.com/office/word/2010/wordprocessingDrawing" xmlns:wp="http://schemas.openxmlformats.org/drawingml/2006/wordprocessingDrawing" xmlns:w10="urn:schemas-microsoft-com:office:word" xmlns:w="http://schemas.openxmlformats.org/wordprocessingml/2006/main" xmlns:w14="http://schemas.microsoft.com/office/word/2010/wordml" xmlns:w15="http://schemas.microsoft.com/office/word/2012/wordml" xmlns:w16se="http://schemas.microsoft.com/office/word/2015/wordml/symex" xmlns:wpg="http://schemas.microsoft.com/office/word/2010/wordprocessingGroup" xmlns:wpi="http://schemas.microsoft.com/office/word/2010/wordprocessingInk" xmlns:wne="http://schemas.microsoft.com/office/word/2006/wordml" xmlns:wps="http://schemas.microsoft.com/office/word/2010/wordprocessingShape" mc:Ignorable="w14 w15 w16se wp14">
+<w:ftr xmlns:wpc="http://schemas.microsoft.com/office/word/2010/wordprocessingCanvas" xmlns:cx="http://schemas.microsoft.com/office/drawing/2014/chartex" xmlns:cx1="http://schemas.microsoft.com/office/drawing/2015/9/8/chartex" xmlns:cx2="http://schemas.microsoft.com/office/drawing/2015/10/21/chartex" xmlns:cx3="http://schemas.microsoft.com/office/drawing/2016/5/9/chartex" xmlns:cx4="http://schemas.microsoft.com/office/drawing/2016/5/10/chartex" xmlns:cx5="http://schemas.microsoft.com/office/drawing/2016/5/11/chartex" xmlns:cx6="http://schemas.microsoft.com/office/drawing/2016/5/12/chartex" xmlns:cx7="http://schemas.microsoft.com/office/drawing/2016/5/13/chartex" xmlns:cx8="http://schemas.microsoft.com/office/drawing/2016/5/14/chartex" xmlns:mc="http://schemas.openxmlformats.org/markup-compatibility/2006" xmlns:aink="http://schemas.microsoft.com/office/drawing/2016/ink" xmlns:am3d="http://schemas.microsoft.com/office/drawing/2017/model3d" xmlns:o="urn:schemas-microsoft-com:office:office" xmlns:r="http://schemas.openxmlformats.org/officeDocument/2006/relationships" xmlns:m="http://schemas.openxmlformats.org/officeDocument/2006/math" xmlns:v="urn:schemas-microsoft-com:vml" xmlns:wp14="http://schemas.microsoft.com/office/word/2010/wordprocessingDrawing" xmlns:wp="http://schemas.openxmlformats.org/drawingml/2006/wordprocessingDrawing" xmlns:w10="urn:schemas-microsoft-com:office:word" xmlns:w="http://schemas.openxmlformats.org/wordprocessingml/2006/main" xmlns:w14="http://schemas.microsoft.com/office/word/2010/wordml" xmlns:w15="http://schemas.microsoft.com/office/word/2012/wordml" xmlns:w16cid="http://schemas.microsoft.com/office/word/2016/wordml/cid" xmlns:w16se="http://schemas.microsoft.com/office/word/2015/wordml/symex" xmlns:wpg="http://schemas.microsoft.com/office/word/2010/wordprocessingGroup" xmlns:wpi="http://schemas.microsoft.com/office/word/2010/wordprocessingInk" xmlns:wne="http://schemas.microsoft.com/office/word/2006/wordml" xmlns:wps="http://schemas.microsoft.com/office/word/2010/wordprocessingShape" mc:Ignorable="w14 w15 w16se w16cid wp14">
   <w:p>
     <w:pPr>
       <w:pStyle w:val="Footer"/>
@@ -11533,7 +11546,7 @@
 </file>
 
 <file path=word/footnotes.xml><?xml version="1.0" encoding="utf-8"?>
-<w:footnotes xmlns:wpc="http://schemas.microsoft.com/office/word/2010/wordprocessingCanvas" xmlns:cx="http://schemas.microsoft.com/office/drawing/2014/chartex" xmlns:cx1="http://schemas.microsoft.com/office/drawing/2015/9/8/chartex" xmlns:cx2="http://schemas.microsoft.com/office/drawing/2015/10/21/chartex" xmlns:mc="http://schemas.openxmlformats.org/markup-compatibility/2006" xmlns:o="urn:schemas-microsoft-com:office:office" xmlns:r="http://schemas.openxmlformats.org/officeDocument/2006/relationships" xmlns:m="http://schemas.openxmlformats.org/officeDocument/2006/math" xmlns:v="urn:schemas-microsoft-com:vml" xmlns:wp14="http://schemas.microsoft.com/office/word/2010/wordprocessingDrawing" xmlns:wp="http://schemas.openxmlformats.org/drawingml/2006/wordprocessingDrawing" xmlns:w10="urn:schemas-microsoft-com:office:word" xmlns:w="http://schemas.openxmlformats.org/wordprocessingml/2006/main" xmlns:w14="http://schemas.microsoft.com/office/word/2010/wordml" xmlns:w15="http://schemas.microsoft.com/office/word/2012/wordml" xmlns:w16se="http://schemas.microsoft.com/office/word/2015/wordml/symex" xmlns:wpg="http://schemas.microsoft.com/office/word/2010/wordprocessingGroup" xmlns:wpi="http://schemas.microsoft.com/office/word/2010/wordprocessingInk" xmlns:wne="http://schemas.microsoft.com/office/word/2006/wordml" xmlns:wps="http://schemas.microsoft.com/office/word/2010/wordprocessingShape" mc:Ignorable="w14 w15 w16se wp14">
+<w:footnotes xmlns:wpc="http://schemas.microsoft.com/office/word/2010/wordprocessingCanvas" xmlns:cx="http://schemas.microsoft.com/office/drawing/2014/chartex" xmlns:cx1="http://schemas.microsoft.com/office/drawing/2015/9/8/chartex" xmlns:cx2="http://schemas.microsoft.com/office/drawing/2015/10/21/chartex" xmlns:cx3="http://schemas.microsoft.com/office/drawing/2016/5/9/chartex" xmlns:cx4="http://schemas.microsoft.com/office/drawing/2016/5/10/chartex" xmlns:cx5="http://schemas.microsoft.com/office/drawing/2016/5/11/chartex" xmlns:cx6="http://schemas.microsoft.com/office/drawing/2016/5/12/chartex" xmlns:cx7="http://schemas.microsoft.com/office/drawing/2016/5/13/chartex" xmlns:cx8="http://schemas.microsoft.com/office/drawing/2016/5/14/chartex" xmlns:mc="http://schemas.openxmlformats.org/markup-compatibility/2006" xmlns:aink="http://schemas.microsoft.com/office/drawing/2016/ink" xmlns:am3d="http://schemas.microsoft.com/office/drawing/2017/model3d" xmlns:o="urn:schemas-microsoft-com:office:office" xmlns:r="http://schemas.openxmlformats.org/officeDocument/2006/relationships" xmlns:m="http://schemas.openxmlformats.org/officeDocument/2006/math" xmlns:v="urn:schemas-microsoft-com:vml" xmlns:wp14="http://schemas.microsoft.com/office/word/2010/wordprocessingDrawing" xmlns:wp="http://schemas.openxmlformats.org/drawingml/2006/wordprocessingDrawing" xmlns:w10="urn:schemas-microsoft-com:office:word" xmlns:w="http://schemas.openxmlformats.org/wordprocessingml/2006/main" xmlns:w14="http://schemas.microsoft.com/office/word/2010/wordml" xmlns:w15="http://schemas.microsoft.com/office/word/2012/wordml" xmlns:w16cid="http://schemas.microsoft.com/office/word/2016/wordml/cid" xmlns:w16se="http://schemas.microsoft.com/office/word/2015/wordml/symex" xmlns:wpg="http://schemas.microsoft.com/office/word/2010/wordprocessingGroup" xmlns:wpi="http://schemas.microsoft.com/office/word/2010/wordprocessingInk" xmlns:wne="http://schemas.microsoft.com/office/word/2006/wordml" xmlns:wps="http://schemas.microsoft.com/office/word/2010/wordprocessingShape" mc:Ignorable="w14 w15 w16se w16cid wp14">
   <w:footnote w:type="separator" w:id="-1">
     <w:p>
       <w:r>
@@ -11595,7 +11608,7 @@
 </file>
 
 <file path=word/header1.xml><?xml version="1.0" encoding="utf-8"?>
-<w:hdr xmlns:wpc="http://schemas.microsoft.com/office/word/2010/wordprocessingCanvas" xmlns:cx="http://schemas.microsoft.com/office/drawing/2014/chartex" xmlns:cx1="http://schemas.microsoft.com/office/drawing/2015/9/8/chartex" xmlns:cx2="http://schemas.microsoft.com/office/drawing/2015/10/21/chartex" xmlns:mc="http://schemas.openxmlformats.org/markup-compatibility/2006" xmlns:o="urn:schemas-microsoft-com:office:office" xmlns:r="http://schemas.openxmlformats.org/officeDocument/2006/relationships" xmlns:m="http://schemas.openxmlformats.org/officeDocument/2006/math" xmlns:v="urn:schemas-microsoft-com:vml" xmlns:wp14="http://schemas.microsoft.com/office/word/2010/wordprocessingDrawing" xmlns:wp="http://schemas.openxmlformats.org/drawingml/2006/wordprocessingDrawing" xmlns:w10="urn:schemas-microsoft-com:office:word" xmlns:w="http://schemas.openxmlformats.org/wordprocessingml/2006/main" xmlns:w14="http://schemas.microsoft.com/office/word/2010/wordml" xmlns:w15="http://schemas.microsoft.com/office/word/2012/wordml" xmlns:w16se="http://schemas.microsoft.com/office/word/2015/wordml/symex" xmlns:wpg="http://schemas.microsoft.com/office/word/2010/wordprocessingGroup" xmlns:wpi="http://schemas.microsoft.com/office/word/2010/wordprocessingInk" xmlns:wne="http://schemas.microsoft.com/office/word/2006/wordml" xmlns:wps="http://schemas.microsoft.com/office/word/2010/wordprocessingShape" mc:Ignorable="w14 w15 w16se wp14">
+<w:hdr xmlns:wpc="http://schemas.microsoft.com/office/word/2010/wordprocessingCanvas" xmlns:cx="http://schemas.microsoft.com/office/drawing/2014/chartex" xmlns:cx1="http://schemas.microsoft.com/office/drawing/2015/9/8/chartex" xmlns:cx2="http://schemas.microsoft.com/office/drawing/2015/10/21/chartex" xmlns:cx3="http://schemas.microsoft.com/office/drawing/2016/5/9/chartex" xmlns:cx4="http://schemas.microsoft.com/office/drawing/2016/5/10/chartex" xmlns:cx5="http://schemas.microsoft.com/office/drawing/2016/5/11/chartex" xmlns:cx6="http://schemas.microsoft.com/office/drawing/2016/5/12/chartex" xmlns:cx7="http://schemas.microsoft.com/office/drawing/2016/5/13/chartex" xmlns:cx8="http://schemas.microsoft.com/office/drawing/2016/5/14/chartex" xmlns:mc="http://schemas.openxmlformats.org/markup-compatibility/2006" xmlns:aink="http://schemas.microsoft.com/office/drawing/2016/ink" xmlns:am3d="http://schemas.microsoft.com/office/drawing/2017/model3d" xmlns:o="urn:schemas-microsoft-com:office:office" xmlns:r="http://schemas.openxmlformats.org/officeDocument/2006/relationships" xmlns:m="http://schemas.openxmlformats.org/officeDocument/2006/math" xmlns:v="urn:schemas-microsoft-com:vml" xmlns:wp14="http://schemas.microsoft.com/office/word/2010/wordprocessingDrawing" xmlns:wp="http://schemas.openxmlformats.org/drawingml/2006/wordprocessingDrawing" xmlns:w10="urn:schemas-microsoft-com:office:word" xmlns:w="http://schemas.openxmlformats.org/wordprocessingml/2006/main" xmlns:w14="http://schemas.microsoft.com/office/word/2010/wordml" xmlns:w15="http://schemas.microsoft.com/office/word/2012/wordml" xmlns:w16cid="http://schemas.microsoft.com/office/word/2016/wordml/cid" xmlns:w16se="http://schemas.microsoft.com/office/word/2015/wordml/symex" xmlns:wpg="http://schemas.microsoft.com/office/word/2010/wordprocessingGroup" xmlns:wpi="http://schemas.microsoft.com/office/word/2010/wordprocessingInk" xmlns:wne="http://schemas.microsoft.com/office/word/2006/wordml" xmlns:wps="http://schemas.microsoft.com/office/word/2010/wordprocessingShape" mc:Ignorable="w14 w15 w16se w16cid wp14">
   <w:p>
     <w:pPr>
       <w:pStyle w:val="Header"/>
@@ -11605,7 +11618,7 @@
 </file>
 
 <file path=word/header2.xml><?xml version="1.0" encoding="utf-8"?>
-<w:hdr xmlns:wpc="http://schemas.microsoft.com/office/word/2010/wordprocessingCanvas" xmlns:cx="http://schemas.microsoft.com/office/drawing/2014/chartex" xmlns:cx1="http://schemas.microsoft.com/office/drawing/2015/9/8/chartex" xmlns:cx2="http://schemas.microsoft.com/office/drawing/2015/10/21/chartex" xmlns:mc="http://schemas.openxmlformats.org/markup-compatibility/2006" xmlns:o="urn:schemas-microsoft-com:office:office" xmlns:r="http://schemas.openxmlformats.org/officeDocument/2006/relationships" xmlns:m="http://schemas.openxmlformats.org/officeDocument/2006/math" xmlns:v="urn:schemas-microsoft-com:vml" xmlns:wp14="http://schemas.microsoft.com/office/word/2010/wordprocessingDrawing" xmlns:wp="http://schemas.openxmlformats.org/drawingml/2006/wordprocessingDrawing" xmlns:w10="urn:schemas-microsoft-com:office:word" xmlns:w="http://schemas.openxmlformats.org/wordprocessingml/2006/main" xmlns:w14="http://schemas.microsoft.com/office/word/2010/wordml" xmlns:w15="http://schemas.microsoft.com/office/word/2012/wordml" xmlns:w16se="http://schemas.microsoft.com/office/word/2015/wordml/symex" xmlns:wpg="http://schemas.microsoft.com/office/word/2010/wordprocessingGroup" xmlns:wpi="http://schemas.microsoft.com/office/word/2010/wordprocessingInk" xmlns:wne="http://schemas.microsoft.com/office/word/2006/wordml" xmlns:wps="http://schemas.microsoft.com/office/word/2010/wordprocessingShape" mc:Ignorable="w14 w15 w16se wp14">
+<w:hdr xmlns:wpc="http://schemas.microsoft.com/office/word/2010/wordprocessingCanvas" xmlns:cx="http://schemas.microsoft.com/office/drawing/2014/chartex" xmlns:cx1="http://schemas.microsoft.com/office/drawing/2015/9/8/chartex" xmlns:cx2="http://schemas.microsoft.com/office/drawing/2015/10/21/chartex" xmlns:cx3="http://schemas.microsoft.com/office/drawing/2016/5/9/chartex" xmlns:cx4="http://schemas.microsoft.com/office/drawing/2016/5/10/chartex" xmlns:cx5="http://schemas.microsoft.com/office/drawing/2016/5/11/chartex" xmlns:cx6="http://schemas.microsoft.com/office/drawing/2016/5/12/chartex" xmlns:cx7="http://schemas.microsoft.com/office/drawing/2016/5/13/chartex" xmlns:cx8="http://schemas.microsoft.com/office/drawing/2016/5/14/chartex" xmlns:mc="http://schemas.openxmlformats.org/markup-compatibility/2006" xmlns:aink="http://schemas.microsoft.com/office/drawing/2016/ink" xmlns:am3d="http://schemas.microsoft.com/office/drawing/2017/model3d" xmlns:o="urn:schemas-microsoft-com:office:office" xmlns:r="http://schemas.openxmlformats.org/officeDocument/2006/relationships" xmlns:m="http://schemas.openxmlformats.org/officeDocument/2006/math" xmlns:v="urn:schemas-microsoft-com:vml" xmlns:wp14="http://schemas.microsoft.com/office/word/2010/wordprocessingDrawing" xmlns:wp="http://schemas.openxmlformats.org/drawingml/2006/wordprocessingDrawing" xmlns:w10="urn:schemas-microsoft-com:office:word" xmlns:w="http://schemas.openxmlformats.org/wordprocessingml/2006/main" xmlns:w14="http://schemas.microsoft.com/office/word/2010/wordml" xmlns:w15="http://schemas.microsoft.com/office/word/2012/wordml" xmlns:w16cid="http://schemas.microsoft.com/office/word/2016/wordml/cid" xmlns:w16se="http://schemas.microsoft.com/office/word/2015/wordml/symex" xmlns:wpg="http://schemas.microsoft.com/office/word/2010/wordprocessingGroup" xmlns:wpi="http://schemas.microsoft.com/office/word/2010/wordprocessingInk" xmlns:wne="http://schemas.microsoft.com/office/word/2006/wordml" xmlns:wps="http://schemas.microsoft.com/office/word/2010/wordprocessingShape" mc:Ignorable="w14 w15 w16se w16cid wp14">
   <w:tbl>
     <w:tblPr>
       <w:tblW w:w="0" w:type="auto"/>
@@ -11747,11 +11760,21 @@
           <w:pPr>
             <w:pStyle w:val="Header"/>
           </w:pPr>
-          <w:fldSimple w:instr=" DOCPROPERTY  Conf  \* MERGEFORMAT ">
-            <w:r>
-              <w:t>Public</w:t>
-            </w:r>
-          </w:fldSimple>
+          <w:r>
+            <w:fldChar w:fldCharType="begin"/>
+          </w:r>
+          <w:r>
+            <w:instrText xml:space="preserve"> DOCPROPERTY  Conf  \* MERGEFORMAT </w:instrText>
+          </w:r>
+          <w:r>
+            <w:fldChar w:fldCharType="separate"/>
+          </w:r>
+          <w:r>
+            <w:t>Public</w:t>
+          </w:r>
+          <w:r>
+            <w:fldChar w:fldCharType="end"/>
+          </w:r>
         </w:p>
         <w:p>
           <w:pPr>
@@ -11930,11 +11953,21 @@
               <w:tab w:val="left" w:pos="3062"/>
             </w:tabs>
           </w:pPr>
-          <w:fldSimple w:instr=" DOCPROPERTY &quot;Prepared&quot; \* MERGEFORMAT ">
-            <w:r>
-              <w:t>EKRISZA Kristof Szabados</w:t>
-            </w:r>
-          </w:fldSimple>
+          <w:r>
+            <w:fldChar w:fldCharType="begin"/>
+          </w:r>
+          <w:r>
+            <w:instrText xml:space="preserve"> DOCPROPERTY "Prepared" \* MERGEFORMAT </w:instrText>
+          </w:r>
+          <w:r>
+            <w:fldChar w:fldCharType="separate"/>
+          </w:r>
+          <w:r>
+            <w:t>EKRISZA Kristof Szabados</w:t>
+          </w:r>
+          <w:r>
+            <w:fldChar w:fldCharType="end"/>
+          </w:r>
         </w:p>
       </w:tc>
       <w:tc>
@@ -11949,11 +11982,21 @@
           <w:pPr>
             <w:pStyle w:val="Header"/>
           </w:pPr>
-          <w:fldSimple w:instr=" DOCPROPERTY &quot;DocNo&quot;  &quot;LangCode&quot; \* MERGEFORMAT ">
-            <w:r>
-              <w:t>9/198 17-CRL 113 200/6 Uen</w:t>
-            </w:r>
-          </w:fldSimple>
+          <w:r>
+            <w:fldChar w:fldCharType="begin"/>
+          </w:r>
+          <w:r>
+            <w:instrText xml:space="preserve"> DOCPROPERTY "DocNo"  "LangCode" \* MERGEFORMAT </w:instrText>
+          </w:r>
+          <w:r>
+            <w:fldChar w:fldCharType="separate"/>
+          </w:r>
+          <w:r>
+            <w:t>9/198 17-CRL 113 200/6 Uen</w:t>
+          </w:r>
+          <w:r>
+            <w:fldChar w:fldCharType="end"/>
+          </w:r>
         </w:p>
       </w:tc>
     </w:tr>
@@ -12069,11 +12112,21 @@
           <w:pPr>
             <w:pStyle w:val="Header"/>
           </w:pPr>
-          <w:fldSimple w:instr=" DOCPROPERTY &quot;ApprovedBy&quot; \* MERGEFORMAT ">
-            <w:r>
-              <w:t>ETHLEL Elemer Lelik</w:t>
-            </w:r>
-          </w:fldSimple>
+          <w:r>
+            <w:fldChar w:fldCharType="begin"/>
+          </w:r>
+          <w:r>
+            <w:instrText xml:space="preserve"> DOCPROPERTY "ApprovedBy" \* MERGEFORMAT </w:instrText>
+          </w:r>
+          <w:r>
+            <w:fldChar w:fldCharType="separate"/>
+          </w:r>
+          <w:r>
+            <w:t>ETHLEL Elemer Lelik</w:t>
+          </w:r>
+          <w:r>
+            <w:fldChar w:fldCharType="end"/>
+          </w:r>
         </w:p>
       </w:tc>
       <w:tc>
@@ -12089,11 +12142,21 @@
           <w:pPr>
             <w:pStyle w:val="Header"/>
           </w:pPr>
-          <w:fldSimple w:instr=" DOCPROPERTY &quot;Checked&quot; \* MERGEFORMAT ">
-            <w:r>
-              <w:t>ETHGRY</w:t>
-            </w:r>
-          </w:fldSimple>
+          <w:r>
+            <w:fldChar w:fldCharType="begin"/>
+          </w:r>
+          <w:r>
+            <w:instrText xml:space="preserve"> DOCPROPERTY "Checked" \* MERGEFORMAT </w:instrText>
+          </w:r>
+          <w:r>
+            <w:fldChar w:fldCharType="separate"/>
+          </w:r>
+          <w:r>
+            <w:t>ETHGRY</w:t>
+          </w:r>
+          <w:r>
+            <w:fldChar w:fldCharType="end"/>
+          </w:r>
         </w:p>
       </w:tc>
       <w:tc>
@@ -12107,11 +12170,21 @@
           <w:pPr>
             <w:pStyle w:val="Header"/>
           </w:pPr>
-          <w:fldSimple w:instr=" DOCPROPERTY &quot;Date&quot; \* MERGEFORMAT ">
-            <w:r>
-              <w:t>2017-10-11</w:t>
-            </w:r>
-          </w:fldSimple>
+          <w:r>
+            <w:fldChar w:fldCharType="begin"/>
+          </w:r>
+          <w:r>
+            <w:instrText xml:space="preserve"> DOCPROPERTY "Date" \* MERGEFORMAT </w:instrText>
+          </w:r>
+          <w:r>
+            <w:fldChar w:fldCharType="separate"/>
+          </w:r>
+          <w:r>
+            <w:t>2018-05-24</w:t>
+          </w:r>
+          <w:r>
+            <w:fldChar w:fldCharType="end"/>
+          </w:r>
         </w:p>
       </w:tc>
       <w:tc>
@@ -12125,11 +12198,21 @@
           <w:pPr>
             <w:pStyle w:val="Header"/>
           </w:pPr>
-          <w:fldSimple w:instr=" DOCPROPERTY &quot;Revision&quot; \* MERGEFORMAT ">
-            <w:r>
-              <w:t>C</w:t>
-            </w:r>
-          </w:fldSimple>
+          <w:r>
+            <w:fldChar w:fldCharType="begin"/>
+          </w:r>
+          <w:r>
+            <w:instrText xml:space="preserve"> DOCPROPERTY "Revision" \* MERGEFORMAT </w:instrText>
+          </w:r>
+          <w:r>
+            <w:fldChar w:fldCharType="separate"/>
+          </w:r>
+          <w:r>
+            <w:t>D</w:t>
+          </w:r>
+          <w:r>
+            <w:fldChar w:fldCharType="end"/>
+          </w:r>
         </w:p>
       </w:tc>
       <w:tc>
@@ -12173,7 +12256,7 @@
 </file>
 
 <file path=word/header3.xml><?xml version="1.0" encoding="utf-8"?>
-<w:hdr xmlns:wpc="http://schemas.microsoft.com/office/word/2010/wordprocessingCanvas" xmlns:cx="http://schemas.microsoft.com/office/drawing/2014/chartex" xmlns:cx1="http://schemas.microsoft.com/office/drawing/2015/9/8/chartex" xmlns:cx2="http://schemas.microsoft.com/office/drawing/2015/10/21/chartex" xmlns:mc="http://schemas.openxmlformats.org/markup-compatibility/2006" xmlns:o="urn:schemas-microsoft-com:office:office" xmlns:r="http://schemas.openxmlformats.org/officeDocument/2006/relationships" xmlns:m="http://schemas.openxmlformats.org/officeDocument/2006/math" xmlns:v="urn:schemas-microsoft-com:vml" xmlns:wp14="http://schemas.microsoft.com/office/word/2010/wordprocessingDrawing" xmlns:wp="http://schemas.openxmlformats.org/drawingml/2006/wordprocessingDrawing" xmlns:w10="urn:schemas-microsoft-com:office:word" xmlns:w="http://schemas.openxmlformats.org/wordprocessingml/2006/main" xmlns:w14="http://schemas.microsoft.com/office/word/2010/wordml" xmlns:w15="http://schemas.microsoft.com/office/word/2012/wordml" xmlns:w16se="http://schemas.microsoft.com/office/word/2015/wordml/symex" xmlns:wpg="http://schemas.microsoft.com/office/word/2010/wordprocessingGroup" xmlns:wpi="http://schemas.microsoft.com/office/word/2010/wordprocessingInk" xmlns:wne="http://schemas.microsoft.com/office/word/2006/wordml" xmlns:wps="http://schemas.microsoft.com/office/word/2010/wordprocessingShape" mc:Ignorable="w14 w15 w16se wp14">
+<w:hdr xmlns:wpc="http://schemas.microsoft.com/office/word/2010/wordprocessingCanvas" xmlns:cx="http://schemas.microsoft.com/office/drawing/2014/chartex" xmlns:cx1="http://schemas.microsoft.com/office/drawing/2015/9/8/chartex" xmlns:cx2="http://schemas.microsoft.com/office/drawing/2015/10/21/chartex" xmlns:cx3="http://schemas.microsoft.com/office/drawing/2016/5/9/chartex" xmlns:cx4="http://schemas.microsoft.com/office/drawing/2016/5/10/chartex" xmlns:cx5="http://schemas.microsoft.com/office/drawing/2016/5/11/chartex" xmlns:cx6="http://schemas.microsoft.com/office/drawing/2016/5/12/chartex" xmlns:cx7="http://schemas.microsoft.com/office/drawing/2016/5/13/chartex" xmlns:cx8="http://schemas.microsoft.com/office/drawing/2016/5/14/chartex" xmlns:mc="http://schemas.openxmlformats.org/markup-compatibility/2006" xmlns:aink="http://schemas.microsoft.com/office/drawing/2016/ink" xmlns:am3d="http://schemas.microsoft.com/office/drawing/2017/model3d" xmlns:o="urn:schemas-microsoft-com:office:office" xmlns:r="http://schemas.openxmlformats.org/officeDocument/2006/relationships" xmlns:m="http://schemas.openxmlformats.org/officeDocument/2006/math" xmlns:v="urn:schemas-microsoft-com:vml" xmlns:wp14="http://schemas.microsoft.com/office/word/2010/wordprocessingDrawing" xmlns:wp="http://schemas.openxmlformats.org/drawingml/2006/wordprocessingDrawing" xmlns:w10="urn:schemas-microsoft-com:office:word" xmlns:w="http://schemas.openxmlformats.org/wordprocessingml/2006/main" xmlns:w14="http://schemas.microsoft.com/office/word/2010/wordml" xmlns:w15="http://schemas.microsoft.com/office/word/2012/wordml" xmlns:w16cid="http://schemas.microsoft.com/office/word/2016/wordml/cid" xmlns:w16se="http://schemas.microsoft.com/office/word/2015/wordml/symex" xmlns:wpg="http://schemas.microsoft.com/office/word/2010/wordprocessingGroup" xmlns:wpi="http://schemas.microsoft.com/office/word/2010/wordprocessingInk" xmlns:wne="http://schemas.microsoft.com/office/word/2006/wordml" xmlns:wps="http://schemas.microsoft.com/office/word/2010/wordprocessingShape" mc:Ignorable="w14 w15 w16se w16cid wp14">
   <w:tbl>
     <w:tblPr>
       <w:tblW w:w="10206" w:type="dxa"/>
@@ -12310,11 +12393,21 @@
           <w:pPr>
             <w:pStyle w:val="Header"/>
           </w:pPr>
-          <w:fldSimple w:instr=" DOCPROPERTY  Conf  \* MERGEFORMAT ">
-            <w:r>
-              <w:t>Public</w:t>
-            </w:r>
-          </w:fldSimple>
+          <w:r>
+            <w:fldChar w:fldCharType="begin"/>
+          </w:r>
+          <w:r>
+            <w:instrText xml:space="preserve"> DOCPROPERTY  Conf  \* MERGEFORMAT </w:instrText>
+          </w:r>
+          <w:r>
+            <w:fldChar w:fldCharType="separate"/>
+          </w:r>
+          <w:r>
+            <w:t>Public</w:t>
+          </w:r>
+          <w:r>
+            <w:fldChar w:fldCharType="end"/>
+          </w:r>
         </w:p>
         <w:p>
           <w:pPr>
@@ -12489,11 +12582,21 @@
               <w:tab w:val="left" w:pos="3062"/>
             </w:tabs>
           </w:pPr>
-          <w:fldSimple w:instr=" DOCPROPERTY &quot;Prepared&quot; \* MERGEFORMAT ">
-            <w:r>
-              <w:t>EKRISZA Kristof Szabados</w:t>
-            </w:r>
-          </w:fldSimple>
+          <w:r>
+            <w:fldChar w:fldCharType="begin"/>
+          </w:r>
+          <w:r>
+            <w:instrText xml:space="preserve"> DOCPROPERTY "Prepared" \* MERGEFORMAT </w:instrText>
+          </w:r>
+          <w:r>
+            <w:fldChar w:fldCharType="separate"/>
+          </w:r>
+          <w:r>
+            <w:t>EKRISZA Kristof Szabados</w:t>
+          </w:r>
+          <w:r>
+            <w:fldChar w:fldCharType="end"/>
+          </w:r>
         </w:p>
       </w:tc>
       <w:tc>
@@ -12508,11 +12611,21 @@
           <w:pPr>
             <w:pStyle w:val="Header"/>
           </w:pPr>
-          <w:fldSimple w:instr=" DOCPROPERTY &quot;DocNo&quot;  &quot;LangCode&quot; \* MERGEFORMAT ">
-            <w:r>
-              <w:t>9/198 17-CRL 113 200/6 Uen</w:t>
-            </w:r>
-          </w:fldSimple>
+          <w:r>
+            <w:fldChar w:fldCharType="begin"/>
+          </w:r>
+          <w:r>
+            <w:instrText xml:space="preserve"> DOCPROPERTY "DocNo"  "LangCode" \* MERGEFORMAT </w:instrText>
+          </w:r>
+          <w:r>
+            <w:fldChar w:fldCharType="separate"/>
+          </w:r>
+          <w:r>
+            <w:t>9/198 17-CRL 113 200/6 Uen</w:t>
+          </w:r>
+          <w:r>
+            <w:fldChar w:fldCharType="end"/>
+          </w:r>
         </w:p>
       </w:tc>
     </w:tr>
@@ -12626,11 +12739,21 @@
           <w:pPr>
             <w:pStyle w:val="Header"/>
           </w:pPr>
-          <w:fldSimple w:instr=" DOCPROPERTY &quot;ApprovedBy&quot; \* MERGEFORMAT ">
-            <w:r>
-              <w:t>ETHLEL Elemer Lelik</w:t>
-            </w:r>
-          </w:fldSimple>
+          <w:r>
+            <w:fldChar w:fldCharType="begin"/>
+          </w:r>
+          <w:r>
+            <w:instrText xml:space="preserve"> DOCPROPERTY "ApprovedBy" \* MERGEFORMAT </w:instrText>
+          </w:r>
+          <w:r>
+            <w:fldChar w:fldCharType="separate"/>
+          </w:r>
+          <w:r>
+            <w:t>ETHLEL Elemer Lelik</w:t>
+          </w:r>
+          <w:r>
+            <w:fldChar w:fldCharType="end"/>
+          </w:r>
         </w:p>
       </w:tc>
       <w:tc>
@@ -12646,11 +12769,21 @@
           <w:pPr>
             <w:pStyle w:val="Header"/>
           </w:pPr>
-          <w:fldSimple w:instr=" DOCPROPERTY &quot;Checked&quot; \* MERGEFORMAT ">
-            <w:r>
-              <w:t>ETHGRY</w:t>
-            </w:r>
-          </w:fldSimple>
+          <w:r>
+            <w:fldChar w:fldCharType="begin"/>
+          </w:r>
+          <w:r>
+            <w:instrText xml:space="preserve"> DOCPROPERTY "Checked" \* MERGEFORMAT </w:instrText>
+          </w:r>
+          <w:r>
+            <w:fldChar w:fldCharType="separate"/>
+          </w:r>
+          <w:r>
+            <w:t>ETHGRY</w:t>
+          </w:r>
+          <w:r>
+            <w:fldChar w:fldCharType="end"/>
+          </w:r>
         </w:p>
       </w:tc>
       <w:tc>
@@ -12664,11 +12797,21 @@
           <w:pPr>
             <w:pStyle w:val="Header"/>
           </w:pPr>
-          <w:fldSimple w:instr=" DOCPROPERTY &quot;Date&quot; \* MERGEFORMAT ">
-            <w:r>
-              <w:t>2017-10-11</w:t>
-            </w:r>
-          </w:fldSimple>
+          <w:r>
+            <w:fldChar w:fldCharType="begin"/>
+          </w:r>
+          <w:r>
+            <w:instrText xml:space="preserve"> DOCPROPERTY "Date" \* MERGEFORMAT </w:instrText>
+          </w:r>
+          <w:r>
+            <w:fldChar w:fldCharType="separate"/>
+          </w:r>
+          <w:r>
+            <w:t>2018-05-24</w:t>
+          </w:r>
+          <w:r>
+            <w:fldChar w:fldCharType="end"/>
+          </w:r>
         </w:p>
       </w:tc>
       <w:tc>
@@ -12682,11 +12825,21 @@
           <w:pPr>
             <w:pStyle w:val="Header"/>
           </w:pPr>
-          <w:fldSimple w:instr=" DOCPROPERTY &quot;Revision&quot; \* MERGEFORMAT ">
-            <w:r>
-              <w:t>C</w:t>
-            </w:r>
-          </w:fldSimple>
+          <w:r>
+            <w:fldChar w:fldCharType="begin"/>
+          </w:r>
+          <w:r>
+            <w:instrText xml:space="preserve"> DOCPROPERTY "Revision" \* MERGEFORMAT </w:instrText>
+          </w:r>
+          <w:r>
+            <w:fldChar w:fldCharType="separate"/>
+          </w:r>
+          <w:r>
+            <w:t>D</w:t>
+          </w:r>
+          <w:r>
+            <w:fldChar w:fldCharType="end"/>
+          </w:r>
         </w:p>
       </w:tc>
       <w:tc>
@@ -12768,18 +12921,28 @@
       <w:pStyle w:val="Title"/>
       <w:spacing w:after="40"/>
     </w:pPr>
-    <w:fldSimple w:instr=" DOCPROPERTY &quot;Title&quot; \* MERGEFORMAT ">
-      <w:r>
-        <w:t>Programmers' Technical Reference Guide for Titanium</w:t>
-      </w:r>
-    </w:fldSimple>
+    <w:r>
+      <w:fldChar w:fldCharType="begin"/>
+    </w:r>
+    <w:r>
+      <w:instrText xml:space="preserve"> DOCPROPERTY "Title" \* MERGEFORMAT </w:instrText>
+    </w:r>
+    <w:r>
+      <w:fldChar w:fldCharType="separate"/>
+    </w:r>
+    <w:r>
+      <w:t>Programmers' Technical Reference Guide for Titanium</w:t>
+    </w:r>
+    <w:r>
+      <w:fldChar w:fldCharType="end"/>
+    </w:r>
     <w:bookmarkEnd w:id="121"/>
   </w:p>
 </w:hdr>
 </file>
 
 <file path=word/numbering.xml><?xml version="1.0" encoding="utf-8"?>
-<w:numbering xmlns:wpc="http://schemas.microsoft.com/office/word/2010/wordprocessingCanvas" xmlns:cx="http://schemas.microsoft.com/office/drawing/2014/chartex" xmlns:cx1="http://schemas.microsoft.com/office/drawing/2015/9/8/chartex" xmlns:cx2="http://schemas.microsoft.com/office/drawing/2015/10/21/chartex" xmlns:mc="http://schemas.openxmlformats.org/markup-compatibility/2006" xmlns:o="urn:schemas-microsoft-com:office:office" xmlns:r="http://schemas.openxmlformats.org/officeDocument/2006/relationships" xmlns:m="http://schemas.openxmlformats.org/officeDocument/2006/math" xmlns:v="urn:schemas-microsoft-com:vml" xmlns:wp14="http://schemas.microsoft.com/office/word/2010/wordprocessingDrawing" xmlns:wp="http://schemas.openxmlformats.org/drawingml/2006/wordprocessingDrawing" xmlns:w10="urn:schemas-microsoft-com:office:word" xmlns:w="http://schemas.openxmlformats.org/wordprocessingml/2006/main" xmlns:w14="http://schemas.microsoft.com/office/word/2010/wordml" xmlns:w15="http://schemas.microsoft.com/office/word/2012/wordml" xmlns:w16se="http://schemas.microsoft.com/office/word/2015/wordml/symex" xmlns:wpg="http://schemas.microsoft.com/office/word/2010/wordprocessingGroup" xmlns:wpi="http://schemas.microsoft.com/office/word/2010/wordprocessingInk" xmlns:wne="http://schemas.microsoft.com/office/word/2006/wordml" xmlns:wps="http://schemas.microsoft.com/office/word/2010/wordprocessingShape" mc:Ignorable="w14 w15 w16se wp14">
+<w:numbering xmlns:wpc="http://schemas.microsoft.com/office/word/2010/wordprocessingCanvas" xmlns:cx="http://schemas.microsoft.com/office/drawing/2014/chartex" xmlns:cx1="http://schemas.microsoft.com/office/drawing/2015/9/8/chartex" xmlns:cx2="http://schemas.microsoft.com/office/drawing/2015/10/21/chartex" xmlns:cx3="http://schemas.microsoft.com/office/drawing/2016/5/9/chartex" xmlns:cx4="http://schemas.microsoft.com/office/drawing/2016/5/10/chartex" xmlns:cx5="http://schemas.microsoft.com/office/drawing/2016/5/11/chartex" xmlns:cx6="http://schemas.microsoft.com/office/drawing/2016/5/12/chartex" xmlns:cx7="http://schemas.microsoft.com/office/drawing/2016/5/13/chartex" xmlns:cx8="http://schemas.microsoft.com/office/drawing/2016/5/14/chartex" xmlns:mc="http://schemas.openxmlformats.org/markup-compatibility/2006" xmlns:aink="http://schemas.microsoft.com/office/drawing/2016/ink" xmlns:am3d="http://schemas.microsoft.com/office/drawing/2017/model3d" xmlns:o="urn:schemas-microsoft-com:office:office" xmlns:r="http://schemas.openxmlformats.org/officeDocument/2006/relationships" xmlns:m="http://schemas.openxmlformats.org/officeDocument/2006/math" xmlns:v="urn:schemas-microsoft-com:vml" xmlns:wp14="http://schemas.microsoft.com/office/word/2010/wordprocessingDrawing" xmlns:wp="http://schemas.openxmlformats.org/drawingml/2006/wordprocessingDrawing" xmlns:w10="urn:schemas-microsoft-com:office:word" xmlns:w="http://schemas.openxmlformats.org/wordprocessingml/2006/main" xmlns:w14="http://schemas.microsoft.com/office/word/2010/wordml" xmlns:w15="http://schemas.microsoft.com/office/word/2012/wordml" xmlns:w16cid="http://schemas.microsoft.com/office/word/2016/wordml/cid" xmlns:w16se="http://schemas.microsoft.com/office/word/2015/wordml/symex" xmlns:wpg="http://schemas.microsoft.com/office/word/2010/wordprocessingGroup" xmlns:wpi="http://schemas.microsoft.com/office/word/2010/wordprocessingInk" xmlns:wne="http://schemas.microsoft.com/office/word/2006/wordml" xmlns:wps="http://schemas.microsoft.com/office/word/2010/wordprocessingShape" mc:Ignorable="w14 w15 w16se w16cid wp14">
   <w:abstractNum w:abstractNumId="0" w15:restartNumberingAfterBreak="0">
     <w:nsid w:val="FFFFFFFB"/>
     <w:multiLevelType w:val="multilevel"/>
@@ -14986,7 +15149,7 @@
 </file>
 
 <file path=word/styles.xml><?xml version="1.0" encoding="utf-8"?>
-<w:styles xmlns:mc="http://schemas.openxmlformats.org/markup-compatibility/2006" xmlns:r="http://schemas.openxmlformats.org/officeDocument/2006/relationships" xmlns:w="http://schemas.openxmlformats.org/wordprocessingml/2006/main" xmlns:w14="http://schemas.microsoft.com/office/word/2010/wordml" xmlns:w15="http://schemas.microsoft.com/office/word/2012/wordml" xmlns:w16se="http://schemas.microsoft.com/office/word/2015/wordml/symex" mc:Ignorable="w14 w15 w16se">
+<w:styles xmlns:mc="http://schemas.openxmlformats.org/markup-compatibility/2006" xmlns:r="http://schemas.openxmlformats.org/officeDocument/2006/relationships" xmlns:w="http://schemas.openxmlformats.org/wordprocessingml/2006/main" xmlns:w14="http://schemas.microsoft.com/office/word/2010/wordml" xmlns:w15="http://schemas.microsoft.com/office/word/2012/wordml" xmlns:w16cid="http://schemas.microsoft.com/office/word/2016/wordml/cid" xmlns:w16se="http://schemas.microsoft.com/office/word/2015/wordml/symex" mc:Ignorable="w14 w15 w16se w16cid">
   <w:docDefaults>
     <w:rPrDefault>
       <w:rPr>
@@ -14996,7 +15159,7 @@
     </w:rPrDefault>
     <w:pPrDefault/>
   </w:docDefaults>
-  <w:latentStyles w:defLockedState="0" w:defUIPriority="0" w:defSemiHidden="0" w:defUnhideWhenUsed="0" w:defQFormat="0" w:count="373">
+  <w:latentStyles w:defLockedState="0" w:defUIPriority="0" w:defSemiHidden="0" w:defUnhideWhenUsed="0" w:defQFormat="0" w:count="375">
     <w:lsdException w:name="Normal" w:qFormat="1"/>
     <w:lsdException w:name="heading 1" w:qFormat="1"/>
     <w:lsdException w:name="heading 2" w:qFormat="1"/>
@@ -15096,7 +15259,6 @@
     <w:lsdException w:name="HTML Sample" w:semiHidden="1" w:unhideWhenUsed="1"/>
     <w:lsdException w:name="HTML Typewriter" w:semiHidden="1" w:unhideWhenUsed="1"/>
     <w:lsdException w:name="HTML Variable" w:semiHidden="1" w:unhideWhenUsed="1"/>
-    <w:lsdException w:name="Normal Table" w:semiHidden="1" w:unhideWhenUsed="1"/>
     <w:lsdException w:name="annotation subject" w:semiHidden="1" w:unhideWhenUsed="1"/>
     <w:lsdException w:name="No List" w:semiHidden="1" w:unhideWhenUsed="1"/>
     <w:lsdException w:name="Outline List 1" w:semiHidden="1" w:unhideWhenUsed="1"/>
@@ -15142,10 +15304,8 @@
     <w:lsdException w:name="Table Subtle 1" w:semiHidden="1" w:unhideWhenUsed="1"/>
     <w:lsdException w:name="Table Subtle 2" w:semiHidden="1" w:unhideWhenUsed="1"/>
     <w:lsdException w:name="Table Web 1" w:semiHidden="1" w:unhideWhenUsed="1"/>
-    <w:lsdException w:name="Table Web 2" w:semiHidden="1" w:unhideWhenUsed="1"/>
     <w:lsdException w:name="Table Web 3" w:semiHidden="1" w:unhideWhenUsed="1"/>
     <w:lsdException w:name="Balloon Text" w:semiHidden="1" w:unhideWhenUsed="1"/>
-    <w:lsdException w:name="Table Theme" w:semiHidden="1" w:unhideWhenUsed="1"/>
     <w:lsdException w:name="Placeholder Text" w:semiHidden="1" w:uiPriority="99"/>
     <w:lsdException w:name="No Spacing" w:uiPriority="1" w:qFormat="1"/>
     <w:lsdException w:name="Light Shading" w:uiPriority="60"/>
@@ -15363,6 +15523,8 @@
     <w:lsdException w:name="List Table 7 Colorful Accent 6" w:uiPriority="52"/>
     <w:lsdException w:name="Mention" w:semiHidden="1" w:uiPriority="99" w:unhideWhenUsed="1"/>
     <w:lsdException w:name="Smart Hyperlink" w:semiHidden="1" w:uiPriority="99" w:unhideWhenUsed="1"/>
+    <w:lsdException w:name="Hashtag" w:semiHidden="1" w:uiPriority="99" w:unhideWhenUsed="1"/>
+    <w:lsdException w:name="Unresolved Mention" w:semiHidden="1" w:uiPriority="99" w:unhideWhenUsed="1"/>
   </w:latentStyles>
   <w:style w:type="paragraph" w:default="1" w:styleId="Normal">
     <w:name w:val="Normal"/>
@@ -16521,7 +16683,7 @@
 </file>
 
 <file path=customXml/itemProps1.xml><?xml version="1.0" encoding="utf-8"?>
-<ds:datastoreItem xmlns:ds="http://schemas.openxmlformats.org/officeDocument/2006/customXml" ds:itemID="{C0613F62-0441-4F17-8F5B-1B9169AC4ABE}">
+<ds:datastoreItem xmlns:ds="http://schemas.openxmlformats.org/officeDocument/2006/customXml" ds:itemID="{41399343-4ACC-4FDD-AF4D-79413A3621A6}">
   <ds:schemaRefs>
     <ds:schemaRef ds:uri="http://schemas.openxmlformats.org/officeDocument/2006/bibliography"/>
   </ds:schemaRefs>

</xml_diff>

<commit_message>
Docs prepared for release
Signed-off-by: balaskoa <jeno.balasko@ericsson.com>
</commit_message>
<xml_diff>
--- a/org.eclipse.titanium/docs/Titanium_referenceguide.docx
+++ b/org.eclipse.titanium/docs/Titanium_referenceguide.docx
@@ -10,8 +10,6 @@
           <w:szCs w:val="2"/>
         </w:rPr>
       </w:pPr>
-      <w:bookmarkStart w:id="0" w:name="_GoBack"/>
-      <w:bookmarkEnd w:id="0"/>
     </w:p>
     <w:p>
       <w:pPr>
@@ -111,8 +109,13 @@
         <w:pStyle w:val="BodyText"/>
       </w:pPr>
       <w:r>
-        <w:t>Copyright (c) 2000-2017</w:t>
-      </w:r>
+        <w:t>Copyright (c) 2000-201</w:t>
+      </w:r>
+      <w:r>
+        <w:t>8</w:t>
+      </w:r>
+      <w:bookmarkStart w:id="0" w:name="_GoBack"/>
+      <w:bookmarkEnd w:id="0"/>
       <w:r>
         <w:t xml:space="preserve"> Ericsson Telecom AB.</w:t>
       </w:r>
@@ -3058,14 +3061,14 @@
       <w:pPr>
         <w:pStyle w:val="Heading1"/>
       </w:pPr>
-      <w:bookmarkStart w:id="20" w:name="_Toc371074346"/>
-      <w:bookmarkStart w:id="21" w:name="_Toc371847441"/>
-      <w:bookmarkStart w:id="22" w:name="_Toc514920922"/>
+      <w:bookmarkStart w:id="20" w:name="_Toc514920922"/>
+      <w:bookmarkStart w:id="21" w:name="_Toc371074346"/>
+      <w:bookmarkStart w:id="22" w:name="_Toc371847441"/>
       <w:r>
         <w:lastRenderedPageBreak/>
         <w:t>Adding a new Code Smell</w:t>
       </w:r>
-      <w:bookmarkEnd w:id="22"/>
+      <w:bookmarkEnd w:id="20"/>
     </w:p>
     <w:p>
       <w:pPr>
@@ -6063,27 +6066,14 @@
       <w:r>
         <w:t xml:space="preserve">Figure </w:t>
       </w:r>
-      <w:r>
-        <w:fldChar w:fldCharType="begin"/>
-      </w:r>
-      <w:r>
-        <w:instrText xml:space="preserve"> SEQ Figure \* ARABIC </w:instrText>
-      </w:r>
-      <w:r>
-        <w:fldChar w:fldCharType="separate"/>
-      </w:r>
-      <w:r>
-        <w:rPr>
-          <w:noProof/>
-        </w:rPr>
-        <w:t>1</w:t>
-      </w:r>
-      <w:r>
-        <w:rPr>
-          <w:noProof/>
-        </w:rPr>
-        <w:fldChar w:fldCharType="end"/>
-      </w:r>
+      <w:fldSimple w:instr=" SEQ Figure \* ARABIC ">
+        <w:r>
+          <w:rPr>
+            <w:noProof/>
+          </w:rPr>
+          <w:t>1</w:t>
+        </w:r>
+      </w:fldSimple>
       <w:bookmarkEnd w:id="35"/>
       <w:r>
         <w:t>: Preferences window with user parameters</w:t>
@@ -6370,7 +6360,6 @@
           <w:noProof/>
           <w:lang w:val="en-US"/>
         </w:rPr>
-        <w:lastRenderedPageBreak/>
         <w:drawing>
           <wp:inline distT="0" distB="0" distL="0" distR="0" wp14:anchorId="0C66DC8C" wp14:editId="61278BDF">
             <wp:extent cx="5943600" cy="4230370"/>
@@ -6542,7 +6531,6 @@
       </w:pPr>
       <w:bookmarkStart w:id="42" w:name="_Toc514920939"/>
       <w:r>
-        <w:lastRenderedPageBreak/>
         <w:t>ModuleMetricWrapper</w:t>
       </w:r>
       <w:bookmarkEnd w:id="42"/>
@@ -6722,8 +6710,8 @@
       <w:r>
         <w:t>Graph generation and display</w:t>
       </w:r>
-      <w:bookmarkEnd w:id="20"/>
       <w:bookmarkEnd w:id="21"/>
+      <w:bookmarkEnd w:id="22"/>
       <w:bookmarkEnd w:id="46"/>
     </w:p>
     <w:p>
@@ -6777,7 +6765,6 @@
         </w:rPr>
       </w:pPr>
       <w:r>
-        <w:lastRenderedPageBreak/>
         <w:t>The generation of module graph</w:t>
       </w:r>
     </w:p>
@@ -7220,7 +7207,6 @@
         <w:pStyle w:val="BodyText"/>
       </w:pPr>
       <w:r>
-        <w:lastRenderedPageBreak/>
         <w:t xml:space="preserve">Finally </w:t>
       </w:r>
       <w:r>
@@ -8531,7 +8517,7 @@
           </mc:Choice>
           <mc:Fallback>
             <w:pict>
-              <v:rect w14:anchorId="783D23BE" id="AutoShape 99" o:spid="_x0000_s1026" style="width:441pt;height:239.25pt;visibility:visible;mso-wrap-style:square;mso-left-percent:-10001;mso-top-percent:-10001;mso-position-horizontal:absolute;mso-position-horizontal-relative:char;mso-position-vertical:absolute;mso-position-vertical-relative:line;mso-left-percent:-10001;mso-top-percent:-10001;v-text-anchor:top" o:gfxdata="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" filled="f" stroked="f">
+              <v:rect w14:anchorId="3D7DD808" id="AutoShape 99" o:spid="_x0000_s1026" style="width:441pt;height:239.25pt;visibility:visible;mso-wrap-style:square;mso-left-percent:-10001;mso-top-percent:-10001;mso-position-horizontal:absolute;mso-position-horizontal-relative:char;mso-position-vertical:absolute;mso-position-vertical-relative:line;mso-left-percent:-10001;mso-top-percent:-10001;v-text-anchor:top" o:gfxdata="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" filled="f" stroked="f">
                 <o:lock v:ext="edit" aspectratio="t"/>
                 <w10:anchorlock/>
               </v:rect>
@@ -8733,7 +8719,6 @@
           <w:noProof/>
           <w:lang w:val="en-US"/>
         </w:rPr>
-        <w:lastRenderedPageBreak/>
         <mc:AlternateContent>
           <mc:Choice Requires="wps">
             <w:drawing>
@@ -9746,7 +9731,7 @@
           </mc:Choice>
           <mc:Fallback>
             <w:pict>
-              <v:rect w14:anchorId="785E5A41" id="AutoShape 100" o:spid="_x0000_s1026" style="width:453.75pt;height:236.25pt;visibility:visible;mso-wrap-style:square;mso-left-percent:-10001;mso-top-percent:-10001;mso-position-horizontal:absolute;mso-position-horizontal-relative:char;mso-position-vertical:absolute;mso-position-vertical-relative:line;mso-left-percent:-10001;mso-top-percent:-10001;v-text-anchor:top" o:gfxdata="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" filled="f" stroked="f">
+              <v:rect w14:anchorId="34486ED1" id="AutoShape 100" o:spid="_x0000_s1026" style="width:453.75pt;height:236.25pt;visibility:visible;mso-wrap-style:square;mso-left-percent:-10001;mso-top-percent:-10001;mso-position-horizontal:absolute;mso-position-horizontal-relative:char;mso-position-vertical:absolute;mso-position-vertical-relative:line;mso-left-percent:-10001;mso-top-percent:-10001;v-text-anchor:top" o:gfxdata="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" filled="f" stroked="f">
                 <o:lock v:ext="edit" aspectratio="t"/>
                 <w10:anchorlock/>
               </v:rect>
@@ -9921,7 +9906,6 @@
         </w:numPr>
       </w:pPr>
       <w:r>
-        <w:lastRenderedPageBreak/>
         <w:t xml:space="preserve">Getting a </w:t>
       </w:r>
       <w:r>
@@ -10200,7 +10184,6 @@
       <w:bookmarkStart w:id="60" w:name="_Toc371847447"/>
       <w:bookmarkStart w:id="61" w:name="_Toc514920949"/>
       <w:r>
-        <w:lastRenderedPageBreak/>
         <w:t>Graph clustering</w:t>
       </w:r>
       <w:bookmarkEnd w:id="59"/>
@@ -10430,7 +10413,6 @@
       <w:bookmarkStart w:id="75" w:name="_Toc371847452"/>
       <w:bookmarkStart w:id="76" w:name="_Toc514920954"/>
       <w:r>
-        <w:lastRenderedPageBreak/>
         <w:t>Auto</w:t>
       </w:r>
       <w:r>
@@ -10690,7 +10672,6 @@
       <w:bookmarkStart w:id="83" w:name="_Toc371847455"/>
       <w:bookmarkStart w:id="84" w:name="_Toc514920957"/>
       <w:r>
-        <w:lastRenderedPageBreak/>
         <w:t>Titanium DAG layout algorithm</w:t>
       </w:r>
       <w:bookmarkEnd w:id="82"/>
@@ -10859,7 +10840,6 @@
       <w:bookmarkStart w:id="95" w:name="_Toc371847459"/>
       <w:bookmarkStart w:id="96" w:name="_Toc514920961"/>
       <w:r>
-        <w:lastRenderedPageBreak/>
         <w:t>Searching for parallel paths and cycles</w:t>
       </w:r>
       <w:bookmarkEnd w:id="94"/>
@@ -10994,7 +10974,6 @@
       <w:bookmarkStart w:id="104" w:name="_Toc371847462"/>
       <w:bookmarkStart w:id="105" w:name="_Toc514920964"/>
       <w:r>
-        <w:lastRenderedPageBreak/>
         <w:t>Code smell table merging</w:t>
       </w:r>
       <w:bookmarkEnd w:id="103"/>
@@ -11325,9 +11304,6 @@
       </w:r>
       <w:r>
         <w:br/>
-      </w:r>
-      <w:r>
-        <w:lastRenderedPageBreak/>
         <w:t>European Telecommunications Standards Institute.</w:t>
       </w:r>
       <w:r>
@@ -11760,21 +11736,11 @@
           <w:pPr>
             <w:pStyle w:val="Header"/>
           </w:pPr>
-          <w:r>
-            <w:fldChar w:fldCharType="begin"/>
-          </w:r>
-          <w:r>
-            <w:instrText xml:space="preserve"> DOCPROPERTY  Conf  \* MERGEFORMAT </w:instrText>
-          </w:r>
-          <w:r>
-            <w:fldChar w:fldCharType="separate"/>
-          </w:r>
-          <w:r>
-            <w:t>Public</w:t>
-          </w:r>
-          <w:r>
-            <w:fldChar w:fldCharType="end"/>
-          </w:r>
+          <w:fldSimple w:instr=" DOCPROPERTY  Conf  \* MERGEFORMAT ">
+            <w:r>
+              <w:t>Public</w:t>
+            </w:r>
+          </w:fldSimple>
         </w:p>
         <w:p>
           <w:pPr>
@@ -11858,7 +11824,7 @@
             <w:fldChar w:fldCharType="separate"/>
           </w:r>
           <w:r>
-            <w:t>23</w:t>
+            <w:t>11</w:t>
           </w:r>
           <w:r>
             <w:fldChar w:fldCharType="end"/>
@@ -11953,21 +11919,11 @@
               <w:tab w:val="left" w:pos="3062"/>
             </w:tabs>
           </w:pPr>
-          <w:r>
-            <w:fldChar w:fldCharType="begin"/>
-          </w:r>
-          <w:r>
-            <w:instrText xml:space="preserve"> DOCPROPERTY "Prepared" \* MERGEFORMAT </w:instrText>
-          </w:r>
-          <w:r>
-            <w:fldChar w:fldCharType="separate"/>
-          </w:r>
-          <w:r>
-            <w:t>EKRISZA Kristof Szabados</w:t>
-          </w:r>
-          <w:r>
-            <w:fldChar w:fldCharType="end"/>
-          </w:r>
+          <w:fldSimple w:instr=" DOCPROPERTY &quot;Prepared&quot; \* MERGEFORMAT ">
+            <w:r>
+              <w:t>EKRISZA Kristof Szabados</w:t>
+            </w:r>
+          </w:fldSimple>
         </w:p>
       </w:tc>
       <w:tc>
@@ -11982,21 +11938,11 @@
           <w:pPr>
             <w:pStyle w:val="Header"/>
           </w:pPr>
-          <w:r>
-            <w:fldChar w:fldCharType="begin"/>
-          </w:r>
-          <w:r>
-            <w:instrText xml:space="preserve"> DOCPROPERTY "DocNo"  "LangCode" \* MERGEFORMAT </w:instrText>
-          </w:r>
-          <w:r>
-            <w:fldChar w:fldCharType="separate"/>
-          </w:r>
-          <w:r>
-            <w:t>9/198 17-CRL 113 200/6 Uen</w:t>
-          </w:r>
-          <w:r>
-            <w:fldChar w:fldCharType="end"/>
-          </w:r>
+          <w:fldSimple w:instr=" DOCPROPERTY &quot;DocNo&quot;  &quot;LangCode&quot; \* MERGEFORMAT ">
+            <w:r>
+              <w:t>9/198 17-CRL 113 200/6 Uen</w:t>
+            </w:r>
+          </w:fldSimple>
         </w:p>
       </w:tc>
     </w:tr>
@@ -12112,21 +12058,11 @@
           <w:pPr>
             <w:pStyle w:val="Header"/>
           </w:pPr>
-          <w:r>
-            <w:fldChar w:fldCharType="begin"/>
-          </w:r>
-          <w:r>
-            <w:instrText xml:space="preserve"> DOCPROPERTY "ApprovedBy" \* MERGEFORMAT </w:instrText>
-          </w:r>
-          <w:r>
-            <w:fldChar w:fldCharType="separate"/>
-          </w:r>
-          <w:r>
-            <w:t>ETHLEL Elemer Lelik</w:t>
-          </w:r>
-          <w:r>
-            <w:fldChar w:fldCharType="end"/>
-          </w:r>
+          <w:fldSimple w:instr=" DOCPROPERTY &quot;ApprovedBy&quot; \* MERGEFORMAT ">
+            <w:r>
+              <w:t>ETHLEL Elemer Lelik</w:t>
+            </w:r>
+          </w:fldSimple>
         </w:p>
       </w:tc>
       <w:tc>
@@ -12142,21 +12078,11 @@
           <w:pPr>
             <w:pStyle w:val="Header"/>
           </w:pPr>
-          <w:r>
-            <w:fldChar w:fldCharType="begin"/>
-          </w:r>
-          <w:r>
-            <w:instrText xml:space="preserve"> DOCPROPERTY "Checked" \* MERGEFORMAT </w:instrText>
-          </w:r>
-          <w:r>
-            <w:fldChar w:fldCharType="separate"/>
-          </w:r>
-          <w:r>
-            <w:t>ETHGRY</w:t>
-          </w:r>
-          <w:r>
-            <w:fldChar w:fldCharType="end"/>
-          </w:r>
+          <w:fldSimple w:instr=" DOCPROPERTY &quot;Checked&quot; \* MERGEFORMAT ">
+            <w:r>
+              <w:t>ETHGRY</w:t>
+            </w:r>
+          </w:fldSimple>
         </w:p>
       </w:tc>
       <w:tc>
@@ -12170,21 +12096,11 @@
           <w:pPr>
             <w:pStyle w:val="Header"/>
           </w:pPr>
-          <w:r>
-            <w:fldChar w:fldCharType="begin"/>
-          </w:r>
-          <w:r>
-            <w:instrText xml:space="preserve"> DOCPROPERTY "Date" \* MERGEFORMAT </w:instrText>
-          </w:r>
-          <w:r>
-            <w:fldChar w:fldCharType="separate"/>
-          </w:r>
-          <w:r>
-            <w:t>2018-05-24</w:t>
-          </w:r>
-          <w:r>
-            <w:fldChar w:fldCharType="end"/>
-          </w:r>
+          <w:fldSimple w:instr=" DOCPROPERTY &quot;Date&quot; \* MERGEFORMAT ">
+            <w:r>
+              <w:t>2018-05-24</w:t>
+            </w:r>
+          </w:fldSimple>
         </w:p>
       </w:tc>
       <w:tc>
@@ -12198,21 +12114,11 @@
           <w:pPr>
             <w:pStyle w:val="Header"/>
           </w:pPr>
-          <w:r>
-            <w:fldChar w:fldCharType="begin"/>
-          </w:r>
-          <w:r>
-            <w:instrText xml:space="preserve"> DOCPROPERTY "Revision" \* MERGEFORMAT </w:instrText>
-          </w:r>
-          <w:r>
-            <w:fldChar w:fldCharType="separate"/>
-          </w:r>
-          <w:r>
-            <w:t>D</w:t>
-          </w:r>
-          <w:r>
-            <w:fldChar w:fldCharType="end"/>
-          </w:r>
+          <w:fldSimple w:instr=" DOCPROPERTY &quot;Revision&quot; \* MERGEFORMAT ">
+            <w:r>
+              <w:t>D</w:t>
+            </w:r>
+          </w:fldSimple>
         </w:p>
       </w:tc>
       <w:tc>
@@ -12393,21 +12299,11 @@
           <w:pPr>
             <w:pStyle w:val="Header"/>
           </w:pPr>
-          <w:r>
-            <w:fldChar w:fldCharType="begin"/>
-          </w:r>
-          <w:r>
-            <w:instrText xml:space="preserve"> DOCPROPERTY  Conf  \* MERGEFORMAT </w:instrText>
-          </w:r>
-          <w:r>
-            <w:fldChar w:fldCharType="separate"/>
-          </w:r>
-          <w:r>
-            <w:t>Public</w:t>
-          </w:r>
-          <w:r>
-            <w:fldChar w:fldCharType="end"/>
-          </w:r>
+          <w:fldSimple w:instr=" DOCPROPERTY  Conf  \* MERGEFORMAT ">
+            <w:r>
+              <w:t>Public</w:t>
+            </w:r>
+          </w:fldSimple>
         </w:p>
         <w:p>
           <w:pPr>
@@ -12491,7 +12387,7 @@
             <w:fldChar w:fldCharType="separate"/>
           </w:r>
           <w:r>
-            <w:t>23</w:t>
+            <w:t>11</w:t>
           </w:r>
           <w:r>
             <w:fldChar w:fldCharType="end"/>
@@ -12582,21 +12478,11 @@
               <w:tab w:val="left" w:pos="3062"/>
             </w:tabs>
           </w:pPr>
-          <w:r>
-            <w:fldChar w:fldCharType="begin"/>
-          </w:r>
-          <w:r>
-            <w:instrText xml:space="preserve"> DOCPROPERTY "Prepared" \* MERGEFORMAT </w:instrText>
-          </w:r>
-          <w:r>
-            <w:fldChar w:fldCharType="separate"/>
-          </w:r>
-          <w:r>
-            <w:t>EKRISZA Kristof Szabados</w:t>
-          </w:r>
-          <w:r>
-            <w:fldChar w:fldCharType="end"/>
-          </w:r>
+          <w:fldSimple w:instr=" DOCPROPERTY &quot;Prepared&quot; \* MERGEFORMAT ">
+            <w:r>
+              <w:t>EKRISZA Kristof Szabados</w:t>
+            </w:r>
+          </w:fldSimple>
         </w:p>
       </w:tc>
       <w:tc>
@@ -12611,21 +12497,11 @@
           <w:pPr>
             <w:pStyle w:val="Header"/>
           </w:pPr>
-          <w:r>
-            <w:fldChar w:fldCharType="begin"/>
-          </w:r>
-          <w:r>
-            <w:instrText xml:space="preserve"> DOCPROPERTY "DocNo"  "LangCode" \* MERGEFORMAT </w:instrText>
-          </w:r>
-          <w:r>
-            <w:fldChar w:fldCharType="separate"/>
-          </w:r>
-          <w:r>
-            <w:t>9/198 17-CRL 113 200/6 Uen</w:t>
-          </w:r>
-          <w:r>
-            <w:fldChar w:fldCharType="end"/>
-          </w:r>
+          <w:fldSimple w:instr=" DOCPROPERTY &quot;DocNo&quot;  &quot;LangCode&quot; \* MERGEFORMAT ">
+            <w:r>
+              <w:t>9/198 17-CRL 113 200/6 Uen</w:t>
+            </w:r>
+          </w:fldSimple>
         </w:p>
       </w:tc>
     </w:tr>
@@ -12739,21 +12615,11 @@
           <w:pPr>
             <w:pStyle w:val="Header"/>
           </w:pPr>
-          <w:r>
-            <w:fldChar w:fldCharType="begin"/>
-          </w:r>
-          <w:r>
-            <w:instrText xml:space="preserve"> DOCPROPERTY "ApprovedBy" \* MERGEFORMAT </w:instrText>
-          </w:r>
-          <w:r>
-            <w:fldChar w:fldCharType="separate"/>
-          </w:r>
-          <w:r>
-            <w:t>ETHLEL Elemer Lelik</w:t>
-          </w:r>
-          <w:r>
-            <w:fldChar w:fldCharType="end"/>
-          </w:r>
+          <w:fldSimple w:instr=" DOCPROPERTY &quot;ApprovedBy&quot; \* MERGEFORMAT ">
+            <w:r>
+              <w:t>ETHLEL Elemer Lelik</w:t>
+            </w:r>
+          </w:fldSimple>
         </w:p>
       </w:tc>
       <w:tc>
@@ -12769,21 +12635,11 @@
           <w:pPr>
             <w:pStyle w:val="Header"/>
           </w:pPr>
-          <w:r>
-            <w:fldChar w:fldCharType="begin"/>
-          </w:r>
-          <w:r>
-            <w:instrText xml:space="preserve"> DOCPROPERTY "Checked" \* MERGEFORMAT </w:instrText>
-          </w:r>
-          <w:r>
-            <w:fldChar w:fldCharType="separate"/>
-          </w:r>
-          <w:r>
-            <w:t>ETHGRY</w:t>
-          </w:r>
-          <w:r>
-            <w:fldChar w:fldCharType="end"/>
-          </w:r>
+          <w:fldSimple w:instr=" DOCPROPERTY &quot;Checked&quot; \* MERGEFORMAT ">
+            <w:r>
+              <w:t>ETHGRY</w:t>
+            </w:r>
+          </w:fldSimple>
         </w:p>
       </w:tc>
       <w:tc>
@@ -12797,21 +12653,11 @@
           <w:pPr>
             <w:pStyle w:val="Header"/>
           </w:pPr>
-          <w:r>
-            <w:fldChar w:fldCharType="begin"/>
-          </w:r>
-          <w:r>
-            <w:instrText xml:space="preserve"> DOCPROPERTY "Date" \* MERGEFORMAT </w:instrText>
-          </w:r>
-          <w:r>
-            <w:fldChar w:fldCharType="separate"/>
-          </w:r>
-          <w:r>
-            <w:t>2018-05-24</w:t>
-          </w:r>
-          <w:r>
-            <w:fldChar w:fldCharType="end"/>
-          </w:r>
+          <w:fldSimple w:instr=" DOCPROPERTY &quot;Date&quot; \* MERGEFORMAT ">
+            <w:r>
+              <w:t>2018-05-24</w:t>
+            </w:r>
+          </w:fldSimple>
         </w:p>
       </w:tc>
       <w:tc>
@@ -12825,21 +12671,11 @@
           <w:pPr>
             <w:pStyle w:val="Header"/>
           </w:pPr>
-          <w:r>
-            <w:fldChar w:fldCharType="begin"/>
-          </w:r>
-          <w:r>
-            <w:instrText xml:space="preserve"> DOCPROPERTY "Revision" \* MERGEFORMAT </w:instrText>
-          </w:r>
-          <w:r>
-            <w:fldChar w:fldCharType="separate"/>
-          </w:r>
-          <w:r>
-            <w:t>D</w:t>
-          </w:r>
-          <w:r>
-            <w:fldChar w:fldCharType="end"/>
-          </w:r>
+          <w:fldSimple w:instr=" DOCPROPERTY &quot;Revision&quot; \* MERGEFORMAT ">
+            <w:r>
+              <w:t>D</w:t>
+            </w:r>
+          </w:fldSimple>
         </w:p>
       </w:tc>
       <w:tc>
@@ -12921,21 +12757,11 @@
       <w:pStyle w:val="Title"/>
       <w:spacing w:after="40"/>
     </w:pPr>
-    <w:r>
-      <w:fldChar w:fldCharType="begin"/>
-    </w:r>
-    <w:r>
-      <w:instrText xml:space="preserve"> DOCPROPERTY "Title" \* MERGEFORMAT </w:instrText>
-    </w:r>
-    <w:r>
-      <w:fldChar w:fldCharType="separate"/>
-    </w:r>
-    <w:r>
-      <w:t>Programmers' Technical Reference Guide for Titanium</w:t>
-    </w:r>
-    <w:r>
-      <w:fldChar w:fldCharType="end"/>
-    </w:r>
+    <w:fldSimple w:instr=" DOCPROPERTY &quot;Title&quot; \* MERGEFORMAT ">
+      <w:r>
+        <w:t>Programmers' Technical Reference Guide for Titanium</w:t>
+      </w:r>
+    </w:fldSimple>
     <w:bookmarkEnd w:id="121"/>
   </w:p>
 </w:hdr>
@@ -15259,6 +15085,7 @@
     <w:lsdException w:name="HTML Sample" w:semiHidden="1" w:unhideWhenUsed="1"/>
     <w:lsdException w:name="HTML Typewriter" w:semiHidden="1" w:unhideWhenUsed="1"/>
     <w:lsdException w:name="HTML Variable" w:semiHidden="1" w:unhideWhenUsed="1"/>
+    <w:lsdException w:name="Normal Table" w:semiHidden="1" w:unhideWhenUsed="1"/>
     <w:lsdException w:name="annotation subject" w:semiHidden="1" w:unhideWhenUsed="1"/>
     <w:lsdException w:name="No List" w:semiHidden="1" w:unhideWhenUsed="1"/>
     <w:lsdException w:name="Outline List 1" w:semiHidden="1" w:unhideWhenUsed="1"/>
@@ -15304,8 +15131,10 @@
     <w:lsdException w:name="Table Subtle 1" w:semiHidden="1" w:unhideWhenUsed="1"/>
     <w:lsdException w:name="Table Subtle 2" w:semiHidden="1" w:unhideWhenUsed="1"/>
     <w:lsdException w:name="Table Web 1" w:semiHidden="1" w:unhideWhenUsed="1"/>
+    <w:lsdException w:name="Table Web 2" w:semiHidden="1" w:unhideWhenUsed="1"/>
     <w:lsdException w:name="Table Web 3" w:semiHidden="1" w:unhideWhenUsed="1"/>
     <w:lsdException w:name="Balloon Text" w:semiHidden="1" w:unhideWhenUsed="1"/>
+    <w:lsdException w:name="Table Theme" w:semiHidden="1" w:unhideWhenUsed="1"/>
     <w:lsdException w:name="Placeholder Text" w:semiHidden="1" w:uiPriority="99"/>
     <w:lsdException w:name="No Spacing" w:uiPriority="1" w:qFormat="1"/>
     <w:lsdException w:name="Light Shading" w:uiPriority="60"/>
@@ -16683,7 +16512,7 @@
 </file>
 
 <file path=customXml/itemProps1.xml><?xml version="1.0" encoding="utf-8"?>
-<ds:datastoreItem xmlns:ds="http://schemas.openxmlformats.org/officeDocument/2006/customXml" ds:itemID="{41399343-4ACC-4FDD-AF4D-79413A3621A6}">
+<ds:datastoreItem xmlns:ds="http://schemas.openxmlformats.org/officeDocument/2006/customXml" ds:itemID="{46093808-40B5-47FB-8B0C-37069E45285D}">
   <ds:schemaRefs>
     <ds:schemaRef ds:uri="http://schemas.openxmlformats.org/officeDocument/2006/bibliography"/>
   </ds:schemaRefs>

</xml_diff>